<commit_message>
ADD - added Testing section
</commit_message>
<xml_diff>
--- a/docs/ADD.docx
+++ b/docs/ADD.docx
@@ -475,13 +475,598 @@
     <w:p>
       <w:pPr>
         <w:rPr>
-          <w:rFonts w:hint="cs"/>
+          <w:sz w:val="24"/>
+          <w:szCs w:val="24"/>
+          <w:lang w:val="en-US"/>
+        </w:rPr>
+      </w:pPr>
+    </w:p>
+    <w:p>
+      <w:pPr>
+        <w:rPr>
+          <w:sz w:val="24"/>
+          <w:szCs w:val="24"/>
+          <w:lang w:val="en-US"/>
+        </w:rPr>
+      </w:pPr>
+    </w:p>
+    <w:p>
+      <w:pPr>
+        <w:rPr>
+          <w:sz w:val="24"/>
+          <w:szCs w:val="24"/>
+          <w:lang w:val="en-US"/>
+        </w:rPr>
+      </w:pPr>
+    </w:p>
+    <w:p>
+      <w:pPr>
+        <w:rPr>
+          <w:sz w:val="24"/>
+          <w:szCs w:val="24"/>
+          <w:lang w:val="en-US"/>
+        </w:rPr>
+      </w:pPr>
+    </w:p>
+    <w:p>
+      <w:pPr>
+        <w:rPr>
+          <w:sz w:val="24"/>
+          <w:szCs w:val="24"/>
+          <w:lang w:val="en-US"/>
+        </w:rPr>
+      </w:pPr>
+    </w:p>
+    <w:p>
+      <w:pPr>
+        <w:rPr>
+          <w:sz w:val="24"/>
+          <w:szCs w:val="24"/>
+          <w:lang w:val="en-US"/>
+        </w:rPr>
+      </w:pPr>
+    </w:p>
+    <w:p>
+      <w:pPr>
+        <w:rPr>
+          <w:sz w:val="24"/>
+          <w:szCs w:val="24"/>
+          <w:lang w:val="en-US"/>
+        </w:rPr>
+      </w:pPr>
+    </w:p>
+    <w:p>
+      <w:pPr>
+        <w:rPr>
+          <w:sz w:val="24"/>
+          <w:szCs w:val="24"/>
+          <w:lang w:val="en-US"/>
+        </w:rPr>
+      </w:pPr>
+    </w:p>
+    <w:p>
+      <w:pPr>
+        <w:rPr>
+          <w:sz w:val="24"/>
+          <w:szCs w:val="24"/>
+          <w:lang w:val="en-US"/>
+        </w:rPr>
+      </w:pPr>
+    </w:p>
+    <w:p>
+      <w:pPr>
+        <w:rPr>
+          <w:sz w:val="24"/>
+          <w:szCs w:val="24"/>
+          <w:lang w:val="en-US"/>
+        </w:rPr>
+      </w:pPr>
+    </w:p>
+    <w:p>
+      <w:pPr>
+        <w:rPr>
+          <w:sz w:val="24"/>
+          <w:szCs w:val="24"/>
+          <w:lang w:val="en-US"/>
+        </w:rPr>
+      </w:pPr>
+    </w:p>
+    <w:p>
+      <w:pPr>
+        <w:rPr>
+          <w:sz w:val="24"/>
+          <w:szCs w:val="24"/>
+          <w:lang w:val="en-US"/>
+        </w:rPr>
+      </w:pPr>
+    </w:p>
+    <w:p>
+      <w:pPr>
+        <w:rPr>
+          <w:sz w:val="24"/>
+          <w:szCs w:val="24"/>
+          <w:lang w:val="en-US"/>
+        </w:rPr>
+      </w:pPr>
+    </w:p>
+    <w:p>
+      <w:pPr>
+        <w:rPr>
+          <w:sz w:val="24"/>
+          <w:szCs w:val="24"/>
+          <w:lang w:val="en-US"/>
+        </w:rPr>
+      </w:pPr>
+    </w:p>
+    <w:p>
+      <w:pPr>
+        <w:rPr>
+          <w:sz w:val="24"/>
+          <w:szCs w:val="24"/>
+          <w:lang w:val="en-US"/>
+        </w:rPr>
+      </w:pPr>
+    </w:p>
+    <w:p>
+      <w:pPr>
+        <w:rPr>
+          <w:b/>
+          <w:bCs/>
+          <w:sz w:val="40"/>
+          <w:szCs w:val="40"/>
+          <w:u w:val="single"/>
+          <w:lang w:val="en-US"/>
+        </w:rPr>
+      </w:pPr>
+      <w:r>
+        <w:rPr>
+          <w:b/>
+          <w:bCs/>
+          <w:sz w:val="40"/>
+          <w:szCs w:val="40"/>
+          <w:u w:val="single"/>
+          <w:lang w:val="en-US"/>
+        </w:rPr>
+        <w:lastRenderedPageBreak/>
+        <w:t>Testing</w:t>
+      </w:r>
+    </w:p>
+    <w:p>
+      <w:pPr>
+        <w:rPr>
+          <w:sz w:val="24"/>
+          <w:szCs w:val="24"/>
+          <w:lang w:val="en-US"/>
+        </w:rPr>
+      </w:pPr>
+      <w:r>
+        <w:rPr>
+          <w:sz w:val="24"/>
+          <w:szCs w:val="24"/>
+          <w:lang w:val="en-US"/>
+        </w:rPr>
+        <w:t>Our project will be developed using TDD method. That means tests for new features and requirements will be written before the code that implements them.</w:t>
+      </w:r>
+      <w:r>
+        <w:rPr>
+          <w:sz w:val="24"/>
+          <w:szCs w:val="24"/>
+          <w:lang w:val="en-US"/>
+        </w:rPr>
+        <w:br/>
+        <w:t>Our tests will be composed of unit tests, integration tests and acceptance tests.</w:t>
+      </w:r>
+      <w:r>
+        <w:rPr>
+          <w:sz w:val="24"/>
+          <w:szCs w:val="24"/>
+          <w:lang w:val="en-US"/>
+        </w:rPr>
+        <w:br/>
+        <w:t>We will be testing data reliability, system functionality, but we will not do any performance testing since the number of users and actions in the system is very narrow and high performance is not required.</w:t>
+      </w:r>
+    </w:p>
+    <w:p>
+      <w:pPr>
+        <w:rPr>
+          <w:sz w:val="24"/>
+          <w:szCs w:val="24"/>
+          <w:lang w:val="en-US"/>
+        </w:rPr>
+      </w:pPr>
+      <w:r>
+        <w:rPr>
+          <w:sz w:val="24"/>
+          <w:szCs w:val="24"/>
+          <w:lang w:val="en-US"/>
+        </w:rPr>
+        <w:t>Since usability is a top priority in our project, we will be giving a lot of weight to acceptance tests and customer tests, to receive continuous feedback and improve during development.</w:t>
+      </w:r>
+      <w:r>
+        <w:rPr>
+          <w:sz w:val="24"/>
+          <w:szCs w:val="24"/>
+          <w:lang w:val="en-US"/>
+        </w:rPr>
+        <w:br/>
+        <w:t>Part of these tests are manual and will be done by the developers and the customer.</w:t>
+      </w:r>
+    </w:p>
+    <w:p>
+      <w:pPr>
+        <w:rPr>
+          <w:sz w:val="24"/>
+          <w:szCs w:val="24"/>
+          <w:lang w:val="en-US"/>
+        </w:rPr>
+      </w:pPr>
+    </w:p>
+    <w:p>
+      <w:pPr>
+        <w:rPr>
+          <w:b/>
+          <w:bCs/>
+          <w:sz w:val="24"/>
+          <w:szCs w:val="24"/>
+          <w:u w:val="single"/>
+          <w:lang w:val="en-US"/>
+        </w:rPr>
+      </w:pPr>
+      <w:r>
+        <w:rPr>
+          <w:b/>
+          <w:bCs/>
+          <w:sz w:val="24"/>
+          <w:szCs w:val="24"/>
+          <w:u w:val="single"/>
+          <w:lang w:val="en-US"/>
+        </w:rPr>
+        <w:t>Functional requirements testing:</w:t>
+      </w:r>
+    </w:p>
+    <w:p>
+      <w:pPr>
+        <w:rPr>
+          <w:sz w:val="24"/>
+          <w:szCs w:val="24"/>
+          <w:lang w:val="en-US"/>
+        </w:rPr>
+      </w:pPr>
+      <w:r>
+        <w:rPr>
+          <w:sz w:val="24"/>
+          <w:szCs w:val="24"/>
+          <w:lang w:val="en-US"/>
+        </w:rPr>
+        <w:t>These tests are already written under every Use Case in the “ARD” document.</w:t>
+      </w:r>
+      <w:r>
+        <w:rPr>
+          <w:sz w:val="24"/>
+          <w:szCs w:val="24"/>
+          <w:lang w:val="en-US"/>
+        </w:rPr>
+        <w:br/>
+        <w:t>To prevent duplication, the tests will not be written again, but you can find them in the ARD document under “Use Cases”</w:t>
+      </w:r>
+    </w:p>
+    <w:p>
+      <w:pPr>
+        <w:rPr>
+          <w:sz w:val="24"/>
+          <w:szCs w:val="24"/>
+          <w:lang w:val="en-US"/>
+        </w:rPr>
+      </w:pPr>
+    </w:p>
+    <w:p>
+      <w:pPr>
+        <w:rPr>
+          <w:b/>
+          <w:bCs/>
+          <w:sz w:val="24"/>
+          <w:szCs w:val="24"/>
+          <w:lang w:val="en-US"/>
+        </w:rPr>
+      </w:pPr>
+      <w:r>
+        <w:rPr>
+          <w:b/>
+          <w:bCs/>
+          <w:sz w:val="24"/>
+          <w:szCs w:val="24"/>
+          <w:u w:val="single"/>
+          <w:lang w:val="en-US"/>
+        </w:rPr>
+        <w:t>Non-Functional requirements testing:</w:t>
+      </w:r>
+    </w:p>
+    <w:p>
+      <w:pPr>
+        <w:spacing w:after="0" w:line="240" w:lineRule="auto"/>
+        <w:rPr>
+          <w:rFonts w:cstheme="minorHAnsi"/>
+          <w:sz w:val="24"/>
+          <w:szCs w:val="24"/>
+          <w:u w:val="single"/>
+        </w:rPr>
+      </w:pPr>
+      <w:r>
+        <w:rPr>
+          <w:rFonts w:cstheme="minorHAnsi"/>
+          <w:sz w:val="24"/>
+          <w:szCs w:val="24"/>
+          <w:u w:val="single"/>
+        </w:rPr>
+        <w:t>The system should be able to support 50 users with up to 1 second reaction speed</w:t>
+      </w:r>
+    </w:p>
+    <w:p>
+      <w:pPr>
+        <w:spacing w:after="0" w:line="240" w:lineRule="auto"/>
+        <w:rPr>
+          <w:rFonts w:cstheme="minorHAnsi"/>
+          <w:sz w:val="24"/>
+          <w:szCs w:val="24"/>
+          <w:lang w:val="en-US"/>
+        </w:rPr>
+      </w:pPr>
+      <w:r>
+        <w:rPr>
+          <w:rFonts w:cstheme="minorHAnsi"/>
+          <w:sz w:val="24"/>
+          <w:szCs w:val="24"/>
+          <w:u w:val="single"/>
+          <w:lang w:val="en-US"/>
+        </w:rPr>
+        <w:br/>
+      </w:r>
+      <w:r>
+        <w:rPr>
+          <w:rFonts w:cstheme="minorHAnsi"/>
+          <w:sz w:val="24"/>
+          <w:szCs w:val="24"/>
+          <w:lang w:val="en-US"/>
+        </w:rPr>
+        <w:t xml:space="preserve">We will use tools for load and performance testing </w:t>
+      </w:r>
+      <w:r>
+        <w:rPr>
+          <w:rFonts w:cstheme="minorHAnsi"/>
+          <w:sz w:val="24"/>
+          <w:szCs w:val="24"/>
+          <w:lang w:val="en-US"/>
+        </w:rPr>
+        <w:t>to</w:t>
+      </w:r>
+      <w:r>
+        <w:rPr>
+          <w:rFonts w:cstheme="minorHAnsi"/>
+          <w:sz w:val="24"/>
+          <w:szCs w:val="24"/>
+          <w:lang w:val="en-US"/>
+        </w:rPr>
+        <w:t xml:space="preserve"> simulate 50 users sending actions in our application and measure the reaction time. There are a few tools that provide those capabilities and produce reports such as: Gatling, Apache </w:t>
+      </w:r>
+      <w:proofErr w:type="spellStart"/>
+      <w:r>
+        <w:rPr>
+          <w:rFonts w:cstheme="minorHAnsi"/>
+          <w:sz w:val="24"/>
+          <w:szCs w:val="24"/>
+          <w:lang w:val="en-US"/>
+        </w:rPr>
+        <w:t>Jmeter</w:t>
+      </w:r>
+      <w:proofErr w:type="spellEnd"/>
+      <w:r>
+        <w:rPr>
+          <w:rFonts w:cstheme="minorHAnsi"/>
+          <w:sz w:val="24"/>
+          <w:szCs w:val="24"/>
+          <w:lang w:val="en-US"/>
+        </w:rPr>
+        <w:t>, React Native Performance Monitor.</w:t>
+      </w:r>
+    </w:p>
+    <w:p>
+      <w:pPr>
+        <w:spacing w:after="0" w:line="240" w:lineRule="auto"/>
+        <w:ind w:left="360"/>
+        <w:rPr>
+          <w:rFonts w:cstheme="minorHAnsi"/>
+          <w:sz w:val="24"/>
+          <w:szCs w:val="24"/>
+        </w:rPr>
+      </w:pPr>
+    </w:p>
+    <w:p>
+      <w:pPr>
+        <w:spacing w:after="0" w:line="240" w:lineRule="auto"/>
+        <w:rPr>
+          <w:rFonts w:cstheme="minorHAnsi"/>
+          <w:sz w:val="24"/>
+          <w:szCs w:val="24"/>
+          <w:u w:val="single"/>
+        </w:rPr>
+      </w:pPr>
+      <w:r>
+        <w:rPr>
+          <w:rFonts w:cstheme="minorHAnsi"/>
+          <w:sz w:val="24"/>
+          <w:szCs w:val="24"/>
+          <w:u w:val="single"/>
+        </w:rPr>
+        <w:t>The system should be compatible with Android and iOS</w:t>
+      </w:r>
+    </w:p>
+    <w:p>
+      <w:pPr>
+        <w:spacing w:after="0" w:line="240" w:lineRule="auto"/>
+        <w:rPr>
+          <w:rFonts w:cstheme="minorHAnsi"/>
+          <w:sz w:val="24"/>
+          <w:szCs w:val="24"/>
+          <w:u w:val="single"/>
+        </w:rPr>
+      </w:pPr>
+    </w:p>
+    <w:p>
+      <w:pPr>
+        <w:spacing w:after="0" w:line="240" w:lineRule="auto"/>
+        <w:rPr>
+          <w:rFonts w:cstheme="minorHAnsi"/>
+          <w:sz w:val="24"/>
+          <w:szCs w:val="24"/>
+          <w:lang w:val="en-US"/>
+        </w:rPr>
+      </w:pPr>
+      <w:r>
+        <w:rPr>
+          <w:rFonts w:cstheme="minorHAnsi"/>
+          <w:sz w:val="24"/>
+          <w:szCs w:val="24"/>
+          <w:lang w:val="en-US"/>
+        </w:rPr>
+        <w:t>The app will be installed on smartphones from both operating systems. A sanity test, with a defined flow and some basic scenarios will be run on every OS. Those tests will be manual tests.</w:t>
+      </w:r>
+      <w:r>
+        <w:rPr>
+          <w:rFonts w:cstheme="minorHAnsi"/>
+          <w:sz w:val="24"/>
+          <w:szCs w:val="24"/>
+          <w:lang w:val="en-US"/>
+        </w:rPr>
+        <w:br/>
+      </w:r>
+    </w:p>
+    <w:p>
+      <w:pPr>
+        <w:spacing w:after="0" w:line="240" w:lineRule="auto"/>
+        <w:rPr>
+          <w:rFonts w:cstheme="minorHAnsi"/>
+          <w:sz w:val="24"/>
+          <w:szCs w:val="24"/>
+          <w:u w:val="single"/>
+        </w:rPr>
+      </w:pPr>
+      <w:r>
+        <w:rPr>
+          <w:rFonts w:cstheme="minorHAnsi"/>
+          <w:sz w:val="24"/>
+          <w:szCs w:val="24"/>
+          <w:u w:val="single"/>
+        </w:rPr>
+        <w:t>The system should support text in Hebrew (see “Dictionary” below)</w:t>
+      </w:r>
+    </w:p>
+    <w:p>
+      <w:pPr>
+        <w:spacing w:after="0" w:line="240" w:lineRule="auto"/>
+        <w:rPr>
+          <w:rFonts w:cstheme="minorHAnsi"/>
+          <w:sz w:val="24"/>
+          <w:szCs w:val="24"/>
+          <w:u w:val="single"/>
+        </w:rPr>
+      </w:pPr>
+    </w:p>
+    <w:p>
+      <w:pPr>
+        <w:spacing w:after="0" w:line="240" w:lineRule="auto"/>
+        <w:rPr>
+          <w:rFonts w:cstheme="minorHAnsi"/>
+          <w:sz w:val="24"/>
+          <w:szCs w:val="24"/>
+          <w:lang w:val="en-US"/>
+        </w:rPr>
+      </w:pPr>
+      <w:r>
+        <w:rPr>
+          <w:rFonts w:cstheme="minorHAnsi"/>
+          <w:sz w:val="24"/>
+          <w:szCs w:val="24"/>
+          <w:lang w:val="en-US"/>
+        </w:rPr>
+        <w:t>This is a manual test. The tester will go through every screen and button in the application and compare it with the “Dictionary” found in the ARD document.</w:t>
+      </w:r>
+    </w:p>
+    <w:p>
+      <w:pPr>
+        <w:spacing w:after="0" w:line="240" w:lineRule="auto"/>
+        <w:rPr>
+          <w:rFonts w:cstheme="minorHAnsi"/>
+          <w:sz w:val="24"/>
+          <w:szCs w:val="24"/>
+        </w:rPr>
+      </w:pPr>
+    </w:p>
+    <w:p>
+      <w:pPr>
+        <w:spacing w:after="0" w:line="240" w:lineRule="auto"/>
+        <w:rPr>
+          <w:rFonts w:cstheme="minorHAnsi"/>
+          <w:sz w:val="24"/>
+          <w:szCs w:val="24"/>
+        </w:rPr>
+      </w:pPr>
+    </w:p>
+    <w:p>
+      <w:pPr>
+        <w:spacing w:after="0" w:line="240" w:lineRule="auto"/>
+        <w:rPr>
+          <w:rFonts w:cstheme="minorHAnsi"/>
+          <w:sz w:val="24"/>
+          <w:szCs w:val="24"/>
+          <w:u w:val="single"/>
+        </w:rPr>
+      </w:pPr>
+      <w:r>
+        <w:rPr>
+          <w:rFonts w:cstheme="minorHAnsi"/>
+          <w:sz w:val="24"/>
+          <w:szCs w:val="24"/>
+          <w:u w:val="single"/>
+        </w:rPr>
+        <w:t>The system should support saving at least 500 previous projects</w:t>
+      </w:r>
+    </w:p>
+    <w:p>
+      <w:pPr>
+        <w:spacing w:after="0" w:line="240" w:lineRule="auto"/>
+        <w:rPr>
+          <w:rFonts w:cstheme="minorHAnsi"/>
+          <w:sz w:val="24"/>
+          <w:szCs w:val="24"/>
+        </w:rPr>
+      </w:pPr>
+    </w:p>
+    <w:p>
+      <w:pPr>
+        <w:rPr>
           <w:sz w:val="24"/>
           <w:szCs w:val="24"/>
           <w:rtl/>
           <w:lang w:val="en-US"/>
         </w:rPr>
       </w:pPr>
+      <w:r>
+        <w:rPr>
+          <w:rFonts w:cstheme="minorHAnsi"/>
+          <w:sz w:val="24"/>
+          <w:szCs w:val="24"/>
+          <w:lang w:val="en-US"/>
+        </w:rPr>
+        <w:t>This will be part of the acceptance tests. An automated test that will create 500+ projects and verify their existence in the history.</w:t>
+      </w:r>
+      <w:r>
+        <w:rPr>
+          <w:sz w:val="24"/>
+          <w:szCs w:val="24"/>
+          <w:lang w:val="en-US"/>
+        </w:rPr>
+        <w:br/>
+      </w:r>
     </w:p>
     <w:sectPr>
       <w:pgSz w:w="11906" w:h="16838"/>
@@ -616,6 +1201,7 @@
     <w:lsdException w:name="HTML Sample" w:semiHidden="1" w:unhideWhenUsed="1"/>
     <w:lsdException w:name="HTML Typewriter" w:semiHidden="1" w:unhideWhenUsed="1"/>
     <w:lsdException w:name="HTML Variable" w:semiHidden="1" w:unhideWhenUsed="1"/>
+    <w:lsdException w:name="Normal Table" w:semiHidden="1" w:unhideWhenUsed="1"/>
     <w:lsdException w:name="annotation subject" w:semiHidden="1" w:unhideWhenUsed="1"/>
     <w:lsdException w:name="No List" w:semiHidden="1" w:unhideWhenUsed="1"/>
     <w:lsdException w:name="Outline List 1" w:semiHidden="1" w:unhideWhenUsed="1"/>
@@ -662,8 +1248,10 @@
     <w:lsdException w:name="Table Subtle 2" w:semiHidden="1" w:unhideWhenUsed="1"/>
     <w:lsdException w:name="Table Web 1" w:semiHidden="1" w:unhideWhenUsed="1"/>
     <w:lsdException w:name="Table Web 2" w:semiHidden="1" w:unhideWhenUsed="1"/>
+    <w:lsdException w:name="Table Web 3" w:semiHidden="1" w:unhideWhenUsed="1"/>
     <w:lsdException w:name="Balloon Text" w:semiHidden="1" w:unhideWhenUsed="1"/>
     <w:lsdException w:name="Table Grid" w:uiPriority="39"/>
+    <w:lsdException w:name="Table Theme" w:semiHidden="1" w:unhideWhenUsed="1"/>
     <w:lsdException w:name="Placeholder Text" w:semiHidden="1"/>
     <w:lsdException w:name="No Spacing" w:uiPriority="1" w:qFormat="1"/>
     <w:lsdException w:name="Light Shading" w:uiPriority="60"/>
@@ -885,17 +1473,17 @@
     <w:lsdException w:name="Unresolved Mention" w:semiHidden="1" w:unhideWhenUsed="1"/>
     <w:lsdException w:name="Smart Link" w:semiHidden="1" w:unhideWhenUsed="1"/>
   </w:latentStyles>
-  <w:style w:type="paragraph" w:default="1" w:styleId="a">
+  <w:style w:type="paragraph" w:default="1" w:styleId="Normal">
     <w:name w:val="Normal"/>
     <w:qFormat/>
   </w:style>
-  <w:style w:type="character" w:default="1" w:styleId="a0">
+  <w:style w:type="character" w:default="1" w:styleId="DefaultParagraphFont">
     <w:name w:val="Default Paragraph Font"/>
     <w:uiPriority w:val="1"/>
     <w:semiHidden/>
     <w:unhideWhenUsed/>
   </w:style>
-  <w:style w:type="table" w:default="1" w:styleId="a1">
+  <w:style w:type="table" w:default="1" w:styleId="TableNormal">
     <w:name w:val="Normal Table"/>
     <w:uiPriority w:val="99"/>
     <w:semiHidden/>
@@ -910,7 +1498,7 @@
       </w:tblCellMar>
     </w:tblPr>
   </w:style>
-  <w:style w:type="numbering" w:default="1" w:styleId="a2">
+  <w:style w:type="numbering" w:default="1" w:styleId="NoList">
     <w:name w:val="No List"/>
     <w:uiPriority w:val="99"/>
     <w:semiHidden/>

</xml_diff>

<commit_message>
ADD - added user interface section
</commit_message>
<xml_diff>
--- a/docs/ADD.docx
+++ b/docs/ADD.docx
@@ -628,6 +628,1234 @@
           <w:lang w:val="en-US"/>
         </w:rPr>
         <w:lastRenderedPageBreak/>
+        <w:t>User Interface Draft</w:t>
+      </w:r>
+    </w:p>
+    <w:p>
+      <w:pPr>
+        <w:rPr>
+          <w:sz w:val="24"/>
+          <w:szCs w:val="24"/>
+          <w:lang w:val="en-US"/>
+        </w:rPr>
+      </w:pPr>
+      <w:r>
+        <w:rPr>
+          <w:sz w:val="24"/>
+          <w:szCs w:val="24"/>
+          <w:lang w:val="en-US"/>
+        </w:rPr>
+        <w:t>O</w:t>
+      </w:r>
+      <w:r>
+        <w:rPr>
+          <w:sz w:val="24"/>
+          <w:szCs w:val="24"/>
+          <w:lang w:val="en-US"/>
+        </w:rPr>
+        <w:t>ur goal is to create an intuitive, easy to use, comfortable user interface.</w:t>
+      </w:r>
+    </w:p>
+    <w:p>
+      <w:pPr>
+        <w:rPr>
+          <w:b/>
+          <w:bCs/>
+          <w:sz w:val="24"/>
+          <w:szCs w:val="24"/>
+          <w:lang w:val="en-US"/>
+        </w:rPr>
+      </w:pPr>
+      <w:r>
+        <w:rPr>
+          <w:b/>
+          <w:bCs/>
+          <w:sz w:val="24"/>
+          <w:szCs w:val="24"/>
+          <w:lang w:val="en-US"/>
+        </w:rPr>
+        <w:t>Startup Screen:</w:t>
+      </w:r>
+    </w:p>
+    <w:p>
+      <w:pPr>
+        <w:rPr>
+          <w:b/>
+          <w:bCs/>
+          <w:sz w:val="24"/>
+          <w:szCs w:val="24"/>
+          <w:lang w:val="en-US"/>
+        </w:rPr>
+      </w:pPr>
+      <w:r>
+        <w:rPr>
+          <w:b/>
+          <w:bCs/>
+          <w:sz w:val="24"/>
+          <w:szCs w:val="24"/>
+          <w:lang w:val="en-US"/>
+        </w:rPr>
+        <w:drawing>
+          <wp:anchor distT="0" distB="0" distL="114300" distR="114300" simplePos="0" relativeHeight="251658240" behindDoc="1" locked="0" layoutInCell="1" allowOverlap="1" wp14:anchorId="30FD835B" wp14:editId="7C59E243">
+            <wp:simplePos x="0" y="0"/>
+            <wp:positionH relativeFrom="column">
+              <wp:posOffset>19050</wp:posOffset>
+            </wp:positionH>
+            <wp:positionV relativeFrom="paragraph">
+              <wp:posOffset>6985</wp:posOffset>
+            </wp:positionV>
+            <wp:extent cx="2447925" cy="2965450"/>
+            <wp:effectExtent l="0" t="0" r="0" b="6350"/>
+            <wp:wrapNone/>
+            <wp:docPr id="1" name="Picture 1" descr="Graphical user interface&#10;&#10;Description automatically generated"/>
+            <wp:cNvGraphicFramePr>
+              <a:graphicFrameLocks xmlns:a="http://schemas.openxmlformats.org/drawingml/2006/main" noChangeAspect="1"/>
+            </wp:cNvGraphicFramePr>
+            <a:graphic xmlns:a="http://schemas.openxmlformats.org/drawingml/2006/main">
+              <a:graphicData uri="http://schemas.openxmlformats.org/drawingml/2006/picture">
+                <pic:pic xmlns:pic="http://schemas.openxmlformats.org/drawingml/2006/picture">
+                  <pic:nvPicPr>
+                    <pic:cNvPr id="1" name="Picture 1" descr="Graphical user interface&#10;&#10;Description automatically generated"/>
+                    <pic:cNvPicPr/>
+                  </pic:nvPicPr>
+                  <pic:blipFill>
+                    <a:blip r:embed="rId7">
+                      <a:extLst>
+                        <a:ext uri="{28A0092B-C50C-407E-A947-70E740481C1C}">
+                          <a14:useLocalDpi xmlns:a14="http://schemas.microsoft.com/office/drawing/2010/main" val="0"/>
+                        </a:ext>
+                      </a:extLst>
+                    </a:blip>
+                    <a:stretch>
+                      <a:fillRect/>
+                    </a:stretch>
+                  </pic:blipFill>
+                  <pic:spPr>
+                    <a:xfrm>
+                      <a:off x="0" y="0"/>
+                      <a:ext cx="2447925" cy="2965450"/>
+                    </a:xfrm>
+                    <a:prstGeom prst="rect">
+                      <a:avLst/>
+                    </a:prstGeom>
+                  </pic:spPr>
+                </pic:pic>
+              </a:graphicData>
+            </a:graphic>
+            <wp14:sizeRelH relativeFrom="page">
+              <wp14:pctWidth>0</wp14:pctWidth>
+            </wp14:sizeRelH>
+            <wp14:sizeRelV relativeFrom="page">
+              <wp14:pctHeight>0</wp14:pctHeight>
+            </wp14:sizeRelV>
+          </wp:anchor>
+        </w:drawing>
+      </w:r>
+    </w:p>
+    <w:p>
+      <w:pPr>
+        <w:rPr>
+          <w:b/>
+          <w:bCs/>
+          <w:sz w:val="24"/>
+          <w:szCs w:val="24"/>
+          <w:u w:val="single"/>
+          <w:rtl/>
+          <w:lang w:val="en-US"/>
+        </w:rPr>
+      </w:pPr>
+    </w:p>
+    <w:p>
+      <w:pPr>
+        <w:rPr>
+          <w:b/>
+          <w:bCs/>
+          <w:sz w:val="24"/>
+          <w:szCs w:val="24"/>
+          <w:u w:val="single"/>
+          <w:lang w:val="en-US"/>
+        </w:rPr>
+      </w:pPr>
+    </w:p>
+    <w:p>
+      <w:pPr>
+        <w:rPr>
+          <w:b/>
+          <w:bCs/>
+          <w:sz w:val="24"/>
+          <w:szCs w:val="24"/>
+          <w:u w:val="single"/>
+          <w:lang w:val="en-US"/>
+        </w:rPr>
+      </w:pPr>
+    </w:p>
+    <w:p>
+      <w:pPr>
+        <w:rPr>
+          <w:b/>
+          <w:bCs/>
+          <w:sz w:val="24"/>
+          <w:szCs w:val="24"/>
+          <w:u w:val="single"/>
+          <w:lang w:val="en-US"/>
+        </w:rPr>
+      </w:pPr>
+    </w:p>
+    <w:p>
+      <w:pPr>
+        <w:rPr>
+          <w:b/>
+          <w:bCs/>
+          <w:sz w:val="24"/>
+          <w:szCs w:val="24"/>
+          <w:u w:val="single"/>
+          <w:lang w:val="en-US"/>
+        </w:rPr>
+      </w:pPr>
+    </w:p>
+    <w:p>
+      <w:pPr>
+        <w:rPr>
+          <w:b/>
+          <w:bCs/>
+          <w:sz w:val="24"/>
+          <w:szCs w:val="24"/>
+          <w:u w:val="single"/>
+          <w:lang w:val="en-US"/>
+        </w:rPr>
+      </w:pPr>
+    </w:p>
+    <w:p>
+      <w:pPr>
+        <w:rPr>
+          <w:sz w:val="24"/>
+          <w:szCs w:val="24"/>
+          <w:lang w:val="en-US"/>
+        </w:rPr>
+      </w:pPr>
+    </w:p>
+    <w:p>
+      <w:pPr>
+        <w:rPr>
+          <w:sz w:val="24"/>
+          <w:szCs w:val="24"/>
+          <w:lang w:val="en-US"/>
+        </w:rPr>
+      </w:pPr>
+    </w:p>
+    <w:p>
+      <w:pPr>
+        <w:rPr>
+          <w:sz w:val="24"/>
+          <w:szCs w:val="24"/>
+          <w:lang w:val="en-US"/>
+        </w:rPr>
+      </w:pPr>
+    </w:p>
+    <w:p>
+      <w:pPr>
+        <w:rPr>
+          <w:sz w:val="24"/>
+          <w:szCs w:val="24"/>
+          <w:lang w:val="en-US"/>
+        </w:rPr>
+      </w:pPr>
+      <w:r>
+        <w:rPr>
+          <w:sz w:val="24"/>
+          <w:szCs w:val="24"/>
+          <w:lang w:val="en-US"/>
+        </w:rPr>
+        <w:t>The user inputs Username and Password by pressing on the blank box which opens the keyboard on their mobile device. The user types the required data with the keyboard.</w:t>
+      </w:r>
+      <w:r>
+        <w:rPr>
+          <w:sz w:val="24"/>
+          <w:szCs w:val="24"/>
+          <w:lang w:val="en-US"/>
+        </w:rPr>
+        <w:br/>
+        <w:t>The user then presses the Login button. If the login failed the error message will be displayed in red text. If the user logged in successfully the application displays the next screen.</w:t>
+      </w:r>
+      <w:r>
+        <w:rPr>
+          <w:sz w:val="24"/>
+          <w:szCs w:val="24"/>
+          <w:lang w:val="en-US"/>
+        </w:rPr>
+        <w:br/>
+      </w:r>
+    </w:p>
+    <w:p>
+      <w:pPr>
+        <w:rPr>
+          <w:sz w:val="24"/>
+          <w:szCs w:val="24"/>
+          <w:lang w:val="en-US"/>
+        </w:rPr>
+      </w:pPr>
+    </w:p>
+    <w:p>
+      <w:pPr>
+        <w:rPr>
+          <w:sz w:val="24"/>
+          <w:szCs w:val="24"/>
+          <w:lang w:val="en-US"/>
+        </w:rPr>
+      </w:pPr>
+    </w:p>
+    <w:p>
+      <w:pPr>
+        <w:rPr>
+          <w:sz w:val="24"/>
+          <w:szCs w:val="24"/>
+          <w:lang w:val="en-US"/>
+        </w:rPr>
+      </w:pPr>
+    </w:p>
+    <w:p>
+      <w:pPr>
+        <w:rPr>
+          <w:sz w:val="24"/>
+          <w:szCs w:val="24"/>
+          <w:lang w:val="en-US"/>
+        </w:rPr>
+      </w:pPr>
+    </w:p>
+    <w:p>
+      <w:pPr>
+        <w:rPr>
+          <w:sz w:val="24"/>
+          <w:szCs w:val="24"/>
+          <w:lang w:val="en-US"/>
+        </w:rPr>
+      </w:pPr>
+    </w:p>
+    <w:p>
+      <w:pPr>
+        <w:rPr>
+          <w:sz w:val="24"/>
+          <w:szCs w:val="24"/>
+          <w:lang w:val="en-US"/>
+        </w:rPr>
+      </w:pPr>
+    </w:p>
+    <w:p>
+      <w:pPr>
+        <w:rPr>
+          <w:sz w:val="24"/>
+          <w:szCs w:val="24"/>
+          <w:lang w:val="en-US"/>
+        </w:rPr>
+      </w:pPr>
+    </w:p>
+    <w:p>
+      <w:pPr>
+        <w:rPr>
+          <w:sz w:val="24"/>
+          <w:szCs w:val="24"/>
+          <w:lang w:val="en-US"/>
+        </w:rPr>
+      </w:pPr>
+    </w:p>
+    <w:p>
+      <w:pPr>
+        <w:rPr>
+          <w:sz w:val="24"/>
+          <w:szCs w:val="24"/>
+          <w:lang w:val="en-US"/>
+        </w:rPr>
+      </w:pPr>
+    </w:p>
+    <w:p>
+      <w:pPr>
+        <w:rPr>
+          <w:sz w:val="24"/>
+          <w:szCs w:val="24"/>
+          <w:lang w:val="en-US"/>
+        </w:rPr>
+      </w:pPr>
+    </w:p>
+    <w:p>
+      <w:pPr>
+        <w:rPr>
+          <w:b/>
+          <w:bCs/>
+          <w:sz w:val="24"/>
+          <w:szCs w:val="24"/>
+          <w:u w:val="single"/>
+          <w:lang w:val="en-US"/>
+        </w:rPr>
+      </w:pPr>
+      <w:r>
+        <w:rPr>
+          <w:b/>
+          <w:bCs/>
+          <w:sz w:val="24"/>
+          <w:szCs w:val="24"/>
+          <w:u w:val="single"/>
+          <w:lang w:val="en-US"/>
+        </w:rPr>
+        <w:lastRenderedPageBreak/>
+        <w:drawing>
+          <wp:anchor distT="0" distB="0" distL="114300" distR="114300" simplePos="0" relativeHeight="251659264" behindDoc="1" locked="0" layoutInCell="1" allowOverlap="1" wp14:anchorId="66014AAB" wp14:editId="3DB1D7A4">
+            <wp:simplePos x="0" y="0"/>
+            <wp:positionH relativeFrom="margin">
+              <wp:align>left</wp:align>
+            </wp:positionH>
+            <wp:positionV relativeFrom="paragraph">
+              <wp:posOffset>495300</wp:posOffset>
+            </wp:positionV>
+            <wp:extent cx="2381807" cy="2886075"/>
+            <wp:effectExtent l="0" t="0" r="0" b="0"/>
+            <wp:wrapNone/>
+            <wp:docPr id="2" name="Picture 2" descr="Graphical user interface&#10;&#10;Description automatically generated with low confidence"/>
+            <wp:cNvGraphicFramePr>
+              <a:graphicFrameLocks xmlns:a="http://schemas.openxmlformats.org/drawingml/2006/main" noChangeAspect="1"/>
+            </wp:cNvGraphicFramePr>
+            <a:graphic xmlns:a="http://schemas.openxmlformats.org/drawingml/2006/main">
+              <a:graphicData uri="http://schemas.openxmlformats.org/drawingml/2006/picture">
+                <pic:pic xmlns:pic="http://schemas.openxmlformats.org/drawingml/2006/picture">
+                  <pic:nvPicPr>
+                    <pic:cNvPr id="2" name="Picture 2" descr="Graphical user interface&#10;&#10;Description automatically generated with low confidence"/>
+                    <pic:cNvPicPr/>
+                  </pic:nvPicPr>
+                  <pic:blipFill>
+                    <a:blip r:embed="rId8">
+                      <a:extLst>
+                        <a:ext uri="{28A0092B-C50C-407E-A947-70E740481C1C}">
+                          <a14:useLocalDpi xmlns:a14="http://schemas.microsoft.com/office/drawing/2010/main" val="0"/>
+                        </a:ext>
+                      </a:extLst>
+                    </a:blip>
+                    <a:stretch>
+                      <a:fillRect/>
+                    </a:stretch>
+                  </pic:blipFill>
+                  <pic:spPr>
+                    <a:xfrm>
+                      <a:off x="0" y="0"/>
+                      <a:ext cx="2381807" cy="2886075"/>
+                    </a:xfrm>
+                    <a:prstGeom prst="rect">
+                      <a:avLst/>
+                    </a:prstGeom>
+                  </pic:spPr>
+                </pic:pic>
+              </a:graphicData>
+            </a:graphic>
+            <wp14:sizeRelH relativeFrom="page">
+              <wp14:pctWidth>0</wp14:pctWidth>
+            </wp14:sizeRelH>
+            <wp14:sizeRelV relativeFrom="page">
+              <wp14:pctHeight>0</wp14:pctHeight>
+            </wp14:sizeRelV>
+          </wp:anchor>
+        </w:drawing>
+      </w:r>
+      <w:r>
+        <w:rPr>
+          <w:sz w:val="24"/>
+          <w:szCs w:val="24"/>
+          <w:lang w:val="en-US"/>
+        </w:rPr>
+        <w:br/>
+      </w:r>
+      <w:r>
+        <w:rPr>
+          <w:b/>
+          <w:bCs/>
+          <w:sz w:val="24"/>
+          <w:szCs w:val="24"/>
+          <w:lang w:val="en-US"/>
+        </w:rPr>
+        <w:t xml:space="preserve">All </w:t>
+      </w:r>
+      <w:r>
+        <w:rPr>
+          <w:b/>
+          <w:bCs/>
+          <w:sz w:val="24"/>
+          <w:szCs w:val="24"/>
+          <w:lang w:val="en-US"/>
+        </w:rPr>
+        <w:t>Projects Screen:</w:t>
+      </w:r>
+      <w:r>
+        <w:rPr>
+          <w:b/>
+          <w:bCs/>
+          <w:sz w:val="24"/>
+          <w:szCs w:val="24"/>
+          <w:lang w:val="en-US"/>
+        </w:rPr>
+        <w:br/>
+      </w:r>
+    </w:p>
+    <w:p>
+      <w:pPr>
+        <w:rPr>
+          <w:b/>
+          <w:bCs/>
+          <w:sz w:val="24"/>
+          <w:szCs w:val="24"/>
+          <w:u w:val="single"/>
+          <w:lang w:val="en-US"/>
+        </w:rPr>
+      </w:pPr>
+    </w:p>
+    <w:p>
+      <w:pPr>
+        <w:rPr>
+          <w:b/>
+          <w:bCs/>
+          <w:sz w:val="24"/>
+          <w:szCs w:val="24"/>
+          <w:u w:val="single"/>
+          <w:lang w:val="en-US"/>
+        </w:rPr>
+      </w:pPr>
+    </w:p>
+    <w:p>
+      <w:pPr>
+        <w:rPr>
+          <w:b/>
+          <w:bCs/>
+          <w:sz w:val="24"/>
+          <w:szCs w:val="24"/>
+          <w:u w:val="single"/>
+          <w:lang w:val="en-US"/>
+        </w:rPr>
+      </w:pPr>
+    </w:p>
+    <w:p>
+      <w:pPr>
+        <w:rPr>
+          <w:b/>
+          <w:bCs/>
+          <w:sz w:val="24"/>
+          <w:szCs w:val="24"/>
+          <w:u w:val="single"/>
+          <w:lang w:val="en-US"/>
+        </w:rPr>
+      </w:pPr>
+    </w:p>
+    <w:p>
+      <w:pPr>
+        <w:rPr>
+          <w:b/>
+          <w:bCs/>
+          <w:sz w:val="24"/>
+          <w:szCs w:val="24"/>
+          <w:u w:val="single"/>
+          <w:lang w:val="en-US"/>
+        </w:rPr>
+      </w:pPr>
+    </w:p>
+    <w:p>
+      <w:pPr>
+        <w:rPr>
+          <w:b/>
+          <w:bCs/>
+          <w:sz w:val="24"/>
+          <w:szCs w:val="24"/>
+          <w:u w:val="single"/>
+          <w:lang w:val="en-US"/>
+        </w:rPr>
+      </w:pPr>
+    </w:p>
+    <w:p>
+      <w:pPr>
+        <w:rPr>
+          <w:b/>
+          <w:bCs/>
+          <w:sz w:val="24"/>
+          <w:szCs w:val="24"/>
+          <w:u w:val="single"/>
+          <w:lang w:val="en-US"/>
+        </w:rPr>
+      </w:pPr>
+    </w:p>
+    <w:p>
+      <w:pPr>
+        <w:rPr>
+          <w:b/>
+          <w:bCs/>
+          <w:sz w:val="24"/>
+          <w:szCs w:val="24"/>
+          <w:u w:val="single"/>
+          <w:lang w:val="en-US"/>
+        </w:rPr>
+      </w:pPr>
+    </w:p>
+    <w:p>
+      <w:pPr>
+        <w:rPr>
+          <w:b/>
+          <w:bCs/>
+          <w:sz w:val="24"/>
+          <w:szCs w:val="24"/>
+          <w:u w:val="single"/>
+          <w:lang w:val="en-US"/>
+        </w:rPr>
+      </w:pPr>
+    </w:p>
+    <w:p>
+      <w:pPr>
+        <w:rPr>
+          <w:sz w:val="24"/>
+          <w:szCs w:val="24"/>
+          <w:lang w:val="en-US"/>
+        </w:rPr>
+      </w:pPr>
+      <w:r>
+        <w:rPr>
+          <w:sz w:val="24"/>
+          <w:szCs w:val="24"/>
+          <w:lang w:val="en-US"/>
+        </w:rPr>
+        <w:t xml:space="preserve">The system displays only the relevant projects for the logged user, by showing buttons with the projects names. By clicking a </w:t>
+      </w:r>
+      <w:proofErr w:type="gramStart"/>
+      <w:r>
+        <w:rPr>
+          <w:sz w:val="24"/>
+          <w:szCs w:val="24"/>
+          <w:lang w:val="en-US"/>
+        </w:rPr>
+        <w:t>button</w:t>
+      </w:r>
+      <w:proofErr w:type="gramEnd"/>
+      <w:r>
+        <w:rPr>
+          <w:sz w:val="24"/>
+          <w:szCs w:val="24"/>
+          <w:lang w:val="en-US"/>
+        </w:rPr>
+        <w:t xml:space="preserve"> the system </w:t>
+      </w:r>
+      <w:r>
+        <w:rPr>
+          <w:sz w:val="24"/>
+          <w:szCs w:val="24"/>
+          <w:lang w:val="en-US"/>
+        </w:rPr>
+        <w:t>will display</w:t>
+      </w:r>
+      <w:r>
+        <w:rPr>
+          <w:sz w:val="24"/>
+          <w:szCs w:val="24"/>
+          <w:lang w:val="en-US"/>
+        </w:rPr>
+        <w:t xml:space="preserve"> the next screen.</w:t>
+      </w:r>
+    </w:p>
+    <w:p>
+      <w:pPr>
+        <w:rPr>
+          <w:sz w:val="24"/>
+          <w:szCs w:val="24"/>
+          <w:lang w:val="en-US"/>
+        </w:rPr>
+      </w:pPr>
+    </w:p>
+    <w:p>
+      <w:pPr>
+        <w:rPr>
+          <w:b/>
+          <w:bCs/>
+          <w:sz w:val="24"/>
+          <w:szCs w:val="24"/>
+          <w:lang w:val="en-US"/>
+        </w:rPr>
+      </w:pPr>
+      <w:r>
+        <w:rPr>
+          <w:b/>
+          <w:bCs/>
+          <w:sz w:val="24"/>
+          <w:szCs w:val="24"/>
+          <w:lang w:val="en-US"/>
+        </w:rPr>
+        <w:t>Current Project Screen:</w:t>
+      </w:r>
+    </w:p>
+    <w:p>
+      <w:pPr>
+        <w:rPr>
+          <w:b/>
+          <w:bCs/>
+          <w:sz w:val="24"/>
+          <w:szCs w:val="24"/>
+          <w:lang w:val="en-US"/>
+        </w:rPr>
+      </w:pPr>
+      <w:r>
+        <w:rPr>
+          <w:b/>
+          <w:bCs/>
+          <w:sz w:val="24"/>
+          <w:szCs w:val="24"/>
+          <w:lang w:val="en-US"/>
+        </w:rPr>
+        <w:drawing>
+          <wp:anchor distT="0" distB="0" distL="114300" distR="114300" simplePos="0" relativeHeight="251660288" behindDoc="1" locked="0" layoutInCell="1" allowOverlap="1" wp14:anchorId="14D59FA8" wp14:editId="57566639">
+            <wp:simplePos x="0" y="0"/>
+            <wp:positionH relativeFrom="margin">
+              <wp:align>left</wp:align>
+            </wp:positionH>
+            <wp:positionV relativeFrom="paragraph">
+              <wp:posOffset>10160</wp:posOffset>
+            </wp:positionV>
+            <wp:extent cx="2450428" cy="2943225"/>
+            <wp:effectExtent l="0" t="0" r="7620" b="0"/>
+            <wp:wrapNone/>
+            <wp:docPr id="3" name="Picture 3"/>
+            <wp:cNvGraphicFramePr>
+              <a:graphicFrameLocks xmlns:a="http://schemas.openxmlformats.org/drawingml/2006/main" noChangeAspect="1"/>
+            </wp:cNvGraphicFramePr>
+            <a:graphic xmlns:a="http://schemas.openxmlformats.org/drawingml/2006/main">
+              <a:graphicData uri="http://schemas.openxmlformats.org/drawingml/2006/picture">
+                <pic:pic xmlns:pic="http://schemas.openxmlformats.org/drawingml/2006/picture">
+                  <pic:nvPicPr>
+                    <pic:cNvPr id="1" name=""/>
+                    <pic:cNvPicPr/>
+                  </pic:nvPicPr>
+                  <pic:blipFill>
+                    <a:blip r:embed="rId9">
+                      <a:extLst>
+                        <a:ext uri="{28A0092B-C50C-407E-A947-70E740481C1C}">
+                          <a14:useLocalDpi xmlns:a14="http://schemas.microsoft.com/office/drawing/2010/main" val="0"/>
+                        </a:ext>
+                      </a:extLst>
+                    </a:blip>
+                    <a:stretch>
+                      <a:fillRect/>
+                    </a:stretch>
+                  </pic:blipFill>
+                  <pic:spPr>
+                    <a:xfrm>
+                      <a:off x="0" y="0"/>
+                      <a:ext cx="2452116" cy="2945253"/>
+                    </a:xfrm>
+                    <a:prstGeom prst="rect">
+                      <a:avLst/>
+                    </a:prstGeom>
+                  </pic:spPr>
+                </pic:pic>
+              </a:graphicData>
+            </a:graphic>
+            <wp14:sizeRelH relativeFrom="page">
+              <wp14:pctWidth>0</wp14:pctWidth>
+            </wp14:sizeRelH>
+            <wp14:sizeRelV relativeFrom="page">
+              <wp14:pctHeight>0</wp14:pctHeight>
+            </wp14:sizeRelV>
+          </wp:anchor>
+        </w:drawing>
+      </w:r>
+    </w:p>
+    <w:p>
+      <w:pPr>
+        <w:rPr>
+          <w:sz w:val="24"/>
+          <w:szCs w:val="24"/>
+          <w:lang w:val="en-US"/>
+        </w:rPr>
+      </w:pPr>
+    </w:p>
+    <w:p>
+      <w:pPr>
+        <w:rPr>
+          <w:sz w:val="24"/>
+          <w:szCs w:val="24"/>
+          <w:lang w:val="en-US"/>
+        </w:rPr>
+      </w:pPr>
+    </w:p>
+    <w:p>
+      <w:pPr>
+        <w:rPr>
+          <w:sz w:val="24"/>
+          <w:szCs w:val="24"/>
+          <w:lang w:val="en-US"/>
+        </w:rPr>
+      </w:pPr>
+    </w:p>
+    <w:p>
+      <w:pPr>
+        <w:rPr>
+          <w:sz w:val="24"/>
+          <w:szCs w:val="24"/>
+          <w:lang w:val="en-US"/>
+        </w:rPr>
+      </w:pPr>
+    </w:p>
+    <w:p>
+      <w:pPr>
+        <w:rPr>
+          <w:sz w:val="24"/>
+          <w:szCs w:val="24"/>
+          <w:lang w:val="en-US"/>
+        </w:rPr>
+      </w:pPr>
+    </w:p>
+    <w:p>
+      <w:pPr>
+        <w:rPr>
+          <w:sz w:val="24"/>
+          <w:szCs w:val="24"/>
+          <w:lang w:val="en-US"/>
+        </w:rPr>
+      </w:pPr>
+    </w:p>
+    <w:p>
+      <w:pPr>
+        <w:rPr>
+          <w:sz w:val="24"/>
+          <w:szCs w:val="24"/>
+          <w:lang w:val="en-US"/>
+        </w:rPr>
+      </w:pPr>
+    </w:p>
+    <w:p>
+      <w:pPr>
+        <w:rPr>
+          <w:sz w:val="24"/>
+          <w:szCs w:val="24"/>
+          <w:lang w:val="en-US"/>
+        </w:rPr>
+      </w:pPr>
+    </w:p>
+    <w:p>
+      <w:pPr>
+        <w:rPr>
+          <w:sz w:val="24"/>
+          <w:szCs w:val="24"/>
+          <w:lang w:val="en-US"/>
+        </w:rPr>
+      </w:pPr>
+    </w:p>
+    <w:p>
+      <w:pPr>
+        <w:rPr>
+          <w:sz w:val="24"/>
+          <w:szCs w:val="24"/>
+          <w:lang w:val="en-US"/>
+        </w:rPr>
+      </w:pPr>
+      <w:r>
+        <w:rPr>
+          <w:sz w:val="24"/>
+          <w:szCs w:val="24"/>
+          <w:lang w:val="en-US"/>
+        </w:rPr>
+        <w:t xml:space="preserve">The system displays the list of stages in the chosen project. The project name can be seen at the top of the screen. </w:t>
+      </w:r>
+      <w:proofErr w:type="gramStart"/>
+      <w:r>
+        <w:rPr>
+          <w:sz w:val="24"/>
+          <w:szCs w:val="24"/>
+          <w:lang w:val="en-US"/>
+        </w:rPr>
+        <w:t>Also</w:t>
+      </w:r>
+      <w:proofErr w:type="gramEnd"/>
+      <w:r>
+        <w:rPr>
+          <w:sz w:val="24"/>
+          <w:szCs w:val="24"/>
+          <w:lang w:val="en-US"/>
+        </w:rPr>
+        <w:t xml:space="preserve"> a Back button is displayed which returns us the “All Projects Screen”</w:t>
+      </w:r>
+      <w:r>
+        <w:rPr>
+          <w:sz w:val="24"/>
+          <w:szCs w:val="24"/>
+          <w:lang w:val="en-US"/>
+        </w:rPr>
+        <w:br/>
+        <w:t>The stages names are buttons, by clicking a stage button the system will display the next screen.</w:t>
+      </w:r>
+    </w:p>
+    <w:p>
+      <w:pPr>
+        <w:rPr>
+          <w:sz w:val="24"/>
+          <w:szCs w:val="24"/>
+          <w:lang w:val="en-US"/>
+        </w:rPr>
+      </w:pPr>
+    </w:p>
+    <w:p>
+      <w:pPr>
+        <w:rPr>
+          <w:b/>
+          <w:bCs/>
+          <w:sz w:val="24"/>
+          <w:szCs w:val="24"/>
+          <w:lang w:val="en-US"/>
+        </w:rPr>
+      </w:pPr>
+      <w:r>
+        <w:rPr>
+          <w:b/>
+          <w:bCs/>
+          <w:sz w:val="24"/>
+          <w:szCs w:val="24"/>
+          <w:lang w:val="en-US"/>
+        </w:rPr>
+        <w:lastRenderedPageBreak/>
+        <w:drawing>
+          <wp:anchor distT="0" distB="0" distL="114300" distR="114300" simplePos="0" relativeHeight="251661312" behindDoc="1" locked="0" layoutInCell="1" allowOverlap="1" wp14:anchorId="11983A0F" wp14:editId="39CB8071">
+            <wp:simplePos x="0" y="0"/>
+            <wp:positionH relativeFrom="margin">
+              <wp:align>left</wp:align>
+            </wp:positionH>
+            <wp:positionV relativeFrom="paragraph">
+              <wp:posOffset>238125</wp:posOffset>
+            </wp:positionV>
+            <wp:extent cx="3219654" cy="3886200"/>
+            <wp:effectExtent l="0" t="0" r="0" b="0"/>
+            <wp:wrapNone/>
+            <wp:docPr id="7" name="Picture 7" descr="Timeline&#10;&#10;Description automatically generated"/>
+            <wp:cNvGraphicFramePr>
+              <a:graphicFrameLocks xmlns:a="http://schemas.openxmlformats.org/drawingml/2006/main" noChangeAspect="1"/>
+            </wp:cNvGraphicFramePr>
+            <a:graphic xmlns:a="http://schemas.openxmlformats.org/drawingml/2006/main">
+              <a:graphicData uri="http://schemas.openxmlformats.org/drawingml/2006/picture">
+                <pic:pic xmlns:pic="http://schemas.openxmlformats.org/drawingml/2006/picture">
+                  <pic:nvPicPr>
+                    <pic:cNvPr id="7" name="Picture 7" descr="Timeline&#10;&#10;Description automatically generated"/>
+                    <pic:cNvPicPr/>
+                  </pic:nvPicPr>
+                  <pic:blipFill>
+                    <a:blip r:embed="rId10">
+                      <a:extLst>
+                        <a:ext uri="{28A0092B-C50C-407E-A947-70E740481C1C}">
+                          <a14:useLocalDpi xmlns:a14="http://schemas.microsoft.com/office/drawing/2010/main" val="0"/>
+                        </a:ext>
+                      </a:extLst>
+                    </a:blip>
+                    <a:stretch>
+                      <a:fillRect/>
+                    </a:stretch>
+                  </pic:blipFill>
+                  <pic:spPr>
+                    <a:xfrm>
+                      <a:off x="0" y="0"/>
+                      <a:ext cx="3219654" cy="3886200"/>
+                    </a:xfrm>
+                    <a:prstGeom prst="rect">
+                      <a:avLst/>
+                    </a:prstGeom>
+                  </pic:spPr>
+                </pic:pic>
+              </a:graphicData>
+            </a:graphic>
+            <wp14:sizeRelH relativeFrom="page">
+              <wp14:pctWidth>0</wp14:pctWidth>
+            </wp14:sizeRelH>
+            <wp14:sizeRelV relativeFrom="page">
+              <wp14:pctHeight>0</wp14:pctHeight>
+            </wp14:sizeRelV>
+          </wp:anchor>
+        </w:drawing>
+      </w:r>
+      <w:r>
+        <w:rPr>
+          <w:b/>
+          <w:bCs/>
+          <w:sz w:val="24"/>
+          <w:szCs w:val="24"/>
+          <w:lang w:val="en-US"/>
+        </w:rPr>
+        <w:t>Current Stage Screen:</w:t>
+      </w:r>
+    </w:p>
+    <w:p>
+      <w:pPr>
+        <w:rPr>
+          <w:b/>
+          <w:bCs/>
+          <w:sz w:val="24"/>
+          <w:szCs w:val="24"/>
+          <w:lang w:val="en-US"/>
+        </w:rPr>
+      </w:pPr>
+    </w:p>
+    <w:p>
+      <w:pPr>
+        <w:rPr>
+          <w:b/>
+          <w:bCs/>
+          <w:sz w:val="24"/>
+          <w:szCs w:val="24"/>
+          <w:lang w:val="en-US"/>
+        </w:rPr>
+      </w:pPr>
+    </w:p>
+    <w:p>
+      <w:pPr>
+        <w:rPr>
+          <w:b/>
+          <w:bCs/>
+          <w:sz w:val="24"/>
+          <w:szCs w:val="24"/>
+          <w:lang w:val="en-US"/>
+        </w:rPr>
+      </w:pPr>
+    </w:p>
+    <w:p>
+      <w:pPr>
+        <w:rPr>
+          <w:b/>
+          <w:bCs/>
+          <w:sz w:val="24"/>
+          <w:szCs w:val="24"/>
+          <w:lang w:val="en-US"/>
+        </w:rPr>
+      </w:pPr>
+    </w:p>
+    <w:p>
+      <w:pPr>
+        <w:rPr>
+          <w:b/>
+          <w:bCs/>
+          <w:sz w:val="24"/>
+          <w:szCs w:val="24"/>
+          <w:lang w:val="en-US"/>
+        </w:rPr>
+      </w:pPr>
+    </w:p>
+    <w:p>
+      <w:pPr>
+        <w:rPr>
+          <w:sz w:val="24"/>
+          <w:szCs w:val="24"/>
+          <w:lang w:val="en-US"/>
+        </w:rPr>
+      </w:pPr>
+    </w:p>
+    <w:p>
+      <w:pPr>
+        <w:rPr>
+          <w:sz w:val="24"/>
+          <w:szCs w:val="24"/>
+          <w:lang w:val="en-US"/>
+        </w:rPr>
+      </w:pPr>
+    </w:p>
+    <w:p>
+      <w:pPr>
+        <w:rPr>
+          <w:sz w:val="24"/>
+          <w:szCs w:val="24"/>
+          <w:lang w:val="en-US"/>
+        </w:rPr>
+      </w:pPr>
+    </w:p>
+    <w:p>
+      <w:pPr>
+        <w:rPr>
+          <w:sz w:val="24"/>
+          <w:szCs w:val="24"/>
+          <w:lang w:val="en-US"/>
+        </w:rPr>
+      </w:pPr>
+    </w:p>
+    <w:p>
+      <w:pPr>
+        <w:rPr>
+          <w:sz w:val="24"/>
+          <w:szCs w:val="24"/>
+          <w:lang w:val="en-US"/>
+        </w:rPr>
+      </w:pPr>
+    </w:p>
+    <w:p>
+      <w:pPr>
+        <w:rPr>
+          <w:sz w:val="24"/>
+          <w:szCs w:val="24"/>
+          <w:lang w:val="en-US"/>
+        </w:rPr>
+      </w:pPr>
+    </w:p>
+    <w:p>
+      <w:pPr>
+        <w:rPr>
+          <w:sz w:val="24"/>
+          <w:szCs w:val="24"/>
+          <w:lang w:val="en-US"/>
+        </w:rPr>
+      </w:pPr>
+    </w:p>
+    <w:p>
+      <w:pPr>
+        <w:rPr>
+          <w:sz w:val="24"/>
+          <w:szCs w:val="24"/>
+          <w:lang w:val="en-US"/>
+        </w:rPr>
+      </w:pPr>
+    </w:p>
+    <w:p>
+      <w:pPr>
+        <w:rPr>
+          <w:rFonts w:hint="cs"/>
+          <w:sz w:val="24"/>
+          <w:szCs w:val="24"/>
+          <w:rtl/>
+          <w:lang w:val="en-US"/>
+        </w:rPr>
+      </w:pPr>
+      <w:r>
+        <w:rPr>
+          <w:sz w:val="24"/>
+          <w:szCs w:val="24"/>
+          <w:lang w:val="en-US"/>
+        </w:rPr>
+        <w:t>The system displays the list of missions for the chosen stage in the chosen project. The system displays at the top of the screen the project name and the stage name under it. This will help the user to keep his “orientation” while navigating the system.</w:t>
+      </w:r>
+      <w:r>
+        <w:rPr>
+          <w:sz w:val="24"/>
+          <w:szCs w:val="24"/>
+          <w:lang w:val="en-US"/>
+        </w:rPr>
+        <w:br/>
+        <w:t>Missions status can be changed by clicking of the status button for a specific mission, which opens a drop-down menu to select the new status from.</w:t>
+      </w:r>
+    </w:p>
+    <w:p>
+      <w:pPr>
+        <w:rPr>
+          <w:sz w:val="24"/>
+          <w:szCs w:val="24"/>
+          <w:lang w:val="en-US"/>
+        </w:rPr>
+      </w:pPr>
+    </w:p>
+    <w:p>
+      <w:pPr>
+        <w:rPr>
+          <w:sz w:val="24"/>
+          <w:szCs w:val="24"/>
+          <w:lang w:val="en-US"/>
+        </w:rPr>
+      </w:pPr>
+    </w:p>
+    <w:p>
+      <w:pPr>
+        <w:rPr>
+          <w:rFonts w:hint="cs"/>
+          <w:b/>
+          <w:bCs/>
+          <w:sz w:val="40"/>
+          <w:szCs w:val="40"/>
+          <w:u w:val="single"/>
+          <w:rtl/>
+          <w:lang w:val="en-US"/>
+        </w:rPr>
+      </w:pPr>
+    </w:p>
+    <w:p>
+      <w:pPr>
+        <w:rPr>
+          <w:b/>
+          <w:bCs/>
+          <w:sz w:val="40"/>
+          <w:szCs w:val="40"/>
+          <w:u w:val="single"/>
+          <w:lang w:val="en-US"/>
+        </w:rPr>
+      </w:pPr>
+    </w:p>
+    <w:p>
+      <w:pPr>
+        <w:rPr>
+          <w:b/>
+          <w:bCs/>
+          <w:sz w:val="40"/>
+          <w:szCs w:val="40"/>
+          <w:u w:val="single"/>
+          <w:lang w:val="en-US"/>
+        </w:rPr>
+      </w:pPr>
+    </w:p>
+    <w:p>
+      <w:pPr>
+        <w:rPr>
+          <w:b/>
+          <w:bCs/>
+          <w:sz w:val="40"/>
+          <w:szCs w:val="40"/>
+          <w:u w:val="single"/>
+          <w:lang w:val="en-US"/>
+        </w:rPr>
+      </w:pPr>
+    </w:p>
+    <w:p>
+      <w:pPr>
+        <w:rPr>
+          <w:b/>
+          <w:bCs/>
+          <w:sz w:val="40"/>
+          <w:szCs w:val="40"/>
+          <w:u w:val="single"/>
+          <w:lang w:val="en-US"/>
+        </w:rPr>
+      </w:pPr>
+    </w:p>
+    <w:p>
+      <w:pPr>
+        <w:rPr>
+          <w:b/>
+          <w:bCs/>
+          <w:sz w:val="40"/>
+          <w:szCs w:val="40"/>
+          <w:u w:val="single"/>
+          <w:lang w:val="en-US"/>
+        </w:rPr>
+      </w:pPr>
+    </w:p>
+    <w:p>
+      <w:pPr>
+        <w:rPr>
+          <w:b/>
+          <w:bCs/>
+          <w:sz w:val="40"/>
+          <w:szCs w:val="40"/>
+          <w:u w:val="single"/>
+          <w:lang w:val="en-US"/>
+        </w:rPr>
+      </w:pPr>
+    </w:p>
+    <w:p>
+      <w:pPr>
+        <w:rPr>
+          <w:b/>
+          <w:bCs/>
+          <w:sz w:val="40"/>
+          <w:szCs w:val="40"/>
+          <w:u w:val="single"/>
+          <w:lang w:val="en-US"/>
+        </w:rPr>
+      </w:pPr>
+      <w:r>
+        <w:rPr>
+          <w:b/>
+          <w:bCs/>
+          <w:sz w:val="40"/>
+          <w:szCs w:val="40"/>
+          <w:u w:val="single"/>
+          <w:lang w:val="en-US"/>
+        </w:rPr>
+        <w:lastRenderedPageBreak/>
         <w:t>Testing</w:t>
       </w:r>
     </w:p>
@@ -828,25 +2056,7 @@
           <w:szCs w:val="24"/>
           <w:lang w:val="en-US"/>
         </w:rPr>
-        <w:t xml:space="preserve">We will use tools for load and performance testing </w:t>
-      </w:r>
-      <w:r>
-        <w:rPr>
-          <w:rFonts w:cstheme="minorHAnsi"/>
-          <w:sz w:val="24"/>
-          <w:szCs w:val="24"/>
-          <w:lang w:val="en-US"/>
-        </w:rPr>
-        <w:t>to</w:t>
-      </w:r>
-      <w:r>
-        <w:rPr>
-          <w:rFonts w:cstheme="minorHAnsi"/>
-          <w:sz w:val="24"/>
-          <w:szCs w:val="24"/>
-          <w:lang w:val="en-US"/>
-        </w:rPr>
-        <w:t xml:space="preserve"> simulate 50 users sending actions in our application and measure the reaction time. There are a few tools that provide those capabilities and produce reports such as: Gatling, Apache </w:t>
+        <w:t xml:space="preserve">We will use tools for load and performance testing to simulate 50 users sending actions in our application and measure the reaction time. There are a few tools that provide those capabilities and produce reports such as: Gatling, Apache </w:t>
       </w:r>
       <w:proofErr w:type="spellStart"/>
       <w:r>

</xml_diff>

<commit_message>
Updated User Interface section
</commit_message>
<xml_diff>
--- a/docs/ADD.docx
+++ b/docs/ADD.docx
@@ -16230,6 +16230,23 @@
           <w:lang w:val="en-US"/>
         </w:rPr>
         <w:t>ur goal is to create an intuitive, easy to use, comfortable user interface.</w:t>
+      </w:r>
+      <w:r>
+        <w:rPr>
+          <w:sz w:val="24"/>
+          <w:szCs w:val="24"/>
+          <w:lang w:val="en-US"/>
+        </w:rPr>
+        <w:br/>
+        <w:t>Note that all screens have a visible “Back” button and relevant screens have titles in the top, indicating the “path” the user has taken in the app. This will provide better “orientation” for the user while navigating the app.</w:t>
+      </w:r>
+      <w:r>
+        <w:rPr>
+          <w:sz w:val="24"/>
+          <w:szCs w:val="24"/>
+          <w:lang w:val="en-US"/>
+        </w:rPr>
+        <w:br/>
       </w:r>
     </w:p>
     <w:p>
@@ -16547,15 +16564,6 @@
     <w:p>
       <w:pPr>
         <w:rPr>
-          <w:sz w:val="24"/>
-          <w:szCs w:val="24"/>
-          <w:lang w:val="en-US"/>
-        </w:rPr>
-      </w:pPr>
-    </w:p>
-    <w:p>
-      <w:pPr>
-        <w:rPr>
           <w:b/>
           <w:bCs/>
           <w:sz w:val="24"/>
@@ -16576,7 +16584,7 @@
         </w:rPr>
         <w:lastRenderedPageBreak/>
         <w:drawing>
-          <wp:anchor distT="0" distB="0" distL="114300" distR="114300" simplePos="0" relativeHeight="251659264" behindDoc="1" locked="0" layoutInCell="1" allowOverlap="1" wp14:anchorId="66014AAB" wp14:editId="3DB1D7A4">
+          <wp:anchor distT="0" distB="0" distL="114300" distR="114300" simplePos="0" relativeHeight="251659264" behindDoc="1" locked="0" layoutInCell="1" allowOverlap="1" wp14:anchorId="66014AAB" wp14:editId="0DBFDC07">
             <wp:simplePos x="0" y="0"/>
             <wp:positionH relativeFrom="margin">
               <wp:align>left</wp:align>
@@ -16841,6 +16849,15 @@
     <w:p>
       <w:pPr>
         <w:rPr>
+          <w:sz w:val="24"/>
+          <w:szCs w:val="24"/>
+          <w:lang w:val="en-US"/>
+        </w:rPr>
+      </w:pPr>
+    </w:p>
+    <w:p>
+      <w:pPr>
+        <w:rPr>
           <w:b/>
           <w:bCs/>
           <w:sz w:val="24"/>
@@ -16856,41 +16873,19 @@
           <w:szCs w:val="24"/>
           <w:lang w:val="en-US"/>
         </w:rPr>
-        <w:t>Current Project Screen:</w:t>
-      </w:r>
-    </w:p>
-    <w:p>
-      <w:pPr>
-        <w:rPr>
-          <w:b/>
-          <w:bCs/>
-          <w:sz w:val="24"/>
-          <w:szCs w:val="24"/>
-          <w:lang w:val="en-US"/>
-        </w:rPr>
-      </w:pPr>
-      <w:r>
-        <w:rPr>
-          <w:b/>
-          <w:bCs/>
-          <w:noProof/>
-          <w:sz w:val="24"/>
-          <w:szCs w:val="24"/>
-          <w:lang w:val="en-US"/>
-        </w:rPr>
         <w:drawing>
-          <wp:anchor distT="0" distB="0" distL="114300" distR="114300" simplePos="0" relativeHeight="251660288" behindDoc="1" locked="0" layoutInCell="1" allowOverlap="1" wp14:anchorId="14D59FA8" wp14:editId="57566639">
+          <wp:anchor distT="0" distB="0" distL="114300" distR="114300" simplePos="0" relativeHeight="251662336" behindDoc="1" locked="0" layoutInCell="1" allowOverlap="1" wp14:anchorId="25CD6A50" wp14:editId="2979E1DD">
             <wp:simplePos x="0" y="0"/>
             <wp:positionH relativeFrom="margin">
               <wp:align>left</wp:align>
             </wp:positionH>
             <wp:positionV relativeFrom="paragraph">
-              <wp:posOffset>10160</wp:posOffset>
+              <wp:posOffset>438785</wp:posOffset>
             </wp:positionV>
-            <wp:extent cx="2450428" cy="2943225"/>
-            <wp:effectExtent l="0" t="0" r="7620" b="0"/>
+            <wp:extent cx="2347145" cy="2819400"/>
+            <wp:effectExtent l="0" t="0" r="0" b="0"/>
             <wp:wrapNone/>
-            <wp:docPr id="3" name="Picture 3"/>
+            <wp:docPr id="8" name="Picture 8" descr="Graphical user interface, application&#10;&#10;Description automatically generated"/>
             <wp:cNvGraphicFramePr>
               <a:graphicFrameLocks xmlns:a="http://schemas.openxmlformats.org/drawingml/2006/main" noChangeAspect="1"/>
             </wp:cNvGraphicFramePr>
@@ -16898,7 +16893,7 @@
               <a:graphicData uri="http://schemas.openxmlformats.org/drawingml/2006/picture">
                 <pic:pic xmlns:pic="http://schemas.openxmlformats.org/drawingml/2006/picture">
                   <pic:nvPicPr>
-                    <pic:cNvPr id="1" name=""/>
+                    <pic:cNvPr id="8" name="Picture 8" descr="Graphical user interface, application&#10;&#10;Description automatically generated"/>
                     <pic:cNvPicPr/>
                   </pic:nvPicPr>
                   <pic:blipFill>
@@ -16916,218 +16911,7 @@
                   <pic:spPr>
                     <a:xfrm>
                       <a:off x="0" y="0"/>
-                      <a:ext cx="2452116" cy="2945253"/>
-                    </a:xfrm>
-                    <a:prstGeom prst="rect">
-                      <a:avLst/>
-                    </a:prstGeom>
-                  </pic:spPr>
-                </pic:pic>
-              </a:graphicData>
-            </a:graphic>
-            <wp14:sizeRelH relativeFrom="page">
-              <wp14:pctWidth>0</wp14:pctWidth>
-            </wp14:sizeRelH>
-            <wp14:sizeRelV relativeFrom="page">
-              <wp14:pctHeight>0</wp14:pctHeight>
-            </wp14:sizeRelV>
-          </wp:anchor>
-        </w:drawing>
-      </w:r>
-    </w:p>
-    <w:p>
-      <w:pPr>
-        <w:rPr>
-          <w:sz w:val="24"/>
-          <w:szCs w:val="24"/>
-          <w:lang w:val="en-US"/>
-        </w:rPr>
-      </w:pPr>
-    </w:p>
-    <w:p>
-      <w:pPr>
-        <w:rPr>
-          <w:sz w:val="24"/>
-          <w:szCs w:val="24"/>
-          <w:lang w:val="en-US"/>
-        </w:rPr>
-      </w:pPr>
-    </w:p>
-    <w:p>
-      <w:pPr>
-        <w:rPr>
-          <w:sz w:val="24"/>
-          <w:szCs w:val="24"/>
-          <w:lang w:val="en-US"/>
-        </w:rPr>
-      </w:pPr>
-    </w:p>
-    <w:p>
-      <w:pPr>
-        <w:rPr>
-          <w:sz w:val="24"/>
-          <w:szCs w:val="24"/>
-          <w:lang w:val="en-US"/>
-        </w:rPr>
-      </w:pPr>
-    </w:p>
-    <w:p>
-      <w:pPr>
-        <w:rPr>
-          <w:sz w:val="24"/>
-          <w:szCs w:val="24"/>
-          <w:lang w:val="en-US"/>
-        </w:rPr>
-      </w:pPr>
-    </w:p>
-    <w:p>
-      <w:pPr>
-        <w:rPr>
-          <w:sz w:val="24"/>
-          <w:szCs w:val="24"/>
-          <w:lang w:val="en-US"/>
-        </w:rPr>
-      </w:pPr>
-    </w:p>
-    <w:p>
-      <w:pPr>
-        <w:rPr>
-          <w:sz w:val="24"/>
-          <w:szCs w:val="24"/>
-          <w:lang w:val="en-US"/>
-        </w:rPr>
-      </w:pPr>
-    </w:p>
-    <w:p>
-      <w:pPr>
-        <w:rPr>
-          <w:sz w:val="24"/>
-          <w:szCs w:val="24"/>
-          <w:lang w:val="en-US"/>
-        </w:rPr>
-      </w:pPr>
-    </w:p>
-    <w:p>
-      <w:pPr>
-        <w:rPr>
-          <w:sz w:val="24"/>
-          <w:szCs w:val="24"/>
-          <w:lang w:val="en-US"/>
-        </w:rPr>
-      </w:pPr>
-    </w:p>
-    <w:p>
-      <w:pPr>
-        <w:rPr>
-          <w:sz w:val="24"/>
-          <w:szCs w:val="24"/>
-          <w:lang w:val="en-US"/>
-        </w:rPr>
-      </w:pPr>
-      <w:r>
-        <w:rPr>
-          <w:sz w:val="24"/>
-          <w:szCs w:val="24"/>
-          <w:lang w:val="en-US"/>
-        </w:rPr>
-        <w:t xml:space="preserve">The system displays the list of stages in the chosen project. The project name can be seen at the top of the screen. </w:t>
-      </w:r>
-      <w:proofErr w:type="gramStart"/>
-      <w:r>
-        <w:rPr>
-          <w:sz w:val="24"/>
-          <w:szCs w:val="24"/>
-          <w:lang w:val="en-US"/>
-        </w:rPr>
-        <w:t>Also</w:t>
-      </w:r>
-      <w:proofErr w:type="gramEnd"/>
-      <w:r>
-        <w:rPr>
-          <w:sz w:val="24"/>
-          <w:szCs w:val="24"/>
-          <w:lang w:val="en-US"/>
-        </w:rPr>
-        <w:t xml:space="preserve"> a Back button is displayed which returns us the “All Projects Screen”</w:t>
-      </w:r>
-      <w:r>
-        <w:rPr>
-          <w:sz w:val="24"/>
-          <w:szCs w:val="24"/>
-          <w:lang w:val="en-US"/>
-        </w:rPr>
-        <w:br/>
-        <w:t>The stages names are buttons, by clicking a stage button the system will display the next screen.</w:t>
-      </w:r>
-    </w:p>
-    <w:p>
-      <w:pPr>
-        <w:rPr>
-          <w:sz w:val="24"/>
-          <w:szCs w:val="24"/>
-          <w:lang w:val="en-US"/>
-        </w:rPr>
-      </w:pPr>
-    </w:p>
-    <w:p>
-      <w:pPr>
-        <w:rPr>
-          <w:b/>
-          <w:bCs/>
-          <w:sz w:val="24"/>
-          <w:szCs w:val="24"/>
-          <w:lang w:val="en-US"/>
-        </w:rPr>
-      </w:pPr>
-      <w:r>
-        <w:rPr>
-          <w:b/>
-          <w:bCs/>
-          <w:noProof/>
-          <w:sz w:val="24"/>
-          <w:szCs w:val="24"/>
-          <w:lang w:val="en-US"/>
-        </w:rPr>
-        <w:lastRenderedPageBreak/>
-        <w:drawing>
-          <wp:anchor distT="0" distB="0" distL="114300" distR="114300" simplePos="0" relativeHeight="251661312" behindDoc="1" locked="0" layoutInCell="1" allowOverlap="1" wp14:anchorId="11983A0F" wp14:editId="39CB8071">
-            <wp:simplePos x="0" y="0"/>
-            <wp:positionH relativeFrom="margin">
-              <wp:align>left</wp:align>
-            </wp:positionH>
-            <wp:positionV relativeFrom="paragraph">
-              <wp:posOffset>238125</wp:posOffset>
-            </wp:positionV>
-            <wp:extent cx="3219654" cy="3886200"/>
-            <wp:effectExtent l="0" t="0" r="0" b="0"/>
-            <wp:wrapNone/>
-            <wp:docPr id="7" name="Picture 7" descr="Timeline&#10;&#10;Description automatically generated"/>
-            <wp:cNvGraphicFramePr>
-              <a:graphicFrameLocks xmlns:a="http://schemas.openxmlformats.org/drawingml/2006/main" noChangeAspect="1"/>
-            </wp:cNvGraphicFramePr>
-            <a:graphic xmlns:a="http://schemas.openxmlformats.org/drawingml/2006/main">
-              <a:graphicData uri="http://schemas.openxmlformats.org/drawingml/2006/picture">
-                <pic:pic xmlns:pic="http://schemas.openxmlformats.org/drawingml/2006/picture">
-                  <pic:nvPicPr>
-                    <pic:cNvPr id="7" name="Picture 7" descr="Timeline&#10;&#10;Description automatically generated"/>
-                    <pic:cNvPicPr/>
-                  </pic:nvPicPr>
-                  <pic:blipFill>
-                    <a:blip r:embed="rId12">
-                      <a:extLst>
-                        <a:ext uri="{28A0092B-C50C-407E-A947-70E740481C1C}">
-                          <a14:useLocalDpi xmlns:a14="http://schemas.microsoft.com/office/drawing/2010/main" val="0"/>
-                        </a:ext>
-                      </a:extLst>
-                    </a:blip>
-                    <a:stretch>
-                      <a:fillRect/>
-                    </a:stretch>
-                  </pic:blipFill>
-                  <pic:spPr>
-                    <a:xfrm>
-                      <a:off x="0" y="0"/>
-                      <a:ext cx="3219654" cy="3886200"/>
+                      <a:ext cx="2351838" cy="2825038"/>
                     </a:xfrm>
                     <a:prstGeom prst="rect">
                       <a:avLst/>
@@ -17153,6 +16937,512 @@
           <w:szCs w:val="24"/>
           <w:lang w:val="en-US"/>
         </w:rPr>
+        <w:t>Project Properties Screen:</w:t>
+      </w:r>
+      <w:r>
+        <w:rPr>
+          <w:b/>
+          <w:bCs/>
+          <w:sz w:val="24"/>
+          <w:szCs w:val="24"/>
+          <w:lang w:val="en-US"/>
+        </w:rPr>
+        <w:br/>
+      </w:r>
+    </w:p>
+    <w:p>
+      <w:pPr>
+        <w:rPr>
+          <w:sz w:val="24"/>
+          <w:szCs w:val="24"/>
+          <w:lang w:val="en-US"/>
+        </w:rPr>
+      </w:pPr>
+    </w:p>
+    <w:p>
+      <w:pPr>
+        <w:rPr>
+          <w:sz w:val="24"/>
+          <w:szCs w:val="24"/>
+          <w:lang w:val="en-US"/>
+        </w:rPr>
+      </w:pPr>
+    </w:p>
+    <w:p>
+      <w:pPr>
+        <w:rPr>
+          <w:sz w:val="24"/>
+          <w:szCs w:val="24"/>
+          <w:lang w:val="en-US"/>
+        </w:rPr>
+      </w:pPr>
+    </w:p>
+    <w:p>
+      <w:pPr>
+        <w:rPr>
+          <w:sz w:val="24"/>
+          <w:szCs w:val="24"/>
+          <w:lang w:val="en-US"/>
+        </w:rPr>
+      </w:pPr>
+    </w:p>
+    <w:p>
+      <w:pPr>
+        <w:rPr>
+          <w:sz w:val="24"/>
+          <w:szCs w:val="24"/>
+          <w:lang w:val="en-US"/>
+        </w:rPr>
+      </w:pPr>
+    </w:p>
+    <w:p>
+      <w:pPr>
+        <w:rPr>
+          <w:sz w:val="24"/>
+          <w:szCs w:val="24"/>
+          <w:lang w:val="en-US"/>
+        </w:rPr>
+      </w:pPr>
+    </w:p>
+    <w:p>
+      <w:pPr>
+        <w:rPr>
+          <w:sz w:val="24"/>
+          <w:szCs w:val="24"/>
+          <w:lang w:val="en-US"/>
+        </w:rPr>
+      </w:pPr>
+    </w:p>
+    <w:p>
+      <w:pPr>
+        <w:rPr>
+          <w:sz w:val="24"/>
+          <w:szCs w:val="24"/>
+          <w:lang w:val="en-US"/>
+        </w:rPr>
+      </w:pPr>
+    </w:p>
+    <w:p>
+      <w:pPr>
+        <w:rPr>
+          <w:sz w:val="24"/>
+          <w:szCs w:val="24"/>
+          <w:lang w:val="en-US"/>
+        </w:rPr>
+      </w:pPr>
+    </w:p>
+    <w:p>
+      <w:pPr>
+        <w:rPr>
+          <w:sz w:val="24"/>
+          <w:szCs w:val="24"/>
+          <w:lang w:val="en-US"/>
+        </w:rPr>
+      </w:pPr>
+      <w:r>
+        <w:rPr>
+          <w:sz w:val="24"/>
+          <w:szCs w:val="24"/>
+          <w:lang w:val="en-US"/>
+        </w:rPr>
+        <w:br/>
+        <w:t>The system displays the project properties which the user can choose from. Each property will send the user to a different screen. “Building Stages” button will display “Build Stages Screen”, and “Building Faults” will display “Building Faults Screen”.</w:t>
+      </w:r>
+    </w:p>
+    <w:p>
+      <w:pPr>
+        <w:rPr>
+          <w:sz w:val="24"/>
+          <w:szCs w:val="24"/>
+          <w:lang w:val="en-US"/>
+        </w:rPr>
+      </w:pPr>
+    </w:p>
+    <w:p>
+      <w:pPr>
+        <w:rPr>
+          <w:sz w:val="24"/>
+          <w:szCs w:val="24"/>
+          <w:lang w:val="en-US"/>
+        </w:rPr>
+      </w:pPr>
+    </w:p>
+    <w:p>
+      <w:pPr>
+        <w:rPr>
+          <w:sz w:val="24"/>
+          <w:szCs w:val="24"/>
+          <w:lang w:val="en-US"/>
+        </w:rPr>
+      </w:pPr>
+    </w:p>
+    <w:p>
+      <w:pPr>
+        <w:rPr>
+          <w:b/>
+          <w:bCs/>
+          <w:sz w:val="24"/>
+          <w:szCs w:val="24"/>
+          <w:lang w:val="en-US"/>
+        </w:rPr>
+      </w:pPr>
+      <w:r>
+        <w:rPr>
+          <w:b/>
+          <w:bCs/>
+          <w:sz w:val="24"/>
+          <w:szCs w:val="24"/>
+          <w:lang w:val="en-US"/>
+        </w:rPr>
+        <w:t>Building Stages</w:t>
+      </w:r>
+      <w:r>
+        <w:rPr>
+          <w:b/>
+          <w:bCs/>
+          <w:sz w:val="24"/>
+          <w:szCs w:val="24"/>
+          <w:lang w:val="en-US"/>
+        </w:rPr>
+        <w:t xml:space="preserve"> Screen:</w:t>
+      </w:r>
+    </w:p>
+    <w:p>
+      <w:pPr>
+        <w:rPr>
+          <w:b/>
+          <w:bCs/>
+          <w:sz w:val="24"/>
+          <w:szCs w:val="24"/>
+          <w:lang w:val="en-US"/>
+        </w:rPr>
+      </w:pPr>
+      <w:r>
+        <w:rPr>
+          <w:b/>
+          <w:bCs/>
+          <w:sz w:val="24"/>
+          <w:szCs w:val="24"/>
+          <w:lang w:val="en-US"/>
+        </w:rPr>
+        <w:drawing>
+          <wp:anchor distT="0" distB="0" distL="114300" distR="114300" simplePos="0" relativeHeight="251664384" behindDoc="1" locked="0" layoutInCell="1" allowOverlap="1" wp14:anchorId="16CF4E4A" wp14:editId="2F60FA66">
+            <wp:simplePos x="0" y="0"/>
+            <wp:positionH relativeFrom="column">
+              <wp:posOffset>0</wp:posOffset>
+            </wp:positionH>
+            <wp:positionV relativeFrom="paragraph">
+              <wp:posOffset>-1905</wp:posOffset>
+            </wp:positionV>
+            <wp:extent cx="2502400" cy="3019425"/>
+            <wp:effectExtent l="0" t="0" r="0" b="0"/>
+            <wp:wrapNone/>
+            <wp:docPr id="10" name="Picture 10"/>
+            <wp:cNvGraphicFramePr>
+              <a:graphicFrameLocks xmlns:a="http://schemas.openxmlformats.org/drawingml/2006/main" noChangeAspect="1"/>
+            </wp:cNvGraphicFramePr>
+            <a:graphic xmlns:a="http://schemas.openxmlformats.org/drawingml/2006/main">
+              <a:graphicData uri="http://schemas.openxmlformats.org/drawingml/2006/picture">
+                <pic:pic xmlns:pic="http://schemas.openxmlformats.org/drawingml/2006/picture">
+                  <pic:nvPicPr>
+                    <pic:cNvPr id="1" name=""/>
+                    <pic:cNvPicPr/>
+                  </pic:nvPicPr>
+                  <pic:blipFill>
+                    <a:blip r:embed="rId12">
+                      <a:extLst>
+                        <a:ext uri="{28A0092B-C50C-407E-A947-70E740481C1C}">
+                          <a14:useLocalDpi xmlns:a14="http://schemas.microsoft.com/office/drawing/2010/main" val="0"/>
+                        </a:ext>
+                      </a:extLst>
+                    </a:blip>
+                    <a:stretch>
+                      <a:fillRect/>
+                    </a:stretch>
+                  </pic:blipFill>
+                  <pic:spPr>
+                    <a:xfrm>
+                      <a:off x="0" y="0"/>
+                      <a:ext cx="2502400" cy="3019425"/>
+                    </a:xfrm>
+                    <a:prstGeom prst="rect">
+                      <a:avLst/>
+                    </a:prstGeom>
+                  </pic:spPr>
+                </pic:pic>
+              </a:graphicData>
+            </a:graphic>
+            <wp14:sizeRelH relativeFrom="page">
+              <wp14:pctWidth>0</wp14:pctWidth>
+            </wp14:sizeRelH>
+            <wp14:sizeRelV relativeFrom="page">
+              <wp14:pctHeight>0</wp14:pctHeight>
+            </wp14:sizeRelV>
+          </wp:anchor>
+        </w:drawing>
+      </w:r>
+    </w:p>
+    <w:p>
+      <w:pPr>
+        <w:rPr>
+          <w:sz w:val="24"/>
+          <w:szCs w:val="24"/>
+          <w:lang w:val="en-US"/>
+        </w:rPr>
+      </w:pPr>
+    </w:p>
+    <w:p>
+      <w:pPr>
+        <w:rPr>
+          <w:sz w:val="24"/>
+          <w:szCs w:val="24"/>
+          <w:lang w:val="en-US"/>
+        </w:rPr>
+      </w:pPr>
+    </w:p>
+    <w:p>
+      <w:pPr>
+        <w:rPr>
+          <w:sz w:val="24"/>
+          <w:szCs w:val="24"/>
+          <w:lang w:val="en-US"/>
+        </w:rPr>
+      </w:pPr>
+    </w:p>
+    <w:p>
+      <w:pPr>
+        <w:rPr>
+          <w:sz w:val="24"/>
+          <w:szCs w:val="24"/>
+          <w:lang w:val="en-US"/>
+        </w:rPr>
+      </w:pPr>
+    </w:p>
+    <w:p>
+      <w:pPr>
+        <w:rPr>
+          <w:sz w:val="24"/>
+          <w:szCs w:val="24"/>
+          <w:lang w:val="en-US"/>
+        </w:rPr>
+      </w:pPr>
+    </w:p>
+    <w:p>
+      <w:pPr>
+        <w:rPr>
+          <w:sz w:val="24"/>
+          <w:szCs w:val="24"/>
+          <w:lang w:val="en-US"/>
+        </w:rPr>
+      </w:pPr>
+    </w:p>
+    <w:p>
+      <w:pPr>
+        <w:rPr>
+          <w:sz w:val="24"/>
+          <w:szCs w:val="24"/>
+          <w:lang w:val="en-US"/>
+        </w:rPr>
+      </w:pPr>
+    </w:p>
+    <w:p>
+      <w:pPr>
+        <w:rPr>
+          <w:sz w:val="24"/>
+          <w:szCs w:val="24"/>
+          <w:lang w:val="en-US"/>
+        </w:rPr>
+      </w:pPr>
+    </w:p>
+    <w:p>
+      <w:pPr>
+        <w:rPr>
+          <w:sz w:val="24"/>
+          <w:szCs w:val="24"/>
+          <w:lang w:val="en-US"/>
+        </w:rPr>
+      </w:pPr>
+    </w:p>
+    <w:p>
+      <w:pPr>
+        <w:rPr>
+          <w:sz w:val="24"/>
+          <w:szCs w:val="24"/>
+          <w:lang w:val="en-US"/>
+        </w:rPr>
+      </w:pPr>
+      <w:r>
+        <w:rPr>
+          <w:sz w:val="24"/>
+          <w:szCs w:val="24"/>
+          <w:lang w:val="en-US"/>
+        </w:rPr>
+        <w:t xml:space="preserve">The system displays the list of stages in the chosen project. The project name can be seen at the top of the screen. </w:t>
+      </w:r>
+      <w:proofErr w:type="gramStart"/>
+      <w:r>
+        <w:rPr>
+          <w:sz w:val="24"/>
+          <w:szCs w:val="24"/>
+          <w:lang w:val="en-US"/>
+        </w:rPr>
+        <w:t>Also</w:t>
+      </w:r>
+      <w:proofErr w:type="gramEnd"/>
+      <w:r>
+        <w:rPr>
+          <w:sz w:val="24"/>
+          <w:szCs w:val="24"/>
+          <w:lang w:val="en-US"/>
+        </w:rPr>
+        <w:t xml:space="preserve"> a Back button is displayed which returns us the “All Projects Screen”</w:t>
+      </w:r>
+      <w:r>
+        <w:rPr>
+          <w:sz w:val="24"/>
+          <w:szCs w:val="24"/>
+          <w:lang w:val="en-US"/>
+        </w:rPr>
+        <w:br/>
+        <w:t>The stages names are buttons, by clicking a stage button the system will display the next screen.</w:t>
+      </w:r>
+    </w:p>
+    <w:p>
+      <w:pPr>
+        <w:rPr>
+          <w:sz w:val="24"/>
+          <w:szCs w:val="24"/>
+          <w:lang w:val="en-US"/>
+        </w:rPr>
+      </w:pPr>
+    </w:p>
+    <w:p>
+      <w:pPr>
+        <w:rPr>
+          <w:sz w:val="24"/>
+          <w:szCs w:val="24"/>
+          <w:lang w:val="en-US"/>
+        </w:rPr>
+      </w:pPr>
+    </w:p>
+    <w:p>
+      <w:pPr>
+        <w:rPr>
+          <w:sz w:val="24"/>
+          <w:szCs w:val="24"/>
+          <w:lang w:val="en-US"/>
+        </w:rPr>
+      </w:pPr>
+    </w:p>
+    <w:p>
+      <w:pPr>
+        <w:rPr>
+          <w:sz w:val="24"/>
+          <w:szCs w:val="24"/>
+          <w:lang w:val="en-US"/>
+        </w:rPr>
+      </w:pPr>
+    </w:p>
+    <w:p>
+      <w:pPr>
+        <w:rPr>
+          <w:sz w:val="24"/>
+          <w:szCs w:val="24"/>
+          <w:lang w:val="en-US"/>
+        </w:rPr>
+      </w:pPr>
+    </w:p>
+    <w:p>
+      <w:pPr>
+        <w:rPr>
+          <w:sz w:val="24"/>
+          <w:szCs w:val="24"/>
+          <w:lang w:val="en-US"/>
+        </w:rPr>
+      </w:pPr>
+    </w:p>
+    <w:p>
+      <w:pPr>
+        <w:rPr>
+          <w:sz w:val="24"/>
+          <w:szCs w:val="24"/>
+          <w:lang w:val="en-US"/>
+        </w:rPr>
+      </w:pPr>
+    </w:p>
+    <w:p>
+      <w:pPr>
+        <w:rPr>
+          <w:sz w:val="24"/>
+          <w:szCs w:val="24"/>
+          <w:lang w:val="en-US"/>
+        </w:rPr>
+      </w:pPr>
+    </w:p>
+    <w:p>
+      <w:pPr>
+        <w:rPr>
+          <w:sz w:val="24"/>
+          <w:szCs w:val="24"/>
+          <w:lang w:val="en-US"/>
+        </w:rPr>
+      </w:pPr>
+    </w:p>
+    <w:p>
+      <w:pPr>
+        <w:rPr>
+          <w:sz w:val="24"/>
+          <w:szCs w:val="24"/>
+          <w:lang w:val="en-US"/>
+        </w:rPr>
+      </w:pPr>
+    </w:p>
+    <w:p>
+      <w:pPr>
+        <w:rPr>
+          <w:sz w:val="24"/>
+          <w:szCs w:val="24"/>
+          <w:lang w:val="en-US"/>
+        </w:rPr>
+      </w:pPr>
+    </w:p>
+    <w:p>
+      <w:pPr>
+        <w:rPr>
+          <w:sz w:val="24"/>
+          <w:szCs w:val="24"/>
+          <w:lang w:val="en-US"/>
+        </w:rPr>
+      </w:pPr>
+    </w:p>
+    <w:p>
+      <w:pPr>
+        <w:rPr>
+          <w:sz w:val="24"/>
+          <w:szCs w:val="24"/>
+          <w:lang w:val="en-US"/>
+        </w:rPr>
+      </w:pPr>
+    </w:p>
+    <w:p>
+      <w:pPr>
+        <w:rPr>
+          <w:b/>
+          <w:bCs/>
+          <w:sz w:val="24"/>
+          <w:szCs w:val="24"/>
+          <w:lang w:val="en-US"/>
+        </w:rPr>
+      </w:pPr>
+      <w:r>
+        <w:rPr>
+          <w:b/>
+          <w:bCs/>
+          <w:sz w:val="24"/>
+          <w:szCs w:val="24"/>
+          <w:lang w:val="en-US"/>
+        </w:rPr>
+        <w:lastRenderedPageBreak/>
         <w:t>Current Stage Screen:</w:t>
       </w:r>
     </w:p>
@@ -17166,9 +17456,7 @@
           <w:lang w:val="en-US"/>
         </w:rPr>
       </w:pPr>
-    </w:p>
-    <w:p>
-      <w:pPr>
+      <w:r>
         <w:rPr>
           <w:b/>
           <w:bCs/>
@@ -17176,7 +17464,62 @@
           <w:szCs w:val="24"/>
           <w:lang w:val="en-US"/>
         </w:rPr>
-      </w:pPr>
+        <w:drawing>
+          <wp:anchor distT="0" distB="0" distL="114300" distR="114300" simplePos="0" relativeHeight="251665408" behindDoc="1" locked="0" layoutInCell="1" allowOverlap="1" wp14:anchorId="1E3F760D" wp14:editId="0DD4AD71">
+            <wp:simplePos x="0" y="0"/>
+            <wp:positionH relativeFrom="column">
+              <wp:posOffset>0</wp:posOffset>
+            </wp:positionH>
+            <wp:positionV relativeFrom="paragraph">
+              <wp:posOffset>-1905</wp:posOffset>
+            </wp:positionV>
+            <wp:extent cx="2330429" cy="2800350"/>
+            <wp:effectExtent l="0" t="0" r="0" b="0"/>
+            <wp:wrapNone/>
+            <wp:docPr id="11" name="Picture 11" descr="Timeline&#10;&#10;Description automatically generated"/>
+            <wp:cNvGraphicFramePr>
+              <a:graphicFrameLocks xmlns:a="http://schemas.openxmlformats.org/drawingml/2006/main" noChangeAspect="1"/>
+            </wp:cNvGraphicFramePr>
+            <a:graphic xmlns:a="http://schemas.openxmlformats.org/drawingml/2006/main">
+              <a:graphicData uri="http://schemas.openxmlformats.org/drawingml/2006/picture">
+                <pic:pic xmlns:pic="http://schemas.openxmlformats.org/drawingml/2006/picture">
+                  <pic:nvPicPr>
+                    <pic:cNvPr id="11" name="Picture 11" descr="Timeline&#10;&#10;Description automatically generated"/>
+                    <pic:cNvPicPr/>
+                  </pic:nvPicPr>
+                  <pic:blipFill>
+                    <a:blip r:embed="rId13">
+                      <a:extLst>
+                        <a:ext uri="{28A0092B-C50C-407E-A947-70E740481C1C}">
+                          <a14:useLocalDpi xmlns:a14="http://schemas.microsoft.com/office/drawing/2010/main" val="0"/>
+                        </a:ext>
+                      </a:extLst>
+                    </a:blip>
+                    <a:stretch>
+                      <a:fillRect/>
+                    </a:stretch>
+                  </pic:blipFill>
+                  <pic:spPr>
+                    <a:xfrm>
+                      <a:off x="0" y="0"/>
+                      <a:ext cx="2330429" cy="2800350"/>
+                    </a:xfrm>
+                    <a:prstGeom prst="rect">
+                      <a:avLst/>
+                    </a:prstGeom>
+                  </pic:spPr>
+                </pic:pic>
+              </a:graphicData>
+            </a:graphic>
+            <wp14:sizeRelH relativeFrom="page">
+              <wp14:pctWidth>0</wp14:pctWidth>
+            </wp14:sizeRelH>
+            <wp14:sizeRelV relativeFrom="page">
+              <wp14:pctHeight>0</wp14:pctHeight>
+            </wp14:sizeRelV>
+          </wp:anchor>
+        </w:drawing>
+      </w:r>
     </w:p>
     <w:p>
       <w:pPr>
@@ -17214,24 +17557,8 @@
     <w:p>
       <w:pPr>
         <w:rPr>
-          <w:sz w:val="24"/>
-          <w:szCs w:val="24"/>
-          <w:lang w:val="en-US"/>
-        </w:rPr>
-      </w:pPr>
-    </w:p>
-    <w:p>
-      <w:pPr>
-        <w:rPr>
-          <w:sz w:val="24"/>
-          <w:szCs w:val="24"/>
-          <w:lang w:val="en-US"/>
-        </w:rPr>
-      </w:pPr>
-    </w:p>
-    <w:p>
-      <w:pPr>
-        <w:rPr>
+          <w:b/>
+          <w:bCs/>
           <w:sz w:val="24"/>
           <w:szCs w:val="24"/>
           <w:lang w:val="en-US"/>
@@ -17318,12 +17645,142 @@
           <w:lang w:val="en-US"/>
         </w:rPr>
       </w:pPr>
-    </w:p>
-    <w:p>
-      <w:pPr>
-        <w:rPr>
-          <w:sz w:val="24"/>
-          <w:szCs w:val="24"/>
+      <w:r>
+        <w:rPr>
+          <w:sz w:val="24"/>
+          <w:szCs w:val="24"/>
+          <w:lang w:val="en-US"/>
+        </w:rPr>
+        <w:br/>
+      </w:r>
+    </w:p>
+    <w:p>
+      <w:pPr>
+        <w:rPr>
+          <w:b/>
+          <w:bCs/>
+          <w:sz w:val="24"/>
+          <w:szCs w:val="24"/>
+          <w:lang w:val="en-US"/>
+        </w:rPr>
+      </w:pPr>
+      <w:r>
+        <w:rPr>
+          <w:b/>
+          <w:bCs/>
+          <w:sz w:val="24"/>
+          <w:szCs w:val="24"/>
+          <w:lang w:val="en-US"/>
+        </w:rPr>
+        <w:drawing>
+          <wp:anchor distT="0" distB="0" distL="114300" distR="114300" simplePos="0" relativeHeight="251663360" behindDoc="1" locked="0" layoutInCell="1" allowOverlap="1" wp14:anchorId="3AAE537F" wp14:editId="6BDF9FBF">
+            <wp:simplePos x="0" y="0"/>
+            <wp:positionH relativeFrom="margin">
+              <wp:align>left</wp:align>
+            </wp:positionH>
+            <wp:positionV relativeFrom="paragraph">
+              <wp:posOffset>285750</wp:posOffset>
+            </wp:positionV>
+            <wp:extent cx="2432095" cy="2933700"/>
+            <wp:effectExtent l="0" t="0" r="6350" b="0"/>
+            <wp:wrapNone/>
+            <wp:docPr id="9" name="Picture 9"/>
+            <wp:cNvGraphicFramePr>
+              <a:graphicFrameLocks xmlns:a="http://schemas.openxmlformats.org/drawingml/2006/main" noChangeAspect="1"/>
+            </wp:cNvGraphicFramePr>
+            <a:graphic xmlns:a="http://schemas.openxmlformats.org/drawingml/2006/main">
+              <a:graphicData uri="http://schemas.openxmlformats.org/drawingml/2006/picture">
+                <pic:pic xmlns:pic="http://schemas.openxmlformats.org/drawingml/2006/picture">
+                  <pic:nvPicPr>
+                    <pic:cNvPr id="1" name=""/>
+                    <pic:cNvPicPr/>
+                  </pic:nvPicPr>
+                  <pic:blipFill>
+                    <a:blip r:embed="rId14">
+                      <a:extLst>
+                        <a:ext uri="{28A0092B-C50C-407E-A947-70E740481C1C}">
+                          <a14:useLocalDpi xmlns:a14="http://schemas.microsoft.com/office/drawing/2010/main" val="0"/>
+                        </a:ext>
+                      </a:extLst>
+                    </a:blip>
+                    <a:stretch>
+                      <a:fillRect/>
+                    </a:stretch>
+                  </pic:blipFill>
+                  <pic:spPr>
+                    <a:xfrm>
+                      <a:off x="0" y="0"/>
+                      <a:ext cx="2432095" cy="2933700"/>
+                    </a:xfrm>
+                    <a:prstGeom prst="rect">
+                      <a:avLst/>
+                    </a:prstGeom>
+                  </pic:spPr>
+                </pic:pic>
+              </a:graphicData>
+            </a:graphic>
+            <wp14:sizeRelH relativeFrom="page">
+              <wp14:pctWidth>0</wp14:pctWidth>
+            </wp14:sizeRelH>
+            <wp14:sizeRelV relativeFrom="page">
+              <wp14:pctHeight>0</wp14:pctHeight>
+            </wp14:sizeRelV>
+          </wp:anchor>
+        </w:drawing>
+      </w:r>
+      <w:r>
+        <w:rPr>
+          <w:b/>
+          <w:bCs/>
+          <w:sz w:val="24"/>
+          <w:szCs w:val="24"/>
+          <w:lang w:val="en-US"/>
+        </w:rPr>
+        <w:t>Building Faults Screen:</w:t>
+      </w:r>
+      <w:r>
+        <w:rPr>
+          <w:b/>
+          <w:bCs/>
+          <w:sz w:val="24"/>
+          <w:szCs w:val="24"/>
+          <w:lang w:val="en-US"/>
+        </w:rPr>
+        <w:br/>
+      </w:r>
+    </w:p>
+    <w:p>
+      <w:pPr>
+        <w:rPr>
+          <w:b/>
+          <w:bCs/>
+          <w:sz w:val="40"/>
+          <w:szCs w:val="40"/>
+          <w:u w:val="single"/>
+          <w:lang w:val="en-US"/>
+        </w:rPr>
+      </w:pPr>
+    </w:p>
+    <w:p>
+      <w:pPr>
+        <w:rPr>
+          <w:b/>
+          <w:bCs/>
+          <w:sz w:val="40"/>
+          <w:szCs w:val="40"/>
+          <w:u w:val="single"/>
+          <w:lang w:val="en-US"/>
+        </w:rPr>
+      </w:pPr>
+    </w:p>
+    <w:p>
+      <w:pPr>
+        <w:rPr>
+          <w:b/>
+          <w:bCs/>
+          <w:sz w:val="40"/>
+          <w:szCs w:val="40"/>
+          <w:u w:val="single"/>
           <w:lang w:val="en-US"/>
         </w:rPr>
       </w:pPr>
@@ -17337,6 +17794,1480 @@
           <w:szCs w:val="40"/>
           <w:u w:val="single"/>
           <w:rtl/>
+          <w:lang w:val="en-US"/>
+        </w:rPr>
+      </w:pPr>
+    </w:p>
+    <w:p>
+      <w:pPr>
+        <w:rPr>
+          <w:b/>
+          <w:bCs/>
+          <w:sz w:val="40"/>
+          <w:szCs w:val="40"/>
+          <w:u w:val="single"/>
+          <w:lang w:val="en-US"/>
+        </w:rPr>
+      </w:pPr>
+    </w:p>
+    <w:p>
+      <w:pPr>
+        <w:rPr>
+          <w:b/>
+          <w:bCs/>
+          <w:sz w:val="40"/>
+          <w:szCs w:val="40"/>
+          <w:u w:val="single"/>
+          <w:lang w:val="en-US"/>
+        </w:rPr>
+      </w:pPr>
+      <w:r>
+        <w:rPr>
+          <w:b/>
+          <w:bCs/>
+          <w:sz w:val="40"/>
+          <w:szCs w:val="40"/>
+          <w:u w:val="single"/>
+          <w:lang w:val="en-US"/>
+        </w:rPr>
+        <w:br/>
+      </w:r>
+    </w:p>
+    <w:p>
+      <w:pPr>
+        <w:rPr>
+          <w:b/>
+          <w:bCs/>
+          <w:sz w:val="40"/>
+          <w:szCs w:val="40"/>
+          <w:u w:val="single"/>
+          <w:lang w:val="en-US"/>
+        </w:rPr>
+      </w:pPr>
+      <w:r>
+        <w:rPr>
+          <w:sz w:val="24"/>
+          <w:szCs w:val="24"/>
+          <w:lang w:val="en-US"/>
+        </w:rPr>
+        <w:t xml:space="preserve">The system displays the </w:t>
+      </w:r>
+      <w:r>
+        <w:rPr>
+          <w:sz w:val="24"/>
+          <w:szCs w:val="24"/>
+          <w:lang w:val="en-US"/>
+        </w:rPr>
+        <w:t>building faults with all the relevant data as seen in the picture.</w:t>
+      </w:r>
+    </w:p>
+    <w:p>
+      <w:pPr>
+        <w:rPr>
+          <w:sz w:val="24"/>
+          <w:szCs w:val="24"/>
+          <w:lang w:val="en-US"/>
+        </w:rPr>
+      </w:pPr>
+    </w:p>
+    <w:p>
+      <w:pPr>
+        <w:rPr>
+          <w:b/>
+          <w:bCs/>
+          <w:sz w:val="24"/>
+          <w:szCs w:val="24"/>
+          <w:u w:val="single"/>
+          <w:lang w:val="en-US"/>
+        </w:rPr>
+      </w:pPr>
+      <w:r>
+        <w:rPr>
+          <w:b/>
+          <w:bCs/>
+          <w:color w:val="000000" w:themeColor="text1"/>
+          <w:sz w:val="24"/>
+          <w:szCs w:val="24"/>
+          <w:u w:val="single"/>
+          <w:lang w:val="en-US"/>
+        </w:rPr>
+        <w:lastRenderedPageBreak/>
+        <w:t>Application Navigation Tree</w:t>
+      </w:r>
+    </w:p>
+    <w:p>
+      <w:pPr>
+        <w:rPr>
+          <w:b/>
+          <w:bCs/>
+          <w:sz w:val="24"/>
+          <w:szCs w:val="24"/>
+          <w:u w:val="single"/>
+          <w:lang w:val="en-US"/>
+        </w:rPr>
+      </w:pPr>
+      <w:r>
+        <w:rPr>
+          <w:b/>
+          <w:bCs/>
+          <w:noProof/>
+          <w:sz w:val="24"/>
+          <w:szCs w:val="24"/>
+          <w:u w:val="single"/>
+          <w:lang w:val="en-US"/>
+        </w:rPr>
+        <mc:AlternateContent>
+          <mc:Choice Requires="wps">
+            <w:drawing>
+              <wp:anchor distT="0" distB="0" distL="114300" distR="114300" simplePos="0" relativeHeight="251666432" behindDoc="0" locked="0" layoutInCell="1" allowOverlap="1" wp14:anchorId="1FA80235" wp14:editId="4850CE8B">
+                <wp:simplePos x="0" y="0"/>
+                <wp:positionH relativeFrom="column">
+                  <wp:posOffset>1990725</wp:posOffset>
+                </wp:positionH>
+                <wp:positionV relativeFrom="paragraph">
+                  <wp:posOffset>212090</wp:posOffset>
+                </wp:positionV>
+                <wp:extent cx="1238250" cy="600075"/>
+                <wp:effectExtent l="0" t="0" r="19050" b="28575"/>
+                <wp:wrapNone/>
+                <wp:docPr id="12" name="Rectangle 12"/>
+                <wp:cNvGraphicFramePr/>
+                <a:graphic xmlns:a="http://schemas.openxmlformats.org/drawingml/2006/main">
+                  <a:graphicData uri="http://schemas.microsoft.com/office/word/2010/wordprocessingShape">
+                    <wps:wsp>
+                      <wps:cNvSpPr/>
+                      <wps:spPr>
+                        <a:xfrm>
+                          <a:off x="0" y="0"/>
+                          <a:ext cx="1238250" cy="600075"/>
+                        </a:xfrm>
+                        <a:prstGeom prst="rect">
+                          <a:avLst/>
+                        </a:prstGeom>
+                        <a:solidFill>
+                          <a:schemeClr val="bg2">
+                            <a:lumMod val="75000"/>
+                          </a:schemeClr>
+                        </a:solidFill>
+                      </wps:spPr>
+                      <wps:style>
+                        <a:lnRef idx="2">
+                          <a:schemeClr val="accent1">
+                            <a:shade val="50000"/>
+                          </a:schemeClr>
+                        </a:lnRef>
+                        <a:fillRef idx="1">
+                          <a:schemeClr val="accent1"/>
+                        </a:fillRef>
+                        <a:effectRef idx="0">
+                          <a:schemeClr val="accent1"/>
+                        </a:effectRef>
+                        <a:fontRef idx="minor">
+                          <a:schemeClr val="lt1"/>
+                        </a:fontRef>
+                      </wps:style>
+                      <wps:txbx>
+                        <w:txbxContent>
+                          <w:p>
+                            <w:pPr>
+                              <w:jc w:val="center"/>
+                              <w:rPr>
+                                <w:b/>
+                                <w:bCs/>
+                                <w:color w:val="000000" w:themeColor="text1"/>
+                                <w:lang w:val="en-US"/>
+                              </w:rPr>
+                            </w:pPr>
+                            <w:r>
+                              <w:rPr>
+                                <w:b/>
+                                <w:bCs/>
+                                <w:color w:val="000000" w:themeColor="text1"/>
+                                <w:lang w:val="en-US"/>
+                              </w:rPr>
+                              <w:t>Startup Screen</w:t>
+                            </w:r>
+                          </w:p>
+                        </w:txbxContent>
+                      </wps:txbx>
+                      <wps:bodyPr rot="0" spcFirstLastPara="0" vertOverflow="overflow" horzOverflow="overflow" vert="horz" wrap="square" lIns="91440" tIns="45720" rIns="91440" bIns="45720" numCol="1" spcCol="0" rtlCol="0" fromWordArt="0" anchor="ctr" anchorCtr="0" forceAA="0" compatLnSpc="1">
+                        <a:prstTxWarp prst="textNoShape">
+                          <a:avLst/>
+                        </a:prstTxWarp>
+                        <a:noAutofit/>
+                      </wps:bodyPr>
+                    </wps:wsp>
+                  </a:graphicData>
+                </a:graphic>
+                <wp14:sizeRelH relativeFrom="margin">
+                  <wp14:pctWidth>0</wp14:pctWidth>
+                </wp14:sizeRelH>
+                <wp14:sizeRelV relativeFrom="margin">
+                  <wp14:pctHeight>0</wp14:pctHeight>
+                </wp14:sizeRelV>
+              </wp:anchor>
+            </w:drawing>
+          </mc:Choice>
+          <mc:Fallback>
+            <w:pict>
+              <v:rect w14:anchorId="1FA80235" id="Rectangle 12" o:spid="_x0000_s1026" style="position:absolute;margin-left:156.75pt;margin-top:16.7pt;width:97.5pt;height:47.25pt;z-index:251666432;visibility:visible;mso-wrap-style:square;mso-width-percent:0;mso-height-percent:0;mso-wrap-distance-left:9pt;mso-wrap-distance-top:0;mso-wrap-distance-right:9pt;mso-wrap-distance-bottom:0;mso-position-horizontal:absolute;mso-position-horizontal-relative:text;mso-position-vertical:absolute;mso-position-vertical-relative:text;mso-width-percent:0;mso-height-percent:0;mso-width-relative:margin;mso-height-relative:margin;v-text-anchor:middle" o:gfxdata="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" fillcolor="#aeaaaa [2414]" strokecolor="#1f3763 [1604]" strokeweight="1pt">
+                <v:textbox>
+                  <w:txbxContent>
+                    <w:p>
+                      <w:pPr>
+                        <w:jc w:val="center"/>
+                        <w:rPr>
+                          <w:b/>
+                          <w:bCs/>
+                          <w:color w:val="000000" w:themeColor="text1"/>
+                          <w:lang w:val="en-US"/>
+                        </w:rPr>
+                      </w:pPr>
+                      <w:r>
+                        <w:rPr>
+                          <w:b/>
+                          <w:bCs/>
+                          <w:color w:val="000000" w:themeColor="text1"/>
+                          <w:lang w:val="en-US"/>
+                        </w:rPr>
+                        <w:t>Startup Screen</w:t>
+                      </w:r>
+                    </w:p>
+                  </w:txbxContent>
+                </v:textbox>
+              </v:rect>
+            </w:pict>
+          </mc:Fallback>
+        </mc:AlternateContent>
+      </w:r>
+      <w:r>
+        <w:rPr>
+          <w:b/>
+          <w:bCs/>
+          <w:sz w:val="24"/>
+          <w:szCs w:val="24"/>
+          <w:u w:val="single"/>
+          <w:lang w:val="en-US"/>
+        </w:rPr>
+        <w:br/>
+      </w:r>
+    </w:p>
+    <w:p>
+      <w:pPr>
+        <w:rPr>
+          <w:b/>
+          <w:bCs/>
+          <w:sz w:val="40"/>
+          <w:szCs w:val="40"/>
+          <w:u w:val="single"/>
+          <w:lang w:val="en-US"/>
+        </w:rPr>
+      </w:pPr>
+      <w:r>
+        <w:rPr>
+          <w:b/>
+          <w:bCs/>
+          <w:noProof/>
+          <w:sz w:val="40"/>
+          <w:szCs w:val="40"/>
+          <w:u w:val="single"/>
+          <w:lang w:val="en-US"/>
+        </w:rPr>
+        <mc:AlternateContent>
+          <mc:Choice Requires="wps">
+            <w:drawing>
+              <wp:anchor distT="0" distB="0" distL="114300" distR="114300" simplePos="0" relativeHeight="251677696" behindDoc="0" locked="0" layoutInCell="1" allowOverlap="1" wp14:anchorId="602F2116" wp14:editId="0A480280">
+                <wp:simplePos x="0" y="0"/>
+                <wp:positionH relativeFrom="column">
+                  <wp:posOffset>2609850</wp:posOffset>
+                </wp:positionH>
+                <wp:positionV relativeFrom="paragraph">
+                  <wp:posOffset>318770</wp:posOffset>
+                </wp:positionV>
+                <wp:extent cx="0" cy="447675"/>
+                <wp:effectExtent l="76200" t="0" r="57150" b="47625"/>
+                <wp:wrapNone/>
+                <wp:docPr id="19" name="Straight Arrow Connector 19"/>
+                <wp:cNvGraphicFramePr/>
+                <a:graphic xmlns:a="http://schemas.openxmlformats.org/drawingml/2006/main">
+                  <a:graphicData uri="http://schemas.microsoft.com/office/word/2010/wordprocessingShape">
+                    <wps:wsp>
+                      <wps:cNvCnPr/>
+                      <wps:spPr>
+                        <a:xfrm>
+                          <a:off x="0" y="0"/>
+                          <a:ext cx="0" cy="447675"/>
+                        </a:xfrm>
+                        <a:prstGeom prst="straightConnector1">
+                          <a:avLst/>
+                        </a:prstGeom>
+                        <a:ln>
+                          <a:tailEnd type="triangle"/>
+                        </a:ln>
+                      </wps:spPr>
+                      <wps:style>
+                        <a:lnRef idx="1">
+                          <a:schemeClr val="accent1"/>
+                        </a:lnRef>
+                        <a:fillRef idx="0">
+                          <a:schemeClr val="accent1"/>
+                        </a:fillRef>
+                        <a:effectRef idx="0">
+                          <a:schemeClr val="accent1"/>
+                        </a:effectRef>
+                        <a:fontRef idx="minor">
+                          <a:schemeClr val="tx1"/>
+                        </a:fontRef>
+                      </wps:style>
+                      <wps:bodyPr/>
+                    </wps:wsp>
+                  </a:graphicData>
+                </a:graphic>
+              </wp:anchor>
+            </w:drawing>
+          </mc:Choice>
+          <mc:Fallback>
+            <w:pict>
+              <v:shapetype w14:anchorId="1B79248C" id="_x0000_t32" coordsize="21600,21600" o:spt="32" o:oned="t" path="m,l21600,21600e" filled="f">
+                <v:path arrowok="t" fillok="f" o:connecttype="none"/>
+                <o:lock v:ext="edit" shapetype="t"/>
+              </v:shapetype>
+              <v:shape id="Straight Arrow Connector 19" o:spid="_x0000_s1026" type="#_x0000_t32" style="position:absolute;margin-left:205.5pt;margin-top:25.1pt;width:0;height:35.25pt;z-index:251677696;visibility:visible;mso-wrap-style:square;mso-wrap-distance-left:9pt;mso-wrap-distance-top:0;mso-wrap-distance-right:9pt;mso-wrap-distance-bottom:0;mso-position-horizontal:absolute;mso-position-horizontal-relative:text;mso-position-vertical:absolute;mso-position-vertical-relative:text" o:gfxdata="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" strokecolor="#4472c4 [3204]" strokeweight=".5pt">
+                <v:stroke endarrow="block" joinstyle="miter"/>
+              </v:shape>
+            </w:pict>
+          </mc:Fallback>
+        </mc:AlternateContent>
+      </w:r>
+    </w:p>
+    <w:p>
+      <w:pPr>
+        <w:rPr>
+          <w:b/>
+          <w:bCs/>
+          <w:sz w:val="40"/>
+          <w:szCs w:val="40"/>
+          <w:u w:val="single"/>
+          <w:lang w:val="en-US"/>
+        </w:rPr>
+      </w:pPr>
+      <w:r>
+        <w:rPr>
+          <w:b/>
+          <w:bCs/>
+          <w:noProof/>
+          <w:sz w:val="24"/>
+          <w:szCs w:val="24"/>
+          <w:u w:val="single"/>
+          <w:lang w:val="en-US"/>
+        </w:rPr>
+        <mc:AlternateContent>
+          <mc:Choice Requires="wps">
+            <w:drawing>
+              <wp:anchor distT="0" distB="0" distL="114300" distR="114300" simplePos="0" relativeHeight="251668480" behindDoc="0" locked="0" layoutInCell="1" allowOverlap="1" wp14:anchorId="38CF787A" wp14:editId="1E9EDE7F">
+                <wp:simplePos x="0" y="0"/>
+                <wp:positionH relativeFrom="column">
+                  <wp:posOffset>1990725</wp:posOffset>
+                </wp:positionH>
+                <wp:positionV relativeFrom="paragraph">
+                  <wp:posOffset>320675</wp:posOffset>
+                </wp:positionV>
+                <wp:extent cx="1238250" cy="590550"/>
+                <wp:effectExtent l="0" t="0" r="19050" b="19050"/>
+                <wp:wrapNone/>
+                <wp:docPr id="13" name="Rectangle 13"/>
+                <wp:cNvGraphicFramePr/>
+                <a:graphic xmlns:a="http://schemas.openxmlformats.org/drawingml/2006/main">
+                  <a:graphicData uri="http://schemas.microsoft.com/office/word/2010/wordprocessingShape">
+                    <wps:wsp>
+                      <wps:cNvSpPr/>
+                      <wps:spPr>
+                        <a:xfrm>
+                          <a:off x="0" y="0"/>
+                          <a:ext cx="1238250" cy="590550"/>
+                        </a:xfrm>
+                        <a:prstGeom prst="rect">
+                          <a:avLst/>
+                        </a:prstGeom>
+                        <a:solidFill>
+                          <a:schemeClr val="bg2">
+                            <a:lumMod val="75000"/>
+                          </a:schemeClr>
+                        </a:solidFill>
+                      </wps:spPr>
+                      <wps:style>
+                        <a:lnRef idx="2">
+                          <a:schemeClr val="accent1">
+                            <a:shade val="50000"/>
+                          </a:schemeClr>
+                        </a:lnRef>
+                        <a:fillRef idx="1">
+                          <a:schemeClr val="accent1"/>
+                        </a:fillRef>
+                        <a:effectRef idx="0">
+                          <a:schemeClr val="accent1"/>
+                        </a:effectRef>
+                        <a:fontRef idx="minor">
+                          <a:schemeClr val="lt1"/>
+                        </a:fontRef>
+                      </wps:style>
+                      <wps:txbx>
+                        <w:txbxContent>
+                          <w:p>
+                            <w:pPr>
+                              <w:jc w:val="center"/>
+                              <w:rPr>
+                                <w:b/>
+                                <w:bCs/>
+                                <w:color w:val="000000" w:themeColor="text1"/>
+                                <w:lang w:val="en-US"/>
+                              </w:rPr>
+                            </w:pPr>
+                            <w:r>
+                              <w:rPr>
+                                <w:b/>
+                                <w:bCs/>
+                                <w:color w:val="000000" w:themeColor="text1"/>
+                                <w:lang w:val="en-US"/>
+                              </w:rPr>
+                              <w:t>All Projects Screen</w:t>
+                            </w:r>
+                          </w:p>
+                        </w:txbxContent>
+                      </wps:txbx>
+                      <wps:bodyPr rot="0" spcFirstLastPara="0" vertOverflow="overflow" horzOverflow="overflow" vert="horz" wrap="square" lIns="91440" tIns="45720" rIns="91440" bIns="45720" numCol="1" spcCol="0" rtlCol="0" fromWordArt="0" anchor="ctr" anchorCtr="0" forceAA="0" compatLnSpc="1">
+                        <a:prstTxWarp prst="textNoShape">
+                          <a:avLst/>
+                        </a:prstTxWarp>
+                        <a:noAutofit/>
+                      </wps:bodyPr>
+                    </wps:wsp>
+                  </a:graphicData>
+                </a:graphic>
+                <wp14:sizeRelH relativeFrom="margin">
+                  <wp14:pctWidth>0</wp14:pctWidth>
+                </wp14:sizeRelH>
+                <wp14:sizeRelV relativeFrom="margin">
+                  <wp14:pctHeight>0</wp14:pctHeight>
+                </wp14:sizeRelV>
+              </wp:anchor>
+            </w:drawing>
+          </mc:Choice>
+          <mc:Fallback>
+            <w:pict>
+              <v:rect w14:anchorId="38CF787A" id="Rectangle 13" o:spid="_x0000_s1027" style="position:absolute;margin-left:156.75pt;margin-top:25.25pt;width:97.5pt;height:46.5pt;z-index:251668480;visibility:visible;mso-wrap-style:square;mso-width-percent:0;mso-height-percent:0;mso-wrap-distance-left:9pt;mso-wrap-distance-top:0;mso-wrap-distance-right:9pt;mso-wrap-distance-bottom:0;mso-position-horizontal:absolute;mso-position-horizontal-relative:text;mso-position-vertical:absolute;mso-position-vertical-relative:text;mso-width-percent:0;mso-height-percent:0;mso-width-relative:margin;mso-height-relative:margin;v-text-anchor:middle" o:gfxdata="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" fillcolor="#aeaaaa [2414]" strokecolor="#1f3763 [1604]" strokeweight="1pt">
+                <v:textbox>
+                  <w:txbxContent>
+                    <w:p>
+                      <w:pPr>
+                        <w:jc w:val="center"/>
+                        <w:rPr>
+                          <w:b/>
+                          <w:bCs/>
+                          <w:color w:val="000000" w:themeColor="text1"/>
+                          <w:lang w:val="en-US"/>
+                        </w:rPr>
+                      </w:pPr>
+                      <w:r>
+                        <w:rPr>
+                          <w:b/>
+                          <w:bCs/>
+                          <w:color w:val="000000" w:themeColor="text1"/>
+                          <w:lang w:val="en-US"/>
+                        </w:rPr>
+                        <w:t>All Projects Screen</w:t>
+                      </w:r>
+                    </w:p>
+                  </w:txbxContent>
+                </v:textbox>
+              </v:rect>
+            </w:pict>
+          </mc:Fallback>
+        </mc:AlternateContent>
+      </w:r>
+    </w:p>
+    <w:p>
+      <w:pPr>
+        <w:rPr>
+          <w:b/>
+          <w:bCs/>
+          <w:sz w:val="40"/>
+          <w:szCs w:val="40"/>
+          <w:u w:val="single"/>
+          <w:lang w:val="en-US"/>
+        </w:rPr>
+      </w:pPr>
+    </w:p>
+    <w:p>
+      <w:pPr>
+        <w:rPr>
+          <w:b/>
+          <w:bCs/>
+          <w:sz w:val="40"/>
+          <w:szCs w:val="40"/>
+          <w:u w:val="single"/>
+          <w:lang w:val="en-US"/>
+        </w:rPr>
+      </w:pPr>
+      <w:r>
+        <w:rPr>
+          <w:b/>
+          <w:bCs/>
+          <w:noProof/>
+          <w:sz w:val="40"/>
+          <w:szCs w:val="40"/>
+          <w:u w:val="single"/>
+          <w:lang w:val="en-US"/>
+        </w:rPr>
+        <mc:AlternateContent>
+          <mc:Choice Requires="wps">
+            <w:drawing>
+              <wp:anchor distT="0" distB="0" distL="114300" distR="114300" simplePos="0" relativeHeight="251679744" behindDoc="0" locked="0" layoutInCell="1" allowOverlap="1" wp14:anchorId="749BDE7F" wp14:editId="67FE5C16">
+                <wp:simplePos x="0" y="0"/>
+                <wp:positionH relativeFrom="column">
+                  <wp:posOffset>2609850</wp:posOffset>
+                </wp:positionH>
+                <wp:positionV relativeFrom="paragraph">
+                  <wp:posOffset>29210</wp:posOffset>
+                </wp:positionV>
+                <wp:extent cx="0" cy="447675"/>
+                <wp:effectExtent l="76200" t="0" r="57150" b="47625"/>
+                <wp:wrapNone/>
+                <wp:docPr id="20" name="Straight Arrow Connector 20"/>
+                <wp:cNvGraphicFramePr/>
+                <a:graphic xmlns:a="http://schemas.openxmlformats.org/drawingml/2006/main">
+                  <a:graphicData uri="http://schemas.microsoft.com/office/word/2010/wordprocessingShape">
+                    <wps:wsp>
+                      <wps:cNvCnPr/>
+                      <wps:spPr>
+                        <a:xfrm>
+                          <a:off x="0" y="0"/>
+                          <a:ext cx="0" cy="447675"/>
+                        </a:xfrm>
+                        <a:prstGeom prst="straightConnector1">
+                          <a:avLst/>
+                        </a:prstGeom>
+                        <a:ln>
+                          <a:tailEnd type="triangle"/>
+                        </a:ln>
+                      </wps:spPr>
+                      <wps:style>
+                        <a:lnRef idx="1">
+                          <a:schemeClr val="accent1"/>
+                        </a:lnRef>
+                        <a:fillRef idx="0">
+                          <a:schemeClr val="accent1"/>
+                        </a:fillRef>
+                        <a:effectRef idx="0">
+                          <a:schemeClr val="accent1"/>
+                        </a:effectRef>
+                        <a:fontRef idx="minor">
+                          <a:schemeClr val="tx1"/>
+                        </a:fontRef>
+                      </wps:style>
+                      <wps:bodyPr/>
+                    </wps:wsp>
+                  </a:graphicData>
+                </a:graphic>
+                <wp14:sizeRelH relativeFrom="margin">
+                  <wp14:pctWidth>0</wp14:pctWidth>
+                </wp14:sizeRelH>
+                <wp14:sizeRelV relativeFrom="margin">
+                  <wp14:pctHeight>0</wp14:pctHeight>
+                </wp14:sizeRelV>
+              </wp:anchor>
+            </w:drawing>
+          </mc:Choice>
+          <mc:Fallback>
+            <w:pict>
+              <v:shape w14:anchorId="25F237C0" id="Straight Arrow Connector 20" o:spid="_x0000_s1026" type="#_x0000_t32" style="position:absolute;margin-left:205.5pt;margin-top:2.3pt;width:0;height:35.25pt;z-index:251679744;visibility:visible;mso-wrap-style:square;mso-width-percent:0;mso-height-percent:0;mso-wrap-distance-left:9pt;mso-wrap-distance-top:0;mso-wrap-distance-right:9pt;mso-wrap-distance-bottom:0;mso-position-horizontal:absolute;mso-position-horizontal-relative:text;mso-position-vertical:absolute;mso-position-vertical-relative:text;mso-width-percent:0;mso-height-percent:0;mso-width-relative:margin;mso-height-relative:margin" o:gfxdata="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" strokecolor="#4472c4 [3204]" strokeweight=".5pt">
+                <v:stroke endarrow="block" joinstyle="miter"/>
+              </v:shape>
+            </w:pict>
+          </mc:Fallback>
+        </mc:AlternateContent>
+      </w:r>
+    </w:p>
+    <w:p>
+      <w:pPr>
+        <w:rPr>
+          <w:b/>
+          <w:bCs/>
+          <w:sz w:val="40"/>
+          <w:szCs w:val="40"/>
+          <w:u w:val="single"/>
+          <w:lang w:val="en-US"/>
+        </w:rPr>
+      </w:pPr>
+      <w:r>
+        <w:rPr>
+          <w:b/>
+          <w:bCs/>
+          <w:noProof/>
+          <w:sz w:val="24"/>
+          <w:szCs w:val="24"/>
+          <w:u w:val="single"/>
+          <w:lang w:val="en-US"/>
+        </w:rPr>
+        <mc:AlternateContent>
+          <mc:Choice Requires="wps">
+            <w:drawing>
+              <wp:anchor distT="0" distB="0" distL="114300" distR="114300" simplePos="0" relativeHeight="251670528" behindDoc="0" locked="0" layoutInCell="1" allowOverlap="1" wp14:anchorId="215D827F" wp14:editId="033AE1EA">
+                <wp:simplePos x="0" y="0"/>
+                <wp:positionH relativeFrom="column">
+                  <wp:posOffset>1990725</wp:posOffset>
+                </wp:positionH>
+                <wp:positionV relativeFrom="paragraph">
+                  <wp:posOffset>12065</wp:posOffset>
+                </wp:positionV>
+                <wp:extent cx="1247775" cy="676275"/>
+                <wp:effectExtent l="0" t="0" r="28575" b="28575"/>
+                <wp:wrapNone/>
+                <wp:docPr id="14" name="Rectangle 14"/>
+                <wp:cNvGraphicFramePr/>
+                <a:graphic xmlns:a="http://schemas.openxmlformats.org/drawingml/2006/main">
+                  <a:graphicData uri="http://schemas.microsoft.com/office/word/2010/wordprocessingShape">
+                    <wps:wsp>
+                      <wps:cNvSpPr/>
+                      <wps:spPr>
+                        <a:xfrm>
+                          <a:off x="0" y="0"/>
+                          <a:ext cx="1247775" cy="676275"/>
+                        </a:xfrm>
+                        <a:prstGeom prst="rect">
+                          <a:avLst/>
+                        </a:prstGeom>
+                        <a:solidFill>
+                          <a:schemeClr val="bg2">
+                            <a:lumMod val="75000"/>
+                          </a:schemeClr>
+                        </a:solidFill>
+                      </wps:spPr>
+                      <wps:style>
+                        <a:lnRef idx="2">
+                          <a:schemeClr val="accent1">
+                            <a:shade val="50000"/>
+                          </a:schemeClr>
+                        </a:lnRef>
+                        <a:fillRef idx="1">
+                          <a:schemeClr val="accent1"/>
+                        </a:fillRef>
+                        <a:effectRef idx="0">
+                          <a:schemeClr val="accent1"/>
+                        </a:effectRef>
+                        <a:fontRef idx="minor">
+                          <a:schemeClr val="lt1"/>
+                        </a:fontRef>
+                      </wps:style>
+                      <wps:txbx>
+                        <w:txbxContent>
+                          <w:p>
+                            <w:pPr>
+                              <w:jc w:val="center"/>
+                              <w:rPr>
+                                <w:b/>
+                                <w:bCs/>
+                                <w:color w:val="000000" w:themeColor="text1"/>
+                                <w:lang w:val="en-US"/>
+                              </w:rPr>
+                            </w:pPr>
+                            <w:r>
+                              <w:rPr>
+                                <w:b/>
+                                <w:bCs/>
+                                <w:color w:val="000000" w:themeColor="text1"/>
+                                <w:lang w:val="en-US"/>
+                              </w:rPr>
+                              <w:t>Projects Properties Screen</w:t>
+                            </w:r>
+                          </w:p>
+                        </w:txbxContent>
+                      </wps:txbx>
+                      <wps:bodyPr rot="0" spcFirstLastPara="0" vertOverflow="overflow" horzOverflow="overflow" vert="horz" wrap="square" lIns="91440" tIns="45720" rIns="91440" bIns="45720" numCol="1" spcCol="0" rtlCol="0" fromWordArt="0" anchor="ctr" anchorCtr="0" forceAA="0" compatLnSpc="1">
+                        <a:prstTxWarp prst="textNoShape">
+                          <a:avLst/>
+                        </a:prstTxWarp>
+                        <a:noAutofit/>
+                      </wps:bodyPr>
+                    </wps:wsp>
+                  </a:graphicData>
+                </a:graphic>
+                <wp14:sizeRelH relativeFrom="margin">
+                  <wp14:pctWidth>0</wp14:pctWidth>
+                </wp14:sizeRelH>
+                <wp14:sizeRelV relativeFrom="margin">
+                  <wp14:pctHeight>0</wp14:pctHeight>
+                </wp14:sizeRelV>
+              </wp:anchor>
+            </w:drawing>
+          </mc:Choice>
+          <mc:Fallback>
+            <w:pict>
+              <v:rect w14:anchorId="215D827F" id="Rectangle 14" o:spid="_x0000_s1028" style="position:absolute;margin-left:156.75pt;margin-top:.95pt;width:98.25pt;height:53.25pt;z-index:251670528;visibility:visible;mso-wrap-style:square;mso-width-percent:0;mso-height-percent:0;mso-wrap-distance-left:9pt;mso-wrap-distance-top:0;mso-wrap-distance-right:9pt;mso-wrap-distance-bottom:0;mso-position-horizontal:absolute;mso-position-horizontal-relative:text;mso-position-vertical:absolute;mso-position-vertical-relative:text;mso-width-percent:0;mso-height-percent:0;mso-width-relative:margin;mso-height-relative:margin;v-text-anchor:middle" o:gfxdata="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" fillcolor="#aeaaaa [2414]" strokecolor="#1f3763 [1604]" strokeweight="1pt">
+                <v:textbox>
+                  <w:txbxContent>
+                    <w:p>
+                      <w:pPr>
+                        <w:jc w:val="center"/>
+                        <w:rPr>
+                          <w:b/>
+                          <w:bCs/>
+                          <w:color w:val="000000" w:themeColor="text1"/>
+                          <w:lang w:val="en-US"/>
+                        </w:rPr>
+                      </w:pPr>
+                      <w:r>
+                        <w:rPr>
+                          <w:b/>
+                          <w:bCs/>
+                          <w:color w:val="000000" w:themeColor="text1"/>
+                          <w:lang w:val="en-US"/>
+                        </w:rPr>
+                        <w:t>Projects Properties Screen</w:t>
+                      </w:r>
+                    </w:p>
+                  </w:txbxContent>
+                </v:textbox>
+              </v:rect>
+            </w:pict>
+          </mc:Fallback>
+        </mc:AlternateContent>
+      </w:r>
+    </w:p>
+    <w:p>
+      <w:pPr>
+        <w:rPr>
+          <w:b/>
+          <w:bCs/>
+          <w:sz w:val="40"/>
+          <w:szCs w:val="40"/>
+          <w:u w:val="single"/>
+          <w:lang w:val="en-US"/>
+        </w:rPr>
+      </w:pPr>
+      <w:r>
+        <w:rPr>
+          <w:b/>
+          <w:bCs/>
+          <w:noProof/>
+          <w:sz w:val="40"/>
+          <w:szCs w:val="40"/>
+          <w:u w:val="single"/>
+          <w:lang w:val="en-US"/>
+        </w:rPr>
+        <mc:AlternateContent>
+          <mc:Choice Requires="wps">
+            <w:drawing>
+              <wp:anchor distT="0" distB="0" distL="114300" distR="114300" simplePos="0" relativeHeight="251683840" behindDoc="0" locked="0" layoutInCell="1" allowOverlap="1" wp14:anchorId="37172CA2" wp14:editId="41E6D1C4">
+                <wp:simplePos x="0" y="0"/>
+                <wp:positionH relativeFrom="column">
+                  <wp:posOffset>2847975</wp:posOffset>
+                </wp:positionH>
+                <wp:positionV relativeFrom="paragraph">
+                  <wp:posOffset>233045</wp:posOffset>
+                </wp:positionV>
+                <wp:extent cx="809625" cy="666750"/>
+                <wp:effectExtent l="0" t="0" r="47625" b="57150"/>
+                <wp:wrapNone/>
+                <wp:docPr id="22" name="Straight Arrow Connector 22"/>
+                <wp:cNvGraphicFramePr/>
+                <a:graphic xmlns:a="http://schemas.openxmlformats.org/drawingml/2006/main">
+                  <a:graphicData uri="http://schemas.microsoft.com/office/word/2010/wordprocessingShape">
+                    <wps:wsp>
+                      <wps:cNvCnPr/>
+                      <wps:spPr>
+                        <a:xfrm>
+                          <a:off x="0" y="0"/>
+                          <a:ext cx="809625" cy="666750"/>
+                        </a:xfrm>
+                        <a:prstGeom prst="straightConnector1">
+                          <a:avLst/>
+                        </a:prstGeom>
+                        <a:ln>
+                          <a:tailEnd type="triangle"/>
+                        </a:ln>
+                      </wps:spPr>
+                      <wps:style>
+                        <a:lnRef idx="1">
+                          <a:schemeClr val="accent1"/>
+                        </a:lnRef>
+                        <a:fillRef idx="0">
+                          <a:schemeClr val="accent1"/>
+                        </a:fillRef>
+                        <a:effectRef idx="0">
+                          <a:schemeClr val="accent1"/>
+                        </a:effectRef>
+                        <a:fontRef idx="minor">
+                          <a:schemeClr val="tx1"/>
+                        </a:fontRef>
+                      </wps:style>
+                      <wps:bodyPr/>
+                    </wps:wsp>
+                  </a:graphicData>
+                </a:graphic>
+                <wp14:sizeRelH relativeFrom="margin">
+                  <wp14:pctWidth>0</wp14:pctWidth>
+                </wp14:sizeRelH>
+                <wp14:sizeRelV relativeFrom="margin">
+                  <wp14:pctHeight>0</wp14:pctHeight>
+                </wp14:sizeRelV>
+              </wp:anchor>
+            </w:drawing>
+          </mc:Choice>
+          <mc:Fallback>
+            <w:pict>
+              <v:shape w14:anchorId="4AD108DC" id="Straight Arrow Connector 22" o:spid="_x0000_s1026" type="#_x0000_t32" style="position:absolute;margin-left:224.25pt;margin-top:18.35pt;width:63.75pt;height:52.5pt;z-index:251683840;visibility:visible;mso-wrap-style:square;mso-width-percent:0;mso-height-percent:0;mso-wrap-distance-left:9pt;mso-wrap-distance-top:0;mso-wrap-distance-right:9pt;mso-wrap-distance-bottom:0;mso-position-horizontal:absolute;mso-position-horizontal-relative:text;mso-position-vertical:absolute;mso-position-vertical-relative:text;mso-width-percent:0;mso-height-percent:0;mso-width-relative:margin;mso-height-relative:margin" o:gfxdata="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" strokecolor="#4472c4 [3204]" strokeweight=".5pt">
+                <v:stroke endarrow="block" joinstyle="miter"/>
+              </v:shape>
+            </w:pict>
+          </mc:Fallback>
+        </mc:AlternateContent>
+      </w:r>
+      <w:r>
+        <w:rPr>
+          <w:b/>
+          <w:bCs/>
+          <w:noProof/>
+          <w:sz w:val="40"/>
+          <w:szCs w:val="40"/>
+          <w:u w:val="single"/>
+          <w:lang w:val="en-US"/>
+        </w:rPr>
+        <mc:AlternateContent>
+          <mc:Choice Requires="wps">
+            <w:drawing>
+              <wp:anchor distT="0" distB="0" distL="114300" distR="114300" simplePos="0" relativeHeight="251681792" behindDoc="0" locked="0" layoutInCell="1" allowOverlap="1" wp14:anchorId="267B803B" wp14:editId="11F7A1EE">
+                <wp:simplePos x="0" y="0"/>
+                <wp:positionH relativeFrom="column">
+                  <wp:posOffset>1590675</wp:posOffset>
+                </wp:positionH>
+                <wp:positionV relativeFrom="paragraph">
+                  <wp:posOffset>242570</wp:posOffset>
+                </wp:positionV>
+                <wp:extent cx="819150" cy="638175"/>
+                <wp:effectExtent l="38100" t="0" r="19050" b="47625"/>
+                <wp:wrapNone/>
+                <wp:docPr id="21" name="Straight Arrow Connector 21"/>
+                <wp:cNvGraphicFramePr/>
+                <a:graphic xmlns:a="http://schemas.openxmlformats.org/drawingml/2006/main">
+                  <a:graphicData uri="http://schemas.microsoft.com/office/word/2010/wordprocessingShape">
+                    <wps:wsp>
+                      <wps:cNvCnPr/>
+                      <wps:spPr>
+                        <a:xfrm flipH="1">
+                          <a:off x="0" y="0"/>
+                          <a:ext cx="819150" cy="638175"/>
+                        </a:xfrm>
+                        <a:prstGeom prst="straightConnector1">
+                          <a:avLst/>
+                        </a:prstGeom>
+                        <a:ln>
+                          <a:tailEnd type="triangle"/>
+                        </a:ln>
+                      </wps:spPr>
+                      <wps:style>
+                        <a:lnRef idx="1">
+                          <a:schemeClr val="accent1"/>
+                        </a:lnRef>
+                        <a:fillRef idx="0">
+                          <a:schemeClr val="accent1"/>
+                        </a:fillRef>
+                        <a:effectRef idx="0">
+                          <a:schemeClr val="accent1"/>
+                        </a:effectRef>
+                        <a:fontRef idx="minor">
+                          <a:schemeClr val="tx1"/>
+                        </a:fontRef>
+                      </wps:style>
+                      <wps:bodyPr/>
+                    </wps:wsp>
+                  </a:graphicData>
+                </a:graphic>
+                <wp14:sizeRelH relativeFrom="margin">
+                  <wp14:pctWidth>0</wp14:pctWidth>
+                </wp14:sizeRelH>
+                <wp14:sizeRelV relativeFrom="margin">
+                  <wp14:pctHeight>0</wp14:pctHeight>
+                </wp14:sizeRelV>
+              </wp:anchor>
+            </w:drawing>
+          </mc:Choice>
+          <mc:Fallback>
+            <w:pict>
+              <v:shape w14:anchorId="57C9AA2E" id="Straight Arrow Connector 21" o:spid="_x0000_s1026" type="#_x0000_t32" style="position:absolute;margin-left:125.25pt;margin-top:19.1pt;width:64.5pt;height:50.25pt;flip:x;z-index:251681792;visibility:visible;mso-wrap-style:square;mso-width-percent:0;mso-height-percent:0;mso-wrap-distance-left:9pt;mso-wrap-distance-top:0;mso-wrap-distance-right:9pt;mso-wrap-distance-bottom:0;mso-position-horizontal:absolute;mso-position-horizontal-relative:text;mso-position-vertical:absolute;mso-position-vertical-relative:text;mso-width-percent:0;mso-height-percent:0;mso-width-relative:margin;mso-height-relative:margin" o:gfxdata="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" strokecolor="#4472c4 [3204]" strokeweight=".5pt">
+                <v:stroke endarrow="block" joinstyle="miter"/>
+              </v:shape>
+            </w:pict>
+          </mc:Fallback>
+        </mc:AlternateContent>
+      </w:r>
+    </w:p>
+    <w:p>
+      <w:pPr>
+        <w:rPr>
+          <w:b/>
+          <w:bCs/>
+          <w:sz w:val="40"/>
+          <w:szCs w:val="40"/>
+          <w:u w:val="single"/>
+          <w:lang w:val="en-US"/>
+        </w:rPr>
+      </w:pPr>
+    </w:p>
+    <w:p>
+      <w:pPr>
+        <w:rPr>
+          <w:b/>
+          <w:bCs/>
+          <w:sz w:val="40"/>
+          <w:szCs w:val="40"/>
+          <w:u w:val="single"/>
+          <w:lang w:val="en-US"/>
+        </w:rPr>
+      </w:pPr>
+      <w:r>
+        <w:rPr>
+          <w:b/>
+          <w:bCs/>
+          <w:noProof/>
+          <w:sz w:val="24"/>
+          <w:szCs w:val="24"/>
+          <w:u w:val="single"/>
+          <w:lang w:val="en-US"/>
+        </w:rPr>
+        <mc:AlternateContent>
+          <mc:Choice Requires="wps">
+            <w:drawing>
+              <wp:anchor distT="0" distB="0" distL="114300" distR="114300" simplePos="0" relativeHeight="251674624" behindDoc="0" locked="0" layoutInCell="1" allowOverlap="1" wp14:anchorId="7902C696" wp14:editId="34E61EB9">
+                <wp:simplePos x="0" y="0"/>
+                <wp:positionH relativeFrom="column">
+                  <wp:posOffset>2981325</wp:posOffset>
+                </wp:positionH>
+                <wp:positionV relativeFrom="paragraph">
+                  <wp:posOffset>17780</wp:posOffset>
+                </wp:positionV>
+                <wp:extent cx="1247775" cy="676275"/>
+                <wp:effectExtent l="0" t="0" r="28575" b="28575"/>
+                <wp:wrapNone/>
+                <wp:docPr id="16" name="Rectangle 16"/>
+                <wp:cNvGraphicFramePr/>
+                <a:graphic xmlns:a="http://schemas.openxmlformats.org/drawingml/2006/main">
+                  <a:graphicData uri="http://schemas.microsoft.com/office/word/2010/wordprocessingShape">
+                    <wps:wsp>
+                      <wps:cNvSpPr/>
+                      <wps:spPr>
+                        <a:xfrm>
+                          <a:off x="0" y="0"/>
+                          <a:ext cx="1247775" cy="676275"/>
+                        </a:xfrm>
+                        <a:prstGeom prst="rect">
+                          <a:avLst/>
+                        </a:prstGeom>
+                        <a:solidFill>
+                          <a:schemeClr val="bg2">
+                            <a:lumMod val="75000"/>
+                          </a:schemeClr>
+                        </a:solidFill>
+                      </wps:spPr>
+                      <wps:style>
+                        <a:lnRef idx="2">
+                          <a:schemeClr val="accent1">
+                            <a:shade val="50000"/>
+                          </a:schemeClr>
+                        </a:lnRef>
+                        <a:fillRef idx="1">
+                          <a:schemeClr val="accent1"/>
+                        </a:fillRef>
+                        <a:effectRef idx="0">
+                          <a:schemeClr val="accent1"/>
+                        </a:effectRef>
+                        <a:fontRef idx="minor">
+                          <a:schemeClr val="lt1"/>
+                        </a:fontRef>
+                      </wps:style>
+                      <wps:txbx>
+                        <w:txbxContent>
+                          <w:p>
+                            <w:pPr>
+                              <w:jc w:val="center"/>
+                              <w:rPr>
+                                <w:b/>
+                                <w:bCs/>
+                                <w:color w:val="000000" w:themeColor="text1"/>
+                                <w:lang w:val="en-US"/>
+                              </w:rPr>
+                            </w:pPr>
+                            <w:r>
+                              <w:rPr>
+                                <w:b/>
+                                <w:bCs/>
+                                <w:color w:val="000000" w:themeColor="text1"/>
+                                <w:lang w:val="en-US"/>
+                              </w:rPr>
+                              <w:t>Building Faults Screen</w:t>
+                            </w:r>
+                          </w:p>
+                        </w:txbxContent>
+                      </wps:txbx>
+                      <wps:bodyPr rot="0" spcFirstLastPara="0" vertOverflow="overflow" horzOverflow="overflow" vert="horz" wrap="square" lIns="91440" tIns="45720" rIns="91440" bIns="45720" numCol="1" spcCol="0" rtlCol="0" fromWordArt="0" anchor="ctr" anchorCtr="0" forceAA="0" compatLnSpc="1">
+                        <a:prstTxWarp prst="textNoShape">
+                          <a:avLst/>
+                        </a:prstTxWarp>
+                        <a:noAutofit/>
+                      </wps:bodyPr>
+                    </wps:wsp>
+                  </a:graphicData>
+                </a:graphic>
+                <wp14:sizeRelH relativeFrom="margin">
+                  <wp14:pctWidth>0</wp14:pctWidth>
+                </wp14:sizeRelH>
+                <wp14:sizeRelV relativeFrom="margin">
+                  <wp14:pctHeight>0</wp14:pctHeight>
+                </wp14:sizeRelV>
+              </wp:anchor>
+            </w:drawing>
+          </mc:Choice>
+          <mc:Fallback>
+            <w:pict>
+              <v:rect w14:anchorId="7902C696" id="Rectangle 16" o:spid="_x0000_s1029" style="position:absolute;margin-left:234.75pt;margin-top:1.4pt;width:98.25pt;height:53.25pt;z-index:251674624;visibility:visible;mso-wrap-style:square;mso-width-percent:0;mso-height-percent:0;mso-wrap-distance-left:9pt;mso-wrap-distance-top:0;mso-wrap-distance-right:9pt;mso-wrap-distance-bottom:0;mso-position-horizontal:absolute;mso-position-horizontal-relative:text;mso-position-vertical:absolute;mso-position-vertical-relative:text;mso-width-percent:0;mso-height-percent:0;mso-width-relative:margin;mso-height-relative:margin;v-text-anchor:middle" o:gfxdata="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" fillcolor="#aeaaaa [2414]" strokecolor="#1f3763 [1604]" strokeweight="1pt">
+                <v:textbox>
+                  <w:txbxContent>
+                    <w:p>
+                      <w:pPr>
+                        <w:jc w:val="center"/>
+                        <w:rPr>
+                          <w:b/>
+                          <w:bCs/>
+                          <w:color w:val="000000" w:themeColor="text1"/>
+                          <w:lang w:val="en-US"/>
+                        </w:rPr>
+                      </w:pPr>
+                      <w:r>
+                        <w:rPr>
+                          <w:b/>
+                          <w:bCs/>
+                          <w:color w:val="000000" w:themeColor="text1"/>
+                          <w:lang w:val="en-US"/>
+                        </w:rPr>
+                        <w:t>Building Faults Screen</w:t>
+                      </w:r>
+                    </w:p>
+                  </w:txbxContent>
+                </v:textbox>
+              </v:rect>
+            </w:pict>
+          </mc:Fallback>
+        </mc:AlternateContent>
+      </w:r>
+      <w:r>
+        <w:rPr>
+          <w:b/>
+          <w:bCs/>
+          <w:noProof/>
+          <w:sz w:val="24"/>
+          <w:szCs w:val="24"/>
+          <w:u w:val="single"/>
+          <w:lang w:val="en-US"/>
+        </w:rPr>
+        <mc:AlternateContent>
+          <mc:Choice Requires="wps">
+            <w:drawing>
+              <wp:anchor distT="0" distB="0" distL="114300" distR="114300" simplePos="0" relativeHeight="251672576" behindDoc="0" locked="0" layoutInCell="1" allowOverlap="1" wp14:anchorId="0D1AE964" wp14:editId="49BF7FF9">
+                <wp:simplePos x="0" y="0"/>
+                <wp:positionH relativeFrom="column">
+                  <wp:posOffset>942975</wp:posOffset>
+                </wp:positionH>
+                <wp:positionV relativeFrom="paragraph">
+                  <wp:posOffset>8255</wp:posOffset>
+                </wp:positionV>
+                <wp:extent cx="1247775" cy="676275"/>
+                <wp:effectExtent l="0" t="0" r="28575" b="28575"/>
+                <wp:wrapNone/>
+                <wp:docPr id="15" name="Rectangle 15"/>
+                <wp:cNvGraphicFramePr/>
+                <a:graphic xmlns:a="http://schemas.openxmlformats.org/drawingml/2006/main">
+                  <a:graphicData uri="http://schemas.microsoft.com/office/word/2010/wordprocessingShape">
+                    <wps:wsp>
+                      <wps:cNvSpPr/>
+                      <wps:spPr>
+                        <a:xfrm>
+                          <a:off x="0" y="0"/>
+                          <a:ext cx="1247775" cy="676275"/>
+                        </a:xfrm>
+                        <a:prstGeom prst="rect">
+                          <a:avLst/>
+                        </a:prstGeom>
+                        <a:solidFill>
+                          <a:schemeClr val="bg2">
+                            <a:lumMod val="75000"/>
+                          </a:schemeClr>
+                        </a:solidFill>
+                      </wps:spPr>
+                      <wps:style>
+                        <a:lnRef idx="2">
+                          <a:schemeClr val="accent1">
+                            <a:shade val="50000"/>
+                          </a:schemeClr>
+                        </a:lnRef>
+                        <a:fillRef idx="1">
+                          <a:schemeClr val="accent1"/>
+                        </a:fillRef>
+                        <a:effectRef idx="0">
+                          <a:schemeClr val="accent1"/>
+                        </a:effectRef>
+                        <a:fontRef idx="minor">
+                          <a:schemeClr val="lt1"/>
+                        </a:fontRef>
+                      </wps:style>
+                      <wps:txbx>
+                        <w:txbxContent>
+                          <w:p>
+                            <w:pPr>
+                              <w:jc w:val="center"/>
+                              <w:rPr>
+                                <w:b/>
+                                <w:bCs/>
+                                <w:color w:val="000000" w:themeColor="text1"/>
+                                <w:lang w:val="en-US"/>
+                              </w:rPr>
+                            </w:pPr>
+                            <w:r>
+                              <w:rPr>
+                                <w:b/>
+                                <w:bCs/>
+                                <w:color w:val="000000" w:themeColor="text1"/>
+                                <w:lang w:val="en-US"/>
+                              </w:rPr>
+                              <w:t>Building Stages Screen</w:t>
+                            </w:r>
+                          </w:p>
+                        </w:txbxContent>
+                      </wps:txbx>
+                      <wps:bodyPr rot="0" spcFirstLastPara="0" vertOverflow="overflow" horzOverflow="overflow" vert="horz" wrap="square" lIns="91440" tIns="45720" rIns="91440" bIns="45720" numCol="1" spcCol="0" rtlCol="0" fromWordArt="0" anchor="ctr" anchorCtr="0" forceAA="0" compatLnSpc="1">
+                        <a:prstTxWarp prst="textNoShape">
+                          <a:avLst/>
+                        </a:prstTxWarp>
+                        <a:noAutofit/>
+                      </wps:bodyPr>
+                    </wps:wsp>
+                  </a:graphicData>
+                </a:graphic>
+                <wp14:sizeRelH relativeFrom="margin">
+                  <wp14:pctWidth>0</wp14:pctWidth>
+                </wp14:sizeRelH>
+                <wp14:sizeRelV relativeFrom="margin">
+                  <wp14:pctHeight>0</wp14:pctHeight>
+                </wp14:sizeRelV>
+              </wp:anchor>
+            </w:drawing>
+          </mc:Choice>
+          <mc:Fallback>
+            <w:pict>
+              <v:rect w14:anchorId="0D1AE964" id="Rectangle 15" o:spid="_x0000_s1030" style="position:absolute;margin-left:74.25pt;margin-top:.65pt;width:98.25pt;height:53.25pt;z-index:251672576;visibility:visible;mso-wrap-style:square;mso-width-percent:0;mso-height-percent:0;mso-wrap-distance-left:9pt;mso-wrap-distance-top:0;mso-wrap-distance-right:9pt;mso-wrap-distance-bottom:0;mso-position-horizontal:absolute;mso-position-horizontal-relative:text;mso-position-vertical:absolute;mso-position-vertical-relative:text;mso-width-percent:0;mso-height-percent:0;mso-width-relative:margin;mso-height-relative:margin;v-text-anchor:middle" o:gfxdata="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" fillcolor="#aeaaaa [2414]" strokecolor="#1f3763 [1604]" strokeweight="1pt">
+                <v:textbox>
+                  <w:txbxContent>
+                    <w:p>
+                      <w:pPr>
+                        <w:jc w:val="center"/>
+                        <w:rPr>
+                          <w:b/>
+                          <w:bCs/>
+                          <w:color w:val="000000" w:themeColor="text1"/>
+                          <w:lang w:val="en-US"/>
+                        </w:rPr>
+                      </w:pPr>
+                      <w:r>
+                        <w:rPr>
+                          <w:b/>
+                          <w:bCs/>
+                          <w:color w:val="000000" w:themeColor="text1"/>
+                          <w:lang w:val="en-US"/>
+                        </w:rPr>
+                        <w:t>Building Stages Screen</w:t>
+                      </w:r>
+                    </w:p>
+                  </w:txbxContent>
+                </v:textbox>
+              </v:rect>
+            </w:pict>
+          </mc:Fallback>
+        </mc:AlternateContent>
+      </w:r>
+    </w:p>
+    <w:p>
+      <w:pPr>
+        <w:rPr>
+          <w:b/>
+          <w:bCs/>
+          <w:sz w:val="40"/>
+          <w:szCs w:val="40"/>
+          <w:u w:val="single"/>
+          <w:lang w:val="en-US"/>
+        </w:rPr>
+      </w:pPr>
+      <w:r>
+        <w:rPr>
+          <w:b/>
+          <w:bCs/>
+          <w:noProof/>
+          <w:sz w:val="40"/>
+          <w:szCs w:val="40"/>
+          <w:u w:val="single"/>
+          <w:lang w:val="en-US"/>
+        </w:rPr>
+        <mc:AlternateContent>
+          <mc:Choice Requires="wps">
+            <w:drawing>
+              <wp:anchor distT="0" distB="0" distL="114300" distR="114300" simplePos="0" relativeHeight="251687936" behindDoc="0" locked="0" layoutInCell="1" allowOverlap="1" wp14:anchorId="0AB91FAB" wp14:editId="124956E8">
+                <wp:simplePos x="0" y="0"/>
+                <wp:positionH relativeFrom="column">
+                  <wp:posOffset>1590675</wp:posOffset>
+                </wp:positionH>
+                <wp:positionV relativeFrom="paragraph">
+                  <wp:posOffset>262890</wp:posOffset>
+                </wp:positionV>
+                <wp:extent cx="0" cy="447675"/>
+                <wp:effectExtent l="76200" t="0" r="57150" b="47625"/>
+                <wp:wrapNone/>
+                <wp:docPr id="24" name="Straight Arrow Connector 24"/>
+                <wp:cNvGraphicFramePr/>
+                <a:graphic xmlns:a="http://schemas.openxmlformats.org/drawingml/2006/main">
+                  <a:graphicData uri="http://schemas.microsoft.com/office/word/2010/wordprocessingShape">
+                    <wps:wsp>
+                      <wps:cNvCnPr/>
+                      <wps:spPr>
+                        <a:xfrm>
+                          <a:off x="0" y="0"/>
+                          <a:ext cx="0" cy="447675"/>
+                        </a:xfrm>
+                        <a:prstGeom prst="straightConnector1">
+                          <a:avLst/>
+                        </a:prstGeom>
+                        <a:ln>
+                          <a:tailEnd type="triangle"/>
+                        </a:ln>
+                      </wps:spPr>
+                      <wps:style>
+                        <a:lnRef idx="1">
+                          <a:schemeClr val="accent1"/>
+                        </a:lnRef>
+                        <a:fillRef idx="0">
+                          <a:schemeClr val="accent1"/>
+                        </a:fillRef>
+                        <a:effectRef idx="0">
+                          <a:schemeClr val="accent1"/>
+                        </a:effectRef>
+                        <a:fontRef idx="minor">
+                          <a:schemeClr val="tx1"/>
+                        </a:fontRef>
+                      </wps:style>
+                      <wps:bodyPr/>
+                    </wps:wsp>
+                  </a:graphicData>
+                </a:graphic>
+                <wp14:sizeRelH relativeFrom="margin">
+                  <wp14:pctWidth>0</wp14:pctWidth>
+                </wp14:sizeRelH>
+                <wp14:sizeRelV relativeFrom="margin">
+                  <wp14:pctHeight>0</wp14:pctHeight>
+                </wp14:sizeRelV>
+              </wp:anchor>
+            </w:drawing>
+          </mc:Choice>
+          <mc:Fallback>
+            <w:pict>
+              <v:shape w14:anchorId="7FFDD732" id="Straight Arrow Connector 24" o:spid="_x0000_s1026" type="#_x0000_t32" style="position:absolute;margin-left:125.25pt;margin-top:20.7pt;width:0;height:35.25pt;z-index:251687936;visibility:visible;mso-wrap-style:square;mso-width-percent:0;mso-height-percent:0;mso-wrap-distance-left:9pt;mso-wrap-distance-top:0;mso-wrap-distance-right:9pt;mso-wrap-distance-bottom:0;mso-position-horizontal:absolute;mso-position-horizontal-relative:text;mso-position-vertical:absolute;mso-position-vertical-relative:text;mso-width-percent:0;mso-height-percent:0;mso-width-relative:margin;mso-height-relative:margin" o:gfxdata="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" strokecolor="#4472c4 [3204]" strokeweight=".5pt">
+                <v:stroke endarrow="block" joinstyle="miter"/>
+              </v:shape>
+            </w:pict>
+          </mc:Fallback>
+        </mc:AlternateContent>
+      </w:r>
+    </w:p>
+    <w:p>
+      <w:pPr>
+        <w:rPr>
+          <w:b/>
+          <w:bCs/>
+          <w:sz w:val="40"/>
+          <w:szCs w:val="40"/>
+          <w:u w:val="single"/>
+          <w:lang w:val="en-US"/>
+        </w:rPr>
+      </w:pPr>
+      <w:r>
+        <w:rPr>
+          <w:b/>
+          <w:bCs/>
+          <w:noProof/>
+          <w:sz w:val="24"/>
+          <w:szCs w:val="24"/>
+          <w:u w:val="single"/>
+          <w:lang w:val="en-US"/>
+        </w:rPr>
+        <mc:AlternateContent>
+          <mc:Choice Requires="wps">
+            <w:drawing>
+              <wp:anchor distT="0" distB="0" distL="114300" distR="114300" simplePos="0" relativeHeight="251676672" behindDoc="0" locked="0" layoutInCell="1" allowOverlap="1" wp14:anchorId="2D0BDD52" wp14:editId="2DD8F60E">
+                <wp:simplePos x="0" y="0"/>
+                <wp:positionH relativeFrom="column">
+                  <wp:posOffset>923925</wp:posOffset>
+                </wp:positionH>
+                <wp:positionV relativeFrom="paragraph">
+                  <wp:posOffset>297815</wp:posOffset>
+                </wp:positionV>
+                <wp:extent cx="1247775" cy="676275"/>
+                <wp:effectExtent l="0" t="0" r="28575" b="28575"/>
+                <wp:wrapNone/>
+                <wp:docPr id="17" name="Rectangle 17"/>
+                <wp:cNvGraphicFramePr/>
+                <a:graphic xmlns:a="http://schemas.openxmlformats.org/drawingml/2006/main">
+                  <a:graphicData uri="http://schemas.microsoft.com/office/word/2010/wordprocessingShape">
+                    <wps:wsp>
+                      <wps:cNvSpPr/>
+                      <wps:spPr>
+                        <a:xfrm>
+                          <a:off x="0" y="0"/>
+                          <a:ext cx="1247775" cy="676275"/>
+                        </a:xfrm>
+                        <a:prstGeom prst="rect">
+                          <a:avLst/>
+                        </a:prstGeom>
+                        <a:solidFill>
+                          <a:schemeClr val="bg2">
+                            <a:lumMod val="75000"/>
+                          </a:schemeClr>
+                        </a:solidFill>
+                      </wps:spPr>
+                      <wps:style>
+                        <a:lnRef idx="2">
+                          <a:schemeClr val="accent1">
+                            <a:shade val="50000"/>
+                          </a:schemeClr>
+                        </a:lnRef>
+                        <a:fillRef idx="1">
+                          <a:schemeClr val="accent1"/>
+                        </a:fillRef>
+                        <a:effectRef idx="0">
+                          <a:schemeClr val="accent1"/>
+                        </a:effectRef>
+                        <a:fontRef idx="minor">
+                          <a:schemeClr val="lt1"/>
+                        </a:fontRef>
+                      </wps:style>
+                      <wps:txbx>
+                        <w:txbxContent>
+                          <w:p>
+                            <w:pPr>
+                              <w:jc w:val="center"/>
+                              <w:rPr>
+                                <w:b/>
+                                <w:bCs/>
+                                <w:color w:val="000000" w:themeColor="text1"/>
+                                <w:lang w:val="en-US"/>
+                              </w:rPr>
+                            </w:pPr>
+                            <w:r>
+                              <w:rPr>
+                                <w:b/>
+                                <w:bCs/>
+                                <w:color w:val="000000" w:themeColor="text1"/>
+                                <w:lang w:val="en-US"/>
+                              </w:rPr>
+                              <w:t>Current</w:t>
+                            </w:r>
+                            <w:r>
+                              <w:rPr>
+                                <w:b/>
+                                <w:bCs/>
+                                <w:color w:val="000000" w:themeColor="text1"/>
+                                <w:lang w:val="en-US"/>
+                              </w:rPr>
+                              <w:t xml:space="preserve"> Stage Screen</w:t>
+                            </w:r>
+                          </w:p>
+                        </w:txbxContent>
+                      </wps:txbx>
+                      <wps:bodyPr rot="0" spcFirstLastPara="0" vertOverflow="overflow" horzOverflow="overflow" vert="horz" wrap="square" lIns="91440" tIns="45720" rIns="91440" bIns="45720" numCol="1" spcCol="0" rtlCol="0" fromWordArt="0" anchor="ctr" anchorCtr="0" forceAA="0" compatLnSpc="1">
+                        <a:prstTxWarp prst="textNoShape">
+                          <a:avLst/>
+                        </a:prstTxWarp>
+                        <a:noAutofit/>
+                      </wps:bodyPr>
+                    </wps:wsp>
+                  </a:graphicData>
+                </a:graphic>
+                <wp14:sizeRelH relativeFrom="margin">
+                  <wp14:pctWidth>0</wp14:pctWidth>
+                </wp14:sizeRelH>
+                <wp14:sizeRelV relativeFrom="margin">
+                  <wp14:pctHeight>0</wp14:pctHeight>
+                </wp14:sizeRelV>
+              </wp:anchor>
+            </w:drawing>
+          </mc:Choice>
+          <mc:Fallback>
+            <w:pict>
+              <v:rect w14:anchorId="2D0BDD52" id="Rectangle 17" o:spid="_x0000_s1031" style="position:absolute;margin-left:72.75pt;margin-top:23.45pt;width:98.25pt;height:53.25pt;z-index:251676672;visibility:visible;mso-wrap-style:square;mso-width-percent:0;mso-height-percent:0;mso-wrap-distance-left:9pt;mso-wrap-distance-top:0;mso-wrap-distance-right:9pt;mso-wrap-distance-bottom:0;mso-position-horizontal:absolute;mso-position-horizontal-relative:text;mso-position-vertical:absolute;mso-position-vertical-relative:text;mso-width-percent:0;mso-height-percent:0;mso-width-relative:margin;mso-height-relative:margin;v-text-anchor:middle" o:gfxdata="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" fillcolor="#aeaaaa [2414]" strokecolor="#1f3763 [1604]" strokeweight="1pt">
+                <v:textbox>
+                  <w:txbxContent>
+                    <w:p>
+                      <w:pPr>
+                        <w:jc w:val="center"/>
+                        <w:rPr>
+                          <w:b/>
+                          <w:bCs/>
+                          <w:color w:val="000000" w:themeColor="text1"/>
+                          <w:lang w:val="en-US"/>
+                        </w:rPr>
+                      </w:pPr>
+                      <w:r>
+                        <w:rPr>
+                          <w:b/>
+                          <w:bCs/>
+                          <w:color w:val="000000" w:themeColor="text1"/>
+                          <w:lang w:val="en-US"/>
+                        </w:rPr>
+                        <w:t>Current</w:t>
+                      </w:r>
+                      <w:r>
+                        <w:rPr>
+                          <w:b/>
+                          <w:bCs/>
+                          <w:color w:val="000000" w:themeColor="text1"/>
+                          <w:lang w:val="en-US"/>
+                        </w:rPr>
+                        <w:t xml:space="preserve"> Stage Screen</w:t>
+                      </w:r>
+                    </w:p>
+                  </w:txbxContent>
+                </v:textbox>
+              </v:rect>
+            </w:pict>
+          </mc:Fallback>
+        </mc:AlternateContent>
+      </w:r>
+    </w:p>
+    <w:p>
+      <w:pPr>
+        <w:rPr>
+          <w:b/>
+          <w:bCs/>
+          <w:sz w:val="40"/>
+          <w:szCs w:val="40"/>
+          <w:u w:val="single"/>
+          <w:lang w:val="en-US"/>
+        </w:rPr>
+      </w:pPr>
+    </w:p>
+    <w:p>
+      <w:pPr>
+        <w:rPr>
+          <w:b/>
+          <w:bCs/>
+          <w:sz w:val="40"/>
+          <w:szCs w:val="40"/>
+          <w:u w:val="single"/>
           <w:lang w:val="en-US"/>
         </w:rPr>
       </w:pPr>
@@ -18311,17 +20242,17 @@
     <w:lsdException w:name="Unresolved Mention" w:semiHidden="1" w:unhideWhenUsed="1"/>
     <w:lsdException w:name="Smart Link" w:semiHidden="1" w:unhideWhenUsed="1"/>
   </w:latentStyles>
-  <w:style w:type="paragraph" w:default="1" w:styleId="a">
+  <w:style w:type="paragraph" w:default="1" w:styleId="Normal">
     <w:name w:val="Normal"/>
     <w:qFormat/>
   </w:style>
-  <w:style w:type="character" w:default="1" w:styleId="a0">
+  <w:style w:type="character" w:default="1" w:styleId="DefaultParagraphFont">
     <w:name w:val="Default Paragraph Font"/>
     <w:uiPriority w:val="1"/>
     <w:semiHidden/>
     <w:unhideWhenUsed/>
   </w:style>
-  <w:style w:type="table" w:default="1" w:styleId="a1">
+  <w:style w:type="table" w:default="1" w:styleId="TableNormal">
     <w:name w:val="Normal Table"/>
     <w:uiPriority w:val="99"/>
     <w:semiHidden/>
@@ -18336,7 +20267,7 @@
       </w:tblCellMar>
     </w:tblPr>
   </w:style>
-  <w:style w:type="numbering" w:default="1" w:styleId="a2">
+  <w:style w:type="numbering" w:default="1" w:styleId="NoList">
     <w:name w:val="No List"/>
     <w:uiPriority w:val="99"/>
     <w:semiHidden/>

</xml_diff>

<commit_message>
Changed Username to ID in startup screen under UI section
</commit_message>
<xml_diff>
--- a/docs/ADD.docx
+++ b/docs/ADD.docx
@@ -16284,24 +16284,23 @@
         <w:rPr>
           <w:b/>
           <w:bCs/>
-          <w:noProof/>
           <w:sz w:val="24"/>
           <w:szCs w:val="24"/>
           <w:lang w:val="en-US"/>
         </w:rPr>
         <w:drawing>
-          <wp:anchor distT="0" distB="0" distL="114300" distR="114300" simplePos="0" relativeHeight="251658240" behindDoc="1" locked="0" layoutInCell="1" allowOverlap="1" wp14:anchorId="30FD835B" wp14:editId="7C59E243">
+          <wp:anchor distT="0" distB="0" distL="114300" distR="114300" simplePos="0" relativeHeight="251688960" behindDoc="1" locked="0" layoutInCell="1" allowOverlap="1" wp14:anchorId="4A12C420" wp14:editId="62402CD4">
             <wp:simplePos x="0" y="0"/>
             <wp:positionH relativeFrom="column">
-              <wp:posOffset>19050</wp:posOffset>
+              <wp:posOffset>0</wp:posOffset>
             </wp:positionH>
             <wp:positionV relativeFrom="paragraph">
-              <wp:posOffset>6985</wp:posOffset>
+              <wp:posOffset>3810</wp:posOffset>
             </wp:positionV>
-            <wp:extent cx="2447925" cy="2965450"/>
-            <wp:effectExtent l="0" t="0" r="0" b="6350"/>
+            <wp:extent cx="2376935" cy="2867025"/>
+            <wp:effectExtent l="0" t="0" r="4445" b="0"/>
             <wp:wrapNone/>
-            <wp:docPr id="1" name="Picture 1" descr="Graphical user interface&#10;&#10;Description automatically generated"/>
+            <wp:docPr id="1" name="Picture 1" descr="Graphical user interface, application&#10;&#10;Description automatically generated"/>
             <wp:cNvGraphicFramePr>
               <a:graphicFrameLocks xmlns:a="http://schemas.openxmlformats.org/drawingml/2006/main" noChangeAspect="1"/>
             </wp:cNvGraphicFramePr>
@@ -16309,7 +16308,7 @@
               <a:graphicData uri="http://schemas.openxmlformats.org/drawingml/2006/picture">
                 <pic:pic xmlns:pic="http://schemas.openxmlformats.org/drawingml/2006/picture">
                   <pic:nvPicPr>
-                    <pic:cNvPr id="1" name="Picture 1" descr="Graphical user interface&#10;&#10;Description automatically generated"/>
+                    <pic:cNvPr id="1" name="Picture 1" descr="Graphical user interface, application&#10;&#10;Description automatically generated"/>
                     <pic:cNvPicPr/>
                   </pic:nvPicPr>
                   <pic:blipFill>
@@ -16327,7 +16326,7 @@
                   <pic:spPr>
                     <a:xfrm>
                       <a:off x="0" y="0"/>
-                      <a:ext cx="2447925" cy="2965450"/>
+                      <a:ext cx="2376935" cy="2867025"/>
                     </a:xfrm>
                     <a:prstGeom prst="rect">
                       <a:avLst/>
@@ -16869,6 +16868,7 @@
         <w:rPr>
           <w:b/>
           <w:bCs/>
+          <w:noProof/>
           <w:sz w:val="24"/>
           <w:szCs w:val="24"/>
           <w:lang w:val="en-US"/>
@@ -17121,6 +17121,7 @@
         <w:rPr>
           <w:b/>
           <w:bCs/>
+          <w:noProof/>
           <w:sz w:val="24"/>
           <w:szCs w:val="24"/>
           <w:lang w:val="en-US"/>
@@ -17460,6 +17461,7 @@
         <w:rPr>
           <w:b/>
           <w:bCs/>
+          <w:noProof/>
           <w:sz w:val="24"/>
           <w:szCs w:val="24"/>
           <w:lang w:val="en-US"/>
@@ -17668,6 +17670,7 @@
         <w:rPr>
           <w:b/>
           <w:bCs/>
+          <w:noProof/>
           <w:sz w:val="24"/>
           <w:szCs w:val="24"/>
           <w:lang w:val="en-US"/>
@@ -19174,16 +19177,7 @@
                                 <w:color w:val="000000" w:themeColor="text1"/>
                                 <w:lang w:val="en-US"/>
                               </w:rPr>
-                              <w:t>Current</w:t>
-                            </w:r>
-                            <w:r>
-                              <w:rPr>
-                                <w:b/>
-                                <w:bCs/>
-                                <w:color w:val="000000" w:themeColor="text1"/>
-                                <w:lang w:val="en-US"/>
-                              </w:rPr>
-                              <w:t xml:space="preserve"> Stage Screen</w:t>
+                              <w:t>Current Stage Screen</w:t>
                             </w:r>
                           </w:p>
                         </w:txbxContent>
@@ -19228,16 +19222,7 @@
                           <w:color w:val="000000" w:themeColor="text1"/>
                           <w:lang w:val="en-US"/>
                         </w:rPr>
-                        <w:t>Current</w:t>
-                      </w:r>
-                      <w:r>
-                        <w:rPr>
-                          <w:b/>
-                          <w:bCs/>
-                          <w:color w:val="000000" w:themeColor="text1"/>
-                          <w:lang w:val="en-US"/>
-                        </w:rPr>
-                        <w:t xml:space="preserve"> Stage Screen</w:t>
+                        <w:t>Current Stage Screen</w:t>
                       </w:r>
                     </w:p>
                   </w:txbxContent>

</xml_diff>

<commit_message>
Added per unit screens to UI Draft
</commit_message>
<xml_diff>
--- a/docs/ADD.docx
+++ b/docs/ADD.docx
@@ -18642,23 +18642,46 @@
         <w:rPr>
           <w:b/>
           <w:bCs/>
-          <w:noProof/>
+          <w:sz w:val="24"/>
+          <w:szCs w:val="24"/>
+        </w:rPr>
+        <w:t>Project Properties Screen:</w:t>
+      </w:r>
+      <w:r>
+        <w:rPr>
+          <w:b/>
+          <w:bCs/>
+          <w:sz w:val="24"/>
+          <w:szCs w:val="24"/>
+        </w:rPr>
+        <w:br/>
+      </w:r>
+    </w:p>
+    <w:p>
+      <w:pPr>
+        <w:rPr>
+          <w:sz w:val="24"/>
+          <w:szCs w:val="24"/>
+        </w:rPr>
+      </w:pPr>
+      <w:r>
+        <w:rPr>
           <w:sz w:val="24"/>
           <w:szCs w:val="24"/>
         </w:rPr>
         <w:drawing>
-          <wp:anchor distT="0" distB="0" distL="114300" distR="114300" simplePos="0" relativeHeight="251662336" behindDoc="1" locked="0" layoutInCell="1" allowOverlap="1" wp14:anchorId="25CD6A50" wp14:editId="6A3406B3">
+          <wp:anchor distT="0" distB="0" distL="114300" distR="114300" simplePos="0" relativeHeight="251726848" behindDoc="1" locked="0" layoutInCell="1" allowOverlap="1" wp14:anchorId="12E6E8A6" wp14:editId="075AA965">
             <wp:simplePos x="0" y="0"/>
-            <wp:positionH relativeFrom="margin">
-              <wp:align>left</wp:align>
+            <wp:positionH relativeFrom="column">
+              <wp:posOffset>0</wp:posOffset>
             </wp:positionH>
             <wp:positionV relativeFrom="paragraph">
-              <wp:posOffset>225425</wp:posOffset>
+              <wp:posOffset>-276</wp:posOffset>
             </wp:positionV>
-            <wp:extent cx="2347145" cy="2819400"/>
-            <wp:effectExtent l="0" t="0" r="0" b="0"/>
+            <wp:extent cx="2061885" cy="2475781"/>
+            <wp:effectExtent l="0" t="0" r="0" b="1270"/>
             <wp:wrapNone/>
-            <wp:docPr id="8" name="Picture 8" descr="Graphical user interface, application&#10;&#10;Description automatically generated"/>
+            <wp:docPr id="37" name="Picture 37"/>
             <wp:cNvGraphicFramePr>
               <a:graphicFrameLocks xmlns:a="http://schemas.openxmlformats.org/drawingml/2006/main" noChangeAspect="1"/>
             </wp:cNvGraphicFramePr>
@@ -18666,11 +18689,11 @@
               <a:graphicData uri="http://schemas.openxmlformats.org/drawingml/2006/picture">
                 <pic:pic xmlns:pic="http://schemas.openxmlformats.org/drawingml/2006/picture">
                   <pic:nvPicPr>
-                    <pic:cNvPr id="8" name="Picture 8" descr="Graphical user interface, application&#10;&#10;Description automatically generated"/>
+                    <pic:cNvPr id="1" name=""/>
                     <pic:cNvPicPr/>
                   </pic:nvPicPr>
                   <pic:blipFill>
-                    <a:blip r:embed="rId18">
+                    <a:blip r:embed="rId18" cstate="print">
                       <a:extLst>
                         <a:ext uri="{28A0092B-C50C-407E-A947-70E740481C1C}">
                           <a14:useLocalDpi xmlns:a14="http://schemas.microsoft.com/office/drawing/2010/main" val="0"/>
@@ -18684,7 +18707,7 @@
                   <pic:spPr>
                     <a:xfrm>
                       <a:off x="0" y="0"/>
-                      <a:ext cx="2347145" cy="2819400"/>
+                      <a:ext cx="2061885" cy="2475781"/>
                     </a:xfrm>
                     <a:prstGeom prst="rect">
                       <a:avLst/>
@@ -18702,110 +18725,119 @@
           </wp:anchor>
         </w:drawing>
       </w:r>
-      <w:r>
-        <w:rPr>
-          <w:b/>
-          <w:bCs/>
-          <w:sz w:val="24"/>
-          <w:szCs w:val="24"/>
-        </w:rPr>
-        <w:t>Project Properties Screen:</w:t>
-      </w:r>
-      <w:r>
-        <w:rPr>
-          <w:b/>
-          <w:bCs/>
-          <w:sz w:val="24"/>
-          <w:szCs w:val="24"/>
-        </w:rPr>
-        <w:br/>
-      </w:r>
-    </w:p>
-    <w:p>
-      <w:pPr>
-        <w:rPr>
-          <w:sz w:val="24"/>
-          <w:szCs w:val="24"/>
-        </w:rPr>
-      </w:pPr>
-    </w:p>
-    <w:p>
-      <w:pPr>
-        <w:rPr>
-          <w:sz w:val="24"/>
-          <w:szCs w:val="24"/>
-        </w:rPr>
-      </w:pPr>
-    </w:p>
-    <w:p>
-      <w:pPr>
-        <w:rPr>
-          <w:sz w:val="24"/>
-          <w:szCs w:val="24"/>
-        </w:rPr>
-      </w:pPr>
-    </w:p>
-    <w:p>
-      <w:pPr>
-        <w:rPr>
-          <w:sz w:val="24"/>
-          <w:szCs w:val="24"/>
-        </w:rPr>
-      </w:pPr>
-    </w:p>
-    <w:p>
-      <w:pPr>
-        <w:rPr>
-          <w:sz w:val="24"/>
-          <w:szCs w:val="24"/>
-        </w:rPr>
-      </w:pPr>
-    </w:p>
-    <w:p>
-      <w:pPr>
-        <w:rPr>
-          <w:sz w:val="24"/>
-          <w:szCs w:val="24"/>
-        </w:rPr>
-      </w:pPr>
-    </w:p>
-    <w:p>
-      <w:pPr>
-        <w:rPr>
-          <w:sz w:val="24"/>
-          <w:szCs w:val="24"/>
-        </w:rPr>
-      </w:pPr>
-    </w:p>
-    <w:p>
-      <w:pPr>
-        <w:rPr>
-          <w:sz w:val="24"/>
-          <w:szCs w:val="24"/>
-        </w:rPr>
-      </w:pPr>
-    </w:p>
-    <w:p>
-      <w:pPr>
-        <w:rPr>
-          <w:sz w:val="24"/>
-          <w:szCs w:val="24"/>
-        </w:rPr>
-      </w:pPr>
-    </w:p>
-    <w:p>
-      <w:pPr>
-        <w:rPr>
-          <w:sz w:val="24"/>
-          <w:szCs w:val="24"/>
-        </w:rPr>
-      </w:pPr>
-      <w:r>
-        <w:rPr>
-          <w:sz w:val="24"/>
-          <w:szCs w:val="24"/>
-        </w:rPr>
-        <w:t>The system displays the project properties which the user can choose from. Each property will send the user to a different screen. “Building Stages” button will display “Build Stages Screen”, and “Building Faults” will display “Building Faults Screen”.</w:t>
+    </w:p>
+    <w:p>
+      <w:pPr>
+        <w:rPr>
+          <w:sz w:val="24"/>
+          <w:szCs w:val="24"/>
+        </w:rPr>
+      </w:pPr>
+    </w:p>
+    <w:p>
+      <w:pPr>
+        <w:rPr>
+          <w:sz w:val="24"/>
+          <w:szCs w:val="24"/>
+        </w:rPr>
+      </w:pPr>
+    </w:p>
+    <w:p>
+      <w:pPr>
+        <w:rPr>
+          <w:sz w:val="24"/>
+          <w:szCs w:val="24"/>
+        </w:rPr>
+      </w:pPr>
+    </w:p>
+    <w:p>
+      <w:pPr>
+        <w:rPr>
+          <w:sz w:val="24"/>
+          <w:szCs w:val="24"/>
+        </w:rPr>
+      </w:pPr>
+    </w:p>
+    <w:p>
+      <w:pPr>
+        <w:rPr>
+          <w:sz w:val="24"/>
+          <w:szCs w:val="24"/>
+        </w:rPr>
+      </w:pPr>
+    </w:p>
+    <w:p>
+      <w:pPr>
+        <w:rPr>
+          <w:sz w:val="24"/>
+          <w:szCs w:val="24"/>
+        </w:rPr>
+      </w:pPr>
+    </w:p>
+    <w:p>
+      <w:pPr>
+        <w:rPr>
+          <w:sz w:val="24"/>
+          <w:szCs w:val="24"/>
+        </w:rPr>
+      </w:pPr>
+    </w:p>
+    <w:p>
+      <w:pPr>
+        <w:rPr>
+          <w:sz w:val="24"/>
+          <w:szCs w:val="24"/>
+        </w:rPr>
+      </w:pPr>
+    </w:p>
+    <w:p>
+      <w:pPr>
+        <w:rPr>
+          <w:sz w:val="24"/>
+          <w:szCs w:val="24"/>
+        </w:rPr>
+      </w:pPr>
+      <w:r>
+        <w:rPr>
+          <w:sz w:val="24"/>
+          <w:szCs w:val="24"/>
+        </w:rPr>
+        <w:t xml:space="preserve">The system displays the project properties which the user can choose from. Each property will send the user to a different screen. </w:t>
+      </w:r>
+      <w:r>
+        <w:rPr>
+          <w:sz w:val="24"/>
+          <w:szCs w:val="24"/>
+        </w:rPr>
+        <w:t xml:space="preserve">Clicking the </w:t>
+      </w:r>
+      <w:r>
+        <w:rPr>
+          <w:sz w:val="24"/>
+          <w:szCs w:val="24"/>
+        </w:rPr>
+        <w:t>“Building Stages” button will display “Build Stages Screen”, and “Building Faults” will display “Building Faults Screen”.</w:t>
+      </w:r>
+      <w:r>
+        <w:rPr>
+          <w:sz w:val="24"/>
+          <w:szCs w:val="24"/>
+        </w:rPr>
+        <w:t xml:space="preserve"> Click the “Building Stages – Units” button will display the “</w:t>
+      </w:r>
+      <w:r>
+        <w:rPr>
+          <w:sz w:val="24"/>
+          <w:szCs w:val="24"/>
+        </w:rPr>
+        <w:t>Building Stages – Choose Floor Screen</w:t>
+      </w:r>
+      <w:r>
+        <w:rPr>
+          <w:sz w:val="24"/>
+          <w:szCs w:val="24"/>
+        </w:rPr>
+        <w:t>”.</w:t>
       </w:r>
     </w:p>
     <w:p>
@@ -18845,7 +18877,6 @@
           <w:sz w:val="24"/>
           <w:szCs w:val="24"/>
         </w:rPr>
-        <w:lastRenderedPageBreak/>
         <w:drawing>
           <wp:anchor distT="0" distB="0" distL="114300" distR="114300" simplePos="0" relativeHeight="251664384" behindDoc="1" locked="0" layoutInCell="1" allowOverlap="1" wp14:anchorId="16CF4E4A" wp14:editId="7722E6FA">
             <wp:simplePos x="0" y="0"/>
@@ -19183,7 +19214,6 @@
           <w:sz w:val="24"/>
           <w:szCs w:val="24"/>
         </w:rPr>
-        <w:lastRenderedPageBreak/>
         <w:t>Current Stage Screen:</w:t>
       </w:r>
     </w:p>
@@ -19577,14 +19607,6 @@
     <w:p>
       <w:pPr>
         <w:rPr>
-          <w:sz w:val="24"/>
-          <w:szCs w:val="24"/>
-        </w:rPr>
-      </w:pPr>
-    </w:p>
-    <w:p>
-      <w:pPr>
-        <w:rPr>
           <w:b/>
           <w:bCs/>
           <w:sz w:val="24"/>
@@ -19599,6 +19621,755 @@
           <w:szCs w:val="24"/>
         </w:rPr>
         <w:lastRenderedPageBreak/>
+        <w:t xml:space="preserve">Building Stages – </w:t>
+      </w:r>
+      <w:r>
+        <w:rPr>
+          <w:b/>
+          <w:bCs/>
+          <w:sz w:val="24"/>
+          <w:szCs w:val="24"/>
+        </w:rPr>
+        <w:t>Choose Floor</w:t>
+      </w:r>
+      <w:r>
+        <w:rPr>
+          <w:b/>
+          <w:bCs/>
+          <w:sz w:val="24"/>
+          <w:szCs w:val="24"/>
+        </w:rPr>
+        <w:t xml:space="preserve"> Screen:</w:t>
+      </w:r>
+    </w:p>
+    <w:p>
+      <w:pPr>
+        <w:rPr>
+          <w:b/>
+          <w:bCs/>
+          <w:sz w:val="24"/>
+          <w:szCs w:val="24"/>
+        </w:rPr>
+      </w:pPr>
+      <w:r>
+        <w:rPr>
+          <w:b/>
+          <w:bCs/>
+          <w:sz w:val="24"/>
+          <w:szCs w:val="24"/>
+        </w:rPr>
+        <w:drawing>
+          <wp:anchor distT="0" distB="0" distL="114300" distR="114300" simplePos="0" relativeHeight="251727872" behindDoc="1" locked="0" layoutInCell="1" allowOverlap="1" wp14:anchorId="46AB8C99" wp14:editId="2F9B256A">
+            <wp:simplePos x="0" y="0"/>
+            <wp:positionH relativeFrom="column">
+              <wp:posOffset>0</wp:posOffset>
+            </wp:positionH>
+            <wp:positionV relativeFrom="paragraph">
+              <wp:posOffset>-335</wp:posOffset>
+            </wp:positionV>
+            <wp:extent cx="2340625" cy="2812211"/>
+            <wp:effectExtent l="0" t="0" r="2540" b="7620"/>
+            <wp:wrapNone/>
+            <wp:docPr id="38" name="Picture 38"/>
+            <wp:cNvGraphicFramePr>
+              <a:graphicFrameLocks xmlns:a="http://schemas.openxmlformats.org/drawingml/2006/main" noChangeAspect="1"/>
+            </wp:cNvGraphicFramePr>
+            <a:graphic xmlns:a="http://schemas.openxmlformats.org/drawingml/2006/main">
+              <a:graphicData uri="http://schemas.openxmlformats.org/drawingml/2006/picture">
+                <pic:pic xmlns:pic="http://schemas.openxmlformats.org/drawingml/2006/picture">
+                  <pic:nvPicPr>
+                    <pic:cNvPr id="1" name=""/>
+                    <pic:cNvPicPr/>
+                  </pic:nvPicPr>
+                  <pic:blipFill>
+                    <a:blip r:embed="rId22">
+                      <a:extLst>
+                        <a:ext uri="{28A0092B-C50C-407E-A947-70E740481C1C}">
+                          <a14:useLocalDpi xmlns:a14="http://schemas.microsoft.com/office/drawing/2010/main" val="0"/>
+                        </a:ext>
+                      </a:extLst>
+                    </a:blip>
+                    <a:stretch>
+                      <a:fillRect/>
+                    </a:stretch>
+                  </pic:blipFill>
+                  <pic:spPr>
+                    <a:xfrm>
+                      <a:off x="0" y="0"/>
+                      <a:ext cx="2340625" cy="2812211"/>
+                    </a:xfrm>
+                    <a:prstGeom prst="rect">
+                      <a:avLst/>
+                    </a:prstGeom>
+                  </pic:spPr>
+                </pic:pic>
+              </a:graphicData>
+            </a:graphic>
+            <wp14:sizeRelH relativeFrom="page">
+              <wp14:pctWidth>0</wp14:pctWidth>
+            </wp14:sizeRelH>
+            <wp14:sizeRelV relativeFrom="page">
+              <wp14:pctHeight>0</wp14:pctHeight>
+            </wp14:sizeRelV>
+          </wp:anchor>
+        </w:drawing>
+      </w:r>
+    </w:p>
+    <w:p>
+      <w:pPr>
+        <w:rPr>
+          <w:b/>
+          <w:bCs/>
+          <w:sz w:val="24"/>
+          <w:szCs w:val="24"/>
+        </w:rPr>
+      </w:pPr>
+    </w:p>
+    <w:p>
+      <w:pPr>
+        <w:rPr>
+          <w:b/>
+          <w:bCs/>
+          <w:sz w:val="24"/>
+          <w:szCs w:val="24"/>
+        </w:rPr>
+      </w:pPr>
+    </w:p>
+    <w:p>
+      <w:pPr>
+        <w:rPr>
+          <w:b/>
+          <w:bCs/>
+          <w:sz w:val="24"/>
+          <w:szCs w:val="24"/>
+        </w:rPr>
+      </w:pPr>
+    </w:p>
+    <w:p>
+      <w:pPr>
+        <w:rPr>
+          <w:b/>
+          <w:bCs/>
+          <w:sz w:val="24"/>
+          <w:szCs w:val="24"/>
+        </w:rPr>
+      </w:pPr>
+    </w:p>
+    <w:p>
+      <w:pPr>
+        <w:rPr>
+          <w:b/>
+          <w:bCs/>
+          <w:sz w:val="24"/>
+          <w:szCs w:val="24"/>
+        </w:rPr>
+      </w:pPr>
+    </w:p>
+    <w:p>
+      <w:pPr>
+        <w:rPr>
+          <w:b/>
+          <w:bCs/>
+          <w:sz w:val="24"/>
+          <w:szCs w:val="24"/>
+        </w:rPr>
+      </w:pPr>
+    </w:p>
+    <w:p>
+      <w:pPr>
+        <w:rPr>
+          <w:b/>
+          <w:bCs/>
+          <w:sz w:val="24"/>
+          <w:szCs w:val="24"/>
+        </w:rPr>
+      </w:pPr>
+    </w:p>
+    <w:p>
+      <w:pPr>
+        <w:rPr>
+          <w:b/>
+          <w:bCs/>
+          <w:sz w:val="24"/>
+          <w:szCs w:val="24"/>
+        </w:rPr>
+      </w:pPr>
+    </w:p>
+    <w:p>
+      <w:pPr>
+        <w:rPr>
+          <w:b/>
+          <w:bCs/>
+          <w:sz w:val="24"/>
+          <w:szCs w:val="24"/>
+        </w:rPr>
+      </w:pPr>
+    </w:p>
+    <w:p>
+      <w:pPr>
+        <w:rPr>
+          <w:sz w:val="24"/>
+          <w:szCs w:val="24"/>
+        </w:rPr>
+      </w:pPr>
+      <w:r>
+        <w:rPr>
+          <w:sz w:val="24"/>
+          <w:szCs w:val="24"/>
+        </w:rPr>
+        <w:t>This screen allows the user to choose the floor. After choosing a floor the system will display the “</w:t>
+      </w:r>
+      <w:r>
+        <w:rPr>
+          <w:sz w:val="24"/>
+          <w:szCs w:val="24"/>
+        </w:rPr>
+        <w:t>Building Stages – Choose Unit Screen</w:t>
+      </w:r>
+      <w:r>
+        <w:rPr>
+          <w:sz w:val="24"/>
+          <w:szCs w:val="24"/>
+        </w:rPr>
+        <w:t>”.</w:t>
+      </w:r>
+    </w:p>
+    <w:p>
+      <w:pPr>
+        <w:rPr>
+          <w:b/>
+          <w:bCs/>
+          <w:sz w:val="24"/>
+          <w:szCs w:val="24"/>
+        </w:rPr>
+      </w:pPr>
+      <w:r>
+        <w:rPr>
+          <w:b/>
+          <w:bCs/>
+          <w:sz w:val="24"/>
+          <w:szCs w:val="24"/>
+        </w:rPr>
+        <w:t xml:space="preserve">Building Stages – </w:t>
+      </w:r>
+      <w:r>
+        <w:rPr>
+          <w:b/>
+          <w:bCs/>
+          <w:sz w:val="24"/>
+          <w:szCs w:val="24"/>
+        </w:rPr>
+        <w:t>Choose Unit Screen</w:t>
+      </w:r>
+      <w:r>
+        <w:rPr>
+          <w:b/>
+          <w:bCs/>
+          <w:sz w:val="24"/>
+          <w:szCs w:val="24"/>
+        </w:rPr>
+        <w:t>:</w:t>
+      </w:r>
+    </w:p>
+    <w:p>
+      <w:pPr>
+        <w:rPr>
+          <w:sz w:val="24"/>
+          <w:szCs w:val="24"/>
+        </w:rPr>
+      </w:pPr>
+      <w:r>
+        <w:rPr>
+          <w:sz w:val="24"/>
+          <w:szCs w:val="24"/>
+        </w:rPr>
+        <w:drawing>
+          <wp:anchor distT="0" distB="0" distL="114300" distR="114300" simplePos="0" relativeHeight="251728896" behindDoc="1" locked="0" layoutInCell="1" allowOverlap="1" wp14:anchorId="3C2A1CAA" wp14:editId="64BB0B93">
+            <wp:simplePos x="0" y="0"/>
+            <wp:positionH relativeFrom="column">
+              <wp:posOffset>0</wp:posOffset>
+            </wp:positionH>
+            <wp:positionV relativeFrom="paragraph">
+              <wp:posOffset>743</wp:posOffset>
+            </wp:positionV>
+            <wp:extent cx="2411674" cy="2898475"/>
+            <wp:effectExtent l="0" t="0" r="8255" b="0"/>
+            <wp:wrapNone/>
+            <wp:docPr id="40" name="Picture 40"/>
+            <wp:cNvGraphicFramePr>
+              <a:graphicFrameLocks xmlns:a="http://schemas.openxmlformats.org/drawingml/2006/main" noChangeAspect="1"/>
+            </wp:cNvGraphicFramePr>
+            <a:graphic xmlns:a="http://schemas.openxmlformats.org/drawingml/2006/main">
+              <a:graphicData uri="http://schemas.openxmlformats.org/drawingml/2006/picture">
+                <pic:pic xmlns:pic="http://schemas.openxmlformats.org/drawingml/2006/picture">
+                  <pic:nvPicPr>
+                    <pic:cNvPr id="1" name=""/>
+                    <pic:cNvPicPr/>
+                  </pic:nvPicPr>
+                  <pic:blipFill>
+                    <a:blip r:embed="rId23">
+                      <a:extLst>
+                        <a:ext uri="{28A0092B-C50C-407E-A947-70E740481C1C}">
+                          <a14:useLocalDpi xmlns:a14="http://schemas.microsoft.com/office/drawing/2010/main" val="0"/>
+                        </a:ext>
+                      </a:extLst>
+                    </a:blip>
+                    <a:stretch>
+                      <a:fillRect/>
+                    </a:stretch>
+                  </pic:blipFill>
+                  <pic:spPr>
+                    <a:xfrm>
+                      <a:off x="0" y="0"/>
+                      <a:ext cx="2411674" cy="2898475"/>
+                    </a:xfrm>
+                    <a:prstGeom prst="rect">
+                      <a:avLst/>
+                    </a:prstGeom>
+                  </pic:spPr>
+                </pic:pic>
+              </a:graphicData>
+            </a:graphic>
+            <wp14:sizeRelH relativeFrom="page">
+              <wp14:pctWidth>0</wp14:pctWidth>
+            </wp14:sizeRelH>
+            <wp14:sizeRelV relativeFrom="page">
+              <wp14:pctHeight>0</wp14:pctHeight>
+            </wp14:sizeRelV>
+          </wp:anchor>
+        </w:drawing>
+      </w:r>
+    </w:p>
+    <w:p>
+      <w:pPr>
+        <w:rPr>
+          <w:b/>
+          <w:bCs/>
+          <w:sz w:val="24"/>
+          <w:szCs w:val="24"/>
+        </w:rPr>
+      </w:pPr>
+    </w:p>
+    <w:p>
+      <w:pPr>
+        <w:rPr>
+          <w:b/>
+          <w:bCs/>
+          <w:sz w:val="24"/>
+          <w:szCs w:val="24"/>
+        </w:rPr>
+      </w:pPr>
+    </w:p>
+    <w:p>
+      <w:pPr>
+        <w:rPr>
+          <w:b/>
+          <w:bCs/>
+          <w:sz w:val="24"/>
+          <w:szCs w:val="24"/>
+        </w:rPr>
+      </w:pPr>
+    </w:p>
+    <w:p>
+      <w:pPr>
+        <w:rPr>
+          <w:b/>
+          <w:bCs/>
+          <w:sz w:val="24"/>
+          <w:szCs w:val="24"/>
+        </w:rPr>
+      </w:pPr>
+    </w:p>
+    <w:p>
+      <w:pPr>
+        <w:rPr>
+          <w:b/>
+          <w:bCs/>
+          <w:sz w:val="24"/>
+          <w:szCs w:val="24"/>
+        </w:rPr>
+      </w:pPr>
+    </w:p>
+    <w:p>
+      <w:pPr>
+        <w:rPr>
+          <w:b/>
+          <w:bCs/>
+          <w:sz w:val="24"/>
+          <w:szCs w:val="24"/>
+        </w:rPr>
+      </w:pPr>
+    </w:p>
+    <w:p>
+      <w:pPr>
+        <w:rPr>
+          <w:b/>
+          <w:bCs/>
+          <w:sz w:val="24"/>
+          <w:szCs w:val="24"/>
+        </w:rPr>
+      </w:pPr>
+    </w:p>
+    <w:p>
+      <w:pPr>
+        <w:rPr>
+          <w:b/>
+          <w:bCs/>
+          <w:sz w:val="24"/>
+          <w:szCs w:val="24"/>
+        </w:rPr>
+      </w:pPr>
+    </w:p>
+    <w:p>
+      <w:pPr>
+        <w:rPr>
+          <w:b/>
+          <w:bCs/>
+          <w:sz w:val="24"/>
+          <w:szCs w:val="24"/>
+        </w:rPr>
+      </w:pPr>
+    </w:p>
+    <w:p>
+      <w:pPr>
+        <w:rPr>
+          <w:sz w:val="24"/>
+          <w:szCs w:val="24"/>
+        </w:rPr>
+      </w:pPr>
+      <w:r>
+        <w:rPr>
+          <w:sz w:val="24"/>
+          <w:szCs w:val="24"/>
+        </w:rPr>
+        <w:t>This screen allows the user to choose the apartment in the floor he already chose.</w:t>
+      </w:r>
+      <w:r>
+        <w:rPr>
+          <w:sz w:val="24"/>
+          <w:szCs w:val="24"/>
+        </w:rPr>
+        <w:br/>
+        <w:t>Choosing an apartment will lead the user to the “Building Stages – Per Unit Screen”.</w:t>
+      </w:r>
+    </w:p>
+    <w:p>
+      <w:pPr>
+        <w:rPr>
+          <w:sz w:val="24"/>
+          <w:szCs w:val="24"/>
+        </w:rPr>
+      </w:pPr>
+    </w:p>
+    <w:p>
+      <w:pPr>
+        <w:rPr>
+          <w:b/>
+          <w:bCs/>
+          <w:sz w:val="24"/>
+          <w:szCs w:val="24"/>
+        </w:rPr>
+      </w:pPr>
+    </w:p>
+    <w:p>
+      <w:pPr>
+        <w:rPr>
+          <w:b/>
+          <w:bCs/>
+          <w:sz w:val="24"/>
+          <w:szCs w:val="24"/>
+        </w:rPr>
+      </w:pPr>
+    </w:p>
+    <w:p>
+      <w:pPr>
+        <w:rPr>
+          <w:b/>
+          <w:bCs/>
+          <w:sz w:val="24"/>
+          <w:szCs w:val="24"/>
+        </w:rPr>
+      </w:pPr>
+    </w:p>
+    <w:p>
+      <w:pPr>
+        <w:rPr>
+          <w:b/>
+          <w:bCs/>
+          <w:sz w:val="24"/>
+          <w:szCs w:val="24"/>
+        </w:rPr>
+      </w:pPr>
+      <w:r>
+        <w:rPr>
+          <w:b/>
+          <w:bCs/>
+          <w:sz w:val="24"/>
+          <w:szCs w:val="24"/>
+        </w:rPr>
+        <w:lastRenderedPageBreak/>
+        <w:t>Building Stages – Per Unit Screen:</w:t>
+      </w:r>
+    </w:p>
+    <w:p>
+      <w:pPr>
+        <w:rPr>
+          <w:b/>
+          <w:bCs/>
+          <w:sz w:val="24"/>
+          <w:szCs w:val="24"/>
+        </w:rPr>
+      </w:pPr>
+      <w:r>
+        <w:rPr>
+          <w:b/>
+          <w:bCs/>
+          <w:sz w:val="24"/>
+          <w:szCs w:val="24"/>
+        </w:rPr>
+        <w:drawing>
+          <wp:anchor distT="0" distB="0" distL="114300" distR="114300" simplePos="0" relativeHeight="251729920" behindDoc="1" locked="0" layoutInCell="1" allowOverlap="1" wp14:anchorId="60770547" wp14:editId="5418C4F5">
+            <wp:simplePos x="0" y="0"/>
+            <wp:positionH relativeFrom="column">
+              <wp:posOffset>0</wp:posOffset>
+            </wp:positionH>
+            <wp:positionV relativeFrom="paragraph">
+              <wp:posOffset>-335</wp:posOffset>
+            </wp:positionV>
+            <wp:extent cx="2479168" cy="2993366"/>
+            <wp:effectExtent l="0" t="0" r="0" b="0"/>
+            <wp:wrapNone/>
+            <wp:docPr id="41" name="Picture 41"/>
+            <wp:cNvGraphicFramePr>
+              <a:graphicFrameLocks xmlns:a="http://schemas.openxmlformats.org/drawingml/2006/main" noChangeAspect="1"/>
+            </wp:cNvGraphicFramePr>
+            <a:graphic xmlns:a="http://schemas.openxmlformats.org/drawingml/2006/main">
+              <a:graphicData uri="http://schemas.openxmlformats.org/drawingml/2006/picture">
+                <pic:pic xmlns:pic="http://schemas.openxmlformats.org/drawingml/2006/picture">
+                  <pic:nvPicPr>
+                    <pic:cNvPr id="1" name=""/>
+                    <pic:cNvPicPr/>
+                  </pic:nvPicPr>
+                  <pic:blipFill>
+                    <a:blip r:embed="rId24">
+                      <a:extLst>
+                        <a:ext uri="{28A0092B-C50C-407E-A947-70E740481C1C}">
+                          <a14:useLocalDpi xmlns:a14="http://schemas.microsoft.com/office/drawing/2010/main" val="0"/>
+                        </a:ext>
+                      </a:extLst>
+                    </a:blip>
+                    <a:stretch>
+                      <a:fillRect/>
+                    </a:stretch>
+                  </pic:blipFill>
+                  <pic:spPr>
+                    <a:xfrm>
+                      <a:off x="0" y="0"/>
+                      <a:ext cx="2479168" cy="2993366"/>
+                    </a:xfrm>
+                    <a:prstGeom prst="rect">
+                      <a:avLst/>
+                    </a:prstGeom>
+                  </pic:spPr>
+                </pic:pic>
+              </a:graphicData>
+            </a:graphic>
+            <wp14:sizeRelH relativeFrom="page">
+              <wp14:pctWidth>0</wp14:pctWidth>
+            </wp14:sizeRelH>
+            <wp14:sizeRelV relativeFrom="page">
+              <wp14:pctHeight>0</wp14:pctHeight>
+            </wp14:sizeRelV>
+          </wp:anchor>
+        </w:drawing>
+      </w:r>
+    </w:p>
+    <w:p>
+      <w:pPr>
+        <w:rPr>
+          <w:b/>
+          <w:bCs/>
+          <w:sz w:val="24"/>
+          <w:szCs w:val="24"/>
+        </w:rPr>
+      </w:pPr>
+    </w:p>
+    <w:p>
+      <w:pPr>
+        <w:rPr>
+          <w:b/>
+          <w:bCs/>
+          <w:sz w:val="24"/>
+          <w:szCs w:val="24"/>
+        </w:rPr>
+      </w:pPr>
+    </w:p>
+    <w:p>
+      <w:pPr>
+        <w:rPr>
+          <w:b/>
+          <w:bCs/>
+          <w:sz w:val="24"/>
+          <w:szCs w:val="24"/>
+        </w:rPr>
+      </w:pPr>
+    </w:p>
+    <w:p>
+      <w:pPr>
+        <w:rPr>
+          <w:b/>
+          <w:bCs/>
+          <w:sz w:val="24"/>
+          <w:szCs w:val="24"/>
+        </w:rPr>
+      </w:pPr>
+    </w:p>
+    <w:p>
+      <w:pPr>
+        <w:rPr>
+          <w:b/>
+          <w:bCs/>
+          <w:sz w:val="24"/>
+          <w:szCs w:val="24"/>
+        </w:rPr>
+      </w:pPr>
+    </w:p>
+    <w:p>
+      <w:pPr>
+        <w:rPr>
+          <w:b/>
+          <w:bCs/>
+          <w:sz w:val="24"/>
+          <w:szCs w:val="24"/>
+        </w:rPr>
+      </w:pPr>
+    </w:p>
+    <w:p>
+      <w:pPr>
+        <w:rPr>
+          <w:b/>
+          <w:bCs/>
+          <w:sz w:val="24"/>
+          <w:szCs w:val="24"/>
+        </w:rPr>
+      </w:pPr>
+    </w:p>
+    <w:p>
+      <w:pPr>
+        <w:rPr>
+          <w:b/>
+          <w:bCs/>
+          <w:sz w:val="24"/>
+          <w:szCs w:val="24"/>
+        </w:rPr>
+      </w:pPr>
+    </w:p>
+    <w:p>
+      <w:pPr>
+        <w:rPr>
+          <w:b/>
+          <w:bCs/>
+          <w:sz w:val="24"/>
+          <w:szCs w:val="24"/>
+        </w:rPr>
+      </w:pPr>
+    </w:p>
+    <w:p>
+      <w:pPr>
+        <w:rPr>
+          <w:sz w:val="24"/>
+          <w:szCs w:val="24"/>
+        </w:rPr>
+      </w:pPr>
+      <w:r>
+        <w:rPr>
+          <w:sz w:val="24"/>
+          <w:szCs w:val="24"/>
+        </w:rPr>
+        <w:t xml:space="preserve">This screen displays the </w:t>
+      </w:r>
+      <w:r>
+        <w:rPr>
+          <w:sz w:val="24"/>
+          <w:szCs w:val="24"/>
+        </w:rPr>
+        <w:t>b</w:t>
+      </w:r>
+      <w:r>
+        <w:rPr>
+          <w:sz w:val="24"/>
+          <w:szCs w:val="24"/>
+        </w:rPr>
+        <w:t>uilding stages for the chosen unit (apartment)</w:t>
+      </w:r>
+      <w:r>
+        <w:rPr>
+          <w:sz w:val="24"/>
+          <w:szCs w:val="24"/>
+        </w:rPr>
+        <w:t xml:space="preserve">. Every stage is a button which will lead the user to the </w:t>
+      </w:r>
+      <w:r>
+        <w:rPr>
+          <w:sz w:val="24"/>
+          <w:szCs w:val="24"/>
+        </w:rPr>
+        <w:t xml:space="preserve">relevant </w:t>
+      </w:r>
+      <w:r>
+        <w:rPr>
+          <w:sz w:val="24"/>
+          <w:szCs w:val="24"/>
+        </w:rPr>
+        <w:t>stage screen.</w:t>
+      </w:r>
+    </w:p>
+    <w:p>
+      <w:pPr>
+        <w:rPr>
+          <w:b/>
+          <w:bCs/>
+          <w:sz w:val="24"/>
+          <w:szCs w:val="24"/>
+        </w:rPr>
+      </w:pPr>
+    </w:p>
+    <w:p>
+      <w:pPr>
+        <w:rPr>
+          <w:b/>
+          <w:bCs/>
+          <w:sz w:val="24"/>
+          <w:szCs w:val="24"/>
+        </w:rPr>
+      </w:pPr>
+    </w:p>
+    <w:p>
+      <w:pPr>
+        <w:rPr>
+          <w:b/>
+          <w:bCs/>
+          <w:sz w:val="24"/>
+          <w:szCs w:val="24"/>
+        </w:rPr>
+      </w:pPr>
+    </w:p>
+    <w:p>
+      <w:pPr>
+        <w:rPr>
+          <w:b/>
+          <w:bCs/>
+          <w:sz w:val="24"/>
+          <w:szCs w:val="24"/>
+        </w:rPr>
+      </w:pPr>
+      <w:r>
+        <w:rPr>
+          <w:b/>
+          <w:bCs/>
+          <w:sz w:val="24"/>
+          <w:szCs w:val="24"/>
+        </w:rPr>
         <w:t>Create A New Project Screen:</w:t>
       </w:r>
       <w:r>
@@ -19643,7 +20414,7 @@
                     <pic:cNvPicPr/>
                   </pic:nvPicPr>
                   <pic:blipFill>
-                    <a:blip r:embed="rId22">
+                    <a:blip r:embed="rId25">
                       <a:extLst>
                         <a:ext uri="{28A0092B-C50C-407E-A947-70E740481C1C}">
                           <a14:useLocalDpi xmlns:a14="http://schemas.microsoft.com/office/drawing/2010/main" val="0"/>
@@ -19805,6 +20576,7 @@
           <w:sz w:val="24"/>
           <w:szCs w:val="24"/>
         </w:rPr>
+        <w:lastRenderedPageBreak/>
         <w:br/>
       </w:r>
     </w:p>
@@ -19849,7 +20621,7 @@
                     <pic:cNvPicPr/>
                   </pic:nvPicPr>
                   <pic:blipFill>
-                    <a:blip r:embed="rId23">
+                    <a:blip r:embed="rId26">
                       <a:extLst>
                         <a:ext uri="{28A0092B-C50C-407E-A947-70E740481C1C}">
                           <a14:useLocalDpi xmlns:a14="http://schemas.microsoft.com/office/drawing/2010/main" val="0"/>
@@ -20041,7 +20813,6 @@
           <w:sz w:val="24"/>
           <w:szCs w:val="24"/>
         </w:rPr>
-        <w:lastRenderedPageBreak/>
         <w:t>Add User to Project</w:t>
       </w:r>
       <w:r>
@@ -20094,7 +20865,7 @@
                     <pic:cNvPicPr/>
                   </pic:nvPicPr>
                   <pic:blipFill>
-                    <a:blip r:embed="rId24">
+                    <a:blip r:embed="rId27">
                       <a:extLst>
                         <a:ext uri="{28A0092B-C50C-407E-A947-70E740481C1C}">
                           <a14:useLocalDpi xmlns:a14="http://schemas.microsoft.com/office/drawing/2010/main" val="0"/>
@@ -20298,196 +21069,15 @@
           <w:u w:val="single"/>
         </w:rPr>
       </w:pPr>
-    </w:p>
-    <w:p>
-      <w:pPr>
-        <w:rPr>
-          <w:b/>
-          <w:bCs/>
-          <w:color w:val="000000" w:themeColor="text1"/>
-          <w:sz w:val="24"/>
-          <w:szCs w:val="24"/>
-          <w:u w:val="single"/>
-        </w:rPr>
-      </w:pPr>
-    </w:p>
-    <w:p>
-      <w:pPr>
-        <w:rPr>
-          <w:b/>
-          <w:bCs/>
-          <w:color w:val="000000" w:themeColor="text1"/>
-          <w:sz w:val="24"/>
-          <w:szCs w:val="24"/>
-          <w:u w:val="single"/>
-        </w:rPr>
-      </w:pPr>
-    </w:p>
-    <w:p>
-      <w:pPr>
-        <w:rPr>
-          <w:b/>
-          <w:bCs/>
-          <w:color w:val="000000" w:themeColor="text1"/>
-          <w:sz w:val="24"/>
-          <w:szCs w:val="24"/>
-          <w:u w:val="single"/>
-        </w:rPr>
-      </w:pPr>
-    </w:p>
-    <w:p>
-      <w:pPr>
-        <w:rPr>
-          <w:b/>
-          <w:bCs/>
-          <w:color w:val="000000" w:themeColor="text1"/>
-          <w:sz w:val="24"/>
-          <w:szCs w:val="24"/>
-          <w:u w:val="single"/>
-        </w:rPr>
-      </w:pPr>
-    </w:p>
-    <w:p>
-      <w:pPr>
-        <w:rPr>
-          <w:b/>
-          <w:bCs/>
-          <w:color w:val="000000" w:themeColor="text1"/>
-          <w:sz w:val="24"/>
-          <w:szCs w:val="24"/>
-          <w:u w:val="single"/>
-        </w:rPr>
-      </w:pPr>
-    </w:p>
-    <w:p>
-      <w:pPr>
-        <w:rPr>
-          <w:b/>
-          <w:bCs/>
-          <w:color w:val="000000" w:themeColor="text1"/>
-          <w:sz w:val="24"/>
-          <w:szCs w:val="24"/>
-          <w:u w:val="single"/>
-        </w:rPr>
-      </w:pPr>
-    </w:p>
-    <w:p>
-      <w:pPr>
-        <w:rPr>
-          <w:b/>
-          <w:bCs/>
-          <w:color w:val="000000" w:themeColor="text1"/>
-          <w:sz w:val="24"/>
-          <w:szCs w:val="24"/>
-          <w:u w:val="single"/>
-        </w:rPr>
-      </w:pPr>
-    </w:p>
-    <w:p>
-      <w:pPr>
-        <w:rPr>
-          <w:b/>
-          <w:bCs/>
-          <w:color w:val="000000" w:themeColor="text1"/>
-          <w:sz w:val="24"/>
-          <w:szCs w:val="24"/>
-          <w:u w:val="single"/>
-        </w:rPr>
-      </w:pPr>
-    </w:p>
-    <w:p>
-      <w:pPr>
-        <w:rPr>
-          <w:b/>
-          <w:bCs/>
-          <w:color w:val="000000" w:themeColor="text1"/>
-          <w:sz w:val="24"/>
-          <w:szCs w:val="24"/>
-          <w:u w:val="single"/>
-        </w:rPr>
-      </w:pPr>
-    </w:p>
-    <w:p>
-      <w:pPr>
-        <w:rPr>
-          <w:b/>
-          <w:bCs/>
-          <w:color w:val="000000" w:themeColor="text1"/>
-          <w:sz w:val="24"/>
-          <w:szCs w:val="24"/>
-          <w:u w:val="single"/>
-        </w:rPr>
-      </w:pPr>
-    </w:p>
-    <w:p>
-      <w:pPr>
-        <w:rPr>
-          <w:b/>
-          <w:bCs/>
-          <w:color w:val="000000" w:themeColor="text1"/>
-          <w:sz w:val="24"/>
-          <w:szCs w:val="24"/>
-          <w:u w:val="single"/>
-        </w:rPr>
-      </w:pPr>
-    </w:p>
-    <w:p>
-      <w:pPr>
-        <w:rPr>
-          <w:b/>
-          <w:bCs/>
-          <w:color w:val="000000" w:themeColor="text1"/>
-          <w:sz w:val="24"/>
-          <w:szCs w:val="24"/>
-          <w:u w:val="single"/>
-        </w:rPr>
-      </w:pPr>
-    </w:p>
-    <w:p>
-      <w:pPr>
-        <w:rPr>
-          <w:b/>
-          <w:bCs/>
-          <w:color w:val="000000" w:themeColor="text1"/>
-          <w:sz w:val="24"/>
-          <w:szCs w:val="24"/>
-          <w:u w:val="single"/>
-        </w:rPr>
-      </w:pPr>
-    </w:p>
-    <w:p>
-      <w:pPr>
-        <w:rPr>
-          <w:b/>
-          <w:bCs/>
-          <w:color w:val="000000" w:themeColor="text1"/>
-          <w:sz w:val="24"/>
-          <w:szCs w:val="24"/>
-          <w:u w:val="single"/>
-        </w:rPr>
-      </w:pPr>
-    </w:p>
-    <w:p>
-      <w:pPr>
-        <w:rPr>
-          <w:b/>
-          <w:bCs/>
-          <w:color w:val="000000" w:themeColor="text1"/>
-          <w:sz w:val="24"/>
-          <w:szCs w:val="24"/>
-          <w:u w:val="single"/>
-        </w:rPr>
-      </w:pPr>
-      <w:r>
-        <w:rPr>
-          <w:b/>
-          <w:bCs/>
-          <w:color w:val="000000" w:themeColor="text1"/>
-          <w:sz w:val="24"/>
-          <w:szCs w:val="24"/>
-          <w:u w:val="single"/>
-        </w:rPr>
-        <w:lastRenderedPageBreak/>
+      <w:r>
+        <w:rPr>
+          <w:b/>
+          <w:bCs/>
+          <w:color w:val="000000" w:themeColor="text1"/>
+          <w:sz w:val="24"/>
+          <w:szCs w:val="24"/>
+          <w:u w:val="single"/>
+        </w:rPr>
         <w:t>Application Navigation Tree</w:t>
       </w:r>
     </w:p>
@@ -21106,7 +21696,7 @@
         <mc:AlternateContent>
           <mc:Choice Requires="wps">
             <w:drawing>
-              <wp:anchor distT="0" distB="0" distL="114300" distR="114300" simplePos="0" relativeHeight="251708416" behindDoc="0" locked="0" layoutInCell="1" allowOverlap="1" wp14:anchorId="37B01F24" wp14:editId="206A60F0">
+              <wp:anchor distT="0" distB="0" distL="114300" distR="114300" simplePos="0" relativeHeight="251708416" behindDoc="0" locked="0" layoutInCell="1" allowOverlap="1" wp14:anchorId="37B01F24" wp14:editId="231478A0">
                 <wp:simplePos x="0" y="0"/>
                 <wp:positionH relativeFrom="column">
                   <wp:posOffset>4891177</wp:posOffset>
@@ -21164,7 +21754,11 @@
           </mc:Choice>
           <mc:Fallback>
             <w:pict>
-              <v:shape w14:anchorId="79510F71" id="Straight Arrow Connector 32" o:spid="_x0000_s1026" type="#_x0000_t32" style="position:absolute;margin-left:385.15pt;margin-top:12.85pt;width:80.85pt;height:36pt;z-index:251708416;visibility:visible;mso-wrap-style:square;mso-width-percent:0;mso-height-percent:0;mso-wrap-distance-left:9pt;mso-wrap-distance-top:0;mso-wrap-distance-right:9pt;mso-wrap-distance-bottom:0;mso-position-horizontal:absolute;mso-position-horizontal-relative:text;mso-position-vertical:absolute;mso-position-vertical-relative:text;mso-width-percent:0;mso-height-percent:0;mso-width-relative:margin;mso-height-relative:margin" o:gfxdata="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" strokecolor="#4472c4 [3204]" strokeweight=".5pt">
+              <v:shapetype w14:anchorId="431A158E" id="_x0000_t32" coordsize="21600,21600" o:spt="32" o:oned="t" path="m,l21600,21600e" filled="f">
+                <v:path arrowok="t" fillok="f" o:connecttype="none"/>
+                <o:lock v:ext="edit" shapetype="t"/>
+              </v:shapetype>
+              <v:shape id="Straight Arrow Connector 32" o:spid="_x0000_s1026" type="#_x0000_t32" style="position:absolute;margin-left:385.15pt;margin-top:12.85pt;width:80.85pt;height:36pt;z-index:251708416;visibility:visible;mso-wrap-style:square;mso-width-percent:0;mso-height-percent:0;mso-wrap-distance-left:9pt;mso-wrap-distance-top:0;mso-wrap-distance-right:9pt;mso-wrap-distance-bottom:0;mso-position-horizontal:absolute;mso-position-horizontal-relative:text;mso-position-vertical:absolute;mso-position-vertical-relative:text;mso-width-percent:0;mso-height-percent:0;mso-width-relative:margin;mso-height-relative:margin" o:gfxdata="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" strokecolor="#4472c4 [3204]" strokeweight=".5pt">
                 <v:stroke endarrow="block" joinstyle="miter"/>
               </v:shape>
             </w:pict>
@@ -21425,7 +22019,7 @@
         <mc:AlternateContent>
           <mc:Choice Requires="wps">
             <w:drawing>
-              <wp:anchor distT="0" distB="0" distL="114300" distR="114300" simplePos="0" relativeHeight="251712512" behindDoc="0" locked="0" layoutInCell="1" allowOverlap="1" wp14:anchorId="56522268" wp14:editId="04141766">
+              <wp:anchor distT="0" distB="0" distL="114300" distR="114300" simplePos="0" relativeHeight="251712512" behindDoc="0" locked="0" layoutInCell="1" allowOverlap="1" wp14:anchorId="56522268" wp14:editId="36C4A990">
                 <wp:simplePos x="0" y="0"/>
                 <wp:positionH relativeFrom="margin">
                   <wp:posOffset>4494362</wp:posOffset>
@@ -21954,18 +22548,18 @@
         <mc:AlternateContent>
           <mc:Choice Requires="wps">
             <w:drawing>
-              <wp:anchor distT="0" distB="0" distL="114300" distR="114300" simplePos="0" relativeHeight="251683840" behindDoc="0" locked="0" layoutInCell="1" allowOverlap="1" wp14:anchorId="37172CA2" wp14:editId="26B7229B">
+              <wp:anchor distT="0" distB="0" distL="114300" distR="114300" simplePos="0" relativeHeight="251734016" behindDoc="0" locked="0" layoutInCell="1" allowOverlap="1" wp14:anchorId="4DB3D112" wp14:editId="5EEE4CE5">
                 <wp:simplePos x="0" y="0"/>
                 <wp:positionH relativeFrom="column">
-                  <wp:posOffset>2152650</wp:posOffset>
+                  <wp:posOffset>1940943</wp:posOffset>
                 </wp:positionH>
                 <wp:positionV relativeFrom="paragraph">
-                  <wp:posOffset>271145</wp:posOffset>
+                  <wp:posOffset>308550</wp:posOffset>
                 </wp:positionV>
-                <wp:extent cx="809625" cy="666750"/>
-                <wp:effectExtent l="0" t="0" r="47625" b="57150"/>
+                <wp:extent cx="86265" cy="362310"/>
+                <wp:effectExtent l="0" t="0" r="66675" b="57150"/>
                 <wp:wrapNone/>
-                <wp:docPr id="22" name="Straight Arrow Connector 22"/>
+                <wp:docPr id="43" name="Straight Arrow Connector 43"/>
                 <wp:cNvGraphicFramePr/>
                 <a:graphic xmlns:a="http://schemas.openxmlformats.org/drawingml/2006/main">
                   <a:graphicData uri="http://schemas.microsoft.com/office/word/2010/wordprocessingShape">
@@ -21974,7 +22568,7 @@
                       <wps:spPr>
                         <a:xfrm>
                           <a:off x="0" y="0"/>
-                          <a:ext cx="809625" cy="666750"/>
+                          <a:ext cx="86265" cy="362310"/>
                         </a:xfrm>
                         <a:prstGeom prst="straightConnector1">
                           <a:avLst/>
@@ -22012,7 +22606,7 @@
           </mc:Choice>
           <mc:Fallback>
             <w:pict>
-              <v:shape w14:anchorId="050A83A7" id="Straight Arrow Connector 22" o:spid="_x0000_s1026" type="#_x0000_t32" style="position:absolute;margin-left:169.5pt;margin-top:21.35pt;width:63.75pt;height:52.5pt;z-index:251683840;visibility:visible;mso-wrap-style:square;mso-width-percent:0;mso-height-percent:0;mso-wrap-distance-left:9pt;mso-wrap-distance-top:0;mso-wrap-distance-right:9pt;mso-wrap-distance-bottom:0;mso-position-horizontal:absolute;mso-position-horizontal-relative:text;mso-position-vertical:absolute;mso-position-vertical-relative:text;mso-width-percent:0;mso-height-percent:0;mso-width-relative:margin;mso-height-relative:margin" o:gfxdata="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" strokecolor="#4472c4 [3204]" strokeweight=".5pt">
+              <v:shape w14:anchorId="3E696908" id="Straight Arrow Connector 43" o:spid="_x0000_s1026" type="#_x0000_t32" style="position:absolute;margin-left:152.85pt;margin-top:24.3pt;width:6.8pt;height:28.55pt;z-index:251734016;visibility:visible;mso-wrap-style:square;mso-width-percent:0;mso-height-percent:0;mso-wrap-distance-left:9pt;mso-wrap-distance-top:0;mso-wrap-distance-right:9pt;mso-wrap-distance-bottom:0;mso-position-horizontal:absolute;mso-position-horizontal-relative:text;mso-position-vertical:absolute;mso-position-vertical-relative:text;mso-width-percent:0;mso-height-percent:0;mso-width-relative:margin;mso-height-relative:margin" o:gfxdata="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" strokecolor="#4472c4 [3204]" strokeweight=".5pt">
                 <v:stroke endarrow="block" joinstyle="miter"/>
               </v:shape>
             </w:pict>
@@ -22031,27 +22625,27 @@
         <mc:AlternateContent>
           <mc:Choice Requires="wps">
             <w:drawing>
-              <wp:anchor distT="0" distB="0" distL="114300" distR="114300" simplePos="0" relativeHeight="251681792" behindDoc="0" locked="0" layoutInCell="1" allowOverlap="1" wp14:anchorId="267B803B" wp14:editId="7005B9D5">
+              <wp:anchor distT="0" distB="0" distL="114300" distR="114300" simplePos="0" relativeHeight="251683840" behindDoc="0" locked="0" layoutInCell="1" allowOverlap="1" wp14:anchorId="37172CA2" wp14:editId="24004F1B">
                 <wp:simplePos x="0" y="0"/>
                 <wp:positionH relativeFrom="column">
-                  <wp:posOffset>895350</wp:posOffset>
+                  <wp:posOffset>2216988</wp:posOffset>
                 </wp:positionH>
                 <wp:positionV relativeFrom="paragraph">
-                  <wp:posOffset>280670</wp:posOffset>
+                  <wp:posOffset>294712</wp:posOffset>
                 </wp:positionV>
-                <wp:extent cx="819150" cy="638175"/>
-                <wp:effectExtent l="38100" t="0" r="19050" b="47625"/>
+                <wp:extent cx="1975425" cy="850552"/>
+                <wp:effectExtent l="0" t="0" r="82550" b="64135"/>
                 <wp:wrapNone/>
-                <wp:docPr id="21" name="Straight Arrow Connector 21"/>
+                <wp:docPr id="22" name="Straight Arrow Connector 22"/>
                 <wp:cNvGraphicFramePr/>
                 <a:graphic xmlns:a="http://schemas.openxmlformats.org/drawingml/2006/main">
                   <a:graphicData uri="http://schemas.microsoft.com/office/word/2010/wordprocessingShape">
                     <wps:wsp>
                       <wps:cNvCnPr/>
                       <wps:spPr>
-                        <a:xfrm flipH="1">
+                        <a:xfrm>
                           <a:off x="0" y="0"/>
-                          <a:ext cx="819150" cy="638175"/>
+                          <a:ext cx="1975425" cy="850552"/>
                         </a:xfrm>
                         <a:prstGeom prst="straightConnector1">
                           <a:avLst/>
@@ -22089,7 +22683,7 @@
           </mc:Choice>
           <mc:Fallback>
             <w:pict>
-              <v:shape w14:anchorId="6973749F" id="Straight Arrow Connector 21" o:spid="_x0000_s1026" type="#_x0000_t32" style="position:absolute;margin-left:70.5pt;margin-top:22.1pt;width:64.5pt;height:50.25pt;flip:x;z-index:251681792;visibility:visible;mso-wrap-style:square;mso-width-percent:0;mso-height-percent:0;mso-wrap-distance-left:9pt;mso-wrap-distance-top:0;mso-wrap-distance-right:9pt;mso-wrap-distance-bottom:0;mso-position-horizontal:absolute;mso-position-horizontal-relative:text;mso-position-vertical:absolute;mso-position-vertical-relative:text;mso-width-percent:0;mso-height-percent:0;mso-width-relative:margin;mso-height-relative:margin" o:gfxdata="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" strokecolor="#4472c4 [3204]" strokeweight=".5pt">
+              <v:shape w14:anchorId="6B813D2B" id="Straight Arrow Connector 22" o:spid="_x0000_s1026" type="#_x0000_t32" style="position:absolute;margin-left:174.55pt;margin-top:23.2pt;width:155.55pt;height:66.95pt;z-index:251683840;visibility:visible;mso-wrap-style:square;mso-width-percent:0;mso-height-percent:0;mso-wrap-distance-left:9pt;mso-wrap-distance-top:0;mso-wrap-distance-right:9pt;mso-wrap-distance-bottom:0;mso-position-horizontal:absolute;mso-position-horizontal-relative:text;mso-position-vertical:absolute;mso-position-vertical-relative:text;mso-width-percent:0;mso-height-percent:0;mso-width-relative:margin;mso-height-relative:margin" o:gfxdata="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" strokecolor="#4472c4 [3204]" strokeweight=".5pt">
                 <v:stroke endarrow="block" joinstyle="miter"/>
               </v:shape>
             </w:pict>
@@ -22101,20 +22695,325 @@
           <w:b/>
           <w:bCs/>
           <w:noProof/>
-          <w:sz w:val="24"/>
-          <w:szCs w:val="24"/>
+          <w:sz w:val="40"/>
+          <w:szCs w:val="40"/>
           <w:u w:val="single"/>
         </w:rPr>
         <mc:AlternateContent>
           <mc:Choice Requires="wps">
             <w:drawing>
-              <wp:anchor distT="0" distB="0" distL="114300" distR="114300" simplePos="0" relativeHeight="251672576" behindDoc="0" locked="0" layoutInCell="1" allowOverlap="1" wp14:anchorId="0D1AE964" wp14:editId="65F48100">
+              <wp:anchor distT="0" distB="0" distL="114300" distR="114300" simplePos="0" relativeHeight="251681792" behindDoc="0" locked="0" layoutInCell="1" allowOverlap="1" wp14:anchorId="267B803B" wp14:editId="76335A86">
                 <wp:simplePos x="0" y="0"/>
                 <wp:positionH relativeFrom="column">
-                  <wp:posOffset>247650</wp:posOffset>
+                  <wp:posOffset>414068</wp:posOffset>
                 </wp:positionH>
                 <wp:positionV relativeFrom="paragraph">
-                  <wp:posOffset>918845</wp:posOffset>
+                  <wp:posOffset>282671</wp:posOffset>
+                </wp:positionV>
+                <wp:extent cx="1297197" cy="888521"/>
+                <wp:effectExtent l="38100" t="0" r="17780" b="64135"/>
+                <wp:wrapNone/>
+                <wp:docPr id="21" name="Straight Arrow Connector 21"/>
+                <wp:cNvGraphicFramePr/>
+                <a:graphic xmlns:a="http://schemas.openxmlformats.org/drawingml/2006/main">
+                  <a:graphicData uri="http://schemas.microsoft.com/office/word/2010/wordprocessingShape">
+                    <wps:wsp>
+                      <wps:cNvCnPr/>
+                      <wps:spPr>
+                        <a:xfrm flipH="1">
+                          <a:off x="0" y="0"/>
+                          <a:ext cx="1297197" cy="888521"/>
+                        </a:xfrm>
+                        <a:prstGeom prst="straightConnector1">
+                          <a:avLst/>
+                        </a:prstGeom>
+                        <a:ln>
+                          <a:tailEnd type="triangle"/>
+                        </a:ln>
+                      </wps:spPr>
+                      <wps:style>
+                        <a:lnRef idx="1">
+                          <a:schemeClr val="accent1"/>
+                        </a:lnRef>
+                        <a:fillRef idx="0">
+                          <a:schemeClr val="accent1"/>
+                        </a:fillRef>
+                        <a:effectRef idx="0">
+                          <a:schemeClr val="accent1"/>
+                        </a:effectRef>
+                        <a:fontRef idx="minor">
+                          <a:schemeClr val="tx1"/>
+                        </a:fontRef>
+                      </wps:style>
+                      <wps:bodyPr/>
+                    </wps:wsp>
+                  </a:graphicData>
+                </a:graphic>
+                <wp14:sizeRelH relativeFrom="margin">
+                  <wp14:pctWidth>0</wp14:pctWidth>
+                </wp14:sizeRelH>
+                <wp14:sizeRelV relativeFrom="margin">
+                  <wp14:pctHeight>0</wp14:pctHeight>
+                </wp14:sizeRelV>
+              </wp:anchor>
+            </w:drawing>
+          </mc:Choice>
+          <mc:Fallback>
+            <w:pict>
+              <v:shape w14:anchorId="0457F425" id="Straight Arrow Connector 21" o:spid="_x0000_s1026" type="#_x0000_t32" style="position:absolute;margin-left:32.6pt;margin-top:22.25pt;width:102.15pt;height:69.95pt;flip:x;z-index:251681792;visibility:visible;mso-wrap-style:square;mso-width-percent:0;mso-height-percent:0;mso-wrap-distance-left:9pt;mso-wrap-distance-top:0;mso-wrap-distance-right:9pt;mso-wrap-distance-bottom:0;mso-position-horizontal:absolute;mso-position-horizontal-relative:text;mso-position-vertical:absolute;mso-position-vertical-relative:text;mso-width-percent:0;mso-height-percent:0;mso-width-relative:margin;mso-height-relative:margin" o:gfxdata="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" strokecolor="#4472c4 [3204]" strokeweight=".5pt">
+                <v:stroke endarrow="block" joinstyle="miter"/>
+              </v:shape>
+            </w:pict>
+          </mc:Fallback>
+        </mc:AlternateContent>
+      </w:r>
+    </w:p>
+    <w:p>
+      <w:pPr>
+        <w:rPr>
+          <w:b/>
+          <w:bCs/>
+          <w:sz w:val="40"/>
+          <w:szCs w:val="40"/>
+          <w:u w:val="single"/>
+        </w:rPr>
+      </w:pPr>
+      <w:r>
+        <w:rPr>
+          <w:b/>
+          <w:bCs/>
+          <w:noProof/>
+          <w:sz w:val="24"/>
+          <w:szCs w:val="24"/>
+          <w:u w:val="single"/>
+        </w:rPr>
+        <mc:AlternateContent>
+          <mc:Choice Requires="wps">
+            <w:drawing>
+              <wp:anchor distT="0" distB="0" distL="114300" distR="114300" simplePos="0" relativeHeight="251731968" behindDoc="0" locked="0" layoutInCell="1" allowOverlap="1" wp14:anchorId="69C3BC3C" wp14:editId="5FE11690">
+                <wp:simplePos x="0" y="0"/>
+                <wp:positionH relativeFrom="column">
+                  <wp:posOffset>1535503</wp:posOffset>
+                </wp:positionH>
+                <wp:positionV relativeFrom="paragraph">
+                  <wp:posOffset>251868</wp:posOffset>
+                </wp:positionV>
+                <wp:extent cx="1130060" cy="526212"/>
+                <wp:effectExtent l="0" t="0" r="13335" b="26670"/>
+                <wp:wrapNone/>
+                <wp:docPr id="42" name="Rectangle 42"/>
+                <wp:cNvGraphicFramePr/>
+                <a:graphic xmlns:a="http://schemas.openxmlformats.org/drawingml/2006/main">
+                  <a:graphicData uri="http://schemas.microsoft.com/office/word/2010/wordprocessingShape">
+                    <wps:wsp>
+                      <wps:cNvSpPr/>
+                      <wps:spPr>
+                        <a:xfrm>
+                          <a:off x="0" y="0"/>
+                          <a:ext cx="1130060" cy="526212"/>
+                        </a:xfrm>
+                        <a:prstGeom prst="rect">
+                          <a:avLst/>
+                        </a:prstGeom>
+                        <a:solidFill>
+                          <a:schemeClr val="bg2">
+                            <a:lumMod val="75000"/>
+                          </a:schemeClr>
+                        </a:solidFill>
+                      </wps:spPr>
+                      <wps:style>
+                        <a:lnRef idx="2">
+                          <a:schemeClr val="accent1">
+                            <a:shade val="50000"/>
+                          </a:schemeClr>
+                        </a:lnRef>
+                        <a:fillRef idx="1">
+                          <a:schemeClr val="accent1"/>
+                        </a:fillRef>
+                        <a:effectRef idx="0">
+                          <a:schemeClr val="accent1"/>
+                        </a:effectRef>
+                        <a:fontRef idx="minor">
+                          <a:schemeClr val="lt1"/>
+                        </a:fontRef>
+                      </wps:style>
+                      <wps:txbx>
+                        <w:txbxContent>
+                          <w:p>
+                            <w:pPr>
+                              <w:jc w:val="center"/>
+                              <w:rPr>
+                                <w:b/>
+                                <w:bCs/>
+                                <w:color w:val="000000" w:themeColor="text1"/>
+                              </w:rPr>
+                            </w:pPr>
+                            <w:r>
+                              <w:rPr>
+                                <w:b/>
+                                <w:bCs/>
+                                <w:color w:val="000000" w:themeColor="text1"/>
+                              </w:rPr>
+                              <w:t>Choose Floor Screen</w:t>
+                            </w:r>
+                          </w:p>
+                        </w:txbxContent>
+                      </wps:txbx>
+                      <wps:bodyPr rot="0" spcFirstLastPara="0" vertOverflow="overflow" horzOverflow="overflow" vert="horz" wrap="square" lIns="91440" tIns="45720" rIns="91440" bIns="45720" numCol="1" spcCol="0" rtlCol="0" fromWordArt="0" anchor="ctr" anchorCtr="0" forceAA="0" compatLnSpc="1">
+                        <a:prstTxWarp prst="textNoShape">
+                          <a:avLst/>
+                        </a:prstTxWarp>
+                        <a:noAutofit/>
+                      </wps:bodyPr>
+                    </wps:wsp>
+                  </a:graphicData>
+                </a:graphic>
+                <wp14:sizeRelH relativeFrom="margin">
+                  <wp14:pctWidth>0</wp14:pctWidth>
+                </wp14:sizeRelH>
+                <wp14:sizeRelV relativeFrom="margin">
+                  <wp14:pctHeight>0</wp14:pctHeight>
+                </wp14:sizeRelV>
+              </wp:anchor>
+            </w:drawing>
+          </mc:Choice>
+          <mc:Fallback>
+            <w:pict>
+              <v:rect w14:anchorId="69C3BC3C" id="Rectangle 42" o:spid="_x0000_s1033" style="position:absolute;margin-left:120.9pt;margin-top:19.85pt;width:89pt;height:41.45pt;z-index:251731968;visibility:visible;mso-wrap-style:square;mso-width-percent:0;mso-height-percent:0;mso-wrap-distance-left:9pt;mso-wrap-distance-top:0;mso-wrap-distance-right:9pt;mso-wrap-distance-bottom:0;mso-position-horizontal:absolute;mso-position-horizontal-relative:text;mso-position-vertical:absolute;mso-position-vertical-relative:text;mso-width-percent:0;mso-height-percent:0;mso-width-relative:margin;mso-height-relative:margin;v-text-anchor:middle" o:gfxdata="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" fillcolor="#aeaaaa [2414]" strokecolor="#1f3763 [1604]" strokeweight="1pt">
+                <v:textbox>
+                  <w:txbxContent>
+                    <w:p>
+                      <w:pPr>
+                        <w:jc w:val="center"/>
+                        <w:rPr>
+                          <w:b/>
+                          <w:bCs/>
+                          <w:color w:val="000000" w:themeColor="text1"/>
+                        </w:rPr>
+                      </w:pPr>
+                      <w:r>
+                        <w:rPr>
+                          <w:b/>
+                          <w:bCs/>
+                          <w:color w:val="000000" w:themeColor="text1"/>
+                        </w:rPr>
+                        <w:t>Choose Floor Screen</w:t>
+                      </w:r>
+                    </w:p>
+                  </w:txbxContent>
+                </v:textbox>
+              </v:rect>
+            </w:pict>
+          </mc:Fallback>
+        </mc:AlternateContent>
+      </w:r>
+    </w:p>
+    <w:p>
+      <w:pPr>
+        <w:rPr>
+          <w:b/>
+          <w:bCs/>
+          <w:sz w:val="40"/>
+          <w:szCs w:val="40"/>
+          <w:u w:val="single"/>
+        </w:rPr>
+      </w:pPr>
+      <w:r>
+        <w:rPr>
+          <w:b/>
+          <w:bCs/>
+          <w:noProof/>
+          <w:sz w:val="40"/>
+          <w:szCs w:val="40"/>
+          <w:u w:val="single"/>
+        </w:rPr>
+        <mc:AlternateContent>
+          <mc:Choice Requires="wps">
+            <w:drawing>
+              <wp:anchor distT="0" distB="0" distL="114300" distR="114300" simplePos="0" relativeHeight="251738112" behindDoc="0" locked="0" layoutInCell="1" allowOverlap="1" wp14:anchorId="385E879D" wp14:editId="07B725C0">
+                <wp:simplePos x="0" y="0"/>
+                <wp:positionH relativeFrom="column">
+                  <wp:posOffset>2100112</wp:posOffset>
+                </wp:positionH>
+                <wp:positionV relativeFrom="paragraph">
+                  <wp:posOffset>350460</wp:posOffset>
+                </wp:positionV>
+                <wp:extent cx="45719" cy="284672"/>
+                <wp:effectExtent l="38100" t="0" r="69215" b="58420"/>
+                <wp:wrapNone/>
+                <wp:docPr id="45" name="Straight Arrow Connector 45"/>
+                <wp:cNvGraphicFramePr/>
+                <a:graphic xmlns:a="http://schemas.openxmlformats.org/drawingml/2006/main">
+                  <a:graphicData uri="http://schemas.microsoft.com/office/word/2010/wordprocessingShape">
+                    <wps:wsp>
+                      <wps:cNvCnPr/>
+                      <wps:spPr>
+                        <a:xfrm>
+                          <a:off x="0" y="0"/>
+                          <a:ext cx="45719" cy="284672"/>
+                        </a:xfrm>
+                        <a:prstGeom prst="straightConnector1">
+                          <a:avLst/>
+                        </a:prstGeom>
+                        <a:ln>
+                          <a:tailEnd type="triangle"/>
+                        </a:ln>
+                      </wps:spPr>
+                      <wps:style>
+                        <a:lnRef idx="1">
+                          <a:schemeClr val="accent1"/>
+                        </a:lnRef>
+                        <a:fillRef idx="0">
+                          <a:schemeClr val="accent1"/>
+                        </a:fillRef>
+                        <a:effectRef idx="0">
+                          <a:schemeClr val="accent1"/>
+                        </a:effectRef>
+                        <a:fontRef idx="minor">
+                          <a:schemeClr val="tx1"/>
+                        </a:fontRef>
+                      </wps:style>
+                      <wps:bodyPr/>
+                    </wps:wsp>
+                  </a:graphicData>
+                </a:graphic>
+                <wp14:sizeRelH relativeFrom="margin">
+                  <wp14:pctWidth>0</wp14:pctWidth>
+                </wp14:sizeRelH>
+                <wp14:sizeRelV relativeFrom="margin">
+                  <wp14:pctHeight>0</wp14:pctHeight>
+                </wp14:sizeRelV>
+              </wp:anchor>
+            </w:drawing>
+          </mc:Choice>
+          <mc:Fallback>
+            <w:pict>
+              <v:shape w14:anchorId="753E1ECA" id="Straight Arrow Connector 45" o:spid="_x0000_s1026" type="#_x0000_t32" style="position:absolute;margin-left:165.35pt;margin-top:27.6pt;width:3.6pt;height:22.4pt;z-index:251738112;visibility:visible;mso-wrap-style:square;mso-width-percent:0;mso-height-percent:0;mso-wrap-distance-left:9pt;mso-wrap-distance-top:0;mso-wrap-distance-right:9pt;mso-wrap-distance-bottom:0;mso-position-horizontal:absolute;mso-position-horizontal-relative:text;mso-position-vertical:absolute;mso-position-vertical-relative:text;mso-width-percent:0;mso-height-percent:0;mso-width-relative:margin;mso-height-relative:margin" o:gfxdata="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" strokecolor="#4472c4 [3204]" strokeweight=".5pt">
+                <v:stroke endarrow="block" joinstyle="miter"/>
+              </v:shape>
+            </w:pict>
+          </mc:Fallback>
+        </mc:AlternateContent>
+      </w:r>
+      <w:r>
+        <w:rPr>
+          <w:b/>
+          <w:bCs/>
+          <w:noProof/>
+          <w:sz w:val="24"/>
+          <w:szCs w:val="24"/>
+          <w:u w:val="single"/>
+        </w:rPr>
+        <mc:AlternateContent>
+          <mc:Choice Requires="wps">
+            <w:drawing>
+              <wp:anchor distT="0" distB="0" distL="114300" distR="114300" simplePos="0" relativeHeight="251672576" behindDoc="0" locked="0" layoutInCell="1" allowOverlap="1" wp14:anchorId="0D1AE964" wp14:editId="7BECE4C1">
+                <wp:simplePos x="0" y="0"/>
+                <wp:positionH relativeFrom="column">
+                  <wp:posOffset>-328451</wp:posOffset>
+                </wp:positionH>
+                <wp:positionV relativeFrom="paragraph">
+                  <wp:posOffset>339330</wp:posOffset>
                 </wp:positionV>
                 <wp:extent cx="1247775" cy="676275"/>
                 <wp:effectExtent l="0" t="0" r="28575" b="28575"/>
@@ -22197,7 +23096,7 @@
           </mc:Choice>
           <mc:Fallback>
             <w:pict>
-              <v:rect w14:anchorId="0D1AE964" id="Rectangle 15" o:spid="_x0000_s1033" style="position:absolute;margin-left:19.5pt;margin-top:72.35pt;width:98.25pt;height:53.25pt;z-index:251672576;visibility:visible;mso-wrap-style:square;mso-width-percent:0;mso-height-percent:0;mso-wrap-distance-left:9pt;mso-wrap-distance-top:0;mso-wrap-distance-right:9pt;mso-wrap-distance-bottom:0;mso-position-horizontal:absolute;mso-position-horizontal-relative:text;mso-position-vertical:absolute;mso-position-vertical-relative:text;mso-width-percent:0;mso-height-percent:0;mso-width-relative:margin;mso-height-relative:margin;v-text-anchor:middle" o:gfxdata="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" fillcolor="#aeaaaa [2414]" strokecolor="#1f3763 [1604]" strokeweight="1pt">
+              <v:rect w14:anchorId="0D1AE964" id="Rectangle 15" o:spid="_x0000_s1034" style="position:absolute;margin-left:-25.85pt;margin-top:26.7pt;width:98.25pt;height:53.25pt;z-index:251672576;visibility:visible;mso-wrap-style:square;mso-width-percent:0;mso-height-percent:0;mso-wrap-distance-left:9pt;mso-wrap-distance-top:0;mso-wrap-distance-right:9pt;mso-wrap-distance-bottom:0;mso-position-horizontal:absolute;mso-position-horizontal-relative:text;mso-position-vertical:absolute;mso-position-vertical-relative:text;mso-width-percent:0;mso-height-percent:0;mso-width-relative:margin;mso-height-relative:margin;v-text-anchor:middle" o:gfxdata="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" fillcolor="#aeaaaa [2414]" strokecolor="#1f3763 [1604]" strokeweight="1pt">
                 <v:textbox>
                   <w:txbxContent>
                     <w:p>
@@ -22225,28 +23124,6 @@
           </mc:Fallback>
         </mc:AlternateContent>
       </w:r>
-    </w:p>
-    <w:p>
-      <w:pPr>
-        <w:rPr>
-          <w:b/>
-          <w:bCs/>
-          <w:sz w:val="40"/>
-          <w:szCs w:val="40"/>
-          <w:u w:val="single"/>
-        </w:rPr>
-      </w:pPr>
-    </w:p>
-    <w:p>
-      <w:pPr>
-        <w:rPr>
-          <w:b/>
-          <w:bCs/>
-          <w:sz w:val="40"/>
-          <w:szCs w:val="40"/>
-          <w:u w:val="single"/>
-        </w:rPr>
-      </w:pPr>
       <w:r>
         <w:rPr>
           <w:b/>
@@ -22259,13 +23136,13 @@
         <mc:AlternateContent>
           <mc:Choice Requires="wps">
             <w:drawing>
-              <wp:anchor distT="0" distB="0" distL="114300" distR="114300" simplePos="0" relativeHeight="251674624" behindDoc="0" locked="0" layoutInCell="1" allowOverlap="1" wp14:anchorId="7902C696" wp14:editId="40FBB91B">
+              <wp:anchor distT="0" distB="0" distL="114300" distR="114300" simplePos="0" relativeHeight="251674624" behindDoc="0" locked="0" layoutInCell="1" allowOverlap="1" wp14:anchorId="7902C696" wp14:editId="7A725538">
                 <wp:simplePos x="0" y="0"/>
                 <wp:positionH relativeFrom="column">
-                  <wp:posOffset>2286000</wp:posOffset>
+                  <wp:posOffset>3554083</wp:posOffset>
                 </wp:positionH>
                 <wp:positionV relativeFrom="paragraph">
-                  <wp:posOffset>55880</wp:posOffset>
+                  <wp:posOffset>297420</wp:posOffset>
                 </wp:positionV>
                 <wp:extent cx="1247775" cy="676275"/>
                 <wp:effectExtent l="0" t="0" r="28575" b="28575"/>
@@ -22348,7 +23225,7 @@
           </mc:Choice>
           <mc:Fallback>
             <w:pict>
-              <v:rect w14:anchorId="7902C696" id="Rectangle 16" o:spid="_x0000_s1034" style="position:absolute;margin-left:180pt;margin-top:4.4pt;width:98.25pt;height:53.25pt;z-index:251674624;visibility:visible;mso-wrap-style:square;mso-width-percent:0;mso-height-percent:0;mso-wrap-distance-left:9pt;mso-wrap-distance-top:0;mso-wrap-distance-right:9pt;mso-wrap-distance-bottom:0;mso-position-horizontal:absolute;mso-position-horizontal-relative:text;mso-position-vertical:absolute;mso-position-vertical-relative:text;mso-width-percent:0;mso-height-percent:0;mso-width-relative:margin;mso-height-relative:margin;v-text-anchor:middle" o:gfxdata="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" fillcolor="#aeaaaa [2414]" strokecolor="#1f3763 [1604]" strokeweight="1pt">
+              <v:rect w14:anchorId="7902C696" id="Rectangle 16" o:spid="_x0000_s1035" style="position:absolute;margin-left:279.85pt;margin-top:23.4pt;width:98.25pt;height:53.25pt;z-index:251674624;visibility:visible;mso-wrap-style:square;mso-width-percent:0;mso-height-percent:0;mso-wrap-distance-left:9pt;mso-wrap-distance-top:0;mso-wrap-distance-right:9pt;mso-wrap-distance-bottom:0;mso-position-horizontal:absolute;mso-position-horizontal-relative:text;mso-position-vertical:absolute;mso-position-vertical-relative:text;mso-width-percent:0;mso-height-percent:0;mso-width-relative:margin;mso-height-relative:margin;v-text-anchor:middle" o:gfxdata="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" fillcolor="#aeaaaa [2414]" strokecolor="#1f3763 [1604]" strokeweight="1pt">
                 <v:textbox>
                   <w:txbxContent>
                     <w:p>
@@ -22392,25 +23269,197 @@
           <w:b/>
           <w:bCs/>
           <w:noProof/>
-          <w:sz w:val="40"/>
-          <w:szCs w:val="40"/>
+          <w:sz w:val="24"/>
+          <w:szCs w:val="24"/>
           <w:u w:val="single"/>
         </w:rPr>
         <mc:AlternateContent>
           <mc:Choice Requires="wps">
             <w:drawing>
-              <wp:anchor distT="0" distB="0" distL="114300" distR="114300" simplePos="0" relativeHeight="251687936" behindDoc="0" locked="0" layoutInCell="1" allowOverlap="1" wp14:anchorId="0AB91FAB" wp14:editId="41C1348A">
+              <wp:anchor distT="0" distB="0" distL="114300" distR="114300" simplePos="0" relativeHeight="251736064" behindDoc="0" locked="0" layoutInCell="1" allowOverlap="1" wp14:anchorId="7D754A47" wp14:editId="728E90A6">
                 <wp:simplePos x="0" y="0"/>
                 <wp:positionH relativeFrom="column">
-                  <wp:posOffset>895350</wp:posOffset>
+                  <wp:posOffset>1558434</wp:posOffset>
                 </wp:positionH>
                 <wp:positionV relativeFrom="paragraph">
-                  <wp:posOffset>300990</wp:posOffset>
+                  <wp:posOffset>195604</wp:posOffset>
                 </wp:positionV>
-                <wp:extent cx="0" cy="447675"/>
-                <wp:effectExtent l="76200" t="0" r="57150" b="47625"/>
+                <wp:extent cx="1130060" cy="526212"/>
+                <wp:effectExtent l="0" t="0" r="13335" b="26670"/>
                 <wp:wrapNone/>
-                <wp:docPr id="24" name="Straight Arrow Connector 24"/>
+                <wp:docPr id="44" name="Rectangle 44"/>
+                <wp:cNvGraphicFramePr/>
+                <a:graphic xmlns:a="http://schemas.openxmlformats.org/drawingml/2006/main">
+                  <a:graphicData uri="http://schemas.microsoft.com/office/word/2010/wordprocessingShape">
+                    <wps:wsp>
+                      <wps:cNvSpPr/>
+                      <wps:spPr>
+                        <a:xfrm>
+                          <a:off x="0" y="0"/>
+                          <a:ext cx="1130060" cy="526212"/>
+                        </a:xfrm>
+                        <a:prstGeom prst="rect">
+                          <a:avLst/>
+                        </a:prstGeom>
+                        <a:solidFill>
+                          <a:schemeClr val="bg2">
+                            <a:lumMod val="75000"/>
+                          </a:schemeClr>
+                        </a:solidFill>
+                      </wps:spPr>
+                      <wps:style>
+                        <a:lnRef idx="2">
+                          <a:schemeClr val="accent1">
+                            <a:shade val="50000"/>
+                          </a:schemeClr>
+                        </a:lnRef>
+                        <a:fillRef idx="1">
+                          <a:schemeClr val="accent1"/>
+                        </a:fillRef>
+                        <a:effectRef idx="0">
+                          <a:schemeClr val="accent1"/>
+                        </a:effectRef>
+                        <a:fontRef idx="minor">
+                          <a:schemeClr val="lt1"/>
+                        </a:fontRef>
+                      </wps:style>
+                      <wps:txbx>
+                        <w:txbxContent>
+                          <w:p>
+                            <w:pPr>
+                              <w:jc w:val="center"/>
+                              <w:rPr>
+                                <w:b/>
+                                <w:bCs/>
+                                <w:color w:val="000000" w:themeColor="text1"/>
+                              </w:rPr>
+                            </w:pPr>
+                            <w:r>
+                              <w:rPr>
+                                <w:b/>
+                                <w:bCs/>
+                                <w:color w:val="000000" w:themeColor="text1"/>
+                              </w:rPr>
+                              <w:t xml:space="preserve">Choose </w:t>
+                            </w:r>
+                            <w:r>
+                              <w:rPr>
+                                <w:b/>
+                                <w:bCs/>
+                                <w:color w:val="000000" w:themeColor="text1"/>
+                              </w:rPr>
+                              <w:t>Unit</w:t>
+                            </w:r>
+                            <w:r>
+                              <w:rPr>
+                                <w:b/>
+                                <w:bCs/>
+                                <w:color w:val="000000" w:themeColor="text1"/>
+                              </w:rPr>
+                              <w:t xml:space="preserve"> Screen</w:t>
+                            </w:r>
+                          </w:p>
+                        </w:txbxContent>
+                      </wps:txbx>
+                      <wps:bodyPr rot="0" spcFirstLastPara="0" vertOverflow="overflow" horzOverflow="overflow" vert="horz" wrap="square" lIns="91440" tIns="45720" rIns="91440" bIns="45720" numCol="1" spcCol="0" rtlCol="0" fromWordArt="0" anchor="ctr" anchorCtr="0" forceAA="0" compatLnSpc="1">
+                        <a:prstTxWarp prst="textNoShape">
+                          <a:avLst/>
+                        </a:prstTxWarp>
+                        <a:noAutofit/>
+                      </wps:bodyPr>
+                    </wps:wsp>
+                  </a:graphicData>
+                </a:graphic>
+                <wp14:sizeRelH relativeFrom="margin">
+                  <wp14:pctWidth>0</wp14:pctWidth>
+                </wp14:sizeRelH>
+                <wp14:sizeRelV relativeFrom="margin">
+                  <wp14:pctHeight>0</wp14:pctHeight>
+                </wp14:sizeRelV>
+              </wp:anchor>
+            </w:drawing>
+          </mc:Choice>
+          <mc:Fallback>
+            <w:pict>
+              <v:rect w14:anchorId="7D754A47" id="Rectangle 44" o:spid="_x0000_s1036" style="position:absolute;margin-left:122.7pt;margin-top:15.4pt;width:89pt;height:41.45pt;z-index:251736064;visibility:visible;mso-wrap-style:square;mso-width-percent:0;mso-height-percent:0;mso-wrap-distance-left:9pt;mso-wrap-distance-top:0;mso-wrap-distance-right:9pt;mso-wrap-distance-bottom:0;mso-position-horizontal:absolute;mso-position-horizontal-relative:text;mso-position-vertical:absolute;mso-position-vertical-relative:text;mso-width-percent:0;mso-height-percent:0;mso-width-relative:margin;mso-height-relative:margin;v-text-anchor:middle" o:gfxdata="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" fillcolor="#aeaaaa [2414]" strokecolor="#1f3763 [1604]" strokeweight="1pt">
+                <v:textbox>
+                  <w:txbxContent>
+                    <w:p>
+                      <w:pPr>
+                        <w:jc w:val="center"/>
+                        <w:rPr>
+                          <w:b/>
+                          <w:bCs/>
+                          <w:color w:val="000000" w:themeColor="text1"/>
+                        </w:rPr>
+                      </w:pPr>
+                      <w:r>
+                        <w:rPr>
+                          <w:b/>
+                          <w:bCs/>
+                          <w:color w:val="000000" w:themeColor="text1"/>
+                        </w:rPr>
+                        <w:t xml:space="preserve">Choose </w:t>
+                      </w:r>
+                      <w:r>
+                        <w:rPr>
+                          <w:b/>
+                          <w:bCs/>
+                          <w:color w:val="000000" w:themeColor="text1"/>
+                        </w:rPr>
+                        <w:t>Unit</w:t>
+                      </w:r>
+                      <w:r>
+                        <w:rPr>
+                          <w:b/>
+                          <w:bCs/>
+                          <w:color w:val="000000" w:themeColor="text1"/>
+                        </w:rPr>
+                        <w:t xml:space="preserve"> Screen</w:t>
+                      </w:r>
+                    </w:p>
+                  </w:txbxContent>
+                </v:textbox>
+              </v:rect>
+            </w:pict>
+          </mc:Fallback>
+        </mc:AlternateContent>
+      </w:r>
+    </w:p>
+    <w:p>
+      <w:pPr>
+        <w:rPr>
+          <w:b/>
+          <w:bCs/>
+          <w:sz w:val="40"/>
+          <w:szCs w:val="40"/>
+          <w:u w:val="single"/>
+        </w:rPr>
+      </w:pPr>
+      <w:r>
+        <w:rPr>
+          <w:b/>
+          <w:bCs/>
+          <w:noProof/>
+          <w:sz w:val="40"/>
+          <w:szCs w:val="40"/>
+          <w:u w:val="single"/>
+        </w:rPr>
+        <mc:AlternateContent>
+          <mc:Choice Requires="wps">
+            <w:drawing>
+              <wp:anchor distT="0" distB="0" distL="114300" distR="114300" simplePos="0" relativeHeight="251742208" behindDoc="0" locked="0" layoutInCell="1" allowOverlap="1" wp14:anchorId="1B65260B" wp14:editId="7042B1D3">
+                <wp:simplePos x="0" y="0"/>
+                <wp:positionH relativeFrom="column">
+                  <wp:posOffset>2168825</wp:posOffset>
+                </wp:positionH>
+                <wp:positionV relativeFrom="paragraph">
+                  <wp:posOffset>297480</wp:posOffset>
+                </wp:positionV>
+                <wp:extent cx="56790" cy="474452"/>
+                <wp:effectExtent l="19050" t="0" r="57785" b="59055"/>
+                <wp:wrapNone/>
+                <wp:docPr id="47" name="Straight Arrow Connector 47"/>
                 <wp:cNvGraphicFramePr/>
                 <a:graphic xmlns:a="http://schemas.openxmlformats.org/drawingml/2006/main">
                   <a:graphicData uri="http://schemas.microsoft.com/office/word/2010/wordprocessingShape">
@@ -22419,7 +23468,7 @@
                       <wps:spPr>
                         <a:xfrm>
                           <a:off x="0" y="0"/>
-                          <a:ext cx="0" cy="447675"/>
+                          <a:ext cx="56790" cy="474452"/>
                         </a:xfrm>
                         <a:prstGeom prst="straightConnector1">
                           <a:avLst/>
@@ -22457,43 +23506,249 @@
           </mc:Choice>
           <mc:Fallback>
             <w:pict>
-              <v:shape w14:anchorId="5F80FCCE" id="Straight Arrow Connector 24" o:spid="_x0000_s1026" type="#_x0000_t32" style="position:absolute;margin-left:70.5pt;margin-top:23.7pt;width:0;height:35.25pt;z-index:251687936;visibility:visible;mso-wrap-style:square;mso-width-percent:0;mso-height-percent:0;mso-wrap-distance-left:9pt;mso-wrap-distance-top:0;mso-wrap-distance-right:9pt;mso-wrap-distance-bottom:0;mso-position-horizontal:absolute;mso-position-horizontal-relative:text;mso-position-vertical:absolute;mso-position-vertical-relative:text;mso-width-percent:0;mso-height-percent:0;mso-width-relative:margin;mso-height-relative:margin" o:gfxdata="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" strokecolor="#4472c4 [3204]" strokeweight=".5pt">
+              <v:shape w14:anchorId="10C221C7" id="Straight Arrow Connector 47" o:spid="_x0000_s1026" type="#_x0000_t32" style="position:absolute;margin-left:170.75pt;margin-top:23.4pt;width:4.45pt;height:37.35pt;z-index:251742208;visibility:visible;mso-wrap-style:square;mso-width-percent:0;mso-height-percent:0;mso-wrap-distance-left:9pt;mso-wrap-distance-top:0;mso-wrap-distance-right:9pt;mso-wrap-distance-bottom:0;mso-position-horizontal:absolute;mso-position-horizontal-relative:text;mso-position-vertical:absolute;mso-position-vertical-relative:text;mso-width-percent:0;mso-height-percent:0;mso-width-relative:margin;mso-height-relative:margin" o:gfxdata="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" strokecolor="#4472c4 [3204]" strokeweight=".5pt">
                 <v:stroke endarrow="block" joinstyle="miter"/>
               </v:shape>
             </w:pict>
           </mc:Fallback>
         </mc:AlternateContent>
       </w:r>
-    </w:p>
-    <w:p>
-      <w:pPr>
-        <w:rPr>
-          <w:b/>
-          <w:bCs/>
+      <w:r>
+        <w:rPr>
+          <w:b/>
+          <w:bCs/>
+          <w:noProof/>
           <w:sz w:val="40"/>
           <w:szCs w:val="40"/>
-          <w:u w:val="single"/>
-        </w:rPr>
-      </w:pPr>
-      <w:r>
-        <w:rPr>
-          <w:b/>
-          <w:bCs/>
-          <w:noProof/>
-          <w:sz w:val="24"/>
-          <w:szCs w:val="24"/>
           <w:u w:val="single"/>
         </w:rPr>
         <mc:AlternateContent>
           <mc:Choice Requires="wps">
             <w:drawing>
-              <wp:anchor distT="0" distB="0" distL="114300" distR="114300" simplePos="0" relativeHeight="251676672" behindDoc="0" locked="0" layoutInCell="1" allowOverlap="1" wp14:anchorId="2D0BDD52" wp14:editId="421D8821">
+              <wp:anchor distT="0" distB="0" distL="114300" distR="114300" simplePos="0" relativeHeight="251687936" behindDoc="0" locked="0" layoutInCell="1" allowOverlap="1" wp14:anchorId="0AB91FAB" wp14:editId="6AF140F9">
                 <wp:simplePos x="0" y="0"/>
                 <wp:positionH relativeFrom="column">
-                  <wp:posOffset>228600</wp:posOffset>
+                  <wp:posOffset>214222</wp:posOffset>
                 </wp:positionH>
                 <wp:positionV relativeFrom="paragraph">
-                  <wp:posOffset>335915</wp:posOffset>
+                  <wp:posOffset>133577</wp:posOffset>
+                </wp:positionV>
+                <wp:extent cx="45719" cy="637779"/>
+                <wp:effectExtent l="76200" t="0" r="50165" b="48260"/>
+                <wp:wrapNone/>
+                <wp:docPr id="24" name="Straight Arrow Connector 24"/>
+                <wp:cNvGraphicFramePr/>
+                <a:graphic xmlns:a="http://schemas.openxmlformats.org/drawingml/2006/main">
+                  <a:graphicData uri="http://schemas.microsoft.com/office/word/2010/wordprocessingShape">
+                    <wps:wsp>
+                      <wps:cNvCnPr/>
+                      <wps:spPr>
+                        <a:xfrm flipH="1">
+                          <a:off x="0" y="0"/>
+                          <a:ext cx="45719" cy="637779"/>
+                        </a:xfrm>
+                        <a:prstGeom prst="straightConnector1">
+                          <a:avLst/>
+                        </a:prstGeom>
+                        <a:ln>
+                          <a:tailEnd type="triangle"/>
+                        </a:ln>
+                      </wps:spPr>
+                      <wps:style>
+                        <a:lnRef idx="1">
+                          <a:schemeClr val="accent1"/>
+                        </a:lnRef>
+                        <a:fillRef idx="0">
+                          <a:schemeClr val="accent1"/>
+                        </a:fillRef>
+                        <a:effectRef idx="0">
+                          <a:schemeClr val="accent1"/>
+                        </a:effectRef>
+                        <a:fontRef idx="minor">
+                          <a:schemeClr val="tx1"/>
+                        </a:fontRef>
+                      </wps:style>
+                      <wps:bodyPr/>
+                    </wps:wsp>
+                  </a:graphicData>
+                </a:graphic>
+                <wp14:sizeRelH relativeFrom="margin">
+                  <wp14:pctWidth>0</wp14:pctWidth>
+                </wp14:sizeRelH>
+                <wp14:sizeRelV relativeFrom="margin">
+                  <wp14:pctHeight>0</wp14:pctHeight>
+                </wp14:sizeRelV>
+              </wp:anchor>
+            </w:drawing>
+          </mc:Choice>
+          <mc:Fallback>
+            <w:pict>
+              <v:shape w14:anchorId="0CB41388" id="Straight Arrow Connector 24" o:spid="_x0000_s1026" type="#_x0000_t32" style="position:absolute;margin-left:16.85pt;margin-top:10.5pt;width:3.6pt;height:50.2pt;flip:x;z-index:251687936;visibility:visible;mso-wrap-style:square;mso-width-percent:0;mso-height-percent:0;mso-wrap-distance-left:9pt;mso-wrap-distance-top:0;mso-wrap-distance-right:9pt;mso-wrap-distance-bottom:0;mso-position-horizontal:absolute;mso-position-horizontal-relative:text;mso-position-vertical:absolute;mso-position-vertical-relative:text;mso-width-percent:0;mso-height-percent:0;mso-width-relative:margin;mso-height-relative:margin" o:gfxdata="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" strokecolor="#4472c4 [3204]" strokeweight=".5pt">
+                <v:stroke endarrow="block" joinstyle="miter"/>
+              </v:shape>
+            </w:pict>
+          </mc:Fallback>
+        </mc:AlternateContent>
+      </w:r>
+    </w:p>
+    <w:p>
+      <w:pPr>
+        <w:rPr>
+          <w:b/>
+          <w:bCs/>
+          <w:sz w:val="40"/>
+          <w:szCs w:val="40"/>
+          <w:u w:val="single"/>
+        </w:rPr>
+      </w:pPr>
+      <w:r>
+        <w:rPr>
+          <w:b/>
+          <w:bCs/>
+          <w:noProof/>
+          <w:sz w:val="24"/>
+          <w:szCs w:val="24"/>
+          <w:u w:val="single"/>
+        </w:rPr>
+        <mc:AlternateContent>
+          <mc:Choice Requires="wps">
+            <w:drawing>
+              <wp:anchor distT="0" distB="0" distL="114300" distR="114300" simplePos="0" relativeHeight="251740160" behindDoc="0" locked="0" layoutInCell="1" allowOverlap="1" wp14:anchorId="5C2A12B9" wp14:editId="231F484C">
+                <wp:simplePos x="0" y="0"/>
+                <wp:positionH relativeFrom="column">
+                  <wp:posOffset>1570008</wp:posOffset>
+                </wp:positionH>
+                <wp:positionV relativeFrom="paragraph">
+                  <wp:posOffset>335687</wp:posOffset>
+                </wp:positionV>
+                <wp:extent cx="1276709" cy="684902"/>
+                <wp:effectExtent l="0" t="0" r="19050" b="20320"/>
+                <wp:wrapNone/>
+                <wp:docPr id="46" name="Rectangle 46"/>
+                <wp:cNvGraphicFramePr/>
+                <a:graphic xmlns:a="http://schemas.openxmlformats.org/drawingml/2006/main">
+                  <a:graphicData uri="http://schemas.microsoft.com/office/word/2010/wordprocessingShape">
+                    <wps:wsp>
+                      <wps:cNvSpPr/>
+                      <wps:spPr>
+                        <a:xfrm>
+                          <a:off x="0" y="0"/>
+                          <a:ext cx="1276709" cy="684902"/>
+                        </a:xfrm>
+                        <a:prstGeom prst="rect">
+                          <a:avLst/>
+                        </a:prstGeom>
+                        <a:solidFill>
+                          <a:schemeClr val="bg2">
+                            <a:lumMod val="75000"/>
+                          </a:schemeClr>
+                        </a:solidFill>
+                      </wps:spPr>
+                      <wps:style>
+                        <a:lnRef idx="2">
+                          <a:schemeClr val="accent1">
+                            <a:shade val="50000"/>
+                          </a:schemeClr>
+                        </a:lnRef>
+                        <a:fillRef idx="1">
+                          <a:schemeClr val="accent1"/>
+                        </a:fillRef>
+                        <a:effectRef idx="0">
+                          <a:schemeClr val="accent1"/>
+                        </a:effectRef>
+                        <a:fontRef idx="minor">
+                          <a:schemeClr val="lt1"/>
+                        </a:fontRef>
+                      </wps:style>
+                      <wps:txbx>
+                        <w:txbxContent>
+                          <w:p>
+                            <w:pPr>
+                              <w:jc w:val="center"/>
+                              <w:rPr>
+                                <w:b/>
+                                <w:bCs/>
+                                <w:color w:val="0D0D0D" w:themeColor="text1" w:themeTint="F2"/>
+                              </w:rPr>
+                            </w:pPr>
+                            <w:r>
+                              <w:rPr>
+                                <w:b/>
+                                <w:bCs/>
+                                <w:color w:val="0D0D0D" w:themeColor="text1" w:themeTint="F2"/>
+                              </w:rPr>
+                              <w:t>Building Stages – Per Unit Screen</w:t>
+                            </w:r>
+                          </w:p>
+                        </w:txbxContent>
+                      </wps:txbx>
+                      <wps:bodyPr rot="0" spcFirstLastPara="0" vertOverflow="overflow" horzOverflow="overflow" vert="horz" wrap="square" lIns="91440" tIns="45720" rIns="91440" bIns="45720" numCol="1" spcCol="0" rtlCol="0" fromWordArt="0" anchor="ctr" anchorCtr="0" forceAA="0" compatLnSpc="1">
+                        <a:prstTxWarp prst="textNoShape">
+                          <a:avLst/>
+                        </a:prstTxWarp>
+                        <a:noAutofit/>
+                      </wps:bodyPr>
+                    </wps:wsp>
+                  </a:graphicData>
+                </a:graphic>
+                <wp14:sizeRelH relativeFrom="margin">
+                  <wp14:pctWidth>0</wp14:pctWidth>
+                </wp14:sizeRelH>
+                <wp14:sizeRelV relativeFrom="margin">
+                  <wp14:pctHeight>0</wp14:pctHeight>
+                </wp14:sizeRelV>
+              </wp:anchor>
+            </w:drawing>
+          </mc:Choice>
+          <mc:Fallback>
+            <w:pict>
+              <v:rect w14:anchorId="5C2A12B9" id="Rectangle 46" o:spid="_x0000_s1037" style="position:absolute;margin-left:123.6pt;margin-top:26.45pt;width:100.55pt;height:53.95pt;z-index:251740160;visibility:visible;mso-wrap-style:square;mso-width-percent:0;mso-height-percent:0;mso-wrap-distance-left:9pt;mso-wrap-distance-top:0;mso-wrap-distance-right:9pt;mso-wrap-distance-bottom:0;mso-position-horizontal:absolute;mso-position-horizontal-relative:text;mso-position-vertical:absolute;mso-position-vertical-relative:text;mso-width-percent:0;mso-height-percent:0;mso-width-relative:margin;mso-height-relative:margin;v-text-anchor:middle" o:gfxdata="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" fillcolor="#aeaaaa [2414]" strokecolor="#1f3763 [1604]" strokeweight="1pt">
+                <v:textbox>
+                  <w:txbxContent>
+                    <w:p>
+                      <w:pPr>
+                        <w:jc w:val="center"/>
+                        <w:rPr>
+                          <w:b/>
+                          <w:bCs/>
+                          <w:color w:val="0D0D0D" w:themeColor="text1" w:themeTint="F2"/>
+                        </w:rPr>
+                      </w:pPr>
+                      <w:r>
+                        <w:rPr>
+                          <w:b/>
+                          <w:bCs/>
+                          <w:color w:val="0D0D0D" w:themeColor="text1" w:themeTint="F2"/>
+                        </w:rPr>
+                        <w:t>Building Stages – Per Unit Screen</w:t>
+                      </w:r>
+                    </w:p>
+                  </w:txbxContent>
+                </v:textbox>
+              </v:rect>
+            </w:pict>
+          </mc:Fallback>
+        </mc:AlternateContent>
+      </w:r>
+      <w:r>
+        <w:rPr>
+          <w:b/>
+          <w:bCs/>
+          <w:noProof/>
+          <w:sz w:val="24"/>
+          <w:szCs w:val="24"/>
+          <w:u w:val="single"/>
+        </w:rPr>
+        <mc:AlternateContent>
+          <mc:Choice Requires="wps">
+            <w:drawing>
+              <wp:anchor distT="0" distB="0" distL="114300" distR="114300" simplePos="0" relativeHeight="251676672" behindDoc="0" locked="0" layoutInCell="1" allowOverlap="1" wp14:anchorId="2D0BDD52" wp14:editId="2F44C4C4">
+                <wp:simplePos x="0" y="0"/>
+                <wp:positionH relativeFrom="column">
+                  <wp:posOffset>-357996</wp:posOffset>
+                </wp:positionH>
+                <wp:positionV relativeFrom="paragraph">
+                  <wp:posOffset>348243</wp:posOffset>
                 </wp:positionV>
                 <wp:extent cx="1247775" cy="676275"/>
                 <wp:effectExtent l="0" t="0" r="28575" b="28575"/>
@@ -22576,7 +23831,7 @@
           </mc:Choice>
           <mc:Fallback>
             <w:pict>
-              <v:rect w14:anchorId="2D0BDD52" id="Rectangle 17" o:spid="_x0000_s1035" style="position:absolute;margin-left:18pt;margin-top:26.45pt;width:98.25pt;height:53.25pt;z-index:251676672;visibility:visible;mso-wrap-style:square;mso-width-percent:0;mso-height-percent:0;mso-wrap-distance-left:9pt;mso-wrap-distance-top:0;mso-wrap-distance-right:9pt;mso-wrap-distance-bottom:0;mso-position-horizontal:absolute;mso-position-horizontal-relative:text;mso-position-vertical:absolute;mso-position-vertical-relative:text;mso-width-percent:0;mso-height-percent:0;mso-width-relative:margin;mso-height-relative:margin;v-text-anchor:middle" o:gfxdata="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" fillcolor="#aeaaaa [2414]" strokecolor="#1f3763 [1604]" strokeweight="1pt">
+              <v:rect w14:anchorId="2D0BDD52" id="Rectangle 17" o:spid="_x0000_s1038" style="position:absolute;margin-left:-28.2pt;margin-top:27.4pt;width:98.25pt;height:53.25pt;z-index:251676672;visibility:visible;mso-wrap-style:square;mso-width-percent:0;mso-height-percent:0;mso-wrap-distance-left:9pt;mso-wrap-distance-top:0;mso-wrap-distance-right:9pt;mso-wrap-distance-bottom:0;mso-position-horizontal:absolute;mso-position-horizontal-relative:text;mso-position-vertical:absolute;mso-position-vertical-relative:text;mso-width-percent:0;mso-height-percent:0;mso-width-relative:margin;mso-height-relative:margin;v-text-anchor:middle" o:gfxdata="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" fillcolor="#aeaaaa [2414]" strokecolor="#1f3763 [1604]" strokeweight="1pt">
                 <v:textbox>
                   <w:txbxContent>
                     <w:p>
@@ -22615,17 +23870,83 @@
           <w:u w:val="single"/>
         </w:rPr>
       </w:pPr>
-    </w:p>
-    <w:p>
-      <w:pPr>
-        <w:rPr>
-          <w:b/>
-          <w:bCs/>
+      <w:r>
+        <w:rPr>
+          <w:b/>
+          <w:bCs/>
+          <w:noProof/>
           <w:sz w:val="40"/>
           <w:szCs w:val="40"/>
           <w:u w:val="single"/>
         </w:rPr>
-      </w:pPr>
+        <mc:AlternateContent>
+          <mc:Choice Requires="wps">
+            <w:drawing>
+              <wp:anchor distT="0" distB="0" distL="114300" distR="114300" simplePos="0" relativeHeight="251744256" behindDoc="0" locked="0" layoutInCell="1" allowOverlap="1" wp14:anchorId="714182D0" wp14:editId="783B9BA1">
+                <wp:simplePos x="0" y="0"/>
+                <wp:positionH relativeFrom="column">
+                  <wp:posOffset>905773</wp:posOffset>
+                </wp:positionH>
+                <wp:positionV relativeFrom="paragraph">
+                  <wp:posOffset>239550</wp:posOffset>
+                </wp:positionV>
+                <wp:extent cx="626241" cy="45719"/>
+                <wp:effectExtent l="38100" t="38100" r="21590" b="88265"/>
+                <wp:wrapNone/>
+                <wp:docPr id="48" name="Straight Arrow Connector 48"/>
+                <wp:cNvGraphicFramePr/>
+                <a:graphic xmlns:a="http://schemas.openxmlformats.org/drawingml/2006/main">
+                  <a:graphicData uri="http://schemas.microsoft.com/office/word/2010/wordprocessingShape">
+                    <wps:wsp>
+                      <wps:cNvCnPr/>
+                      <wps:spPr>
+                        <a:xfrm flipH="1">
+                          <a:off x="0" y="0"/>
+                          <a:ext cx="626241" cy="45719"/>
+                        </a:xfrm>
+                        <a:prstGeom prst="straightConnector1">
+                          <a:avLst/>
+                        </a:prstGeom>
+                        <a:ln>
+                          <a:tailEnd type="triangle"/>
+                        </a:ln>
+                      </wps:spPr>
+                      <wps:style>
+                        <a:lnRef idx="1">
+                          <a:schemeClr val="accent1"/>
+                        </a:lnRef>
+                        <a:fillRef idx="0">
+                          <a:schemeClr val="accent1"/>
+                        </a:fillRef>
+                        <a:effectRef idx="0">
+                          <a:schemeClr val="accent1"/>
+                        </a:effectRef>
+                        <a:fontRef idx="minor">
+                          <a:schemeClr val="tx1"/>
+                        </a:fontRef>
+                      </wps:style>
+                      <wps:bodyPr/>
+                    </wps:wsp>
+                  </a:graphicData>
+                </a:graphic>
+                <wp14:sizeRelH relativeFrom="margin">
+                  <wp14:pctWidth>0</wp14:pctWidth>
+                </wp14:sizeRelH>
+                <wp14:sizeRelV relativeFrom="margin">
+                  <wp14:pctHeight>0</wp14:pctHeight>
+                </wp14:sizeRelV>
+              </wp:anchor>
+            </w:drawing>
+          </mc:Choice>
+          <mc:Fallback>
+            <w:pict>
+              <v:shape w14:anchorId="3BCE4641" id="Straight Arrow Connector 48" o:spid="_x0000_s1026" type="#_x0000_t32" style="position:absolute;margin-left:71.3pt;margin-top:18.85pt;width:49.3pt;height:3.6pt;flip:x;z-index:251744256;visibility:visible;mso-wrap-style:square;mso-width-percent:0;mso-height-percent:0;mso-wrap-distance-left:9pt;mso-wrap-distance-top:0;mso-wrap-distance-right:9pt;mso-wrap-distance-bottom:0;mso-position-horizontal:absolute;mso-position-horizontal-relative:text;mso-position-vertical:absolute;mso-position-vertical-relative:text;mso-width-percent:0;mso-height-percent:0;mso-width-relative:margin;mso-height-relative:margin" o:gfxdata="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" strokecolor="#4472c4 [3204]" strokeweight=".5pt">
+                <v:stroke endarrow="block" joinstyle="miter"/>
+              </v:shape>
+            </w:pict>
+          </mc:Fallback>
+        </mc:AlternateContent>
+      </w:r>
     </w:p>
     <w:p>
       <w:pPr>

</xml_diff>

<commit_message>
Added table of contents to ADD
</commit_message>
<xml_diff>
--- a/docs/ADD.docx
+++ b/docs/ADD.docx
@@ -2,32 +2,925 @@
 <file path=word/document.xml><?xml version="1.0" encoding="utf-8"?>
 <w:document xmlns:wpc="http://schemas.microsoft.com/office/word/2010/wordprocessingCanvas" xmlns:cx="http://schemas.microsoft.com/office/drawing/2014/chartex" xmlns:cx1="http://schemas.microsoft.com/office/drawing/2015/9/8/chartex" xmlns:cx2="http://schemas.microsoft.com/office/drawing/2015/10/21/chartex" xmlns:cx3="http://schemas.microsoft.com/office/drawing/2016/5/9/chartex" xmlns:cx4="http://schemas.microsoft.com/office/drawing/2016/5/10/chartex" xmlns:cx5="http://schemas.microsoft.com/office/drawing/2016/5/11/chartex" xmlns:cx6="http://schemas.microsoft.com/office/drawing/2016/5/12/chartex" xmlns:cx7="http://schemas.microsoft.com/office/drawing/2016/5/13/chartex" xmlns:cx8="http://schemas.microsoft.com/office/drawing/2016/5/14/chartex" xmlns:mc="http://schemas.openxmlformats.org/markup-compatibility/2006" xmlns:aink="http://schemas.microsoft.com/office/drawing/2016/ink" xmlns:am3d="http://schemas.microsoft.com/office/drawing/2017/model3d" xmlns:o="urn:schemas-microsoft-com:office:office" xmlns:oel="http://schemas.microsoft.com/office/2019/extlst" xmlns:r="http://schemas.openxmlformats.org/officeDocument/2006/relationships" xmlns:m="http://schemas.openxmlformats.org/officeDocument/2006/math" xmlns:v="urn:schemas-microsoft-com:vml" xmlns:wp14="http://schemas.microsoft.com/office/word/2010/wordprocessingDrawing" xmlns:wp="http://schemas.openxmlformats.org/drawingml/2006/wordprocessingDrawing" xmlns:w10="urn:schemas-microsoft-com:office:word" xmlns:w="http://schemas.openxmlformats.org/wordprocessingml/2006/main" xmlns:w14="http://schemas.microsoft.com/office/word/2010/wordml" xmlns:w15="http://schemas.microsoft.com/office/word/2012/wordml" xmlns:w16cex="http://schemas.microsoft.com/office/word/2018/wordml/cex" xmlns:w16cid="http://schemas.microsoft.com/office/word/2016/wordml/cid" xmlns:w16="http://schemas.microsoft.com/office/word/2018/wordml" xmlns:w16sdtdh="http://schemas.microsoft.com/office/word/2020/wordml/sdtdatahash" xmlns:w16se="http://schemas.microsoft.com/office/word/2015/wordml/symex" xmlns:wpg="http://schemas.microsoft.com/office/word/2010/wordprocessingGroup" xmlns:wpi="http://schemas.microsoft.com/office/word/2010/wordprocessingInk" xmlns:wne="http://schemas.microsoft.com/office/word/2006/wordml" xmlns:wps="http://schemas.microsoft.com/office/word/2010/wordprocessingShape" mc:Ignorable="w14 w15 w16se w16cid w16 w16cex w16sdtdh wp14">
   <w:body>
-    <w:p>
-      <w:pPr>
-        <w:spacing w:after="0" w:line="240" w:lineRule="auto"/>
-        <w:outlineLvl w:val="0"/>
-        <w:rPr>
-          <w:rFonts w:ascii="Calibri" w:eastAsia="Calibri" w:hAnsi="Calibri" w:cs="Calibri"/>
+    <w:bookmarkStart w:id="0" w:name="_Toc121069577" w:displacedByCustomXml="next"/>
+    <w:sdt>
+      <w:sdtPr>
+        <w:rPr>
+          <w:rtl w:val="0"/>
+          <w:lang w:val="he-IL"/>
+        </w:rPr>
+        <w:id w:val="1945573526"/>
+        <w:docPartObj>
+          <w:docPartGallery w:val="Table of Contents"/>
+          <w:docPartUnique/>
+        </w:docPartObj>
+      </w:sdtPr>
+      <w:sdtEndPr>
+        <w:rPr>
+          <w:rFonts w:asciiTheme="minorHAnsi" w:eastAsiaTheme="minorHAnsi" w:hAnsiTheme="minorHAnsi" w:cstheme="minorBidi"/>
           <w:b/>
           <w:bCs/>
-          <w:sz w:val="40"/>
-          <w:szCs w:val="40"/>
-          <w:u w:val="single"/>
-        </w:rPr>
-      </w:pPr>
-      <w:bookmarkStart w:id="0" w:name="_Toc121069577"/>
-      <w:r>
-        <w:rPr>
-          <w:rFonts w:ascii="Calibri" w:eastAsia="Calibri" w:hAnsi="Calibri" w:cs="Calibri"/>
-          <w:b/>
-          <w:bCs/>
-          <w:sz w:val="40"/>
-          <w:szCs w:val="40"/>
-          <w:u w:val="single"/>
-        </w:rPr>
+          <w:color w:val="auto"/>
+          <w:sz w:val="22"/>
+          <w:szCs w:val="22"/>
+          <w:cs w:val="0"/>
+          <w:lang w:eastAsia="en-US"/>
+        </w:rPr>
+      </w:sdtEndPr>
+      <w:sdtContent>
+        <w:p>
+          <w:pPr>
+            <w:pStyle w:val="ad"/>
+            <w:bidi w:val="0"/>
+          </w:pPr>
+          <w:proofErr w:type="spellStart"/>
+          <w:r>
+            <w:rPr>
+              <w:rFonts w:hint="cs"/>
+              <w:rtl w:val="0"/>
+              <w:lang w:val="he-IL"/>
+            </w:rPr>
+            <w:t>Table</w:t>
+          </w:r>
+          <w:proofErr w:type="spellEnd"/>
+          <w:r>
+            <w:rPr>
+              <w:rFonts w:hint="cs"/>
+              <w:rtl w:val="0"/>
+              <w:lang w:val="he-IL"/>
+            </w:rPr>
+            <w:t xml:space="preserve"> </w:t>
+          </w:r>
+          <w:proofErr w:type="spellStart"/>
+          <w:r>
+            <w:rPr>
+              <w:rFonts w:hint="cs"/>
+              <w:rtl w:val="0"/>
+              <w:lang w:val="he-IL"/>
+            </w:rPr>
+            <w:t>of</w:t>
+          </w:r>
+          <w:proofErr w:type="spellEnd"/>
+          <w:r>
+            <w:rPr>
+              <w:rFonts w:hint="cs"/>
+              <w:rtl w:val="0"/>
+              <w:lang w:val="he-IL"/>
+            </w:rPr>
+            <w:t xml:space="preserve"> </w:t>
+          </w:r>
+          <w:proofErr w:type="spellStart"/>
+          <w:r>
+            <w:rPr>
+              <w:rFonts w:hint="cs"/>
+              <w:rtl w:val="0"/>
+              <w:lang w:val="he-IL"/>
+            </w:rPr>
+            <w:t>Contents</w:t>
+          </w:r>
+          <w:proofErr w:type="spellEnd"/>
+        </w:p>
+        <w:p>
+          <w:pPr>
+            <w:pStyle w:val="TOC1"/>
+            <w:tabs>
+              <w:tab w:val="right" w:leader="dot" w:pos="9016"/>
+            </w:tabs>
+            <w:rPr>
+              <w:rFonts w:eastAsiaTheme="minorEastAsia"/>
+              <w:noProof/>
+              <w:lang w:val="en-IL" w:eastAsia="en-IL"/>
+            </w:rPr>
+          </w:pPr>
+          <w:r>
+            <w:fldChar w:fldCharType="begin"/>
+          </w:r>
+          <w:r>
+            <w:instrText xml:space="preserve"> TOC \o "1-3" \h \z \u </w:instrText>
+          </w:r>
+          <w:r>
+            <w:fldChar w:fldCharType="separate"/>
+          </w:r>
+          <w:hyperlink w:anchor="_Toc124198603" w:history="1">
+            <w:r>
+              <w:rPr>
+                <w:rStyle w:val="Hyperlink"/>
+                <w:noProof/>
+              </w:rPr>
+              <w:t>Use cases</w:t>
+            </w:r>
+            <w:r>
+              <w:rPr>
+                <w:noProof/>
+                <w:webHidden/>
+              </w:rPr>
+              <w:tab/>
+            </w:r>
+            <w:r>
+              <w:rPr>
+                <w:noProof/>
+                <w:webHidden/>
+              </w:rPr>
+              <w:fldChar w:fldCharType="begin"/>
+            </w:r>
+            <w:r>
+              <w:rPr>
+                <w:noProof/>
+                <w:webHidden/>
+              </w:rPr>
+              <w:instrText xml:space="preserve"> PAGEREF _Toc124198603 \h </w:instrText>
+            </w:r>
+            <w:r>
+              <w:rPr>
+                <w:noProof/>
+                <w:webHidden/>
+              </w:rPr>
+            </w:r>
+            <w:r>
+              <w:rPr>
+                <w:noProof/>
+                <w:webHidden/>
+              </w:rPr>
+              <w:fldChar w:fldCharType="separate"/>
+            </w:r>
+            <w:r>
+              <w:rPr>
+                <w:noProof/>
+                <w:webHidden/>
+              </w:rPr>
+              <w:t>2</w:t>
+            </w:r>
+            <w:r>
+              <w:rPr>
+                <w:noProof/>
+                <w:webHidden/>
+              </w:rPr>
+              <w:fldChar w:fldCharType="end"/>
+            </w:r>
+          </w:hyperlink>
+        </w:p>
+        <w:p>
+          <w:pPr>
+            <w:pStyle w:val="TOC1"/>
+            <w:tabs>
+              <w:tab w:val="right" w:leader="dot" w:pos="9016"/>
+            </w:tabs>
+            <w:rPr>
+              <w:rFonts w:eastAsiaTheme="minorEastAsia"/>
+              <w:noProof/>
+              <w:lang w:val="en-IL" w:eastAsia="en-IL"/>
+            </w:rPr>
+          </w:pPr>
+          <w:hyperlink w:anchor="_Toc124198604" w:history="1">
+            <w:r>
+              <w:rPr>
+                <w:rStyle w:val="Hyperlink"/>
+                <w:noProof/>
+              </w:rPr>
+              <w:t>System Architecture</w:t>
+            </w:r>
+            <w:r>
+              <w:rPr>
+                <w:noProof/>
+                <w:webHidden/>
+              </w:rPr>
+              <w:tab/>
+            </w:r>
+            <w:r>
+              <w:rPr>
+                <w:noProof/>
+                <w:webHidden/>
+              </w:rPr>
+              <w:fldChar w:fldCharType="begin"/>
+            </w:r>
+            <w:r>
+              <w:rPr>
+                <w:noProof/>
+                <w:webHidden/>
+              </w:rPr>
+              <w:instrText xml:space="preserve"> PAGEREF _Toc124198604 \h </w:instrText>
+            </w:r>
+            <w:r>
+              <w:rPr>
+                <w:noProof/>
+                <w:webHidden/>
+              </w:rPr>
+            </w:r>
+            <w:r>
+              <w:rPr>
+                <w:noProof/>
+                <w:webHidden/>
+              </w:rPr>
+              <w:fldChar w:fldCharType="separate"/>
+            </w:r>
+            <w:r>
+              <w:rPr>
+                <w:noProof/>
+                <w:webHidden/>
+              </w:rPr>
+              <w:t>11</w:t>
+            </w:r>
+            <w:r>
+              <w:rPr>
+                <w:noProof/>
+                <w:webHidden/>
+              </w:rPr>
+              <w:fldChar w:fldCharType="end"/>
+            </w:r>
+          </w:hyperlink>
+        </w:p>
+        <w:p>
+          <w:pPr>
+            <w:pStyle w:val="TOC1"/>
+            <w:tabs>
+              <w:tab w:val="right" w:leader="dot" w:pos="9016"/>
+            </w:tabs>
+            <w:rPr>
+              <w:rFonts w:eastAsiaTheme="minorEastAsia"/>
+              <w:noProof/>
+              <w:lang w:val="en-IL" w:eastAsia="en-IL"/>
+            </w:rPr>
+          </w:pPr>
+          <w:hyperlink w:anchor="_Toc124198605" w:history="1">
+            <w:r>
+              <w:rPr>
+                <w:rStyle w:val="Hyperlink"/>
+                <w:noProof/>
+              </w:rPr>
+              <w:t>Data Objects</w:t>
+            </w:r>
+            <w:r>
+              <w:rPr>
+                <w:noProof/>
+                <w:webHidden/>
+              </w:rPr>
+              <w:tab/>
+            </w:r>
+            <w:r>
+              <w:rPr>
+                <w:noProof/>
+                <w:webHidden/>
+              </w:rPr>
+              <w:fldChar w:fldCharType="begin"/>
+            </w:r>
+            <w:r>
+              <w:rPr>
+                <w:noProof/>
+                <w:webHidden/>
+              </w:rPr>
+              <w:instrText xml:space="preserve"> PAGEREF _Toc124198605 \h </w:instrText>
+            </w:r>
+            <w:r>
+              <w:rPr>
+                <w:noProof/>
+                <w:webHidden/>
+              </w:rPr>
+            </w:r>
+            <w:r>
+              <w:rPr>
+                <w:noProof/>
+                <w:webHidden/>
+              </w:rPr>
+              <w:fldChar w:fldCharType="separate"/>
+            </w:r>
+            <w:r>
+              <w:rPr>
+                <w:noProof/>
+                <w:webHidden/>
+              </w:rPr>
+              <w:t>11</w:t>
+            </w:r>
+            <w:r>
+              <w:rPr>
+                <w:noProof/>
+                <w:webHidden/>
+              </w:rPr>
+              <w:fldChar w:fldCharType="end"/>
+            </w:r>
+          </w:hyperlink>
+        </w:p>
+        <w:p>
+          <w:pPr>
+            <w:pStyle w:val="TOC1"/>
+            <w:tabs>
+              <w:tab w:val="right" w:leader="dot" w:pos="9016"/>
+            </w:tabs>
+            <w:rPr>
+              <w:rFonts w:eastAsiaTheme="minorEastAsia"/>
+              <w:noProof/>
+              <w:lang w:val="en-IL" w:eastAsia="en-IL"/>
+            </w:rPr>
+          </w:pPr>
+          <w:hyperlink w:anchor="_Toc124198606" w:history="1">
+            <w:r>
+              <w:rPr>
+                <w:rStyle w:val="Hyperlink"/>
+                <w:noProof/>
+              </w:rPr>
+              <w:t>Sequence Diagrams</w:t>
+            </w:r>
+            <w:r>
+              <w:rPr>
+                <w:noProof/>
+                <w:webHidden/>
+              </w:rPr>
+              <w:tab/>
+            </w:r>
+            <w:r>
+              <w:rPr>
+                <w:noProof/>
+                <w:webHidden/>
+              </w:rPr>
+              <w:fldChar w:fldCharType="begin"/>
+            </w:r>
+            <w:r>
+              <w:rPr>
+                <w:noProof/>
+                <w:webHidden/>
+              </w:rPr>
+              <w:instrText xml:space="preserve"> PAGEREF _Toc124198606 \h </w:instrText>
+            </w:r>
+            <w:r>
+              <w:rPr>
+                <w:noProof/>
+                <w:webHidden/>
+              </w:rPr>
+            </w:r>
+            <w:r>
+              <w:rPr>
+                <w:noProof/>
+                <w:webHidden/>
+              </w:rPr>
+              <w:fldChar w:fldCharType="separate"/>
+            </w:r>
+            <w:r>
+              <w:rPr>
+                <w:noProof/>
+                <w:webHidden/>
+              </w:rPr>
+              <w:t>13</w:t>
+            </w:r>
+            <w:r>
+              <w:rPr>
+                <w:noProof/>
+                <w:webHidden/>
+              </w:rPr>
+              <w:fldChar w:fldCharType="end"/>
+            </w:r>
+          </w:hyperlink>
+        </w:p>
+        <w:p>
+          <w:pPr>
+            <w:pStyle w:val="TOC1"/>
+            <w:tabs>
+              <w:tab w:val="right" w:leader="dot" w:pos="9016"/>
+            </w:tabs>
+            <w:rPr>
+              <w:rFonts w:eastAsiaTheme="minorEastAsia"/>
+              <w:noProof/>
+              <w:lang w:val="en-IL" w:eastAsia="en-IL"/>
+            </w:rPr>
+          </w:pPr>
+          <w:hyperlink w:anchor="_Toc124198607" w:history="1">
+            <w:r>
+              <w:rPr>
+                <w:rStyle w:val="Hyperlink"/>
+                <w:noProof/>
+              </w:rPr>
+              <w:t>Class Diagrams</w:t>
+            </w:r>
+            <w:r>
+              <w:rPr>
+                <w:noProof/>
+                <w:webHidden/>
+              </w:rPr>
+              <w:tab/>
+            </w:r>
+            <w:r>
+              <w:rPr>
+                <w:noProof/>
+                <w:webHidden/>
+              </w:rPr>
+              <w:fldChar w:fldCharType="begin"/>
+            </w:r>
+            <w:r>
+              <w:rPr>
+                <w:noProof/>
+                <w:webHidden/>
+              </w:rPr>
+              <w:instrText xml:space="preserve"> PAGEREF _Toc124198607 \h </w:instrText>
+            </w:r>
+            <w:r>
+              <w:rPr>
+                <w:noProof/>
+                <w:webHidden/>
+              </w:rPr>
+            </w:r>
+            <w:r>
+              <w:rPr>
+                <w:noProof/>
+                <w:webHidden/>
+              </w:rPr>
+              <w:fldChar w:fldCharType="separate"/>
+            </w:r>
+            <w:r>
+              <w:rPr>
+                <w:noProof/>
+                <w:webHidden/>
+              </w:rPr>
+              <w:t>15</w:t>
+            </w:r>
+            <w:r>
+              <w:rPr>
+                <w:noProof/>
+                <w:webHidden/>
+              </w:rPr>
+              <w:fldChar w:fldCharType="end"/>
+            </w:r>
+          </w:hyperlink>
+        </w:p>
+        <w:p>
+          <w:pPr>
+            <w:pStyle w:val="TOC1"/>
+            <w:tabs>
+              <w:tab w:val="right" w:leader="dot" w:pos="9016"/>
+            </w:tabs>
+            <w:rPr>
+              <w:rFonts w:eastAsiaTheme="minorEastAsia"/>
+              <w:noProof/>
+              <w:lang w:val="en-IL" w:eastAsia="en-IL"/>
+            </w:rPr>
+          </w:pPr>
+          <w:hyperlink w:anchor="_Toc124198608" w:history="1">
+            <w:r>
+              <w:rPr>
+                <w:rStyle w:val="Hyperlink"/>
+                <w:noProof/>
+              </w:rPr>
+              <w:t>Class Description</w:t>
+            </w:r>
+            <w:r>
+              <w:rPr>
+                <w:noProof/>
+                <w:webHidden/>
+              </w:rPr>
+              <w:tab/>
+            </w:r>
+            <w:r>
+              <w:rPr>
+                <w:noProof/>
+                <w:webHidden/>
+              </w:rPr>
+              <w:fldChar w:fldCharType="begin"/>
+            </w:r>
+            <w:r>
+              <w:rPr>
+                <w:noProof/>
+                <w:webHidden/>
+              </w:rPr>
+              <w:instrText xml:space="preserve"> PAGEREF _Toc124198608 \h </w:instrText>
+            </w:r>
+            <w:r>
+              <w:rPr>
+                <w:noProof/>
+                <w:webHidden/>
+              </w:rPr>
+            </w:r>
+            <w:r>
+              <w:rPr>
+                <w:noProof/>
+                <w:webHidden/>
+              </w:rPr>
+              <w:fldChar w:fldCharType="separate"/>
+            </w:r>
+            <w:r>
+              <w:rPr>
+                <w:noProof/>
+                <w:webHidden/>
+              </w:rPr>
+              <w:t>16</w:t>
+            </w:r>
+            <w:r>
+              <w:rPr>
+                <w:noProof/>
+                <w:webHidden/>
+              </w:rPr>
+              <w:fldChar w:fldCharType="end"/>
+            </w:r>
+          </w:hyperlink>
+        </w:p>
+        <w:p>
+          <w:pPr>
+            <w:pStyle w:val="TOC1"/>
+            <w:tabs>
+              <w:tab w:val="right" w:leader="dot" w:pos="9016"/>
+            </w:tabs>
+            <w:rPr>
+              <w:rFonts w:eastAsiaTheme="minorEastAsia"/>
+              <w:noProof/>
+              <w:lang w:val="en-IL" w:eastAsia="en-IL"/>
+            </w:rPr>
+          </w:pPr>
+          <w:hyperlink w:anchor="_Toc124198609" w:history="1">
+            <w:r>
+              <w:rPr>
+                <w:rStyle w:val="Hyperlink"/>
+                <w:noProof/>
+              </w:rPr>
+              <w:t>Packages</w:t>
+            </w:r>
+            <w:r>
+              <w:rPr>
+                <w:noProof/>
+                <w:webHidden/>
+              </w:rPr>
+              <w:tab/>
+            </w:r>
+            <w:r>
+              <w:rPr>
+                <w:noProof/>
+                <w:webHidden/>
+              </w:rPr>
+              <w:fldChar w:fldCharType="begin"/>
+            </w:r>
+            <w:r>
+              <w:rPr>
+                <w:noProof/>
+                <w:webHidden/>
+              </w:rPr>
+              <w:instrText xml:space="preserve"> PAGEREF _Toc124198609 \h </w:instrText>
+            </w:r>
+            <w:r>
+              <w:rPr>
+                <w:noProof/>
+                <w:webHidden/>
+              </w:rPr>
+            </w:r>
+            <w:r>
+              <w:rPr>
+                <w:noProof/>
+                <w:webHidden/>
+              </w:rPr>
+              <w:fldChar w:fldCharType="separate"/>
+            </w:r>
+            <w:r>
+              <w:rPr>
+                <w:noProof/>
+                <w:webHidden/>
+              </w:rPr>
+              <w:t>18</w:t>
+            </w:r>
+            <w:r>
+              <w:rPr>
+                <w:noProof/>
+                <w:webHidden/>
+              </w:rPr>
+              <w:fldChar w:fldCharType="end"/>
+            </w:r>
+          </w:hyperlink>
+        </w:p>
+        <w:p>
+          <w:pPr>
+            <w:pStyle w:val="TOC1"/>
+            <w:tabs>
+              <w:tab w:val="right" w:leader="dot" w:pos="9016"/>
+            </w:tabs>
+            <w:rPr>
+              <w:rFonts w:eastAsiaTheme="minorEastAsia"/>
+              <w:noProof/>
+              <w:lang w:val="en-IL" w:eastAsia="en-IL"/>
+            </w:rPr>
+          </w:pPr>
+          <w:hyperlink w:anchor="_Toc124198610" w:history="1">
+            <w:r>
+              <w:rPr>
+                <w:rStyle w:val="Hyperlink"/>
+                <w:noProof/>
+              </w:rPr>
+              <w:t>User Interface Draft</w:t>
+            </w:r>
+            <w:r>
+              <w:rPr>
+                <w:noProof/>
+                <w:webHidden/>
+              </w:rPr>
+              <w:tab/>
+            </w:r>
+            <w:r>
+              <w:rPr>
+                <w:noProof/>
+                <w:webHidden/>
+              </w:rPr>
+              <w:fldChar w:fldCharType="begin"/>
+            </w:r>
+            <w:r>
+              <w:rPr>
+                <w:noProof/>
+                <w:webHidden/>
+              </w:rPr>
+              <w:instrText xml:space="preserve"> PAGEREF _Toc124198610 \h </w:instrText>
+            </w:r>
+            <w:r>
+              <w:rPr>
+                <w:noProof/>
+                <w:webHidden/>
+              </w:rPr>
+            </w:r>
+            <w:r>
+              <w:rPr>
+                <w:noProof/>
+                <w:webHidden/>
+              </w:rPr>
+              <w:fldChar w:fldCharType="separate"/>
+            </w:r>
+            <w:r>
+              <w:rPr>
+                <w:noProof/>
+                <w:webHidden/>
+              </w:rPr>
+              <w:t>19</w:t>
+            </w:r>
+            <w:r>
+              <w:rPr>
+                <w:noProof/>
+                <w:webHidden/>
+              </w:rPr>
+              <w:fldChar w:fldCharType="end"/>
+            </w:r>
+          </w:hyperlink>
+        </w:p>
+        <w:p>
+          <w:pPr>
+            <w:pStyle w:val="TOC1"/>
+            <w:tabs>
+              <w:tab w:val="right" w:leader="dot" w:pos="9016"/>
+            </w:tabs>
+            <w:rPr>
+              <w:rFonts w:eastAsiaTheme="minorEastAsia"/>
+              <w:noProof/>
+              <w:lang w:val="en-IL" w:eastAsia="en-IL"/>
+            </w:rPr>
+          </w:pPr>
+          <w:hyperlink w:anchor="_Toc124198611" w:history="1">
+            <w:r>
+              <w:rPr>
+                <w:rStyle w:val="Hyperlink"/>
+                <w:noProof/>
+              </w:rPr>
+              <w:t>Testing</w:t>
+            </w:r>
+            <w:r>
+              <w:rPr>
+                <w:noProof/>
+                <w:webHidden/>
+              </w:rPr>
+              <w:tab/>
+            </w:r>
+            <w:r>
+              <w:rPr>
+                <w:noProof/>
+                <w:webHidden/>
+              </w:rPr>
+              <w:fldChar w:fldCharType="begin"/>
+            </w:r>
+            <w:r>
+              <w:rPr>
+                <w:noProof/>
+                <w:webHidden/>
+              </w:rPr>
+              <w:instrText xml:space="preserve"> PAGEREF _Toc124198611 \h </w:instrText>
+            </w:r>
+            <w:r>
+              <w:rPr>
+                <w:noProof/>
+                <w:webHidden/>
+              </w:rPr>
+            </w:r>
+            <w:r>
+              <w:rPr>
+                <w:noProof/>
+                <w:webHidden/>
+              </w:rPr>
+              <w:fldChar w:fldCharType="separate"/>
+            </w:r>
+            <w:r>
+              <w:rPr>
+                <w:noProof/>
+                <w:webHidden/>
+              </w:rPr>
+              <w:t>27</w:t>
+            </w:r>
+            <w:r>
+              <w:rPr>
+                <w:noProof/>
+                <w:webHidden/>
+              </w:rPr>
+              <w:fldChar w:fldCharType="end"/>
+            </w:r>
+          </w:hyperlink>
+        </w:p>
+        <w:p>
+          <w:pPr>
+            <w:rPr>
+              <w:b/>
+              <w:bCs/>
+              <w:lang w:val="he-IL"/>
+            </w:rPr>
+          </w:pPr>
+          <w:r>
+            <w:rPr>
+              <w:b/>
+              <w:bCs/>
+              <w:lang w:val="he-IL"/>
+            </w:rPr>
+            <w:fldChar w:fldCharType="end"/>
+          </w:r>
+        </w:p>
+        <w:p>
+          <w:pPr>
+            <w:rPr>
+              <w:b/>
+              <w:bCs/>
+              <w:lang w:val="he-IL"/>
+            </w:rPr>
+          </w:pPr>
+        </w:p>
+        <w:p>
+          <w:pPr>
+            <w:rPr>
+              <w:b/>
+              <w:bCs/>
+              <w:lang w:val="he-IL"/>
+            </w:rPr>
+          </w:pPr>
+        </w:p>
+        <w:p>
+          <w:pPr>
+            <w:rPr>
+              <w:b/>
+              <w:bCs/>
+              <w:lang w:val="he-IL"/>
+            </w:rPr>
+          </w:pPr>
+        </w:p>
+        <w:p>
+          <w:pPr>
+            <w:rPr>
+              <w:b/>
+              <w:bCs/>
+              <w:lang w:val="he-IL"/>
+            </w:rPr>
+          </w:pPr>
+        </w:p>
+        <w:p>
+          <w:pPr>
+            <w:rPr>
+              <w:b/>
+              <w:bCs/>
+              <w:lang w:val="he-IL"/>
+            </w:rPr>
+          </w:pPr>
+        </w:p>
+        <w:p>
+          <w:pPr>
+            <w:rPr>
+              <w:b/>
+              <w:bCs/>
+              <w:lang w:val="he-IL"/>
+            </w:rPr>
+          </w:pPr>
+        </w:p>
+        <w:p>
+          <w:pPr>
+            <w:rPr>
+              <w:b/>
+              <w:bCs/>
+              <w:lang w:val="he-IL"/>
+            </w:rPr>
+          </w:pPr>
+        </w:p>
+        <w:p>
+          <w:pPr>
+            <w:rPr>
+              <w:b/>
+              <w:bCs/>
+              <w:lang w:val="he-IL"/>
+            </w:rPr>
+          </w:pPr>
+        </w:p>
+        <w:p>
+          <w:pPr>
+            <w:rPr>
+              <w:b/>
+              <w:bCs/>
+              <w:lang w:val="he-IL"/>
+            </w:rPr>
+          </w:pPr>
+        </w:p>
+        <w:p>
+          <w:pPr>
+            <w:rPr>
+              <w:b/>
+              <w:bCs/>
+              <w:lang w:val="he-IL"/>
+            </w:rPr>
+          </w:pPr>
+        </w:p>
+        <w:p>
+          <w:pPr>
+            <w:rPr>
+              <w:b/>
+              <w:bCs/>
+              <w:lang w:val="he-IL"/>
+            </w:rPr>
+          </w:pPr>
+        </w:p>
+        <w:p>
+          <w:pPr>
+            <w:rPr>
+              <w:b/>
+              <w:bCs/>
+              <w:lang w:val="he-IL"/>
+            </w:rPr>
+          </w:pPr>
+        </w:p>
+        <w:p>
+          <w:pPr>
+            <w:rPr>
+              <w:b/>
+              <w:bCs/>
+              <w:lang w:val="he-IL"/>
+            </w:rPr>
+          </w:pPr>
+        </w:p>
+        <w:p>
+          <w:pPr>
+            <w:rPr>
+              <w:b/>
+              <w:bCs/>
+              <w:lang w:val="he-IL"/>
+            </w:rPr>
+          </w:pPr>
+        </w:p>
+        <w:p>
+          <w:pPr>
+            <w:rPr>
+              <w:b/>
+              <w:bCs/>
+              <w:lang w:val="he-IL"/>
+            </w:rPr>
+          </w:pPr>
+        </w:p>
+        <w:p>
+          <w:pPr>
+            <w:rPr>
+              <w:b/>
+              <w:bCs/>
+              <w:lang w:val="he-IL"/>
+            </w:rPr>
+          </w:pPr>
+        </w:p>
+        <w:p>
+          <w:pPr>
+            <w:rPr>
+              <w:b/>
+              <w:bCs/>
+              <w:lang w:val="he-IL"/>
+            </w:rPr>
+          </w:pPr>
+        </w:p>
+        <w:p>
+          <w:pPr>
+            <w:rPr>
+              <w:b/>
+              <w:bCs/>
+              <w:lang w:val="he-IL"/>
+            </w:rPr>
+          </w:pPr>
+        </w:p>
+        <w:p>
+          <w:pPr>
+            <w:rPr>
+              <w:b/>
+              <w:bCs/>
+              <w:lang w:val="he-IL"/>
+            </w:rPr>
+          </w:pPr>
+        </w:p>
+        <w:p/>
+      </w:sdtContent>
+    </w:sdt>
+    <w:p>
+      <w:pPr>
+        <w:pStyle w:val="a5"/>
+      </w:pPr>
+      <w:bookmarkStart w:id="1" w:name="_Toc124198603"/>
+      <w:r>
+        <w:lastRenderedPageBreak/>
         <w:t>Use cases</w:t>
       </w:r>
       <w:bookmarkEnd w:id="0"/>
+      <w:bookmarkEnd w:id="1"/>
     </w:p>
     <w:p>
       <w:pPr>
@@ -14846,22 +15739,22 @@
     </w:p>
     <w:p>
       <w:pPr>
-        <w:rPr>
-          <w:sz w:val="40"/>
-          <w:szCs w:val="40"/>
-        </w:rPr>
-      </w:pPr>
-      <w:r>
-        <w:rPr>
-          <w:b/>
-          <w:bCs/>
-          <w:sz w:val="40"/>
-          <w:szCs w:val="40"/>
-          <w:u w:val="single"/>
-        </w:rPr>
+        <w:pStyle w:val="a5"/>
+        <w:rPr>
+          <w:rtl/>
+        </w:rPr>
+      </w:pPr>
+      <w:bookmarkStart w:id="2" w:name="_Toc124198604"/>
+      <w:r>
         <w:lastRenderedPageBreak/>
         <w:t>System Architecture</w:t>
       </w:r>
+      <w:bookmarkEnd w:id="2"/>
+    </w:p>
+    <w:p>
+      <w:pPr>
+        <w:pStyle w:val="a5"/>
+      </w:pPr>
     </w:p>
     <w:p>
       <w:pPr>
@@ -15017,7 +15910,7 @@
                     </pic:cNvPicPr>
                   </pic:nvPicPr>
                   <pic:blipFill>
-                    <a:blip r:embed="rId7">
+                    <a:blip r:embed="rId9">
                       <a:extLst>
                         <a:ext uri="{28A0092B-C50C-407E-A947-70E740481C1C}">
                           <a14:useLocalDpi xmlns:a14="http://schemas.microsoft.com/office/drawing/2010/main" val="0"/>
@@ -15062,24 +15955,13 @@
     </w:p>
     <w:p>
       <w:pPr>
-        <w:rPr>
-          <w:b/>
-          <w:bCs/>
-          <w:sz w:val="40"/>
-          <w:szCs w:val="40"/>
-          <w:u w:val="single"/>
-        </w:rPr>
-      </w:pPr>
-      <w:r>
-        <w:rPr>
-          <w:b/>
-          <w:bCs/>
-          <w:sz w:val="40"/>
-          <w:szCs w:val="40"/>
-          <w:u w:val="single"/>
-        </w:rPr>
+        <w:pStyle w:val="a5"/>
+      </w:pPr>
+      <w:bookmarkStart w:id="3" w:name="_Toc124198605"/>
+      <w:r>
         <w:t>Data Objects</w:t>
       </w:r>
+      <w:bookmarkEnd w:id="3"/>
     </w:p>
     <w:p>
       <w:pPr>
@@ -15127,7 +16009,7 @@
                     </pic:cNvPicPr>
                   </pic:nvPicPr>
                   <pic:blipFill>
-                    <a:blip r:embed="rId8">
+                    <a:blip r:embed="rId10">
                       <a:extLst>
                         <a:ext uri="{28A0092B-C50C-407E-A947-70E740481C1C}">
                           <a14:useLocalDpi xmlns:a14="http://schemas.microsoft.com/office/drawing/2010/main" val="0"/>
@@ -15247,7 +16129,7 @@
                     </pic:cNvPicPr>
                   </pic:nvPicPr>
                   <pic:blipFill>
-                    <a:blip r:embed="rId9">
+                    <a:blip r:embed="rId11">
                       <a:extLst>
                         <a:ext uri="{28A0092B-C50C-407E-A947-70E740481C1C}">
                           <a14:useLocalDpi xmlns:a14="http://schemas.microsoft.com/office/drawing/2010/main" val="0"/>
@@ -15401,25 +16283,14 @@
     </w:p>
     <w:p>
       <w:pPr>
-        <w:rPr>
-          <w:b/>
-          <w:bCs/>
-          <w:sz w:val="40"/>
-          <w:szCs w:val="40"/>
-          <w:u w:val="single"/>
-        </w:rPr>
-      </w:pPr>
-      <w:r>
-        <w:rPr>
-          <w:b/>
-          <w:bCs/>
-          <w:sz w:val="40"/>
-          <w:szCs w:val="40"/>
-          <w:u w:val="single"/>
-        </w:rPr>
+        <w:pStyle w:val="a5"/>
+      </w:pPr>
+      <w:bookmarkStart w:id="4" w:name="_Toc124198606"/>
+      <w:r>
         <w:lastRenderedPageBreak/>
         <w:t>Sequence Diagrams</w:t>
       </w:r>
+      <w:bookmarkEnd w:id="4"/>
     </w:p>
     <w:p>
       <w:pPr>
@@ -15472,7 +16343,7 @@
                     </pic:cNvPicPr>
                   </pic:nvPicPr>
                   <pic:blipFill>
-                    <a:blip r:embed="rId10">
+                    <a:blip r:embed="rId12">
                       <a:extLst>
                         <a:ext uri="{28A0092B-C50C-407E-A947-70E740481C1C}">
                           <a14:useLocalDpi xmlns:a14="http://schemas.microsoft.com/office/drawing/2010/main" val="0"/>
@@ -15573,7 +16444,7 @@
                     </pic:cNvPicPr>
                   </pic:nvPicPr>
                   <pic:blipFill>
-                    <a:blip r:embed="rId11">
+                    <a:blip r:embed="rId13">
                       <a:extLst>
                         <a:ext uri="{28A0092B-C50C-407E-A947-70E740481C1C}">
                           <a14:useLocalDpi xmlns:a14="http://schemas.microsoft.com/office/drawing/2010/main" val="0"/>
@@ -15737,7 +16608,7 @@
                     </pic:cNvPicPr>
                   </pic:nvPicPr>
                   <pic:blipFill>
-                    <a:blip r:embed="rId12">
+                    <a:blip r:embed="rId14">
                       <a:extLst>
                         <a:ext uri="{28A0092B-C50C-407E-A947-70E740481C1C}">
                           <a14:useLocalDpi xmlns:a14="http://schemas.microsoft.com/office/drawing/2010/main" val="0"/>
@@ -15786,6 +16657,13 @@
           <w:sz w:val="24"/>
           <w:szCs w:val="24"/>
         </w:rPr>
+        <w:t xml:space="preserve"> from “Invalid” to “Done”</w:t>
+      </w:r>
+      <w:r>
+        <w:rPr>
+          <w:sz w:val="24"/>
+          <w:szCs w:val="24"/>
+        </w:rPr>
         <w:t>:</w:t>
       </w:r>
     </w:p>
@@ -15842,7 +16720,7 @@
                     </pic:cNvPicPr>
                   </pic:nvPicPr>
                   <pic:blipFill>
-                    <a:blip r:embed="rId13">
+                    <a:blip r:embed="rId15">
                       <a:extLst>
                         <a:ext uri="{28A0092B-C50C-407E-A947-70E740481C1C}">
                           <a14:useLocalDpi xmlns:a14="http://schemas.microsoft.com/office/drawing/2010/main" val="0"/>
@@ -15944,14 +16822,9 @@
     </w:p>
     <w:p>
       <w:pPr>
-        <w:rPr>
-          <w:b/>
-          <w:bCs/>
-          <w:sz w:val="40"/>
-          <w:szCs w:val="40"/>
-          <w:u w:val="single"/>
-        </w:rPr>
-      </w:pPr>
+        <w:pStyle w:val="a5"/>
+      </w:pPr>
+      <w:bookmarkStart w:id="5" w:name="_Toc124198607"/>
       <w:r>
         <w:rPr>
           <w:noProof/>
@@ -15983,7 +16856,7 @@
                     </pic:cNvPicPr>
                   </pic:nvPicPr>
                   <pic:blipFill>
-                    <a:blip r:embed="rId14">
+                    <a:blip r:embed="rId16">
                       <a:extLst>
                         <a:ext uri="{28A0092B-C50C-407E-A947-70E740481C1C}">
                           <a14:useLocalDpi xmlns:a14="http://schemas.microsoft.com/office/drawing/2010/main" val="0"/>
@@ -16021,123 +16894,144 @@
         </w:drawing>
       </w:r>
       <w:r>
+        <w:t>Class Diagrams</w:t>
+      </w:r>
+      <w:bookmarkEnd w:id="5"/>
+    </w:p>
+    <w:p>
+      <w:pPr>
+        <w:rPr>
+          <w:sz w:val="24"/>
+          <w:szCs w:val="24"/>
+        </w:rPr>
+      </w:pPr>
+    </w:p>
+    <w:p>
+      <w:pPr>
+        <w:rPr>
+          <w:sz w:val="24"/>
+          <w:szCs w:val="24"/>
+        </w:rPr>
+      </w:pPr>
+    </w:p>
+    <w:p>
+      <w:pPr>
+        <w:rPr>
+          <w:sz w:val="24"/>
+          <w:szCs w:val="24"/>
+        </w:rPr>
+      </w:pPr>
+    </w:p>
+    <w:p>
+      <w:pPr>
+        <w:rPr>
+          <w:sz w:val="24"/>
+          <w:szCs w:val="24"/>
+        </w:rPr>
+      </w:pPr>
+    </w:p>
+    <w:p>
+      <w:pPr>
+        <w:rPr>
+          <w:sz w:val="24"/>
+          <w:szCs w:val="24"/>
+        </w:rPr>
+      </w:pPr>
+    </w:p>
+    <w:p>
+      <w:pPr>
+        <w:rPr>
+          <w:sz w:val="24"/>
+          <w:szCs w:val="24"/>
+        </w:rPr>
+      </w:pPr>
+    </w:p>
+    <w:p>
+      <w:pPr>
+        <w:rPr>
+          <w:sz w:val="24"/>
+          <w:szCs w:val="24"/>
+        </w:rPr>
+      </w:pPr>
+    </w:p>
+    <w:p>
+      <w:pPr>
+        <w:rPr>
+          <w:sz w:val="24"/>
+          <w:szCs w:val="24"/>
+        </w:rPr>
+      </w:pPr>
+    </w:p>
+    <w:p>
+      <w:pPr>
+        <w:rPr>
+          <w:sz w:val="24"/>
+          <w:szCs w:val="24"/>
+        </w:rPr>
+      </w:pPr>
+    </w:p>
+    <w:p>
+      <w:pPr>
+        <w:rPr>
+          <w:sz w:val="24"/>
+          <w:szCs w:val="24"/>
+          <w:rtl/>
+        </w:rPr>
+      </w:pPr>
+    </w:p>
+    <w:p>
+      <w:pPr>
+        <w:rPr>
+          <w:sz w:val="24"/>
+          <w:szCs w:val="24"/>
+        </w:rPr>
+      </w:pPr>
+    </w:p>
+    <w:p>
+      <w:pPr>
+        <w:pStyle w:val="a5"/>
+      </w:pPr>
+      <w:bookmarkStart w:id="6" w:name="_Toc124198608"/>
+      <w:r>
+        <w:lastRenderedPageBreak/>
+        <w:t>Class Description</w:t>
+      </w:r>
+      <w:bookmarkEnd w:id="6"/>
+    </w:p>
+    <w:p>
+      <w:pPr>
         <w:rPr>
           <w:b/>
           <w:bCs/>
-          <w:sz w:val="40"/>
-          <w:szCs w:val="40"/>
+          <w:sz w:val="24"/>
+          <w:szCs w:val="24"/>
           <w:u w:val="single"/>
         </w:rPr>
-        <w:t>Class Diagrams</w:t>
-      </w:r>
-    </w:p>
-    <w:p>
-      <w:pPr>
-        <w:rPr>
-          <w:sz w:val="24"/>
-          <w:szCs w:val="24"/>
-        </w:rPr>
-      </w:pPr>
-    </w:p>
-    <w:p>
-      <w:pPr>
-        <w:rPr>
-          <w:sz w:val="24"/>
-          <w:szCs w:val="24"/>
-        </w:rPr>
-      </w:pPr>
-    </w:p>
-    <w:p>
-      <w:pPr>
-        <w:rPr>
-          <w:sz w:val="24"/>
-          <w:szCs w:val="24"/>
-        </w:rPr>
-      </w:pPr>
-    </w:p>
-    <w:p>
-      <w:pPr>
-        <w:rPr>
-          <w:sz w:val="24"/>
-          <w:szCs w:val="24"/>
-        </w:rPr>
-      </w:pPr>
-    </w:p>
-    <w:p>
-      <w:pPr>
-        <w:rPr>
-          <w:sz w:val="24"/>
-          <w:szCs w:val="24"/>
-        </w:rPr>
-      </w:pPr>
-    </w:p>
-    <w:p>
-      <w:pPr>
-        <w:rPr>
-          <w:sz w:val="24"/>
-          <w:szCs w:val="24"/>
-        </w:rPr>
-      </w:pPr>
-    </w:p>
-    <w:p>
-      <w:pPr>
-        <w:rPr>
-          <w:sz w:val="24"/>
-          <w:szCs w:val="24"/>
-        </w:rPr>
-      </w:pPr>
-    </w:p>
-    <w:p>
-      <w:pPr>
-        <w:rPr>
-          <w:sz w:val="24"/>
-          <w:szCs w:val="24"/>
-        </w:rPr>
-      </w:pPr>
-    </w:p>
-    <w:p>
-      <w:pPr>
-        <w:rPr>
-          <w:sz w:val="24"/>
-          <w:szCs w:val="24"/>
-        </w:rPr>
-      </w:pPr>
-    </w:p>
-    <w:p>
-      <w:pPr>
-        <w:rPr>
-          <w:sz w:val="24"/>
-          <w:szCs w:val="24"/>
-        </w:rPr>
-      </w:pPr>
-    </w:p>
-    <w:p>
-      <w:pPr>
+      </w:pPr>
+      <w:r>
         <w:rPr>
           <w:b/>
           <w:bCs/>
-          <w:sz w:val="40"/>
-          <w:szCs w:val="40"/>
+          <w:sz w:val="24"/>
+          <w:szCs w:val="24"/>
           <w:u w:val="single"/>
         </w:rPr>
-      </w:pPr>
+        <w:t>Project</w:t>
+      </w:r>
       <w:r>
         <w:rPr>
           <w:b/>
           <w:bCs/>
-          <w:sz w:val="40"/>
-          <w:szCs w:val="40"/>
+          <w:sz w:val="24"/>
+          <w:szCs w:val="24"/>
           <w:u w:val="single"/>
         </w:rPr>
-        <w:lastRenderedPageBreak/>
-        <w:t>Class Description</w:t>
-      </w:r>
-    </w:p>
-    <w:p>
-      <w:pPr>
-        <w:rPr>
-          <w:b/>
-          <w:bCs/>
+        <w:t>Controller</w:t>
+      </w:r>
+    </w:p>
+    <w:p>
+      <w:pPr>
+        <w:rPr>
           <w:sz w:val="24"/>
           <w:szCs w:val="24"/>
           <w:u w:val="single"/>
@@ -16145,45 +17039,16 @@
       </w:pPr>
       <w:r>
         <w:rPr>
-          <w:b/>
-          <w:bCs/>
           <w:sz w:val="24"/>
           <w:szCs w:val="24"/>
           <w:u w:val="single"/>
         </w:rPr>
-        <w:t>Project</w:t>
-      </w:r>
-      <w:r>
-        <w:rPr>
-          <w:b/>
-          <w:bCs/>
-          <w:sz w:val="24"/>
-          <w:szCs w:val="24"/>
-          <w:u w:val="single"/>
-        </w:rPr>
-        <w:t>Controller</w:t>
-      </w:r>
-    </w:p>
-    <w:p>
-      <w:pPr>
-        <w:rPr>
-          <w:sz w:val="24"/>
-          <w:szCs w:val="24"/>
-          <w:u w:val="single"/>
-        </w:rPr>
-      </w:pPr>
-      <w:r>
-        <w:rPr>
-          <w:sz w:val="24"/>
-          <w:szCs w:val="24"/>
-          <w:u w:val="single"/>
-        </w:rPr>
         <w:t>Attributes:</w:t>
       </w:r>
     </w:p>
     <w:p>
       <w:pPr>
-        <w:pStyle w:val="ListParagraph"/>
+        <w:pStyle w:val="a4"/>
         <w:numPr>
           <w:ilvl w:val="0"/>
           <w:numId w:val="9"/>
@@ -16234,7 +17099,7 @@
     </w:p>
     <w:p>
       <w:pPr>
-        <w:pStyle w:val="ListParagraph"/>
+        <w:pStyle w:val="a4"/>
         <w:numPr>
           <w:ilvl w:val="0"/>
           <w:numId w:val="8"/>
@@ -16268,7 +17133,7 @@
     </w:p>
     <w:p>
       <w:pPr>
-        <w:pStyle w:val="ListParagraph"/>
+        <w:pStyle w:val="a4"/>
         <w:numPr>
           <w:ilvl w:val="0"/>
           <w:numId w:val="8"/>
@@ -16323,7 +17188,7 @@
     </w:p>
     <w:p>
       <w:pPr>
-        <w:pStyle w:val="ListParagraph"/>
+        <w:pStyle w:val="a4"/>
         <w:numPr>
           <w:ilvl w:val="0"/>
           <w:numId w:val="8"/>
@@ -16343,7 +17208,7 @@
     </w:p>
     <w:p>
       <w:pPr>
-        <w:pStyle w:val="ListParagraph"/>
+        <w:pStyle w:val="a4"/>
         <w:numPr>
           <w:ilvl w:val="0"/>
           <w:numId w:val="8"/>
@@ -16398,7 +17263,7 @@
     </w:p>
     <w:p>
       <w:pPr>
-        <w:pStyle w:val="ListParagraph"/>
+        <w:pStyle w:val="a4"/>
         <w:numPr>
           <w:ilvl w:val="0"/>
           <w:numId w:val="8"/>
@@ -16492,7 +17357,7 @@
     </w:p>
     <w:p>
       <w:pPr>
-        <w:pStyle w:val="ListParagraph"/>
+        <w:pStyle w:val="a4"/>
         <w:numPr>
           <w:ilvl w:val="0"/>
           <w:numId w:val="9"/>
@@ -16512,7 +17377,7 @@
     </w:p>
     <w:p>
       <w:pPr>
-        <w:pStyle w:val="ListParagraph"/>
+        <w:pStyle w:val="a4"/>
         <w:numPr>
           <w:ilvl w:val="0"/>
           <w:numId w:val="9"/>
@@ -16549,7 +17414,7 @@
     </w:p>
     <w:p>
       <w:pPr>
-        <w:pStyle w:val="ListParagraph"/>
+        <w:pStyle w:val="a4"/>
         <w:numPr>
           <w:ilvl w:val="0"/>
           <w:numId w:val="8"/>
@@ -16569,7 +17434,7 @@
     </w:p>
     <w:p>
       <w:pPr>
-        <w:pStyle w:val="ListParagraph"/>
+        <w:pStyle w:val="a4"/>
         <w:numPr>
           <w:ilvl w:val="0"/>
           <w:numId w:val="8"/>
@@ -16624,7 +17489,7 @@
     </w:p>
     <w:p>
       <w:pPr>
-        <w:pStyle w:val="ListParagraph"/>
+        <w:pStyle w:val="a4"/>
         <w:numPr>
           <w:ilvl w:val="0"/>
           <w:numId w:val="8"/>
@@ -16690,7 +17555,7 @@
     </w:p>
     <w:p>
       <w:pPr>
-        <w:pStyle w:val="ListParagraph"/>
+        <w:pStyle w:val="a4"/>
         <w:numPr>
           <w:ilvl w:val="0"/>
           <w:numId w:val="9"/>
@@ -16710,7 +17575,7 @@
     </w:p>
     <w:p>
       <w:pPr>
-        <w:pStyle w:val="ListParagraph"/>
+        <w:pStyle w:val="a4"/>
         <w:numPr>
           <w:ilvl w:val="0"/>
           <w:numId w:val="9"/>
@@ -16730,7 +17595,7 @@
     </w:p>
     <w:p>
       <w:pPr>
-        <w:pStyle w:val="ListParagraph"/>
+        <w:pStyle w:val="a4"/>
         <w:numPr>
           <w:ilvl w:val="0"/>
           <w:numId w:val="9"/>
@@ -16767,7 +17632,7 @@
     </w:p>
     <w:p>
       <w:pPr>
-        <w:pStyle w:val="ListParagraph"/>
+        <w:pStyle w:val="a4"/>
         <w:numPr>
           <w:ilvl w:val="0"/>
           <w:numId w:val="8"/>
@@ -16787,7 +17652,7 @@
     </w:p>
     <w:p>
       <w:pPr>
-        <w:pStyle w:val="ListParagraph"/>
+        <w:pStyle w:val="a4"/>
         <w:numPr>
           <w:ilvl w:val="0"/>
           <w:numId w:val="8"/>
@@ -16828,7 +17693,7 @@
     </w:p>
     <w:p>
       <w:pPr>
-        <w:pStyle w:val="ListParagraph"/>
+        <w:pStyle w:val="a4"/>
         <w:numPr>
           <w:ilvl w:val="0"/>
           <w:numId w:val="8"/>
@@ -16922,7 +17787,7 @@
     </w:p>
     <w:p>
       <w:pPr>
-        <w:pStyle w:val="ListParagraph"/>
+        <w:pStyle w:val="a4"/>
         <w:numPr>
           <w:ilvl w:val="0"/>
           <w:numId w:val="7"/>
@@ -16942,7 +17807,7 @@
     </w:p>
     <w:p>
       <w:pPr>
-        <w:pStyle w:val="ListParagraph"/>
+        <w:pStyle w:val="a4"/>
         <w:numPr>
           <w:ilvl w:val="0"/>
           <w:numId w:val="7"/>
@@ -16962,7 +17827,7 @@
     </w:p>
     <w:p>
       <w:pPr>
-        <w:pStyle w:val="ListParagraph"/>
+        <w:pStyle w:val="a4"/>
         <w:numPr>
           <w:ilvl w:val="0"/>
           <w:numId w:val="7"/>
@@ -16989,7 +17854,7 @@
     </w:p>
     <w:p>
       <w:pPr>
-        <w:pStyle w:val="ListParagraph"/>
+        <w:pStyle w:val="a4"/>
         <w:numPr>
           <w:ilvl w:val="0"/>
           <w:numId w:val="7"/>
@@ -17076,7 +17941,7 @@
     </w:p>
     <w:p>
       <w:pPr>
-        <w:pStyle w:val="ListParagraph"/>
+        <w:pStyle w:val="a4"/>
         <w:numPr>
           <w:ilvl w:val="0"/>
           <w:numId w:val="7"/>
@@ -17113,7 +17978,7 @@
     </w:p>
     <w:p>
       <w:pPr>
-        <w:pStyle w:val="ListParagraph"/>
+        <w:pStyle w:val="a4"/>
         <w:numPr>
           <w:ilvl w:val="0"/>
           <w:numId w:val="11"/>
@@ -17133,7 +17998,7 @@
     </w:p>
     <w:p>
       <w:pPr>
-        <w:pStyle w:val="ListParagraph"/>
+        <w:pStyle w:val="a4"/>
         <w:numPr>
           <w:ilvl w:val="0"/>
           <w:numId w:val="11"/>
@@ -17209,7 +18074,7 @@
     </w:p>
     <w:p>
       <w:pPr>
-        <w:pStyle w:val="ListParagraph"/>
+        <w:pStyle w:val="a4"/>
         <w:numPr>
           <w:ilvl w:val="0"/>
           <w:numId w:val="7"/>
@@ -17246,7 +18111,7 @@
     </w:p>
     <w:p>
       <w:pPr>
-        <w:pStyle w:val="ListParagraph"/>
+        <w:pStyle w:val="a4"/>
         <w:numPr>
           <w:ilvl w:val="0"/>
           <w:numId w:val="10"/>
@@ -17312,7 +18177,7 @@
     </w:p>
     <w:p>
       <w:pPr>
-        <w:pStyle w:val="ListParagraph"/>
+        <w:pStyle w:val="a4"/>
         <w:numPr>
           <w:ilvl w:val="0"/>
           <w:numId w:val="7"/>
@@ -17332,7 +18197,7 @@
     </w:p>
     <w:p>
       <w:pPr>
-        <w:pStyle w:val="ListParagraph"/>
+        <w:pStyle w:val="a4"/>
         <w:numPr>
           <w:ilvl w:val="0"/>
           <w:numId w:val="7"/>
@@ -17369,7 +18234,7 @@
     </w:p>
     <w:p>
       <w:pPr>
-        <w:pStyle w:val="ListParagraph"/>
+        <w:pStyle w:val="a4"/>
         <w:numPr>
           <w:ilvl w:val="0"/>
           <w:numId w:val="10"/>
@@ -17389,7 +18254,7 @@
     </w:p>
     <w:p>
       <w:pPr>
-        <w:pStyle w:val="ListParagraph"/>
+        <w:pStyle w:val="a4"/>
         <w:numPr>
           <w:ilvl w:val="0"/>
           <w:numId w:val="10"/>
@@ -17409,7 +18274,7 @@
     </w:p>
     <w:p>
       <w:pPr>
-        <w:pStyle w:val="ListParagraph"/>
+        <w:pStyle w:val="a4"/>
         <w:numPr>
           <w:ilvl w:val="0"/>
           <w:numId w:val="10"/>
@@ -17429,7 +18294,7 @@
     </w:p>
     <w:p>
       <w:pPr>
-        <w:pStyle w:val="ListParagraph"/>
+        <w:pStyle w:val="a4"/>
         <w:numPr>
           <w:ilvl w:val="0"/>
           <w:numId w:val="10"/>
@@ -17449,7 +18314,7 @@
     </w:p>
     <w:p>
       <w:pPr>
-        <w:pStyle w:val="ListParagraph"/>
+        <w:pStyle w:val="a4"/>
         <w:numPr>
           <w:ilvl w:val="0"/>
           <w:numId w:val="10"/>
@@ -17497,7 +18362,7 @@
     </w:p>
     <w:p>
       <w:pPr>
-        <w:pStyle w:val="ListParagraph"/>
+        <w:pStyle w:val="a4"/>
         <w:numPr>
           <w:ilvl w:val="0"/>
           <w:numId w:val="10"/>
@@ -17559,7 +18424,7 @@
     </w:p>
     <w:p>
       <w:pPr>
-        <w:pStyle w:val="ListParagraph"/>
+        <w:pStyle w:val="a4"/>
         <w:numPr>
           <w:ilvl w:val="0"/>
           <w:numId w:val="10"/>
@@ -17621,7 +18486,7 @@
     </w:p>
     <w:p>
       <w:pPr>
-        <w:pStyle w:val="ListParagraph"/>
+        <w:pStyle w:val="a4"/>
         <w:numPr>
           <w:ilvl w:val="0"/>
           <w:numId w:val="10"/>
@@ -17650,6 +18515,46 @@
     <w:p>
       <w:pPr>
         <w:rPr>
+          <w:sz w:val="6"/>
+          <w:szCs w:val="6"/>
+        </w:rPr>
+      </w:pPr>
+    </w:p>
+    <w:p>
+      <w:pPr>
+        <w:rPr>
+          <w:sz w:val="6"/>
+          <w:szCs w:val="6"/>
+        </w:rPr>
+      </w:pPr>
+    </w:p>
+    <w:p>
+      <w:pPr>
+        <w:rPr>
+          <w:sz w:val="6"/>
+          <w:szCs w:val="6"/>
+        </w:rPr>
+      </w:pPr>
+    </w:p>
+    <w:p>
+      <w:pPr>
+        <w:rPr>
+          <w:sz w:val="6"/>
+          <w:szCs w:val="6"/>
+        </w:rPr>
+      </w:pPr>
+    </w:p>
+    <w:p>
+      <w:pPr>
+        <w:rPr>
+          <w:sz w:val="6"/>
+          <w:szCs w:val="6"/>
+        </w:rPr>
+      </w:pPr>
+    </w:p>
+    <w:p>
+      <w:pPr>
+        <w:rPr>
           <w:sz w:val="24"/>
           <w:szCs w:val="24"/>
         </w:rPr>
@@ -17663,6 +18568,7 @@
           <w:szCs w:val="24"/>
           <w:u w:val="single"/>
         </w:rPr>
+        <w:lastRenderedPageBreak/>
         <w:t>UserPermissions</w:t>
       </w:r>
       <w:proofErr w:type="spellEnd"/>
@@ -17679,31 +18585,29 @@
           <w:sz w:val="24"/>
           <w:szCs w:val="24"/>
         </w:rPr>
-        <w:t>There are three types of permissions: contractor, project manager and work manager, and each permission correlates to a different project. Each instance is responsible for maintaining user's permission to some projects.</w:t>
-      </w:r>
-    </w:p>
-    <w:p>
-      <w:pPr>
-        <w:rPr>
-          <w:b/>
-          <w:bCs/>
-          <w:sz w:val="40"/>
-          <w:szCs w:val="40"/>
-          <w:u w:val="single"/>
+        <w:t>There are three types of permissions: contractor, project manager and work manager, and each permission correlates to a different project. Each instance is responsible for maintaining user's permission to some project.</w:t>
+      </w:r>
+    </w:p>
+    <w:p>
+      <w:pPr>
+        <w:pStyle w:val="a5"/>
+        <w:rPr>
           <w:rtl/>
         </w:rPr>
       </w:pPr>
-      <w:r>
-        <w:rPr>
-          <w:b/>
-          <w:bCs/>
-          <w:sz w:val="40"/>
-          <w:szCs w:val="40"/>
-          <w:u w:val="single"/>
-        </w:rPr>
-        <w:lastRenderedPageBreak/>
+      <w:bookmarkStart w:id="7" w:name="_Toc124198609"/>
+      <w:r>
         <w:t>Packages</w:t>
       </w:r>
+      <w:bookmarkEnd w:id="7"/>
+    </w:p>
+    <w:p>
+      <w:pPr>
+        <w:rPr>
+          <w:sz w:val="24"/>
+          <w:szCs w:val="24"/>
+        </w:rPr>
+      </w:pPr>
     </w:p>
     <w:p>
       <w:pPr>
@@ -17719,16 +18623,16 @@
           <w:szCs w:val="24"/>
         </w:rPr>
         <w:drawing>
-          <wp:anchor distT="0" distB="0" distL="114300" distR="114300" simplePos="0" relativeHeight="251725824" behindDoc="0" locked="0" layoutInCell="1" allowOverlap="1" wp14:anchorId="6F9DC7ED" wp14:editId="23B6CDF5">
+          <wp:anchor distT="0" distB="0" distL="114300" distR="114300" simplePos="0" relativeHeight="251725824" behindDoc="0" locked="0" layoutInCell="1" allowOverlap="1" wp14:anchorId="6F9DC7ED" wp14:editId="6564C6F2">
             <wp:simplePos x="0" y="0"/>
             <wp:positionH relativeFrom="margin">
-              <wp:align>center</wp:align>
+              <wp:posOffset>1963420</wp:posOffset>
             </wp:positionH>
             <wp:positionV relativeFrom="paragraph">
-              <wp:posOffset>76835</wp:posOffset>
+              <wp:posOffset>82550</wp:posOffset>
             </wp:positionV>
-            <wp:extent cx="1799774" cy="8183880"/>
-            <wp:effectExtent l="0" t="0" r="0" b="7620"/>
+            <wp:extent cx="1305560" cy="5939155"/>
+            <wp:effectExtent l="0" t="0" r="8890" b="4445"/>
             <wp:wrapSquare wrapText="bothSides"/>
             <wp:docPr id="39" name="Picture 39"/>
             <wp:cNvGraphicFramePr>
@@ -17744,7 +18648,7 @@
                     </pic:cNvPicPr>
                   </pic:nvPicPr>
                   <pic:blipFill>
-                    <a:blip r:embed="rId15">
+                    <a:blip r:embed="rId17">
                       <a:extLst>
                         <a:ext uri="{28A0092B-C50C-407E-A947-70E740481C1C}">
                           <a14:useLocalDpi xmlns:a14="http://schemas.microsoft.com/office/drawing/2010/main" val="0"/>
@@ -17759,7 +18663,7 @@
                   <pic:spPr bwMode="auto">
                     <a:xfrm>
                       <a:off x="0" y="0"/>
-                      <a:ext cx="1799774" cy="8183880"/>
+                      <a:ext cx="1305560" cy="5939155"/>
                     </a:xfrm>
                     <a:prstGeom prst="rect">
                       <a:avLst/>
@@ -17965,57 +18869,14 @@
     </w:p>
     <w:p>
       <w:pPr>
-        <w:rPr>
-          <w:sz w:val="24"/>
-          <w:szCs w:val="24"/>
-        </w:rPr>
-      </w:pPr>
-    </w:p>
-    <w:p>
-      <w:pPr>
-        <w:rPr>
-          <w:sz w:val="24"/>
-          <w:szCs w:val="24"/>
-        </w:rPr>
-      </w:pPr>
-    </w:p>
-    <w:p>
-      <w:pPr>
-        <w:rPr>
-          <w:sz w:val="24"/>
-          <w:szCs w:val="24"/>
-        </w:rPr>
-      </w:pPr>
-    </w:p>
-    <w:p>
-      <w:pPr>
-        <w:rPr>
-          <w:sz w:val="24"/>
-          <w:szCs w:val="24"/>
-        </w:rPr>
-      </w:pPr>
-    </w:p>
-    <w:p>
-      <w:pPr>
-        <w:rPr>
-          <w:b/>
-          <w:bCs/>
-          <w:sz w:val="40"/>
-          <w:szCs w:val="40"/>
-          <w:u w:val="single"/>
-        </w:rPr>
-      </w:pPr>
-      <w:r>
-        <w:rPr>
-          <w:b/>
-          <w:bCs/>
-          <w:sz w:val="40"/>
-          <w:szCs w:val="40"/>
-          <w:u w:val="single"/>
-        </w:rPr>
+        <w:pStyle w:val="a5"/>
+      </w:pPr>
+      <w:bookmarkStart w:id="8" w:name="_Toc124198610"/>
+      <w:r>
         <w:lastRenderedPageBreak/>
         <w:t>User Interface Draft</w:t>
       </w:r>
+      <w:bookmarkEnd w:id="8"/>
     </w:p>
     <w:p>
       <w:pPr>
@@ -18095,7 +18956,7 @@
                     <pic:cNvPicPr/>
                   </pic:nvPicPr>
                   <pic:blipFill>
-                    <a:blip r:embed="rId16">
+                    <a:blip r:embed="rId18">
                       <a:extLst>
                         <a:ext uri="{28A0092B-C50C-407E-A947-70E740481C1C}">
                           <a14:useLocalDpi xmlns:a14="http://schemas.microsoft.com/office/drawing/2010/main" val="0"/>
@@ -18384,7 +19245,7 @@
                     <pic:cNvPicPr/>
                   </pic:nvPicPr>
                   <pic:blipFill>
-                    <a:blip r:embed="rId17">
+                    <a:blip r:embed="rId19">
                       <a:extLst>
                         <a:ext uri="{28A0092B-C50C-407E-A947-70E740481C1C}">
                           <a14:useLocalDpi xmlns:a14="http://schemas.microsoft.com/office/drawing/2010/main" val="0"/>
@@ -18666,6 +19527,7 @@
       </w:pPr>
       <w:r>
         <w:rPr>
+          <w:noProof/>
           <w:sz w:val="24"/>
           <w:szCs w:val="24"/>
         </w:rPr>
@@ -18693,7 +19555,7 @@
                     <pic:cNvPicPr/>
                   </pic:nvPicPr>
                   <pic:blipFill>
-                    <a:blip r:embed="rId18" cstate="print">
+                    <a:blip r:embed="rId20" cstate="print">
                       <a:extLst>
                         <a:ext uri="{28A0092B-C50C-407E-A947-70E740481C1C}">
                           <a14:useLocalDpi xmlns:a14="http://schemas.microsoft.com/office/drawing/2010/main" val="0"/>
@@ -18901,7 +19763,7 @@
                     <pic:cNvPicPr/>
                   </pic:nvPicPr>
                   <pic:blipFill>
-                    <a:blip r:embed="rId19">
+                    <a:blip r:embed="rId21">
                       <a:extLst>
                         <a:ext uri="{28A0092B-C50C-407E-A947-70E740481C1C}">
                           <a14:useLocalDpi xmlns:a14="http://schemas.microsoft.com/office/drawing/2010/main" val="0"/>
@@ -19258,7 +20120,7 @@
                     <pic:cNvPicPr/>
                   </pic:nvPicPr>
                   <pic:blipFill>
-                    <a:blip r:embed="rId20">
+                    <a:blip r:embed="rId22">
                       <a:extLst>
                         <a:ext uri="{28A0092B-C50C-407E-A947-70E740481C1C}">
                           <a14:useLocalDpi xmlns:a14="http://schemas.microsoft.com/office/drawing/2010/main" val="0"/>
@@ -19376,7 +20238,6 @@
         <w:rPr>
           <w:sz w:val="24"/>
           <w:szCs w:val="24"/>
-          <w:rtl/>
         </w:rPr>
       </w:pPr>
       <w:r>
@@ -19393,21 +20254,6 @@
         </w:rPr>
         <w:br/>
         <w:t>Missions status can be changed by clicking of the status button for a specific mission, which opens a drop-down menu to select the new status from.</w:t>
-      </w:r>
-    </w:p>
-    <w:p>
-      <w:pPr>
-        <w:rPr>
-          <w:sz w:val="24"/>
-          <w:szCs w:val="24"/>
-        </w:rPr>
-      </w:pPr>
-      <w:r>
-        <w:rPr>
-          <w:sz w:val="24"/>
-          <w:szCs w:val="24"/>
-        </w:rPr>
-        <w:br/>
       </w:r>
     </w:p>
     <w:p>
@@ -19451,7 +20297,7 @@
                     <pic:cNvPicPr/>
                   </pic:nvPicPr>
                   <pic:blipFill>
-                    <a:blip r:embed="rId21">
+                    <a:blip r:embed="rId23">
                       <a:extLst>
                         <a:ext uri="{28A0092B-C50C-407E-A947-70E740481C1C}">
                           <a14:useLocalDpi xmlns:a14="http://schemas.microsoft.com/office/drawing/2010/main" val="0"/>
@@ -19655,6 +20501,7 @@
         <w:rPr>
           <w:b/>
           <w:bCs/>
+          <w:noProof/>
           <w:sz w:val="24"/>
           <w:szCs w:val="24"/>
         </w:rPr>
@@ -19682,7 +20529,7 @@
                     <pic:cNvPicPr/>
                   </pic:nvPicPr>
                   <pic:blipFill>
-                    <a:blip r:embed="rId22">
+                    <a:blip r:embed="rId24">
                       <a:extLst>
                         <a:ext uri="{28A0092B-C50C-407E-A947-70E740481C1C}">
                           <a14:useLocalDpi xmlns:a14="http://schemas.microsoft.com/office/drawing/2010/main" val="0"/>
@@ -19880,6 +20727,7 @@
       </w:pPr>
       <w:r>
         <w:rPr>
+          <w:noProof/>
           <w:sz w:val="24"/>
           <w:szCs w:val="24"/>
         </w:rPr>
@@ -19907,7 +20755,7 @@
                     <pic:cNvPicPr/>
                   </pic:nvPicPr>
                   <pic:blipFill>
-                    <a:blip r:embed="rId23">
+                    <a:blip r:embed="rId25">
                       <a:extLst>
                         <a:ext uri="{28A0092B-C50C-407E-A947-70E740481C1C}">
                           <a14:useLocalDpi xmlns:a14="http://schemas.microsoft.com/office/drawing/2010/main" val="0"/>
@@ -20124,6 +20972,7 @@
         <w:rPr>
           <w:b/>
           <w:bCs/>
+          <w:noProof/>
           <w:sz w:val="24"/>
           <w:szCs w:val="24"/>
         </w:rPr>
@@ -20151,7 +21000,7 @@
                     <pic:cNvPicPr/>
                   </pic:nvPicPr>
                   <pic:blipFill>
-                    <a:blip r:embed="rId24">
+                    <a:blip r:embed="rId26">
                       <a:extLst>
                         <a:ext uri="{28A0092B-C50C-407E-A947-70E740481C1C}">
                           <a14:useLocalDpi xmlns:a14="http://schemas.microsoft.com/office/drawing/2010/main" val="0"/>
@@ -20343,26 +21192,6 @@
           <w:szCs w:val="24"/>
         </w:rPr>
       </w:pPr>
-    </w:p>
-    <w:p>
-      <w:pPr>
-        <w:rPr>
-          <w:b/>
-          <w:bCs/>
-          <w:sz w:val="24"/>
-          <w:szCs w:val="24"/>
-        </w:rPr>
-      </w:pPr>
-    </w:p>
-    <w:p>
-      <w:pPr>
-        <w:rPr>
-          <w:b/>
-          <w:bCs/>
-          <w:sz w:val="24"/>
-          <w:szCs w:val="24"/>
-        </w:rPr>
-      </w:pPr>
       <w:r>
         <w:rPr>
           <w:b/>
@@ -20414,7 +21243,7 @@
                     <pic:cNvPicPr/>
                   </pic:nvPicPr>
                   <pic:blipFill>
-                    <a:blip r:embed="rId25">
+                    <a:blip r:embed="rId27">
                       <a:extLst>
                         <a:ext uri="{28A0092B-C50C-407E-A947-70E740481C1C}">
                           <a14:useLocalDpi xmlns:a14="http://schemas.microsoft.com/office/drawing/2010/main" val="0"/>
@@ -20576,7 +21405,6 @@
           <w:sz w:val="24"/>
           <w:szCs w:val="24"/>
         </w:rPr>
-        <w:lastRenderedPageBreak/>
         <w:br/>
       </w:r>
     </w:p>
@@ -20597,6 +21425,7 @@
           <w:sz w:val="24"/>
           <w:szCs w:val="24"/>
         </w:rPr>
+        <w:lastRenderedPageBreak/>
         <w:drawing>
           <wp:anchor distT="0" distB="0" distL="114300" distR="114300" simplePos="0" relativeHeight="251697152" behindDoc="1" locked="0" layoutInCell="1" allowOverlap="1" wp14:anchorId="50383089" wp14:editId="49A3E3BF">
             <wp:simplePos x="0" y="0"/>
@@ -20621,7 +21450,7 @@
                     <pic:cNvPicPr/>
                   </pic:nvPicPr>
                   <pic:blipFill>
-                    <a:blip r:embed="rId26">
+                    <a:blip r:embed="rId28">
                       <a:extLst>
                         <a:ext uri="{28A0092B-C50C-407E-A947-70E740481C1C}">
                           <a14:useLocalDpi xmlns:a14="http://schemas.microsoft.com/office/drawing/2010/main" val="0"/>
@@ -20865,7 +21694,7 @@
                     <pic:cNvPicPr/>
                   </pic:nvPicPr>
                   <pic:blipFill>
-                    <a:blip r:embed="rId27">
+                    <a:blip r:embed="rId29">
                       <a:extLst>
                         <a:ext uri="{28A0092B-C50C-407E-A947-70E740481C1C}">
                           <a14:useLocalDpi xmlns:a14="http://schemas.microsoft.com/office/drawing/2010/main" val="0"/>
@@ -21078,6 +21907,7 @@
           <w:szCs w:val="24"/>
           <w:u w:val="single"/>
         </w:rPr>
+        <w:lastRenderedPageBreak/>
         <w:t>Application Navigation Tree</w:t>
       </w:r>
     </w:p>
@@ -23340,23 +24170,7 @@
                                 <w:bCs/>
                                 <w:color w:val="000000" w:themeColor="text1"/>
                               </w:rPr>
-                              <w:t xml:space="preserve">Choose </w:t>
-                            </w:r>
-                            <w:r>
-                              <w:rPr>
-                                <w:b/>
-                                <w:bCs/>
-                                <w:color w:val="000000" w:themeColor="text1"/>
-                              </w:rPr>
-                              <w:t>Unit</w:t>
-                            </w:r>
-                            <w:r>
-                              <w:rPr>
-                                <w:b/>
-                                <w:bCs/>
-                                <w:color w:val="000000" w:themeColor="text1"/>
-                              </w:rPr>
-                              <w:t xml:space="preserve"> Screen</w:t>
+                              <w:t>Choose Unit Screen</w:t>
                             </w:r>
                           </w:p>
                         </w:txbxContent>
@@ -23399,23 +24213,7 @@
                           <w:bCs/>
                           <w:color w:val="000000" w:themeColor="text1"/>
                         </w:rPr>
-                        <w:t xml:space="preserve">Choose </w:t>
-                      </w:r>
-                      <w:r>
-                        <w:rPr>
-                          <w:b/>
-                          <w:bCs/>
-                          <w:color w:val="000000" w:themeColor="text1"/>
-                        </w:rPr>
-                        <w:t>Unit</w:t>
-                      </w:r>
-                      <w:r>
-                        <w:rPr>
-                          <w:b/>
-                          <w:bCs/>
-                          <w:color w:val="000000" w:themeColor="text1"/>
-                        </w:rPr>
-                        <w:t xml:space="preserve"> Screen</w:t>
+                        <w:t>Choose Unit Screen</w:t>
                       </w:r>
                     </w:p>
                   </w:txbxContent>
@@ -24016,25 +24814,14 @@
     </w:p>
     <w:p>
       <w:pPr>
-        <w:rPr>
-          <w:b/>
-          <w:bCs/>
-          <w:sz w:val="40"/>
-          <w:szCs w:val="40"/>
-          <w:u w:val="single"/>
-        </w:rPr>
-      </w:pPr>
-      <w:r>
-        <w:rPr>
-          <w:b/>
-          <w:bCs/>
-          <w:sz w:val="40"/>
-          <w:szCs w:val="40"/>
-          <w:u w:val="single"/>
-        </w:rPr>
+        <w:pStyle w:val="a5"/>
+      </w:pPr>
+      <w:bookmarkStart w:id="9" w:name="_Toc124198611"/>
+      <w:r>
         <w:lastRenderedPageBreak/>
         <w:t>Testing</w:t>
       </w:r>
+      <w:bookmarkEnd w:id="9"/>
     </w:p>
     <w:p>
       <w:pPr>
@@ -25170,7 +25957,6 @@
           <w:sz w:val="24"/>
           <w:szCs w:val="24"/>
         </w:rPr>
-        <w:lastRenderedPageBreak/>
         <w:t>Add Proof to Mission Test</w:t>
       </w:r>
       <w:r>
@@ -25710,7 +26496,6 @@
           <w:sz w:val="24"/>
           <w:szCs w:val="24"/>
         </w:rPr>
-        <w:lastRenderedPageBreak/>
         <w:t xml:space="preserve">Register User </w:t>
       </w:r>
       <w:r>
@@ -26346,7 +27131,6 @@
           <w:sz w:val="24"/>
           <w:szCs w:val="24"/>
         </w:rPr>
-        <w:lastRenderedPageBreak/>
         <w:t>Update Mission Properties Test</w:t>
       </w:r>
       <w:r>
@@ -26928,7 +27712,6 @@
           <w:sz w:val="24"/>
           <w:szCs w:val="24"/>
         </w:rPr>
-        <w:lastRenderedPageBreak/>
         <w:t xml:space="preserve">Remove Stage from Project </w:t>
       </w:r>
       <w:r>
@@ -27530,7 +28313,6 @@
           <w:szCs w:val="28"/>
           <w:u w:val="single"/>
         </w:rPr>
-        <w:lastRenderedPageBreak/>
         <w:t>Acceptance</w:t>
       </w:r>
       <w:r>
@@ -28182,7 +28964,6 @@
           <w:sz w:val="24"/>
           <w:szCs w:val="24"/>
         </w:rPr>
-        <w:lastRenderedPageBreak/>
         <w:t>Work Manager – Get Project Test</w:t>
       </w:r>
       <w:r>
@@ -28788,7 +29569,6 @@
           <w:sz w:val="24"/>
           <w:szCs w:val="24"/>
         </w:rPr>
-        <w:lastRenderedPageBreak/>
         <w:t>Work Manager – Get Mission Test</w:t>
       </w:r>
       <w:r>
@@ -29381,7 +30161,6 @@
           <w:sz w:val="24"/>
           <w:szCs w:val="24"/>
         </w:rPr>
-        <w:lastRenderedPageBreak/>
         <w:t xml:space="preserve">Project Manager – Register New User </w:t>
       </w:r>
       <w:r>
@@ -30016,7 +30795,6 @@
           <w:sz w:val="24"/>
           <w:szCs w:val="24"/>
         </w:rPr>
-        <w:lastRenderedPageBreak/>
         <w:t xml:space="preserve">Project Manager – Invalid mission to Done </w:t>
       </w:r>
       <w:r>
@@ -30586,7 +31364,6 @@
           <w:sz w:val="24"/>
           <w:szCs w:val="24"/>
         </w:rPr>
-        <w:lastRenderedPageBreak/>
         <w:t xml:space="preserve">Contractor – Update project/stage/mission </w:t>
       </w:r>
       <w:r>
@@ -31174,7 +31951,6 @@
           <w:sz w:val="24"/>
           <w:szCs w:val="24"/>
         </w:rPr>
-        <w:lastRenderedPageBreak/>
         <w:t xml:space="preserve">Last mission done in stage </w:t>
       </w:r>
       <w:r>
@@ -31706,7 +32482,6 @@
           <w:sz w:val="24"/>
           <w:szCs w:val="24"/>
         </w:rPr>
-        <w:lastRenderedPageBreak/>
         <w:t xml:space="preserve">Get “Green Building” </w:t>
       </w:r>
       <w:r>
@@ -32085,168 +32860,8 @@
     <w:p>
       <w:pPr>
         <w:rPr>
-          <w:b/>
-          <w:bCs/>
-          <w:color w:val="4472C4" w:themeColor="accent1"/>
-          <w:sz w:val="28"/>
-          <w:szCs w:val="28"/>
-          <w:u w:val="single"/>
-        </w:rPr>
-      </w:pPr>
-    </w:p>
-    <w:p>
-      <w:pPr>
-        <w:rPr>
-          <w:b/>
-          <w:bCs/>
-          <w:color w:val="4472C4" w:themeColor="accent1"/>
-          <w:sz w:val="28"/>
-          <w:szCs w:val="28"/>
-          <w:u w:val="single"/>
-        </w:rPr>
-      </w:pPr>
-    </w:p>
-    <w:p>
-      <w:pPr>
-        <w:rPr>
-          <w:sz w:val="24"/>
-          <w:szCs w:val="24"/>
-        </w:rPr>
-      </w:pPr>
-    </w:p>
-    <w:p>
-      <w:pPr>
-        <w:rPr>
-          <w:sz w:val="24"/>
-          <w:szCs w:val="24"/>
-        </w:rPr>
-      </w:pPr>
-      <w:r>
-        <w:rPr>
-          <w:b/>
-          <w:bCs/>
-          <w:color w:val="4472C4" w:themeColor="accent1"/>
-          <w:sz w:val="28"/>
-          <w:szCs w:val="28"/>
-          <w:u w:val="single"/>
-        </w:rPr>
-        <w:lastRenderedPageBreak/>
-        <w:t>Regression</w:t>
-      </w:r>
-      <w:r>
-        <w:rPr>
-          <w:b/>
-          <w:bCs/>
-          <w:color w:val="4472C4" w:themeColor="accent1"/>
-          <w:sz w:val="28"/>
-          <w:szCs w:val="28"/>
-          <w:u w:val="single"/>
-        </w:rPr>
-        <w:t xml:space="preserve"> Testing</w:t>
-      </w:r>
-      <w:r>
-        <w:rPr>
-          <w:b/>
-          <w:bCs/>
-          <w:color w:val="4472C4" w:themeColor="accent1"/>
-          <w:sz w:val="28"/>
-          <w:szCs w:val="28"/>
-          <w:u w:val="single"/>
-        </w:rPr>
-        <w:br/>
-      </w:r>
-      <w:r>
-        <w:rPr>
-          <w:sz w:val="24"/>
-          <w:szCs w:val="24"/>
-        </w:rPr>
-        <w:t>All Unit tests</w:t>
-      </w:r>
-      <w:r>
-        <w:rPr>
-          <w:sz w:val="24"/>
-          <w:szCs w:val="24"/>
-        </w:rPr>
-        <w:t xml:space="preserve"> and </w:t>
-      </w:r>
-      <w:r>
-        <w:rPr>
-          <w:sz w:val="24"/>
-          <w:szCs w:val="24"/>
-        </w:rPr>
-        <w:t>Acceptance tests</w:t>
-      </w:r>
-      <w:r>
-        <w:rPr>
-          <w:sz w:val="24"/>
-          <w:szCs w:val="24"/>
-        </w:rPr>
-        <w:t xml:space="preserve"> </w:t>
-      </w:r>
-      <w:r>
-        <w:rPr>
-          <w:sz w:val="24"/>
-          <w:szCs w:val="24"/>
-        </w:rPr>
-        <w:t>should pass before merging a branch into master.</w:t>
-      </w:r>
-      <w:r>
-        <w:rPr>
-          <w:sz w:val="24"/>
-          <w:szCs w:val="24"/>
-        </w:rPr>
-        <w:t xml:space="preserve"> </w:t>
-      </w:r>
-      <w:r>
-        <w:rPr>
-          <w:sz w:val="24"/>
-          <w:szCs w:val="24"/>
-        </w:rPr>
-        <w:t>Also,</w:t>
-      </w:r>
-      <w:r>
-        <w:rPr>
-          <w:sz w:val="24"/>
-          <w:szCs w:val="24"/>
-        </w:rPr>
-        <w:t xml:space="preserve"> manual tests should be performed with a Pass/Fail criteria.</w:t>
-      </w:r>
-      <w:r>
-        <w:rPr>
-          <w:sz w:val="24"/>
-          <w:szCs w:val="24"/>
-        </w:rPr>
-        <w:t xml:space="preserve"> This will prevent most bugs on the master branch after implementing new features.</w:t>
-      </w:r>
-      <w:r>
-        <w:rPr>
-          <w:sz w:val="24"/>
-          <w:szCs w:val="24"/>
-        </w:rPr>
-        <w:br/>
-      </w:r>
-      <w:r>
-        <w:rPr>
-          <w:sz w:val="24"/>
-          <w:szCs w:val="24"/>
-        </w:rPr>
-        <w:br/>
-      </w:r>
-    </w:p>
-    <w:p>
-      <w:pPr>
-        <w:rPr>
-          <w:sz w:val="24"/>
-          <w:szCs w:val="24"/>
-        </w:rPr>
-      </w:pPr>
-    </w:p>
-    <w:p>
-      <w:pPr>
-        <w:rPr>
-          <w:sz w:val="24"/>
-          <w:szCs w:val="24"/>
-          <w:rtl/>
+          <w:sz w:val="24"/>
+          <w:szCs w:val="24"/>
         </w:rPr>
       </w:pPr>
     </w:p>
@@ -32267,6 +32882,7 @@
           <w:szCs w:val="28"/>
           <w:u w:val="single"/>
         </w:rPr>
+        <w:lastRenderedPageBreak/>
         <w:t>Non-Functional requirements testing:</w:t>
       </w:r>
     </w:p>
@@ -32618,6 +33234,7 @@
       </w:r>
     </w:p>
     <w:sectPr>
+      <w:footerReference w:type="default" r:id="rId30"/>
       <w:pgSz w:w="11906" w:h="16838"/>
       <w:pgMar w:top="1440" w:right="1440" w:bottom="1440" w:left="1440" w:header="708" w:footer="708" w:gutter="0"/>
       <w:cols w:space="708"/>
@@ -32650,6 +33267,58 @@
     </w:p>
   </w:endnote>
 </w:endnotes>
+</file>
+
+<file path=word/footer1.xml><?xml version="1.0" encoding="utf-8"?>
+<w:ftr xmlns:wpc="http://schemas.microsoft.com/office/word/2010/wordprocessingCanvas" xmlns:cx="http://schemas.microsoft.com/office/drawing/2014/chartex" xmlns:cx1="http://schemas.microsoft.com/office/drawing/2015/9/8/chartex" xmlns:cx2="http://schemas.microsoft.com/office/drawing/2015/10/21/chartex" xmlns:cx3="http://schemas.microsoft.com/office/drawing/2016/5/9/chartex" xmlns:cx4="http://schemas.microsoft.com/office/drawing/2016/5/10/chartex" xmlns:cx5="http://schemas.microsoft.com/office/drawing/2016/5/11/chartex" xmlns:cx6="http://schemas.microsoft.com/office/drawing/2016/5/12/chartex" xmlns:cx7="http://schemas.microsoft.com/office/drawing/2016/5/13/chartex" xmlns:cx8="http://schemas.microsoft.com/office/drawing/2016/5/14/chartex" xmlns:mc="http://schemas.openxmlformats.org/markup-compatibility/2006" xmlns:aink="http://schemas.microsoft.com/office/drawing/2016/ink" xmlns:am3d="http://schemas.microsoft.com/office/drawing/2017/model3d" xmlns:o="urn:schemas-microsoft-com:office:office" xmlns:oel="http://schemas.microsoft.com/office/2019/extlst" xmlns:r="http://schemas.openxmlformats.org/officeDocument/2006/relationships" xmlns:m="http://schemas.openxmlformats.org/officeDocument/2006/math" xmlns:v="urn:schemas-microsoft-com:vml" xmlns:wp14="http://schemas.microsoft.com/office/word/2010/wordprocessingDrawing" xmlns:wp="http://schemas.openxmlformats.org/drawingml/2006/wordprocessingDrawing" xmlns:w10="urn:schemas-microsoft-com:office:word" xmlns:w="http://schemas.openxmlformats.org/wordprocessingml/2006/main" xmlns:w14="http://schemas.microsoft.com/office/word/2010/wordml" xmlns:w15="http://schemas.microsoft.com/office/word/2012/wordml" xmlns:w16cex="http://schemas.microsoft.com/office/word/2018/wordml/cex" xmlns:w16cid="http://schemas.microsoft.com/office/word/2016/wordml/cid" xmlns:w16="http://schemas.microsoft.com/office/word/2018/wordml" xmlns:w16sdtdh="http://schemas.microsoft.com/office/word/2020/wordml/sdtdatahash" xmlns:w16se="http://schemas.microsoft.com/office/word/2015/wordml/symex" xmlns:wpg="http://schemas.microsoft.com/office/word/2010/wordprocessingGroup" xmlns:wpi="http://schemas.microsoft.com/office/word/2010/wordprocessingInk" xmlns:wne="http://schemas.microsoft.com/office/word/2006/wordml" xmlns:wps="http://schemas.microsoft.com/office/word/2010/wordprocessingShape" mc:Ignorable="w14 w15 w16se w16cid w16 w16cex w16sdtdh wp14">
+  <w:sdt>
+    <w:sdtPr>
+      <w:id w:val="-1136487983"/>
+      <w:docPartObj>
+        <w:docPartGallery w:val="Page Numbers (Bottom of Page)"/>
+        <w:docPartUnique/>
+      </w:docPartObj>
+    </w:sdtPr>
+    <w:sdtContent>
+      <w:p>
+        <w:pPr>
+          <w:pStyle w:val="ab"/>
+          <w:jc w:val="center"/>
+        </w:pPr>
+      </w:p>
+      <w:p>
+        <w:pPr>
+          <w:pStyle w:val="ab"/>
+          <w:jc w:val="center"/>
+        </w:pPr>
+        <w:r>
+          <w:fldChar w:fldCharType="begin"/>
+        </w:r>
+        <w:r>
+          <w:instrText>PAGE   \* MERGEFORMAT</w:instrText>
+        </w:r>
+        <w:r>
+          <w:fldChar w:fldCharType="separate"/>
+        </w:r>
+        <w:r>
+          <w:rPr>
+            <w:rtl/>
+            <w:lang w:val="he-IL"/>
+          </w:rPr>
+          <w:t>2</w:t>
+        </w:r>
+        <w:r>
+          <w:fldChar w:fldCharType="end"/>
+        </w:r>
+      </w:p>
+    </w:sdtContent>
+  </w:sdt>
+  <w:p>
+    <w:pPr>
+      <w:pStyle w:val="ab"/>
+    </w:pPr>
+  </w:p>
+</w:ftr>
 </file>
 
 <file path=word/footnotes.xml><?xml version="1.0" encoding="utf-8"?>
@@ -34241,17 +34910,38 @@
     <w:lsdException w:name="Unresolved Mention" w:semiHidden="1" w:unhideWhenUsed="1"/>
     <w:lsdException w:name="Smart Link" w:semiHidden="1" w:unhideWhenUsed="1"/>
   </w:latentStyles>
-  <w:style w:type="paragraph" w:default="1" w:styleId="Normal">
+  <w:style w:type="paragraph" w:default="1" w:styleId="a">
     <w:name w:val="Normal"/>
     <w:qFormat/>
   </w:style>
-  <w:style w:type="character" w:default="1" w:styleId="DefaultParagraphFont">
+  <w:style w:type="paragraph" w:styleId="1">
+    <w:name w:val="heading 1"/>
+    <w:basedOn w:val="a"/>
+    <w:next w:val="a"/>
+    <w:link w:val="10"/>
+    <w:uiPriority w:val="9"/>
+    <w:qFormat/>
+    <w:rsid w:val="00514CE1"/>
+    <w:pPr>
+      <w:keepNext/>
+      <w:keepLines/>
+      <w:spacing w:before="240" w:after="0"/>
+      <w:outlineLvl w:val="0"/>
+    </w:pPr>
+    <w:rPr>
+      <w:rFonts w:asciiTheme="majorHAnsi" w:eastAsiaTheme="majorEastAsia" w:hAnsiTheme="majorHAnsi" w:cstheme="majorBidi"/>
+      <w:color w:val="2F5496" w:themeColor="accent1" w:themeShade="BF"/>
+      <w:sz w:val="32"/>
+      <w:szCs w:val="32"/>
+    </w:rPr>
+  </w:style>
+  <w:style w:type="character" w:default="1" w:styleId="a0">
     <w:name w:val="Default Paragraph Font"/>
     <w:uiPriority w:val="1"/>
     <w:semiHidden/>
     <w:unhideWhenUsed/>
   </w:style>
-  <w:style w:type="table" w:default="1" w:styleId="TableNormal">
+  <w:style w:type="table" w:default="1" w:styleId="a1">
     <w:name w:val="Normal Table"/>
     <w:uiPriority w:val="99"/>
     <w:semiHidden/>
@@ -34266,15 +34956,15 @@
       </w:tblCellMar>
     </w:tblPr>
   </w:style>
-  <w:style w:type="numbering" w:default="1" w:styleId="NoList">
+  <w:style w:type="numbering" w:default="1" w:styleId="a2">
     <w:name w:val="No List"/>
     <w:uiPriority w:val="99"/>
     <w:semiHidden/>
     <w:unhideWhenUsed/>
   </w:style>
-  <w:style w:type="table" w:styleId="TableGrid">
+  <w:style w:type="table" w:styleId="a3">
     <w:name w:val="Table Grid"/>
-    <w:basedOn w:val="TableNormal"/>
+    <w:basedOn w:val="a1"/>
     <w:uiPriority w:val="39"/>
     <w:rsid w:val="00F23AD0"/>
     <w:pPr>
@@ -34291,9 +34981,9 @@
       </w:tblBorders>
     </w:tblPr>
   </w:style>
-  <w:style w:type="table" w:styleId="GridTable5Dark-Accent3">
+  <w:style w:type="table" w:styleId="5-3">
     <w:name w:val="Grid Table 5 Dark Accent 3"/>
-    <w:basedOn w:val="TableNormal"/>
+    <w:basedOn w:val="a1"/>
     <w:uiPriority w:val="50"/>
     <w:rsid w:val="00F23AD0"/>
     <w:pPr>
@@ -34397,9 +35087,9 @@
       </w:tcPr>
     </w:tblStylePr>
   </w:style>
-  <w:style w:type="paragraph" w:styleId="ListParagraph">
+  <w:style w:type="paragraph" w:styleId="a4">
     <w:name w:val="List Paragraph"/>
-    <w:basedOn w:val="Normal"/>
+    <w:basedOn w:val="a"/>
     <w:uiPriority w:val="34"/>
     <w:qFormat/>
     <w:rsid w:val="00F23AD0"/>
@@ -34407,6 +35097,163 @@
       <w:ind w:left="720"/>
       <w:contextualSpacing/>
     </w:pPr>
+  </w:style>
+  <w:style w:type="paragraph" w:customStyle="1" w:styleId="a5">
+    <w:name w:val="כותרת תוכן עניינים שלי"/>
+    <w:basedOn w:val="a"/>
+    <w:link w:val="a6"/>
+    <w:qFormat/>
+    <w:rsid w:val="00FF7567"/>
+    <w:pPr>
+      <w:spacing w:after="0" w:line="240" w:lineRule="auto"/>
+      <w:outlineLvl w:val="0"/>
+    </w:pPr>
+    <w:rPr>
+      <w:rFonts w:ascii="Calibri" w:eastAsia="Calibri" w:hAnsi="Calibri" w:cs="Calibri"/>
+      <w:b/>
+      <w:bCs/>
+      <w:sz w:val="40"/>
+      <w:szCs w:val="40"/>
+      <w:u w:val="single"/>
+    </w:rPr>
+  </w:style>
+  <w:style w:type="paragraph" w:styleId="a7">
+    <w:name w:val="No Spacing"/>
+    <w:link w:val="a8"/>
+    <w:uiPriority w:val="1"/>
+    <w:qFormat/>
+    <w:rsid w:val="00514CE1"/>
+    <w:pPr>
+      <w:bidi/>
+      <w:spacing w:after="0" w:line="240" w:lineRule="auto"/>
+    </w:pPr>
+    <w:rPr>
+      <w:rFonts w:eastAsiaTheme="minorEastAsia"/>
+      <w:lang w:val="en-IL" w:eastAsia="en-IL"/>
+    </w:rPr>
+  </w:style>
+  <w:style w:type="character" w:customStyle="1" w:styleId="a6">
+    <w:name w:val="כותרת תוכן עניינים שלי תו"/>
+    <w:basedOn w:val="a0"/>
+    <w:link w:val="a5"/>
+    <w:rsid w:val="00FF7567"/>
+    <w:rPr>
+      <w:rFonts w:ascii="Calibri" w:eastAsia="Calibri" w:hAnsi="Calibri" w:cs="Calibri"/>
+      <w:b/>
+      <w:bCs/>
+      <w:sz w:val="40"/>
+      <w:szCs w:val="40"/>
+      <w:u w:val="single"/>
+    </w:rPr>
+  </w:style>
+  <w:style w:type="character" w:customStyle="1" w:styleId="a8">
+    <w:name w:val="ללא מרווח תו"/>
+    <w:basedOn w:val="a0"/>
+    <w:link w:val="a7"/>
+    <w:uiPriority w:val="1"/>
+    <w:rsid w:val="00514CE1"/>
+    <w:rPr>
+      <w:rFonts w:eastAsiaTheme="minorEastAsia"/>
+      <w:lang w:val="en-IL" w:eastAsia="en-IL"/>
+    </w:rPr>
+  </w:style>
+  <w:style w:type="paragraph" w:styleId="a9">
+    <w:name w:val="header"/>
+    <w:basedOn w:val="a"/>
+    <w:link w:val="aa"/>
+    <w:uiPriority w:val="99"/>
+    <w:unhideWhenUsed/>
+    <w:rsid w:val="00514CE1"/>
+    <w:pPr>
+      <w:tabs>
+        <w:tab w:val="center" w:pos="4513"/>
+        <w:tab w:val="right" w:pos="9026"/>
+      </w:tabs>
+      <w:spacing w:after="0" w:line="240" w:lineRule="auto"/>
+    </w:pPr>
+  </w:style>
+  <w:style w:type="character" w:customStyle="1" w:styleId="aa">
+    <w:name w:val="כותרת עליונה תו"/>
+    <w:basedOn w:val="a0"/>
+    <w:link w:val="a9"/>
+    <w:uiPriority w:val="99"/>
+    <w:rsid w:val="00514CE1"/>
+  </w:style>
+  <w:style w:type="paragraph" w:styleId="ab">
+    <w:name w:val="footer"/>
+    <w:basedOn w:val="a"/>
+    <w:link w:val="ac"/>
+    <w:uiPriority w:val="99"/>
+    <w:unhideWhenUsed/>
+    <w:rsid w:val="00514CE1"/>
+    <w:pPr>
+      <w:tabs>
+        <w:tab w:val="center" w:pos="4513"/>
+        <w:tab w:val="right" w:pos="9026"/>
+      </w:tabs>
+      <w:spacing w:after="0" w:line="240" w:lineRule="auto"/>
+    </w:pPr>
+  </w:style>
+  <w:style w:type="character" w:customStyle="1" w:styleId="ac">
+    <w:name w:val="כותרת תחתונה תו"/>
+    <w:basedOn w:val="a0"/>
+    <w:link w:val="ab"/>
+    <w:uiPriority w:val="99"/>
+    <w:rsid w:val="00514CE1"/>
+  </w:style>
+  <w:style w:type="character" w:customStyle="1" w:styleId="10">
+    <w:name w:val="כותרת 1 תו"/>
+    <w:basedOn w:val="a0"/>
+    <w:link w:val="1"/>
+    <w:uiPriority w:val="9"/>
+    <w:rsid w:val="00514CE1"/>
+    <w:rPr>
+      <w:rFonts w:asciiTheme="majorHAnsi" w:eastAsiaTheme="majorEastAsia" w:hAnsiTheme="majorHAnsi" w:cstheme="majorBidi"/>
+      <w:color w:val="2F5496" w:themeColor="accent1" w:themeShade="BF"/>
+      <w:sz w:val="32"/>
+      <w:szCs w:val="32"/>
+    </w:rPr>
+  </w:style>
+  <w:style w:type="paragraph" w:styleId="ad">
+    <w:name w:val="TOC Heading"/>
+    <w:basedOn w:val="1"/>
+    <w:next w:val="a"/>
+    <w:uiPriority w:val="39"/>
+    <w:unhideWhenUsed/>
+    <w:qFormat/>
+    <w:rsid w:val="00514CE1"/>
+    <w:pPr>
+      <w:bidi/>
+      <w:outlineLvl w:val="9"/>
+    </w:pPr>
+    <w:rPr>
+      <w:rtl/>
+      <w:cs/>
+      <w:lang w:val="en-IL" w:eastAsia="en-IL"/>
+    </w:rPr>
+  </w:style>
+  <w:style w:type="paragraph" w:styleId="TOC1">
+    <w:name w:val="toc 1"/>
+    <w:basedOn w:val="a"/>
+    <w:next w:val="a"/>
+    <w:autoRedefine/>
+    <w:uiPriority w:val="39"/>
+    <w:unhideWhenUsed/>
+    <w:rsid w:val="00514CE1"/>
+    <w:pPr>
+      <w:spacing w:after="100"/>
+    </w:pPr>
+  </w:style>
+  <w:style w:type="character" w:styleId="Hyperlink">
+    <w:name w:val="Hyperlink"/>
+    <w:basedOn w:val="a0"/>
+    <w:uiPriority w:val="99"/>
+    <w:unhideWhenUsed/>
+    <w:rsid w:val="00514CE1"/>
+    <w:rPr>
+      <w:color w:val="0563C1" w:themeColor="hyperlink"/>
+      <w:u w:val="single"/>
+    </w:rPr>
   </w:style>
 </w:styles>
 </file>
@@ -34704,4 +35551,35 @@
     </a:ext>
   </a:extLst>
 </a:theme>
+</file>
+
+<file path=customXml/item1.xml><?xml version="1.0" encoding="utf-8"?>
+<CoverPageProperties xmlns="http://schemas.microsoft.com/office/2006/coverPageProps">
+  <PublishDate/>
+  <Abstract/>
+  <CompanyAddress/>
+  <CompanyPhone/>
+  <CompanyFax/>
+  <CompanyEmail/>
+</CoverPageProperties>
+</file>
+
+<file path=customXml/item2.xml><?xml version="1.0" encoding="utf-8"?>
+<b:Sources xmlns:b="http://schemas.openxmlformats.org/officeDocument/2006/bibliography" xmlns="http://schemas.openxmlformats.org/officeDocument/2006/bibliography" SelectedStyle="\APASixthEditionOfficeOnline.xsl" StyleName="APA" Version="6"/>
+</file>
+
+<file path=customXml/itemProps1.xml><?xml version="1.0" encoding="utf-8"?>
+<ds:datastoreItem xmlns:ds="http://schemas.openxmlformats.org/officeDocument/2006/customXml" ds:itemID="{55AF091B-3C7A-41E3-B477-F2FDAA23CFDA}">
+  <ds:schemaRefs>
+    <ds:schemaRef ds:uri="http://schemas.microsoft.com/office/2006/coverPageProps"/>
+  </ds:schemaRefs>
+</ds:datastoreItem>
+</file>
+
+<file path=customXml/itemProps2.xml><?xml version="1.0" encoding="utf-8"?>
+<ds:datastoreItem xmlns:ds="http://schemas.openxmlformats.org/officeDocument/2006/customXml" ds:itemID="{9101FCC8-E8C6-4DEF-9BC9-37A6DF065814}">
+  <ds:schemaRefs>
+    <ds:schemaRef ds:uri="http://schemas.openxmlformats.org/officeDocument/2006/bibliography"/>
+  </ds:schemaRefs>
+</ds:datastoreItem>
 </file>
</xml_diff>

<commit_message>
Changes so Hadar could sleep good at night
</commit_message>
<xml_diff>
--- a/docs/ADD.docx
+++ b/docs/ADD.docx
@@ -6,8 +6,15 @@
     <w:sdt>
       <w:sdtPr>
         <w:rPr>
+          <w:rFonts w:asciiTheme="minorHAnsi" w:eastAsiaTheme="minorHAnsi" w:hAnsiTheme="minorHAnsi" w:cstheme="minorBidi"/>
+          <w:b/>
+          <w:bCs/>
+          <w:color w:val="auto"/>
+          <w:sz w:val="24"/>
+          <w:szCs w:val="24"/>
           <w:rtl w:val="0"/>
-          <w:lang w:val="he-IL"/>
+          <w:cs w:val="0"/>
+          <w:lang w:val="he-IL" w:eastAsia="en-US"/>
         </w:rPr>
         <w:id w:val="1945573526"/>
         <w:docPartObj>
@@ -17,68 +24,37 @@
       </w:sdtPr>
       <w:sdtEndPr>
         <w:rPr>
-          <w:rFonts w:asciiTheme="minorHAnsi" w:eastAsiaTheme="minorHAnsi" w:hAnsiTheme="minorHAnsi" w:cstheme="minorBidi"/>
-          <w:b/>
-          <w:bCs/>
-          <w:color w:val="auto"/>
           <w:sz w:val="22"/>
           <w:szCs w:val="22"/>
-          <w:cs w:val="0"/>
-          <w:lang w:eastAsia="en-US"/>
         </w:rPr>
       </w:sdtEndPr>
       <w:sdtContent>
         <w:p>
           <w:pPr>
-            <w:pStyle w:val="ad"/>
+            <w:pStyle w:val="TOCHeading"/>
             <w:bidi w:val="0"/>
+            <w:rPr>
+              <w:rFonts w:asciiTheme="minorHAnsi" w:hAnsiTheme="minorHAnsi" w:cstheme="minorHAnsi"/>
+              <w:b/>
+              <w:bCs/>
+              <w:color w:val="auto"/>
+              <w:sz w:val="40"/>
+              <w:szCs w:val="40"/>
+            </w:rPr>
           </w:pPr>
-          <w:proofErr w:type="spellStart"/>
           <w:r>
             <w:rPr>
-              <w:rFonts w:hint="cs"/>
+              <w:rFonts w:asciiTheme="minorHAnsi" w:hAnsiTheme="minorHAnsi" w:cstheme="minorHAnsi"/>
+              <w:b/>
+              <w:bCs/>
+              <w:color w:val="auto"/>
+              <w:sz w:val="40"/>
+              <w:szCs w:val="40"/>
               <w:rtl w:val="0"/>
               <w:lang w:val="he-IL"/>
             </w:rPr>
-            <w:t>Table</w:t>
+            <w:t>Table of Contents</w:t>
           </w:r>
-          <w:proofErr w:type="spellEnd"/>
-          <w:r>
-            <w:rPr>
-              <w:rFonts w:hint="cs"/>
-              <w:rtl w:val="0"/>
-              <w:lang w:val="he-IL"/>
-            </w:rPr>
-            <w:t xml:space="preserve"> </w:t>
-          </w:r>
-          <w:proofErr w:type="spellStart"/>
-          <w:r>
-            <w:rPr>
-              <w:rFonts w:hint="cs"/>
-              <w:rtl w:val="0"/>
-              <w:lang w:val="he-IL"/>
-            </w:rPr>
-            <w:t>of</w:t>
-          </w:r>
-          <w:proofErr w:type="spellEnd"/>
-          <w:r>
-            <w:rPr>
-              <w:rFonts w:hint="cs"/>
-              <w:rtl w:val="0"/>
-              <w:lang w:val="he-IL"/>
-            </w:rPr>
-            <w:t xml:space="preserve"> </w:t>
-          </w:r>
-          <w:proofErr w:type="spellStart"/>
-          <w:r>
-            <w:rPr>
-              <w:rFonts w:hint="cs"/>
-              <w:rtl w:val="0"/>
-              <w:lang w:val="he-IL"/>
-            </w:rPr>
-            <w:t>Contents</w:t>
-          </w:r>
-          <w:proofErr w:type="spellEnd"/>
         </w:p>
         <w:p>
           <w:pPr>
@@ -87,73 +63,115 @@
               <w:tab w:val="right" w:leader="dot" w:pos="9016"/>
             </w:tabs>
             <w:rPr>
-              <w:rFonts w:eastAsiaTheme="minorEastAsia"/>
+              <w:rFonts w:eastAsiaTheme="minorEastAsia" w:cstheme="minorHAnsi"/>
               <w:noProof/>
-              <w:lang w:val="en-IL" w:eastAsia="en-IL"/>
+              <w:sz w:val="24"/>
+              <w:szCs w:val="24"/>
+              <w:lang/>
             </w:rPr>
           </w:pPr>
           <w:r>
+            <w:rPr>
+              <w:rFonts w:cstheme="minorHAnsi"/>
+              <w:sz w:val="24"/>
+              <w:szCs w:val="24"/>
+            </w:rPr>
             <w:fldChar w:fldCharType="begin"/>
           </w:r>
           <w:r>
+            <w:rPr>
+              <w:rFonts w:cstheme="minorHAnsi"/>
+              <w:sz w:val="24"/>
+              <w:szCs w:val="24"/>
+            </w:rPr>
             <w:instrText xml:space="preserve"> TOC \o "1-3" \h \z \u </w:instrText>
           </w:r>
           <w:r>
+            <w:rPr>
+              <w:rFonts w:cstheme="minorHAnsi"/>
+              <w:sz w:val="24"/>
+              <w:szCs w:val="24"/>
+            </w:rPr>
             <w:fldChar w:fldCharType="separate"/>
           </w:r>
           <w:hyperlink w:anchor="_Toc124198603" w:history="1">
             <w:r>
               <w:rPr>
                 <w:rStyle w:val="Hyperlink"/>
+                <w:rFonts w:cstheme="minorHAnsi"/>
                 <w:noProof/>
+                <w:color w:val="auto"/>
+                <w:sz w:val="24"/>
+                <w:szCs w:val="24"/>
               </w:rPr>
               <w:t>Use cases</w:t>
             </w:r>
             <w:r>
               <w:rPr>
+                <w:rFonts w:cstheme="minorHAnsi"/>
                 <w:noProof/>
                 <w:webHidden/>
+                <w:sz w:val="24"/>
+                <w:szCs w:val="24"/>
               </w:rPr>
               <w:tab/>
             </w:r>
             <w:r>
               <w:rPr>
+                <w:rFonts w:cstheme="minorHAnsi"/>
                 <w:noProof/>
                 <w:webHidden/>
+                <w:sz w:val="24"/>
+                <w:szCs w:val="24"/>
               </w:rPr>
               <w:fldChar w:fldCharType="begin"/>
             </w:r>
             <w:r>
               <w:rPr>
+                <w:rFonts w:cstheme="minorHAnsi"/>
                 <w:noProof/>
                 <w:webHidden/>
+                <w:sz w:val="24"/>
+                <w:szCs w:val="24"/>
               </w:rPr>
               <w:instrText xml:space="preserve"> PAGEREF _Toc124198603 \h </w:instrText>
             </w:r>
             <w:r>
               <w:rPr>
+                <w:rFonts w:cstheme="minorHAnsi"/>
                 <w:noProof/>
                 <w:webHidden/>
-              </w:rPr>
-            </w:r>
-            <w:r>
-              <w:rPr>
+                <w:sz w:val="24"/>
+                <w:szCs w:val="24"/>
+              </w:rPr>
+            </w:r>
+            <w:r>
+              <w:rPr>
+                <w:rFonts w:cstheme="minorHAnsi"/>
                 <w:noProof/>
                 <w:webHidden/>
+                <w:sz w:val="24"/>
+                <w:szCs w:val="24"/>
               </w:rPr>
               <w:fldChar w:fldCharType="separate"/>
             </w:r>
             <w:r>
               <w:rPr>
+                <w:rFonts w:cstheme="minorHAnsi"/>
                 <w:noProof/>
                 <w:webHidden/>
+                <w:sz w:val="24"/>
+                <w:szCs w:val="24"/>
               </w:rPr>
               <w:t>2</w:t>
             </w:r>
             <w:r>
               <w:rPr>
+                <w:rFonts w:cstheme="minorHAnsi"/>
                 <w:noProof/>
                 <w:webHidden/>
+                <w:sz w:val="24"/>
+                <w:szCs w:val="24"/>
               </w:rPr>
               <w:fldChar w:fldCharType="end"/>
             </w:r>
@@ -166,64 +184,91 @@
               <w:tab w:val="right" w:leader="dot" w:pos="9016"/>
             </w:tabs>
             <w:rPr>
-              <w:rFonts w:eastAsiaTheme="minorEastAsia"/>
+              <w:rFonts w:eastAsiaTheme="minorEastAsia" w:cstheme="minorHAnsi"/>
               <w:noProof/>
-              <w:lang w:val="en-IL" w:eastAsia="en-IL"/>
+              <w:sz w:val="24"/>
+              <w:szCs w:val="24"/>
+              <w:lang/>
             </w:rPr>
           </w:pPr>
           <w:hyperlink w:anchor="_Toc124198604" w:history="1">
             <w:r>
               <w:rPr>
                 <w:rStyle w:val="Hyperlink"/>
+                <w:rFonts w:cstheme="minorHAnsi"/>
                 <w:noProof/>
+                <w:color w:val="auto"/>
+                <w:sz w:val="24"/>
+                <w:szCs w:val="24"/>
               </w:rPr>
               <w:t>System Architecture</w:t>
             </w:r>
             <w:r>
               <w:rPr>
+                <w:rFonts w:cstheme="minorHAnsi"/>
                 <w:noProof/>
                 <w:webHidden/>
+                <w:sz w:val="24"/>
+                <w:szCs w:val="24"/>
               </w:rPr>
               <w:tab/>
             </w:r>
             <w:r>
               <w:rPr>
+                <w:rFonts w:cstheme="minorHAnsi"/>
                 <w:noProof/>
                 <w:webHidden/>
+                <w:sz w:val="24"/>
+                <w:szCs w:val="24"/>
               </w:rPr>
               <w:fldChar w:fldCharType="begin"/>
             </w:r>
             <w:r>
               <w:rPr>
+                <w:rFonts w:cstheme="minorHAnsi"/>
                 <w:noProof/>
                 <w:webHidden/>
+                <w:sz w:val="24"/>
+                <w:szCs w:val="24"/>
               </w:rPr>
               <w:instrText xml:space="preserve"> PAGEREF _Toc124198604 \h </w:instrText>
             </w:r>
             <w:r>
               <w:rPr>
+                <w:rFonts w:cstheme="minorHAnsi"/>
                 <w:noProof/>
                 <w:webHidden/>
-              </w:rPr>
-            </w:r>
-            <w:r>
-              <w:rPr>
+                <w:sz w:val="24"/>
+                <w:szCs w:val="24"/>
+              </w:rPr>
+            </w:r>
+            <w:r>
+              <w:rPr>
+                <w:rFonts w:cstheme="minorHAnsi"/>
                 <w:noProof/>
                 <w:webHidden/>
+                <w:sz w:val="24"/>
+                <w:szCs w:val="24"/>
               </w:rPr>
               <w:fldChar w:fldCharType="separate"/>
             </w:r>
             <w:r>
               <w:rPr>
+                <w:rFonts w:cstheme="minorHAnsi"/>
                 <w:noProof/>
                 <w:webHidden/>
+                <w:sz w:val="24"/>
+                <w:szCs w:val="24"/>
               </w:rPr>
               <w:t>11</w:t>
             </w:r>
             <w:r>
               <w:rPr>
+                <w:rFonts w:cstheme="minorHAnsi"/>
                 <w:noProof/>
                 <w:webHidden/>
+                <w:sz w:val="24"/>
+                <w:szCs w:val="24"/>
               </w:rPr>
               <w:fldChar w:fldCharType="end"/>
             </w:r>
@@ -236,64 +281,91 @@
               <w:tab w:val="right" w:leader="dot" w:pos="9016"/>
             </w:tabs>
             <w:rPr>
-              <w:rFonts w:eastAsiaTheme="minorEastAsia"/>
+              <w:rFonts w:eastAsiaTheme="minorEastAsia" w:cstheme="minorHAnsi"/>
               <w:noProof/>
-              <w:lang w:val="en-IL" w:eastAsia="en-IL"/>
+              <w:sz w:val="24"/>
+              <w:szCs w:val="24"/>
+              <w:lang/>
             </w:rPr>
           </w:pPr>
           <w:hyperlink w:anchor="_Toc124198605" w:history="1">
             <w:r>
               <w:rPr>
                 <w:rStyle w:val="Hyperlink"/>
+                <w:rFonts w:cstheme="minorHAnsi"/>
                 <w:noProof/>
+                <w:color w:val="auto"/>
+                <w:sz w:val="24"/>
+                <w:szCs w:val="24"/>
               </w:rPr>
               <w:t>Data Objects</w:t>
             </w:r>
             <w:r>
               <w:rPr>
+                <w:rFonts w:cstheme="minorHAnsi"/>
                 <w:noProof/>
                 <w:webHidden/>
+                <w:sz w:val="24"/>
+                <w:szCs w:val="24"/>
               </w:rPr>
               <w:tab/>
             </w:r>
             <w:r>
               <w:rPr>
+                <w:rFonts w:cstheme="minorHAnsi"/>
                 <w:noProof/>
                 <w:webHidden/>
+                <w:sz w:val="24"/>
+                <w:szCs w:val="24"/>
               </w:rPr>
               <w:fldChar w:fldCharType="begin"/>
             </w:r>
             <w:r>
               <w:rPr>
+                <w:rFonts w:cstheme="minorHAnsi"/>
                 <w:noProof/>
                 <w:webHidden/>
+                <w:sz w:val="24"/>
+                <w:szCs w:val="24"/>
               </w:rPr>
               <w:instrText xml:space="preserve"> PAGEREF _Toc124198605 \h </w:instrText>
             </w:r>
             <w:r>
               <w:rPr>
+                <w:rFonts w:cstheme="minorHAnsi"/>
                 <w:noProof/>
                 <w:webHidden/>
-              </w:rPr>
-            </w:r>
-            <w:r>
-              <w:rPr>
+                <w:sz w:val="24"/>
+                <w:szCs w:val="24"/>
+              </w:rPr>
+            </w:r>
+            <w:r>
+              <w:rPr>
+                <w:rFonts w:cstheme="minorHAnsi"/>
                 <w:noProof/>
                 <w:webHidden/>
+                <w:sz w:val="24"/>
+                <w:szCs w:val="24"/>
               </w:rPr>
               <w:fldChar w:fldCharType="separate"/>
             </w:r>
             <w:r>
               <w:rPr>
+                <w:rFonts w:cstheme="minorHAnsi"/>
                 <w:noProof/>
                 <w:webHidden/>
+                <w:sz w:val="24"/>
+                <w:szCs w:val="24"/>
               </w:rPr>
               <w:t>11</w:t>
             </w:r>
             <w:r>
               <w:rPr>
+                <w:rFonts w:cstheme="minorHAnsi"/>
                 <w:noProof/>
                 <w:webHidden/>
+                <w:sz w:val="24"/>
+                <w:szCs w:val="24"/>
               </w:rPr>
               <w:fldChar w:fldCharType="end"/>
             </w:r>
@@ -306,64 +378,91 @@
               <w:tab w:val="right" w:leader="dot" w:pos="9016"/>
             </w:tabs>
             <w:rPr>
-              <w:rFonts w:eastAsiaTheme="minorEastAsia"/>
+              <w:rFonts w:eastAsiaTheme="minorEastAsia" w:cstheme="minorHAnsi"/>
               <w:noProof/>
-              <w:lang w:val="en-IL" w:eastAsia="en-IL"/>
+              <w:sz w:val="24"/>
+              <w:szCs w:val="24"/>
+              <w:lang/>
             </w:rPr>
           </w:pPr>
           <w:hyperlink w:anchor="_Toc124198606" w:history="1">
             <w:r>
               <w:rPr>
                 <w:rStyle w:val="Hyperlink"/>
+                <w:rFonts w:cstheme="minorHAnsi"/>
                 <w:noProof/>
+                <w:color w:val="auto"/>
+                <w:sz w:val="24"/>
+                <w:szCs w:val="24"/>
               </w:rPr>
               <w:t>Sequence Diagrams</w:t>
             </w:r>
             <w:r>
               <w:rPr>
+                <w:rFonts w:cstheme="minorHAnsi"/>
                 <w:noProof/>
                 <w:webHidden/>
+                <w:sz w:val="24"/>
+                <w:szCs w:val="24"/>
               </w:rPr>
               <w:tab/>
             </w:r>
             <w:r>
               <w:rPr>
+                <w:rFonts w:cstheme="minorHAnsi"/>
                 <w:noProof/>
                 <w:webHidden/>
+                <w:sz w:val="24"/>
+                <w:szCs w:val="24"/>
               </w:rPr>
               <w:fldChar w:fldCharType="begin"/>
             </w:r>
             <w:r>
               <w:rPr>
+                <w:rFonts w:cstheme="minorHAnsi"/>
                 <w:noProof/>
                 <w:webHidden/>
+                <w:sz w:val="24"/>
+                <w:szCs w:val="24"/>
               </w:rPr>
               <w:instrText xml:space="preserve"> PAGEREF _Toc124198606 \h </w:instrText>
             </w:r>
             <w:r>
               <w:rPr>
+                <w:rFonts w:cstheme="minorHAnsi"/>
                 <w:noProof/>
                 <w:webHidden/>
-              </w:rPr>
-            </w:r>
-            <w:r>
-              <w:rPr>
+                <w:sz w:val="24"/>
+                <w:szCs w:val="24"/>
+              </w:rPr>
+            </w:r>
+            <w:r>
+              <w:rPr>
+                <w:rFonts w:cstheme="minorHAnsi"/>
                 <w:noProof/>
                 <w:webHidden/>
+                <w:sz w:val="24"/>
+                <w:szCs w:val="24"/>
               </w:rPr>
               <w:fldChar w:fldCharType="separate"/>
             </w:r>
             <w:r>
               <w:rPr>
+                <w:rFonts w:cstheme="minorHAnsi"/>
                 <w:noProof/>
                 <w:webHidden/>
+                <w:sz w:val="24"/>
+                <w:szCs w:val="24"/>
               </w:rPr>
               <w:t>13</w:t>
             </w:r>
             <w:r>
               <w:rPr>
+                <w:rFonts w:cstheme="minorHAnsi"/>
                 <w:noProof/>
                 <w:webHidden/>
+                <w:sz w:val="24"/>
+                <w:szCs w:val="24"/>
               </w:rPr>
               <w:fldChar w:fldCharType="end"/>
             </w:r>
@@ -376,64 +475,91 @@
               <w:tab w:val="right" w:leader="dot" w:pos="9016"/>
             </w:tabs>
             <w:rPr>
-              <w:rFonts w:eastAsiaTheme="minorEastAsia"/>
+              <w:rFonts w:eastAsiaTheme="minorEastAsia" w:cstheme="minorHAnsi"/>
               <w:noProof/>
-              <w:lang w:val="en-IL" w:eastAsia="en-IL"/>
+              <w:sz w:val="24"/>
+              <w:szCs w:val="24"/>
+              <w:lang/>
             </w:rPr>
           </w:pPr>
           <w:hyperlink w:anchor="_Toc124198607" w:history="1">
             <w:r>
               <w:rPr>
                 <w:rStyle w:val="Hyperlink"/>
+                <w:rFonts w:cstheme="minorHAnsi"/>
                 <w:noProof/>
+                <w:color w:val="auto"/>
+                <w:sz w:val="24"/>
+                <w:szCs w:val="24"/>
               </w:rPr>
               <w:t>Class Diagrams</w:t>
             </w:r>
             <w:r>
               <w:rPr>
+                <w:rFonts w:cstheme="minorHAnsi"/>
                 <w:noProof/>
                 <w:webHidden/>
+                <w:sz w:val="24"/>
+                <w:szCs w:val="24"/>
               </w:rPr>
               <w:tab/>
             </w:r>
             <w:r>
               <w:rPr>
+                <w:rFonts w:cstheme="minorHAnsi"/>
                 <w:noProof/>
                 <w:webHidden/>
+                <w:sz w:val="24"/>
+                <w:szCs w:val="24"/>
               </w:rPr>
               <w:fldChar w:fldCharType="begin"/>
             </w:r>
             <w:r>
               <w:rPr>
+                <w:rFonts w:cstheme="minorHAnsi"/>
                 <w:noProof/>
                 <w:webHidden/>
+                <w:sz w:val="24"/>
+                <w:szCs w:val="24"/>
               </w:rPr>
               <w:instrText xml:space="preserve"> PAGEREF _Toc124198607 \h </w:instrText>
             </w:r>
             <w:r>
               <w:rPr>
+                <w:rFonts w:cstheme="minorHAnsi"/>
                 <w:noProof/>
                 <w:webHidden/>
-              </w:rPr>
-            </w:r>
-            <w:r>
-              <w:rPr>
+                <w:sz w:val="24"/>
+                <w:szCs w:val="24"/>
+              </w:rPr>
+            </w:r>
+            <w:r>
+              <w:rPr>
+                <w:rFonts w:cstheme="minorHAnsi"/>
                 <w:noProof/>
                 <w:webHidden/>
+                <w:sz w:val="24"/>
+                <w:szCs w:val="24"/>
               </w:rPr>
               <w:fldChar w:fldCharType="separate"/>
             </w:r>
             <w:r>
               <w:rPr>
+                <w:rFonts w:cstheme="minorHAnsi"/>
                 <w:noProof/>
                 <w:webHidden/>
+                <w:sz w:val="24"/>
+                <w:szCs w:val="24"/>
               </w:rPr>
               <w:t>15</w:t>
             </w:r>
             <w:r>
               <w:rPr>
+                <w:rFonts w:cstheme="minorHAnsi"/>
                 <w:noProof/>
                 <w:webHidden/>
+                <w:sz w:val="24"/>
+                <w:szCs w:val="24"/>
               </w:rPr>
               <w:fldChar w:fldCharType="end"/>
             </w:r>
@@ -446,64 +572,91 @@
               <w:tab w:val="right" w:leader="dot" w:pos="9016"/>
             </w:tabs>
             <w:rPr>
-              <w:rFonts w:eastAsiaTheme="minorEastAsia"/>
+              <w:rFonts w:eastAsiaTheme="minorEastAsia" w:cstheme="minorHAnsi"/>
               <w:noProof/>
-              <w:lang w:val="en-IL" w:eastAsia="en-IL"/>
+              <w:sz w:val="24"/>
+              <w:szCs w:val="24"/>
+              <w:lang/>
             </w:rPr>
           </w:pPr>
           <w:hyperlink w:anchor="_Toc124198608" w:history="1">
             <w:r>
               <w:rPr>
                 <w:rStyle w:val="Hyperlink"/>
+                <w:rFonts w:cstheme="minorHAnsi"/>
                 <w:noProof/>
+                <w:color w:val="auto"/>
+                <w:sz w:val="24"/>
+                <w:szCs w:val="24"/>
               </w:rPr>
               <w:t>Class Description</w:t>
             </w:r>
             <w:r>
               <w:rPr>
+                <w:rFonts w:cstheme="minorHAnsi"/>
                 <w:noProof/>
                 <w:webHidden/>
+                <w:sz w:val="24"/>
+                <w:szCs w:val="24"/>
               </w:rPr>
               <w:tab/>
             </w:r>
             <w:r>
               <w:rPr>
+                <w:rFonts w:cstheme="minorHAnsi"/>
                 <w:noProof/>
                 <w:webHidden/>
+                <w:sz w:val="24"/>
+                <w:szCs w:val="24"/>
               </w:rPr>
               <w:fldChar w:fldCharType="begin"/>
             </w:r>
             <w:r>
               <w:rPr>
+                <w:rFonts w:cstheme="minorHAnsi"/>
                 <w:noProof/>
                 <w:webHidden/>
+                <w:sz w:val="24"/>
+                <w:szCs w:val="24"/>
               </w:rPr>
               <w:instrText xml:space="preserve"> PAGEREF _Toc124198608 \h </w:instrText>
             </w:r>
             <w:r>
               <w:rPr>
+                <w:rFonts w:cstheme="minorHAnsi"/>
                 <w:noProof/>
                 <w:webHidden/>
-              </w:rPr>
-            </w:r>
-            <w:r>
-              <w:rPr>
+                <w:sz w:val="24"/>
+                <w:szCs w:val="24"/>
+              </w:rPr>
+            </w:r>
+            <w:r>
+              <w:rPr>
+                <w:rFonts w:cstheme="minorHAnsi"/>
                 <w:noProof/>
                 <w:webHidden/>
+                <w:sz w:val="24"/>
+                <w:szCs w:val="24"/>
               </w:rPr>
               <w:fldChar w:fldCharType="separate"/>
             </w:r>
             <w:r>
               <w:rPr>
+                <w:rFonts w:cstheme="minorHAnsi"/>
                 <w:noProof/>
                 <w:webHidden/>
+                <w:sz w:val="24"/>
+                <w:szCs w:val="24"/>
               </w:rPr>
               <w:t>16</w:t>
             </w:r>
             <w:r>
               <w:rPr>
+                <w:rFonts w:cstheme="minorHAnsi"/>
                 <w:noProof/>
                 <w:webHidden/>
+                <w:sz w:val="24"/>
+                <w:szCs w:val="24"/>
               </w:rPr>
               <w:fldChar w:fldCharType="end"/>
             </w:r>
@@ -516,64 +669,91 @@
               <w:tab w:val="right" w:leader="dot" w:pos="9016"/>
             </w:tabs>
             <w:rPr>
-              <w:rFonts w:eastAsiaTheme="minorEastAsia"/>
+              <w:rFonts w:eastAsiaTheme="minorEastAsia" w:cstheme="minorHAnsi"/>
               <w:noProof/>
-              <w:lang w:val="en-IL" w:eastAsia="en-IL"/>
+              <w:sz w:val="24"/>
+              <w:szCs w:val="24"/>
+              <w:lang/>
             </w:rPr>
           </w:pPr>
           <w:hyperlink w:anchor="_Toc124198609" w:history="1">
             <w:r>
               <w:rPr>
                 <w:rStyle w:val="Hyperlink"/>
+                <w:rFonts w:cstheme="minorHAnsi"/>
                 <w:noProof/>
+                <w:color w:val="auto"/>
+                <w:sz w:val="24"/>
+                <w:szCs w:val="24"/>
               </w:rPr>
               <w:t>Packages</w:t>
             </w:r>
             <w:r>
               <w:rPr>
+                <w:rFonts w:cstheme="minorHAnsi"/>
                 <w:noProof/>
                 <w:webHidden/>
+                <w:sz w:val="24"/>
+                <w:szCs w:val="24"/>
               </w:rPr>
               <w:tab/>
             </w:r>
             <w:r>
               <w:rPr>
+                <w:rFonts w:cstheme="minorHAnsi"/>
                 <w:noProof/>
                 <w:webHidden/>
+                <w:sz w:val="24"/>
+                <w:szCs w:val="24"/>
               </w:rPr>
               <w:fldChar w:fldCharType="begin"/>
             </w:r>
             <w:r>
               <w:rPr>
+                <w:rFonts w:cstheme="minorHAnsi"/>
                 <w:noProof/>
                 <w:webHidden/>
+                <w:sz w:val="24"/>
+                <w:szCs w:val="24"/>
               </w:rPr>
               <w:instrText xml:space="preserve"> PAGEREF _Toc124198609 \h </w:instrText>
             </w:r>
             <w:r>
               <w:rPr>
+                <w:rFonts w:cstheme="minorHAnsi"/>
                 <w:noProof/>
                 <w:webHidden/>
-              </w:rPr>
-            </w:r>
-            <w:r>
-              <w:rPr>
+                <w:sz w:val="24"/>
+                <w:szCs w:val="24"/>
+              </w:rPr>
+            </w:r>
+            <w:r>
+              <w:rPr>
+                <w:rFonts w:cstheme="minorHAnsi"/>
                 <w:noProof/>
                 <w:webHidden/>
+                <w:sz w:val="24"/>
+                <w:szCs w:val="24"/>
               </w:rPr>
               <w:fldChar w:fldCharType="separate"/>
             </w:r>
             <w:r>
               <w:rPr>
+                <w:rFonts w:cstheme="minorHAnsi"/>
                 <w:noProof/>
                 <w:webHidden/>
+                <w:sz w:val="24"/>
+                <w:szCs w:val="24"/>
               </w:rPr>
               <w:t>18</w:t>
             </w:r>
             <w:r>
               <w:rPr>
+                <w:rFonts w:cstheme="minorHAnsi"/>
                 <w:noProof/>
                 <w:webHidden/>
+                <w:sz w:val="24"/>
+                <w:szCs w:val="24"/>
               </w:rPr>
               <w:fldChar w:fldCharType="end"/>
             </w:r>
@@ -586,64 +766,91 @@
               <w:tab w:val="right" w:leader="dot" w:pos="9016"/>
             </w:tabs>
             <w:rPr>
-              <w:rFonts w:eastAsiaTheme="minorEastAsia"/>
+              <w:rFonts w:eastAsiaTheme="minorEastAsia" w:cstheme="minorHAnsi"/>
               <w:noProof/>
-              <w:lang w:val="en-IL" w:eastAsia="en-IL"/>
+              <w:sz w:val="24"/>
+              <w:szCs w:val="24"/>
+              <w:lang/>
             </w:rPr>
           </w:pPr>
           <w:hyperlink w:anchor="_Toc124198610" w:history="1">
             <w:r>
               <w:rPr>
                 <w:rStyle w:val="Hyperlink"/>
+                <w:rFonts w:cstheme="minorHAnsi"/>
                 <w:noProof/>
+                <w:color w:val="auto"/>
+                <w:sz w:val="24"/>
+                <w:szCs w:val="24"/>
               </w:rPr>
               <w:t>User Interface Draft</w:t>
             </w:r>
             <w:r>
               <w:rPr>
+                <w:rFonts w:cstheme="minorHAnsi"/>
                 <w:noProof/>
                 <w:webHidden/>
+                <w:sz w:val="24"/>
+                <w:szCs w:val="24"/>
               </w:rPr>
               <w:tab/>
             </w:r>
             <w:r>
               <w:rPr>
+                <w:rFonts w:cstheme="minorHAnsi"/>
                 <w:noProof/>
                 <w:webHidden/>
+                <w:sz w:val="24"/>
+                <w:szCs w:val="24"/>
               </w:rPr>
               <w:fldChar w:fldCharType="begin"/>
             </w:r>
             <w:r>
               <w:rPr>
+                <w:rFonts w:cstheme="minorHAnsi"/>
                 <w:noProof/>
                 <w:webHidden/>
+                <w:sz w:val="24"/>
+                <w:szCs w:val="24"/>
               </w:rPr>
               <w:instrText xml:space="preserve"> PAGEREF _Toc124198610 \h </w:instrText>
             </w:r>
             <w:r>
               <w:rPr>
+                <w:rFonts w:cstheme="minorHAnsi"/>
                 <w:noProof/>
                 <w:webHidden/>
-              </w:rPr>
-            </w:r>
-            <w:r>
-              <w:rPr>
+                <w:sz w:val="24"/>
+                <w:szCs w:val="24"/>
+              </w:rPr>
+            </w:r>
+            <w:r>
+              <w:rPr>
+                <w:rFonts w:cstheme="minorHAnsi"/>
                 <w:noProof/>
                 <w:webHidden/>
+                <w:sz w:val="24"/>
+                <w:szCs w:val="24"/>
               </w:rPr>
               <w:fldChar w:fldCharType="separate"/>
             </w:r>
             <w:r>
               <w:rPr>
+                <w:rFonts w:cstheme="minorHAnsi"/>
                 <w:noProof/>
                 <w:webHidden/>
+                <w:sz w:val="24"/>
+                <w:szCs w:val="24"/>
               </w:rPr>
               <w:t>19</w:t>
             </w:r>
             <w:r>
               <w:rPr>
+                <w:rFonts w:cstheme="minorHAnsi"/>
                 <w:noProof/>
                 <w:webHidden/>
+                <w:sz w:val="24"/>
+                <w:szCs w:val="24"/>
               </w:rPr>
               <w:fldChar w:fldCharType="end"/>
             </w:r>
@@ -656,64 +863,91 @@
               <w:tab w:val="right" w:leader="dot" w:pos="9016"/>
             </w:tabs>
             <w:rPr>
-              <w:rFonts w:eastAsiaTheme="minorEastAsia"/>
+              <w:rFonts w:eastAsiaTheme="minorEastAsia" w:cstheme="minorHAnsi"/>
               <w:noProof/>
-              <w:lang w:val="en-IL" w:eastAsia="en-IL"/>
+              <w:sz w:val="24"/>
+              <w:szCs w:val="24"/>
+              <w:lang/>
             </w:rPr>
           </w:pPr>
           <w:hyperlink w:anchor="_Toc124198611" w:history="1">
             <w:r>
               <w:rPr>
                 <w:rStyle w:val="Hyperlink"/>
+                <w:rFonts w:cstheme="minorHAnsi"/>
                 <w:noProof/>
+                <w:color w:val="auto"/>
+                <w:sz w:val="24"/>
+                <w:szCs w:val="24"/>
               </w:rPr>
               <w:t>Testing</w:t>
             </w:r>
             <w:r>
               <w:rPr>
+                <w:rFonts w:cstheme="minorHAnsi"/>
                 <w:noProof/>
                 <w:webHidden/>
+                <w:sz w:val="24"/>
+                <w:szCs w:val="24"/>
               </w:rPr>
               <w:tab/>
             </w:r>
             <w:r>
               <w:rPr>
+                <w:rFonts w:cstheme="minorHAnsi"/>
                 <w:noProof/>
                 <w:webHidden/>
+                <w:sz w:val="24"/>
+                <w:szCs w:val="24"/>
               </w:rPr>
               <w:fldChar w:fldCharType="begin"/>
             </w:r>
             <w:r>
               <w:rPr>
+                <w:rFonts w:cstheme="minorHAnsi"/>
                 <w:noProof/>
                 <w:webHidden/>
+                <w:sz w:val="24"/>
+                <w:szCs w:val="24"/>
               </w:rPr>
               <w:instrText xml:space="preserve"> PAGEREF _Toc124198611 \h </w:instrText>
             </w:r>
             <w:r>
               <w:rPr>
+                <w:rFonts w:cstheme="minorHAnsi"/>
                 <w:noProof/>
                 <w:webHidden/>
-              </w:rPr>
-            </w:r>
-            <w:r>
-              <w:rPr>
+                <w:sz w:val="24"/>
+                <w:szCs w:val="24"/>
+              </w:rPr>
+            </w:r>
+            <w:r>
+              <w:rPr>
+                <w:rFonts w:cstheme="minorHAnsi"/>
                 <w:noProof/>
                 <w:webHidden/>
+                <w:sz w:val="24"/>
+                <w:szCs w:val="24"/>
               </w:rPr>
               <w:fldChar w:fldCharType="separate"/>
             </w:r>
             <w:r>
               <w:rPr>
+                <w:rFonts w:cstheme="minorHAnsi"/>
                 <w:noProof/>
                 <w:webHidden/>
+                <w:sz w:val="24"/>
+                <w:szCs w:val="24"/>
               </w:rPr>
               <w:t>27</w:t>
             </w:r>
             <w:r>
               <w:rPr>
+                <w:rFonts w:cstheme="minorHAnsi"/>
                 <w:noProof/>
                 <w:webHidden/>
+                <w:sz w:val="24"/>
+                <w:szCs w:val="24"/>
               </w:rPr>
               <w:fldChar w:fldCharType="end"/>
             </w:r>
@@ -729,8 +963,11 @@
           </w:pPr>
           <w:r>
             <w:rPr>
+              <w:rFonts w:cstheme="minorHAnsi"/>
               <w:b/>
               <w:bCs/>
+              <w:sz w:val="24"/>
+              <w:szCs w:val="24"/>
               <w:lang w:val="he-IL"/>
             </w:rPr>
             <w:fldChar w:fldCharType="end"/>
@@ -912,7 +1149,7 @@
     </w:sdt>
     <w:p>
       <w:pPr>
-        <w:pStyle w:val="a5"/>
+        <w:pStyle w:val="a"/>
       </w:pPr>
       <w:bookmarkStart w:id="1" w:name="_Toc124198603"/>
       <w:r>
@@ -14697,16 +14934,6 @@
         </w:rPr>
       </w:pPr>
     </w:p>
-    <w:p>
-      <w:pPr>
-        <w:spacing w:after="0" w:line="240" w:lineRule="auto"/>
-        <w:rPr>
-          <w:rFonts w:ascii="Calibri" w:eastAsia="Calibri" w:hAnsi="Calibri" w:cs="Calibri"/>
-          <w:sz w:val="28"/>
-          <w:szCs w:val="28"/>
-        </w:rPr>
-      </w:pPr>
-    </w:p>
     <w:tbl>
       <w:tblPr>
         <w:tblW w:w="9028" w:type="dxa"/>
@@ -15629,122 +15856,212 @@
     </w:tbl>
     <w:p>
       <w:pPr>
-        <w:rPr>
-          <w:b/>
-          <w:bCs/>
-          <w:sz w:val="40"/>
-          <w:szCs w:val="40"/>
-          <w:u w:val="single"/>
-        </w:rPr>
-      </w:pPr>
-    </w:p>
-    <w:p>
-      <w:pPr>
-        <w:rPr>
-          <w:b/>
-          <w:bCs/>
-          <w:sz w:val="40"/>
-          <w:szCs w:val="40"/>
-          <w:u w:val="single"/>
-        </w:rPr>
-      </w:pPr>
-    </w:p>
-    <w:p>
-      <w:pPr>
-        <w:rPr>
-          <w:b/>
-          <w:bCs/>
-          <w:sz w:val="40"/>
-          <w:szCs w:val="40"/>
-          <w:u w:val="single"/>
-        </w:rPr>
-      </w:pPr>
-    </w:p>
-    <w:p>
-      <w:pPr>
-        <w:rPr>
-          <w:b/>
-          <w:bCs/>
-          <w:sz w:val="40"/>
-          <w:szCs w:val="40"/>
-          <w:u w:val="single"/>
-        </w:rPr>
-      </w:pPr>
-    </w:p>
-    <w:p>
-      <w:pPr>
-        <w:rPr>
-          <w:b/>
-          <w:bCs/>
-          <w:sz w:val="40"/>
-          <w:szCs w:val="40"/>
-          <w:u w:val="single"/>
-        </w:rPr>
-      </w:pPr>
-    </w:p>
-    <w:p>
-      <w:pPr>
-        <w:rPr>
-          <w:b/>
-          <w:bCs/>
-          <w:sz w:val="40"/>
-          <w:szCs w:val="40"/>
-          <w:u w:val="single"/>
-        </w:rPr>
-      </w:pPr>
-    </w:p>
-    <w:p>
-      <w:pPr>
-        <w:rPr>
-          <w:b/>
-          <w:bCs/>
-          <w:sz w:val="40"/>
-          <w:szCs w:val="40"/>
-          <w:u w:val="single"/>
-        </w:rPr>
-      </w:pPr>
-    </w:p>
-    <w:p>
-      <w:pPr>
-        <w:rPr>
-          <w:b/>
-          <w:bCs/>
-          <w:sz w:val="40"/>
-          <w:szCs w:val="40"/>
-          <w:u w:val="single"/>
-        </w:rPr>
-      </w:pPr>
-    </w:p>
-    <w:p>
-      <w:pPr>
-        <w:rPr>
-          <w:b/>
-          <w:bCs/>
-          <w:sz w:val="40"/>
-          <w:szCs w:val="40"/>
-          <w:u w:val="single"/>
-        </w:rPr>
-      </w:pPr>
-    </w:p>
-    <w:p>
-      <w:pPr>
-        <w:rPr>
-          <w:b/>
-          <w:bCs/>
-          <w:sz w:val="40"/>
-          <w:szCs w:val="40"/>
-          <w:u w:val="single"/>
-        </w:rPr>
-      </w:pPr>
-    </w:p>
-    <w:p>
-      <w:pPr>
-        <w:pStyle w:val="a5"/>
+        <w:spacing w:after="0" w:line="240" w:lineRule="auto"/>
+        <w:rPr>
+          <w:rFonts w:ascii="Calibri" w:eastAsia="Calibri" w:hAnsi="Calibri" w:cs="Calibri"/>
+          <w:sz w:val="28"/>
+          <w:szCs w:val="28"/>
+        </w:rPr>
+      </w:pPr>
+      <w:bookmarkStart w:id="2" w:name="_Toc124198604"/>
+    </w:p>
+    <w:p>
+      <w:pPr>
+        <w:spacing w:after="0" w:line="240" w:lineRule="auto"/>
+        <w:rPr>
+          <w:rFonts w:ascii="Calibri" w:eastAsia="Calibri" w:hAnsi="Calibri" w:cs="Calibri"/>
+          <w:sz w:val="28"/>
+          <w:szCs w:val="28"/>
+        </w:rPr>
+      </w:pPr>
+    </w:p>
+    <w:p>
+      <w:pPr>
+        <w:spacing w:after="0" w:line="240" w:lineRule="auto"/>
+        <w:rPr>
+          <w:rFonts w:ascii="Calibri" w:eastAsia="Calibri" w:hAnsi="Calibri" w:cs="Calibri"/>
+          <w:sz w:val="28"/>
+          <w:szCs w:val="28"/>
+        </w:rPr>
+      </w:pPr>
+    </w:p>
+    <w:p>
+      <w:pPr>
+        <w:spacing w:after="0" w:line="240" w:lineRule="auto"/>
+        <w:rPr>
+          <w:rFonts w:ascii="Calibri" w:eastAsia="Calibri" w:hAnsi="Calibri" w:cs="Calibri"/>
+          <w:sz w:val="28"/>
+          <w:szCs w:val="28"/>
+        </w:rPr>
+      </w:pPr>
+    </w:p>
+    <w:p>
+      <w:pPr>
+        <w:spacing w:after="0" w:line="240" w:lineRule="auto"/>
+        <w:rPr>
+          <w:rFonts w:ascii="Calibri" w:eastAsia="Calibri" w:hAnsi="Calibri" w:cs="Calibri"/>
+          <w:sz w:val="28"/>
+          <w:szCs w:val="28"/>
+        </w:rPr>
+      </w:pPr>
+    </w:p>
+    <w:p>
+      <w:pPr>
+        <w:spacing w:after="0" w:line="240" w:lineRule="auto"/>
+        <w:rPr>
+          <w:rFonts w:ascii="Calibri" w:eastAsia="Calibri" w:hAnsi="Calibri" w:cs="Calibri"/>
+          <w:sz w:val="28"/>
+          <w:szCs w:val="28"/>
+        </w:rPr>
+      </w:pPr>
+    </w:p>
+    <w:p>
+      <w:pPr>
+        <w:spacing w:after="0" w:line="240" w:lineRule="auto"/>
+        <w:rPr>
+          <w:rFonts w:ascii="Calibri" w:eastAsia="Calibri" w:hAnsi="Calibri" w:cs="Calibri"/>
+          <w:sz w:val="28"/>
+          <w:szCs w:val="28"/>
+        </w:rPr>
+      </w:pPr>
+    </w:p>
+    <w:p>
+      <w:pPr>
+        <w:spacing w:after="0" w:line="240" w:lineRule="auto"/>
+        <w:rPr>
+          <w:rFonts w:ascii="Calibri" w:eastAsia="Calibri" w:hAnsi="Calibri" w:cs="Calibri"/>
+          <w:sz w:val="28"/>
+          <w:szCs w:val="28"/>
+        </w:rPr>
+      </w:pPr>
+    </w:p>
+    <w:p>
+      <w:pPr>
+        <w:spacing w:after="0" w:line="240" w:lineRule="auto"/>
+        <w:rPr>
+          <w:rFonts w:ascii="Calibri" w:eastAsia="Calibri" w:hAnsi="Calibri" w:cs="Calibri"/>
+          <w:sz w:val="28"/>
+          <w:szCs w:val="28"/>
+        </w:rPr>
+      </w:pPr>
+    </w:p>
+    <w:p>
+      <w:pPr>
+        <w:spacing w:after="0" w:line="240" w:lineRule="auto"/>
+        <w:rPr>
+          <w:rFonts w:ascii="Calibri" w:eastAsia="Calibri" w:hAnsi="Calibri" w:cs="Calibri"/>
+          <w:sz w:val="28"/>
+          <w:szCs w:val="28"/>
+        </w:rPr>
+      </w:pPr>
+    </w:p>
+    <w:p>
+      <w:pPr>
+        <w:spacing w:after="0" w:line="240" w:lineRule="auto"/>
+        <w:rPr>
+          <w:rFonts w:ascii="Calibri" w:eastAsia="Calibri" w:hAnsi="Calibri" w:cs="Calibri"/>
+          <w:sz w:val="28"/>
+          <w:szCs w:val="28"/>
+        </w:rPr>
+      </w:pPr>
+    </w:p>
+    <w:p>
+      <w:pPr>
+        <w:spacing w:after="0" w:line="240" w:lineRule="auto"/>
+        <w:rPr>
+          <w:rFonts w:ascii="Calibri" w:eastAsia="Calibri" w:hAnsi="Calibri" w:cs="Calibri"/>
+          <w:sz w:val="28"/>
+          <w:szCs w:val="28"/>
+        </w:rPr>
+      </w:pPr>
+    </w:p>
+    <w:p>
+      <w:pPr>
+        <w:spacing w:after="0" w:line="240" w:lineRule="auto"/>
+        <w:rPr>
+          <w:rFonts w:ascii="Calibri" w:eastAsia="Calibri" w:hAnsi="Calibri" w:cs="Calibri"/>
+          <w:sz w:val="28"/>
+          <w:szCs w:val="28"/>
+        </w:rPr>
+      </w:pPr>
+    </w:p>
+    <w:p>
+      <w:pPr>
+        <w:spacing w:after="0" w:line="240" w:lineRule="auto"/>
+        <w:rPr>
+          <w:rFonts w:ascii="Calibri" w:eastAsia="Calibri" w:hAnsi="Calibri" w:cs="Calibri"/>
+          <w:sz w:val="28"/>
+          <w:szCs w:val="28"/>
+        </w:rPr>
+      </w:pPr>
+    </w:p>
+    <w:p>
+      <w:pPr>
+        <w:spacing w:after="0" w:line="240" w:lineRule="auto"/>
+        <w:rPr>
+          <w:rFonts w:ascii="Calibri" w:eastAsia="Calibri" w:hAnsi="Calibri" w:cs="Calibri"/>
+          <w:sz w:val="28"/>
+          <w:szCs w:val="28"/>
+        </w:rPr>
+      </w:pPr>
+    </w:p>
+    <w:p>
+      <w:pPr>
+        <w:spacing w:after="0" w:line="240" w:lineRule="auto"/>
+        <w:rPr>
+          <w:rFonts w:ascii="Calibri" w:eastAsia="Calibri" w:hAnsi="Calibri" w:cs="Calibri"/>
+          <w:sz w:val="28"/>
+          <w:szCs w:val="28"/>
+        </w:rPr>
+      </w:pPr>
+    </w:p>
+    <w:p>
+      <w:pPr>
+        <w:spacing w:after="0" w:line="240" w:lineRule="auto"/>
+        <w:rPr>
+          <w:rFonts w:ascii="Calibri" w:eastAsia="Calibri" w:hAnsi="Calibri" w:cs="Calibri"/>
+          <w:sz w:val="28"/>
+          <w:szCs w:val="28"/>
+        </w:rPr>
+      </w:pPr>
+    </w:p>
+    <w:p>
+      <w:pPr>
+        <w:spacing w:after="0" w:line="240" w:lineRule="auto"/>
+        <w:rPr>
+          <w:rFonts w:ascii="Calibri" w:eastAsia="Calibri" w:hAnsi="Calibri" w:cs="Calibri"/>
+          <w:sz w:val="28"/>
+          <w:szCs w:val="28"/>
+        </w:rPr>
+      </w:pPr>
+    </w:p>
+    <w:p>
+      <w:pPr>
+        <w:spacing w:after="0" w:line="240" w:lineRule="auto"/>
+        <w:rPr>
+          <w:rFonts w:ascii="Calibri" w:eastAsia="Calibri" w:hAnsi="Calibri" w:cs="Calibri"/>
+          <w:sz w:val="28"/>
+          <w:szCs w:val="28"/>
+        </w:rPr>
+      </w:pPr>
+    </w:p>
+    <w:p>
+      <w:pPr>
+        <w:spacing w:after="0" w:line="240" w:lineRule="auto"/>
+        <w:rPr>
+          <w:rFonts w:ascii="Calibri" w:eastAsia="Calibri" w:hAnsi="Calibri" w:cs="Calibri"/>
+          <w:sz w:val="28"/>
+          <w:szCs w:val="28"/>
+        </w:rPr>
+      </w:pPr>
+    </w:p>
+    <w:p>
+      <w:pPr>
+        <w:pStyle w:val="a"/>
         <w:rPr>
           <w:rtl/>
         </w:rPr>
       </w:pPr>
-      <w:bookmarkStart w:id="2" w:name="_Toc124198604"/>
       <w:r>
         <w:lastRenderedPageBreak/>
         <w:t>System Architecture</w:t>
@@ -15753,7 +16070,7 @@
     </w:p>
     <w:p>
       <w:pPr>
-        <w:pStyle w:val="a5"/>
+        <w:pStyle w:val="a"/>
       </w:pPr>
     </w:p>
     <w:p>
@@ -15955,7 +16272,7 @@
     </w:p>
     <w:p>
       <w:pPr>
-        <w:pStyle w:val="a5"/>
+        <w:pStyle w:val="a"/>
       </w:pPr>
       <w:bookmarkStart w:id="3" w:name="_Toc124198605"/>
       <w:r>
@@ -16283,7 +16600,7 @@
     </w:p>
     <w:p>
       <w:pPr>
-        <w:pStyle w:val="a5"/>
+        <w:pStyle w:val="a"/>
       </w:pPr>
       <w:bookmarkStart w:id="4" w:name="_Toc124198606"/>
       <w:r>
@@ -16822,7 +17139,7 @@
     </w:p>
     <w:p>
       <w:pPr>
-        <w:pStyle w:val="a5"/>
+        <w:pStyle w:val="a"/>
       </w:pPr>
       <w:bookmarkStart w:id="5" w:name="_Toc124198607"/>
       <w:r>
@@ -16989,7 +17306,7 @@
     </w:p>
     <w:p>
       <w:pPr>
-        <w:pStyle w:val="a5"/>
+        <w:pStyle w:val="a"/>
       </w:pPr>
       <w:bookmarkStart w:id="6" w:name="_Toc124198608"/>
       <w:r>
@@ -17048,7 +17365,7 @@
     </w:p>
     <w:p>
       <w:pPr>
-        <w:pStyle w:val="a4"/>
+        <w:pStyle w:val="ListParagraph"/>
         <w:numPr>
           <w:ilvl w:val="0"/>
           <w:numId w:val="9"/>
@@ -17099,7 +17416,7 @@
     </w:p>
     <w:p>
       <w:pPr>
-        <w:pStyle w:val="a4"/>
+        <w:pStyle w:val="ListParagraph"/>
         <w:numPr>
           <w:ilvl w:val="0"/>
           <w:numId w:val="8"/>
@@ -17133,7 +17450,7 @@
     </w:p>
     <w:p>
       <w:pPr>
-        <w:pStyle w:val="a4"/>
+        <w:pStyle w:val="ListParagraph"/>
         <w:numPr>
           <w:ilvl w:val="0"/>
           <w:numId w:val="8"/>
@@ -17188,7 +17505,7 @@
     </w:p>
     <w:p>
       <w:pPr>
-        <w:pStyle w:val="a4"/>
+        <w:pStyle w:val="ListParagraph"/>
         <w:numPr>
           <w:ilvl w:val="0"/>
           <w:numId w:val="8"/>
@@ -17208,7 +17525,7 @@
     </w:p>
     <w:p>
       <w:pPr>
-        <w:pStyle w:val="a4"/>
+        <w:pStyle w:val="ListParagraph"/>
         <w:numPr>
           <w:ilvl w:val="0"/>
           <w:numId w:val="8"/>
@@ -17263,7 +17580,7 @@
     </w:p>
     <w:p>
       <w:pPr>
-        <w:pStyle w:val="a4"/>
+        <w:pStyle w:val="ListParagraph"/>
         <w:numPr>
           <w:ilvl w:val="0"/>
           <w:numId w:val="8"/>
@@ -17312,8 +17629,8 @@
     <w:p>
       <w:pPr>
         <w:rPr>
-          <w:sz w:val="12"/>
-          <w:szCs w:val="12"/>
+          <w:sz w:val="24"/>
+          <w:szCs w:val="24"/>
         </w:rPr>
       </w:pPr>
     </w:p>
@@ -17357,7 +17674,7 @@
     </w:p>
     <w:p>
       <w:pPr>
-        <w:pStyle w:val="a4"/>
+        <w:pStyle w:val="ListParagraph"/>
         <w:numPr>
           <w:ilvl w:val="0"/>
           <w:numId w:val="9"/>
@@ -17377,7 +17694,7 @@
     </w:p>
     <w:p>
       <w:pPr>
-        <w:pStyle w:val="a4"/>
+        <w:pStyle w:val="ListParagraph"/>
         <w:numPr>
           <w:ilvl w:val="0"/>
           <w:numId w:val="9"/>
@@ -17414,7 +17731,7 @@
     </w:p>
     <w:p>
       <w:pPr>
-        <w:pStyle w:val="a4"/>
+        <w:pStyle w:val="ListParagraph"/>
         <w:numPr>
           <w:ilvl w:val="0"/>
           <w:numId w:val="8"/>
@@ -17434,7 +17751,7 @@
     </w:p>
     <w:p>
       <w:pPr>
-        <w:pStyle w:val="a4"/>
+        <w:pStyle w:val="ListParagraph"/>
         <w:numPr>
           <w:ilvl w:val="0"/>
           <w:numId w:val="8"/>
@@ -17489,7 +17806,7 @@
     </w:p>
     <w:p>
       <w:pPr>
-        <w:pStyle w:val="a4"/>
+        <w:pStyle w:val="ListParagraph"/>
         <w:numPr>
           <w:ilvl w:val="0"/>
           <w:numId w:val="8"/>
@@ -17510,8 +17827,8 @@
     <w:p>
       <w:pPr>
         <w:rPr>
-          <w:sz w:val="12"/>
-          <w:szCs w:val="12"/>
+          <w:sz w:val="24"/>
+          <w:szCs w:val="24"/>
         </w:rPr>
       </w:pPr>
     </w:p>
@@ -17555,7 +17872,7 @@
     </w:p>
     <w:p>
       <w:pPr>
-        <w:pStyle w:val="a4"/>
+        <w:pStyle w:val="ListParagraph"/>
         <w:numPr>
           <w:ilvl w:val="0"/>
           <w:numId w:val="9"/>
@@ -17575,7 +17892,7 @@
     </w:p>
     <w:p>
       <w:pPr>
-        <w:pStyle w:val="a4"/>
+        <w:pStyle w:val="ListParagraph"/>
         <w:numPr>
           <w:ilvl w:val="0"/>
           <w:numId w:val="9"/>
@@ -17595,7 +17912,7 @@
     </w:p>
     <w:p>
       <w:pPr>
-        <w:pStyle w:val="a4"/>
+        <w:pStyle w:val="ListParagraph"/>
         <w:numPr>
           <w:ilvl w:val="0"/>
           <w:numId w:val="9"/>
@@ -17632,7 +17949,7 @@
     </w:p>
     <w:p>
       <w:pPr>
-        <w:pStyle w:val="a4"/>
+        <w:pStyle w:val="ListParagraph"/>
         <w:numPr>
           <w:ilvl w:val="0"/>
           <w:numId w:val="8"/>
@@ -17652,7 +17969,7 @@
     </w:p>
     <w:p>
       <w:pPr>
-        <w:pStyle w:val="a4"/>
+        <w:pStyle w:val="ListParagraph"/>
         <w:numPr>
           <w:ilvl w:val="0"/>
           <w:numId w:val="8"/>
@@ -17693,7 +18010,7 @@
     </w:p>
     <w:p>
       <w:pPr>
-        <w:pStyle w:val="a4"/>
+        <w:pStyle w:val="ListParagraph"/>
         <w:numPr>
           <w:ilvl w:val="0"/>
           <w:numId w:val="8"/>
@@ -17745,9 +18062,7 @@
           <w:u w:val="single"/>
         </w:rPr>
       </w:pPr>
-    </w:p>
-    <w:p>
-      <w:pPr>
+      <w:r>
         <w:rPr>
           <w:b/>
           <w:bCs/>
@@ -17755,15 +18070,6 @@
           <w:szCs w:val="24"/>
           <w:u w:val="single"/>
         </w:rPr>
-      </w:pPr>
-      <w:r>
-        <w:rPr>
-          <w:b/>
-          <w:bCs/>
-          <w:sz w:val="24"/>
-          <w:szCs w:val="24"/>
-          <w:u w:val="single"/>
-        </w:rPr>
         <w:lastRenderedPageBreak/>
         <w:t>Mission</w:t>
       </w:r>
@@ -17787,7 +18093,7 @@
     </w:p>
     <w:p>
       <w:pPr>
-        <w:pStyle w:val="a4"/>
+        <w:pStyle w:val="ListParagraph"/>
         <w:numPr>
           <w:ilvl w:val="0"/>
           <w:numId w:val="7"/>
@@ -17807,7 +18113,7 @@
     </w:p>
     <w:p>
       <w:pPr>
-        <w:pStyle w:val="a4"/>
+        <w:pStyle w:val="ListParagraph"/>
         <w:numPr>
           <w:ilvl w:val="0"/>
           <w:numId w:val="7"/>
@@ -17827,7 +18133,7 @@
     </w:p>
     <w:p>
       <w:pPr>
-        <w:pStyle w:val="a4"/>
+        <w:pStyle w:val="ListParagraph"/>
         <w:numPr>
           <w:ilvl w:val="0"/>
           <w:numId w:val="7"/>
@@ -17854,7 +18160,7 @@
     </w:p>
     <w:p>
       <w:pPr>
-        <w:pStyle w:val="a4"/>
+        <w:pStyle w:val="ListParagraph"/>
         <w:numPr>
           <w:ilvl w:val="0"/>
           <w:numId w:val="7"/>
@@ -17941,7 +18247,7 @@
     </w:p>
     <w:p>
       <w:pPr>
-        <w:pStyle w:val="a4"/>
+        <w:pStyle w:val="ListParagraph"/>
         <w:numPr>
           <w:ilvl w:val="0"/>
           <w:numId w:val="7"/>
@@ -17978,7 +18284,7 @@
     </w:p>
     <w:p>
       <w:pPr>
-        <w:pStyle w:val="a4"/>
+        <w:pStyle w:val="ListParagraph"/>
         <w:numPr>
           <w:ilvl w:val="0"/>
           <w:numId w:val="11"/>
@@ -17998,7 +18304,7 @@
     </w:p>
     <w:p>
       <w:pPr>
-        <w:pStyle w:val="a4"/>
+        <w:pStyle w:val="ListParagraph"/>
         <w:numPr>
           <w:ilvl w:val="0"/>
           <w:numId w:val="11"/>
@@ -18019,8 +18325,8 @@
     <w:p>
       <w:pPr>
         <w:rPr>
-          <w:sz w:val="6"/>
-          <w:szCs w:val="6"/>
+          <w:sz w:val="24"/>
+          <w:szCs w:val="24"/>
         </w:rPr>
       </w:pPr>
     </w:p>
@@ -18074,7 +18380,7 @@
     </w:p>
     <w:p>
       <w:pPr>
-        <w:pStyle w:val="a4"/>
+        <w:pStyle w:val="ListParagraph"/>
         <w:numPr>
           <w:ilvl w:val="0"/>
           <w:numId w:val="7"/>
@@ -18111,7 +18417,7 @@
     </w:p>
     <w:p>
       <w:pPr>
-        <w:pStyle w:val="a4"/>
+        <w:pStyle w:val="ListParagraph"/>
         <w:numPr>
           <w:ilvl w:val="0"/>
           <w:numId w:val="10"/>
@@ -18132,8 +18438,8 @@
     <w:p>
       <w:pPr>
         <w:rPr>
-          <w:sz w:val="6"/>
-          <w:szCs w:val="6"/>
+          <w:sz w:val="24"/>
+          <w:szCs w:val="24"/>
         </w:rPr>
       </w:pPr>
     </w:p>
@@ -18177,7 +18483,7 @@
     </w:p>
     <w:p>
       <w:pPr>
-        <w:pStyle w:val="a4"/>
+        <w:pStyle w:val="ListParagraph"/>
         <w:numPr>
           <w:ilvl w:val="0"/>
           <w:numId w:val="7"/>
@@ -18197,7 +18503,7 @@
     </w:p>
     <w:p>
       <w:pPr>
-        <w:pStyle w:val="a4"/>
+        <w:pStyle w:val="ListParagraph"/>
         <w:numPr>
           <w:ilvl w:val="0"/>
           <w:numId w:val="7"/>
@@ -18234,7 +18540,7 @@
     </w:p>
     <w:p>
       <w:pPr>
-        <w:pStyle w:val="a4"/>
+        <w:pStyle w:val="ListParagraph"/>
         <w:numPr>
           <w:ilvl w:val="0"/>
           <w:numId w:val="10"/>
@@ -18254,7 +18560,7 @@
     </w:p>
     <w:p>
       <w:pPr>
-        <w:pStyle w:val="a4"/>
+        <w:pStyle w:val="ListParagraph"/>
         <w:numPr>
           <w:ilvl w:val="0"/>
           <w:numId w:val="10"/>
@@ -18274,7 +18580,7 @@
     </w:p>
     <w:p>
       <w:pPr>
-        <w:pStyle w:val="a4"/>
+        <w:pStyle w:val="ListParagraph"/>
         <w:numPr>
           <w:ilvl w:val="0"/>
           <w:numId w:val="10"/>
@@ -18294,7 +18600,7 @@
     </w:p>
     <w:p>
       <w:pPr>
-        <w:pStyle w:val="a4"/>
+        <w:pStyle w:val="ListParagraph"/>
         <w:numPr>
           <w:ilvl w:val="0"/>
           <w:numId w:val="10"/>
@@ -18314,7 +18620,7 @@
     </w:p>
     <w:p>
       <w:pPr>
-        <w:pStyle w:val="a4"/>
+        <w:pStyle w:val="ListParagraph"/>
         <w:numPr>
           <w:ilvl w:val="0"/>
           <w:numId w:val="10"/>
@@ -18362,7 +18668,7 @@
     </w:p>
     <w:p>
       <w:pPr>
-        <w:pStyle w:val="a4"/>
+        <w:pStyle w:val="ListParagraph"/>
         <w:numPr>
           <w:ilvl w:val="0"/>
           <w:numId w:val="10"/>
@@ -18424,7 +18730,7 @@
     </w:p>
     <w:p>
       <w:pPr>
-        <w:pStyle w:val="a4"/>
+        <w:pStyle w:val="ListParagraph"/>
         <w:numPr>
           <w:ilvl w:val="0"/>
           <w:numId w:val="10"/>
@@ -18486,7 +18792,7 @@
     </w:p>
     <w:p>
       <w:pPr>
-        <w:pStyle w:val="a4"/>
+        <w:pStyle w:val="ListParagraph"/>
         <w:numPr>
           <w:ilvl w:val="0"/>
           <w:numId w:val="10"/>
@@ -18507,48 +18813,16 @@
     <w:p>
       <w:pPr>
         <w:rPr>
-          <w:sz w:val="6"/>
-          <w:szCs w:val="6"/>
-        </w:rPr>
-      </w:pPr>
-    </w:p>
-    <w:p>
-      <w:pPr>
-        <w:rPr>
-          <w:sz w:val="6"/>
-          <w:szCs w:val="6"/>
-        </w:rPr>
-      </w:pPr>
-    </w:p>
-    <w:p>
-      <w:pPr>
-        <w:rPr>
-          <w:sz w:val="6"/>
-          <w:szCs w:val="6"/>
-        </w:rPr>
-      </w:pPr>
-    </w:p>
-    <w:p>
-      <w:pPr>
-        <w:rPr>
-          <w:sz w:val="6"/>
-          <w:szCs w:val="6"/>
-        </w:rPr>
-      </w:pPr>
-    </w:p>
-    <w:p>
-      <w:pPr>
-        <w:rPr>
-          <w:sz w:val="6"/>
-          <w:szCs w:val="6"/>
-        </w:rPr>
-      </w:pPr>
-    </w:p>
-    <w:p>
-      <w:pPr>
-        <w:rPr>
-          <w:sz w:val="6"/>
-          <w:szCs w:val="6"/>
+          <w:sz w:val="24"/>
+          <w:szCs w:val="24"/>
+        </w:rPr>
+      </w:pPr>
+    </w:p>
+    <w:p>
+      <w:pPr>
+        <w:rPr>
+          <w:sz w:val="24"/>
+          <w:szCs w:val="24"/>
         </w:rPr>
       </w:pPr>
     </w:p>
@@ -18590,7 +18864,7 @@
     </w:p>
     <w:p>
       <w:pPr>
-        <w:pStyle w:val="a5"/>
+        <w:pStyle w:val="a"/>
         <w:rPr>
           <w:rtl/>
         </w:rPr>
@@ -18869,7 +19143,7 @@
     </w:p>
     <w:p>
       <w:pPr>
-        <w:pStyle w:val="a5"/>
+        <w:pStyle w:val="a"/>
       </w:pPr>
       <w:bookmarkStart w:id="8" w:name="_Toc124198610"/>
       <w:r>
@@ -19721,16 +19995,6 @@
           <w:szCs w:val="24"/>
         </w:rPr>
       </w:pPr>
-    </w:p>
-    <w:p>
-      <w:pPr>
-        <w:rPr>
-          <w:b/>
-          <w:bCs/>
-          <w:sz w:val="24"/>
-          <w:szCs w:val="24"/>
-        </w:rPr>
-      </w:pPr>
       <w:r>
         <w:rPr>
           <w:b/>
@@ -19739,6 +20003,7 @@
           <w:sz w:val="24"/>
           <w:szCs w:val="24"/>
         </w:rPr>
+        <w:lastRenderedPageBreak/>
         <w:drawing>
           <wp:anchor distT="0" distB="0" distL="114300" distR="114300" simplePos="0" relativeHeight="251664384" behindDoc="1" locked="0" layoutInCell="1" allowOverlap="1" wp14:anchorId="16CF4E4A" wp14:editId="7722E6FA">
             <wp:simplePos x="0" y="0"/>
@@ -20055,14 +20320,6 @@
     <w:p>
       <w:pPr>
         <w:rPr>
-          <w:sz w:val="24"/>
-          <w:szCs w:val="24"/>
-        </w:rPr>
-      </w:pPr>
-    </w:p>
-    <w:p>
-      <w:pPr>
-        <w:rPr>
           <w:b/>
           <w:bCs/>
           <w:sz w:val="24"/>
@@ -20076,6 +20333,7 @@
           <w:sz w:val="24"/>
           <w:szCs w:val="24"/>
         </w:rPr>
+        <w:lastRenderedPageBreak/>
         <w:t>Current Stage Screen:</w:t>
       </w:r>
     </w:p>
@@ -20449,6 +20707,22 @@
         </w:rPr>
         <w:t>building faults with all the relevant data as seen in the picture.</w:t>
       </w:r>
+    </w:p>
+    <w:p>
+      <w:pPr>
+        <w:rPr>
+          <w:sz w:val="24"/>
+          <w:szCs w:val="24"/>
+        </w:rPr>
+      </w:pPr>
+    </w:p>
+    <w:p>
+      <w:pPr>
+        <w:rPr>
+          <w:sz w:val="24"/>
+          <w:szCs w:val="24"/>
+        </w:rPr>
+      </w:pPr>
     </w:p>
     <w:p>
       <w:pPr>
@@ -24814,7 +25088,7 @@
     </w:p>
     <w:p>
       <w:pPr>
-        <w:pStyle w:val="a5"/>
+        <w:pStyle w:val="a"/>
       </w:pPr>
       <w:bookmarkStart w:id="9" w:name="_Toc124198611"/>
       <w:r>
@@ -25941,14 +26215,6 @@
           <w:szCs w:val="24"/>
         </w:rPr>
       </w:pPr>
-    </w:p>
-    <w:p>
-      <w:pPr>
-        <w:rPr>
-          <w:sz w:val="24"/>
-          <w:szCs w:val="24"/>
-        </w:rPr>
-      </w:pPr>
       <w:r>
         <w:rPr>
           <w:b/>
@@ -25957,6 +26223,7 @@
           <w:sz w:val="24"/>
           <w:szCs w:val="24"/>
         </w:rPr>
+        <w:lastRenderedPageBreak/>
         <w:t>Add Proof to Mission Test</w:t>
       </w:r>
       <w:r>
@@ -26496,6 +26763,7 @@
           <w:sz w:val="24"/>
           <w:szCs w:val="24"/>
         </w:rPr>
+        <w:lastRenderedPageBreak/>
         <w:t xml:space="preserve">Register User </w:t>
       </w:r>
       <w:r>
@@ -27131,6 +27399,7 @@
           <w:sz w:val="24"/>
           <w:szCs w:val="24"/>
         </w:rPr>
+        <w:lastRenderedPageBreak/>
         <w:t>Update Mission Properties Test</w:t>
       </w:r>
       <w:r>
@@ -27712,6 +27981,7 @@
           <w:sz w:val="24"/>
           <w:szCs w:val="24"/>
         </w:rPr>
+        <w:lastRenderedPageBreak/>
         <w:t xml:space="preserve">Remove Stage from Project </w:t>
       </w:r>
       <w:r>
@@ -28313,6 +28583,7 @@
           <w:szCs w:val="28"/>
           <w:u w:val="single"/>
         </w:rPr>
+        <w:lastRenderedPageBreak/>
         <w:t>Acceptance</w:t>
       </w:r>
       <w:r>
@@ -28964,6 +29235,7 @@
           <w:sz w:val="24"/>
           <w:szCs w:val="24"/>
         </w:rPr>
+        <w:lastRenderedPageBreak/>
         <w:t>Work Manager – Get Project Test</w:t>
       </w:r>
       <w:r>
@@ -29553,14 +29825,6 @@
           <w:szCs w:val="24"/>
         </w:rPr>
       </w:pPr>
-    </w:p>
-    <w:p>
-      <w:pPr>
-        <w:rPr>
-          <w:sz w:val="24"/>
-          <w:szCs w:val="24"/>
-        </w:rPr>
-      </w:pPr>
       <w:r>
         <w:rPr>
           <w:b/>
@@ -29569,6 +29833,7 @@
           <w:sz w:val="24"/>
           <w:szCs w:val="24"/>
         </w:rPr>
+        <w:lastRenderedPageBreak/>
         <w:t>Work Manager – Get Mission Test</w:t>
       </w:r>
       <w:r>
@@ -30161,6 +30426,7 @@
           <w:sz w:val="24"/>
           <w:szCs w:val="24"/>
         </w:rPr>
+        <w:lastRenderedPageBreak/>
         <w:t xml:space="preserve">Project Manager – Register New User </w:t>
       </w:r>
       <w:r>
@@ -30795,6 +31061,7 @@
           <w:sz w:val="24"/>
           <w:szCs w:val="24"/>
         </w:rPr>
+        <w:lastRenderedPageBreak/>
         <w:t xml:space="preserve">Project Manager – Invalid mission to Done </w:t>
       </w:r>
       <w:r>
@@ -31364,6 +31631,7 @@
           <w:sz w:val="24"/>
           <w:szCs w:val="24"/>
         </w:rPr>
+        <w:lastRenderedPageBreak/>
         <w:t xml:space="preserve">Contractor – Update project/stage/mission </w:t>
       </w:r>
       <w:r>
@@ -31951,6 +32219,7 @@
           <w:sz w:val="24"/>
           <w:szCs w:val="24"/>
         </w:rPr>
+        <w:lastRenderedPageBreak/>
         <w:t xml:space="preserve">Last mission done in stage </w:t>
       </w:r>
       <w:r>
@@ -32482,6 +32751,7 @@
           <w:sz w:val="24"/>
           <w:szCs w:val="24"/>
         </w:rPr>
+        <w:lastRenderedPageBreak/>
         <w:t xml:space="preserve">Get “Green Building” </w:t>
       </w:r>
       <w:r>
@@ -32862,6 +33132,24 @@
         <w:rPr>
           <w:sz w:val="24"/>
           <w:szCs w:val="24"/>
+        </w:rPr>
+      </w:pPr>
+    </w:p>
+    <w:p>
+      <w:pPr>
+        <w:rPr>
+          <w:sz w:val="24"/>
+          <w:szCs w:val="24"/>
+        </w:rPr>
+      </w:pPr>
+    </w:p>
+    <w:p>
+      <w:pPr>
+        <w:rPr>
+          <w:rFonts w:hint="cs"/>
+          <w:sz w:val="24"/>
+          <w:szCs w:val="24"/>
+          <w:rtl/>
         </w:rPr>
       </w:pPr>
     </w:p>
@@ -33282,13 +33570,13 @@
     <w:sdtContent>
       <w:p>
         <w:pPr>
-          <w:pStyle w:val="ab"/>
+          <w:pStyle w:val="Footer"/>
           <w:jc w:val="center"/>
         </w:pPr>
       </w:p>
       <w:p>
         <w:pPr>
-          <w:pStyle w:val="ab"/>
+          <w:pStyle w:val="Footer"/>
           <w:jc w:val="center"/>
         </w:pPr>
         <w:r>
@@ -33315,7 +33603,7 @@
   </w:sdt>
   <w:p>
     <w:pPr>
-      <w:pStyle w:val="ab"/>
+      <w:pStyle w:val="Footer"/>
     </w:pPr>
   </w:p>
 </w:ftr>
@@ -34910,15 +35198,15 @@
     <w:lsdException w:name="Unresolved Mention" w:semiHidden="1" w:unhideWhenUsed="1"/>
     <w:lsdException w:name="Smart Link" w:semiHidden="1" w:unhideWhenUsed="1"/>
   </w:latentStyles>
-  <w:style w:type="paragraph" w:default="1" w:styleId="a">
+  <w:style w:type="paragraph" w:default="1" w:styleId="Normal">
     <w:name w:val="Normal"/>
     <w:qFormat/>
   </w:style>
-  <w:style w:type="paragraph" w:styleId="1">
+  <w:style w:type="paragraph" w:styleId="Heading1">
     <w:name w:val="heading 1"/>
-    <w:basedOn w:val="a"/>
-    <w:next w:val="a"/>
-    <w:link w:val="10"/>
+    <w:basedOn w:val="Normal"/>
+    <w:next w:val="Normal"/>
+    <w:link w:val="Heading1Char"/>
     <w:uiPriority w:val="9"/>
     <w:qFormat/>
     <w:rsid w:val="00514CE1"/>
@@ -34935,13 +35223,13 @@
       <w:szCs w:val="32"/>
     </w:rPr>
   </w:style>
-  <w:style w:type="character" w:default="1" w:styleId="a0">
+  <w:style w:type="character" w:default="1" w:styleId="DefaultParagraphFont">
     <w:name w:val="Default Paragraph Font"/>
     <w:uiPriority w:val="1"/>
     <w:semiHidden/>
     <w:unhideWhenUsed/>
   </w:style>
-  <w:style w:type="table" w:default="1" w:styleId="a1">
+  <w:style w:type="table" w:default="1" w:styleId="TableNormal">
     <w:name w:val="Normal Table"/>
     <w:uiPriority w:val="99"/>
     <w:semiHidden/>
@@ -34956,15 +35244,15 @@
       </w:tblCellMar>
     </w:tblPr>
   </w:style>
-  <w:style w:type="numbering" w:default="1" w:styleId="a2">
+  <w:style w:type="numbering" w:default="1" w:styleId="NoList">
     <w:name w:val="No List"/>
     <w:uiPriority w:val="99"/>
     <w:semiHidden/>
     <w:unhideWhenUsed/>
   </w:style>
-  <w:style w:type="table" w:styleId="a3">
+  <w:style w:type="table" w:styleId="TableGrid">
     <w:name w:val="Table Grid"/>
-    <w:basedOn w:val="a1"/>
+    <w:basedOn w:val="TableNormal"/>
     <w:uiPriority w:val="39"/>
     <w:rsid w:val="00F23AD0"/>
     <w:pPr>
@@ -34981,9 +35269,9 @@
       </w:tblBorders>
     </w:tblPr>
   </w:style>
-  <w:style w:type="table" w:styleId="5-3">
+  <w:style w:type="table" w:styleId="GridTable5Dark-Accent3">
     <w:name w:val="Grid Table 5 Dark Accent 3"/>
-    <w:basedOn w:val="a1"/>
+    <w:basedOn w:val="TableNormal"/>
     <w:uiPriority w:val="50"/>
     <w:rsid w:val="00F23AD0"/>
     <w:pPr>
@@ -35087,9 +35375,9 @@
       </w:tcPr>
     </w:tblStylePr>
   </w:style>
-  <w:style w:type="paragraph" w:styleId="a4">
+  <w:style w:type="paragraph" w:styleId="ListParagraph">
     <w:name w:val="List Paragraph"/>
-    <w:basedOn w:val="a"/>
+    <w:basedOn w:val="Normal"/>
     <w:uiPriority w:val="34"/>
     <w:qFormat/>
     <w:rsid w:val="00F23AD0"/>
@@ -35098,10 +35386,10 @@
       <w:contextualSpacing/>
     </w:pPr>
   </w:style>
-  <w:style w:type="paragraph" w:customStyle="1" w:styleId="a5">
+  <w:style w:type="paragraph" w:customStyle="1" w:styleId="a">
     <w:name w:val="כותרת תוכן עניינים שלי"/>
-    <w:basedOn w:val="a"/>
-    <w:link w:val="a6"/>
+    <w:basedOn w:val="Normal"/>
+    <w:link w:val="a0"/>
     <w:qFormat/>
     <w:rsid w:val="00FF7567"/>
     <w:pPr>
@@ -35117,9 +35405,9 @@
       <w:u w:val="single"/>
     </w:rPr>
   </w:style>
-  <w:style w:type="paragraph" w:styleId="a7">
+  <w:style w:type="paragraph" w:styleId="NoSpacing">
     <w:name w:val="No Spacing"/>
-    <w:link w:val="a8"/>
+    <w:link w:val="NoSpacingChar"/>
     <w:uiPriority w:val="1"/>
     <w:qFormat/>
     <w:rsid w:val="00514CE1"/>
@@ -35129,13 +35417,13 @@
     </w:pPr>
     <w:rPr>
       <w:rFonts w:eastAsiaTheme="minorEastAsia"/>
-      <w:lang w:val="en-IL" w:eastAsia="en-IL"/>
+      <w:lang/>
     </w:rPr>
   </w:style>
-  <w:style w:type="character" w:customStyle="1" w:styleId="a6">
+  <w:style w:type="character" w:customStyle="1" w:styleId="a0">
     <w:name w:val="כותרת תוכן עניינים שלי תו"/>
-    <w:basedOn w:val="a0"/>
-    <w:link w:val="a5"/>
+    <w:basedOn w:val="DefaultParagraphFont"/>
+    <w:link w:val="a"/>
     <w:rsid w:val="00FF7567"/>
     <w:rPr>
       <w:rFonts w:ascii="Calibri" w:eastAsia="Calibri" w:hAnsi="Calibri" w:cs="Calibri"/>
@@ -35146,21 +35434,21 @@
       <w:u w:val="single"/>
     </w:rPr>
   </w:style>
-  <w:style w:type="character" w:customStyle="1" w:styleId="a8">
-    <w:name w:val="ללא מרווח תו"/>
-    <w:basedOn w:val="a0"/>
-    <w:link w:val="a7"/>
+  <w:style w:type="character" w:customStyle="1" w:styleId="NoSpacingChar">
+    <w:name w:val="No Spacing Char"/>
+    <w:basedOn w:val="DefaultParagraphFont"/>
+    <w:link w:val="NoSpacing"/>
     <w:uiPriority w:val="1"/>
     <w:rsid w:val="00514CE1"/>
     <w:rPr>
       <w:rFonts w:eastAsiaTheme="minorEastAsia"/>
-      <w:lang w:val="en-IL" w:eastAsia="en-IL"/>
+      <w:lang/>
     </w:rPr>
   </w:style>
-  <w:style w:type="paragraph" w:styleId="a9">
+  <w:style w:type="paragraph" w:styleId="Header">
     <w:name w:val="header"/>
-    <w:basedOn w:val="a"/>
-    <w:link w:val="aa"/>
+    <w:basedOn w:val="Normal"/>
+    <w:link w:val="HeaderChar"/>
     <w:uiPriority w:val="99"/>
     <w:unhideWhenUsed/>
     <w:rsid w:val="00514CE1"/>
@@ -35172,17 +35460,17 @@
       <w:spacing w:after="0" w:line="240" w:lineRule="auto"/>
     </w:pPr>
   </w:style>
-  <w:style w:type="character" w:customStyle="1" w:styleId="aa">
-    <w:name w:val="כותרת עליונה תו"/>
-    <w:basedOn w:val="a0"/>
-    <w:link w:val="a9"/>
+  <w:style w:type="character" w:customStyle="1" w:styleId="HeaderChar">
+    <w:name w:val="Header Char"/>
+    <w:basedOn w:val="DefaultParagraphFont"/>
+    <w:link w:val="Header"/>
     <w:uiPriority w:val="99"/>
     <w:rsid w:val="00514CE1"/>
   </w:style>
-  <w:style w:type="paragraph" w:styleId="ab">
+  <w:style w:type="paragraph" w:styleId="Footer">
     <w:name w:val="footer"/>
-    <w:basedOn w:val="a"/>
-    <w:link w:val="ac"/>
+    <w:basedOn w:val="Normal"/>
+    <w:link w:val="FooterChar"/>
     <w:uiPriority w:val="99"/>
     <w:unhideWhenUsed/>
     <w:rsid w:val="00514CE1"/>
@@ -35194,17 +35482,17 @@
       <w:spacing w:after="0" w:line="240" w:lineRule="auto"/>
     </w:pPr>
   </w:style>
-  <w:style w:type="character" w:customStyle="1" w:styleId="ac">
-    <w:name w:val="כותרת תחתונה תו"/>
-    <w:basedOn w:val="a0"/>
-    <w:link w:val="ab"/>
+  <w:style w:type="character" w:customStyle="1" w:styleId="FooterChar">
+    <w:name w:val="Footer Char"/>
+    <w:basedOn w:val="DefaultParagraphFont"/>
+    <w:link w:val="Footer"/>
     <w:uiPriority w:val="99"/>
     <w:rsid w:val="00514CE1"/>
   </w:style>
-  <w:style w:type="character" w:customStyle="1" w:styleId="10">
-    <w:name w:val="כותרת 1 תו"/>
-    <w:basedOn w:val="a0"/>
-    <w:link w:val="1"/>
+  <w:style w:type="character" w:customStyle="1" w:styleId="Heading1Char">
+    <w:name w:val="Heading 1 Char"/>
+    <w:basedOn w:val="DefaultParagraphFont"/>
+    <w:link w:val="Heading1"/>
     <w:uiPriority w:val="9"/>
     <w:rsid w:val="00514CE1"/>
     <w:rPr>
@@ -35214,10 +35502,10 @@
       <w:szCs w:val="32"/>
     </w:rPr>
   </w:style>
-  <w:style w:type="paragraph" w:styleId="ad">
+  <w:style w:type="paragraph" w:styleId="TOCHeading">
     <w:name w:val="TOC Heading"/>
-    <w:basedOn w:val="1"/>
-    <w:next w:val="a"/>
+    <w:basedOn w:val="Heading1"/>
+    <w:next w:val="Normal"/>
     <w:uiPriority w:val="39"/>
     <w:unhideWhenUsed/>
     <w:qFormat/>
@@ -35229,13 +35517,13 @@
     <w:rPr>
       <w:rtl/>
       <w:cs/>
-      <w:lang w:val="en-IL" w:eastAsia="en-IL"/>
+      <w:lang/>
     </w:rPr>
   </w:style>
   <w:style w:type="paragraph" w:styleId="TOC1">
     <w:name w:val="toc 1"/>
-    <w:basedOn w:val="a"/>
-    <w:next w:val="a"/>
+    <w:basedOn w:val="Normal"/>
+    <w:next w:val="Normal"/>
     <w:autoRedefine/>
     <w:uiPriority w:val="39"/>
     <w:unhideWhenUsed/>
@@ -35246,7 +35534,7 @@
   </w:style>
   <w:style w:type="character" w:styleId="Hyperlink">
     <w:name w:val="Hyperlink"/>
-    <w:basedOn w:val="a0"/>
+    <w:basedOn w:val="DefaultParagraphFont"/>
     <w:uiPriority w:val="99"/>
     <w:unhideWhenUsed/>
     <w:rsid w:val="00514CE1"/>

</xml_diff>